<commit_message>
Agregadas secciones faltantes al paper y aplicadas correciones
</commit_message>
<xml_diff>
--- a/docs/CONAISI/Paper CONAIISI.docx
+++ b/docs/CONAISI/Paper CONAIISI.docx
@@ -127,7 +127,6 @@
           <w:i/>
           <w:sz w:val="20"/>
           <w:szCs w:val="20"/>
-          <w:u w:val="single"/>
         </w:rPr>
       </w:pPr>
       <w:r>
@@ -137,7 +136,7 @@
           <w:sz w:val="20"/>
           <w:szCs w:val="20"/>
         </w:rPr>
-        <w:t>El objetivo del trabajo descrito en este informe era</w:t>
+        <w:t>En la cátedra IA se solicita a los alumnos que desarrollen un agente int</w:t>
       </w:r>
       <w:r>
         <w:rPr>
@@ -146,7 +145,7 @@
           <w:sz w:val="20"/>
           <w:szCs w:val="20"/>
         </w:rPr>
-        <w:t xml:space="preserve"> </w:t>
+        <w:t>eligente capaz</w:t>
       </w:r>
       <w:r>
         <w:rPr>
@@ -155,7 +154,7 @@
           <w:sz w:val="20"/>
           <w:szCs w:val="20"/>
         </w:rPr>
-        <w:t xml:space="preserve">comprobar el desempeño de una aplicación informática </w:t>
+        <w:t xml:space="preserve"> </w:t>
       </w:r>
       <w:r>
         <w:rPr>
@@ -164,17 +163,20 @@
           <w:sz w:val="20"/>
           <w:szCs w:val="20"/>
         </w:rPr>
-        <w:t>creada para tomar acción</w:t>
-      </w:r>
-      <w:r>
+        <w:t>brindar seguridad a su usuario.</w:t>
+      </w:r>
+    </w:p>
+    <w:p>
+      <w:pPr>
+        <w:spacing w:after="0"/>
+        <w:jc w:val="both"/>
         <w:rPr>
           <w:rFonts w:ascii="Times New Roman" w:hAnsi="Times New Roman" w:cs="Times New Roman"/>
           <w:i/>
           <w:sz w:val="20"/>
           <w:szCs w:val="20"/>
         </w:rPr>
-        <w:t xml:space="preserve"> autónomamente ante situaciones de potencial peligro para su usuario,</w:t>
-      </w:r>
+      </w:pPr>
       <w:r>
         <w:rPr>
           <w:rFonts w:ascii="Times New Roman" w:hAnsi="Times New Roman" w:cs="Times New Roman"/>
@@ -182,7 +184,7 @@
           <w:sz w:val="20"/>
           <w:szCs w:val="20"/>
         </w:rPr>
-        <w:t xml:space="preserve"> sirviéndose de</w:t>
+        <w:t xml:space="preserve">Se considera que el usuario se encuentra en una situación de riesgo y el agente puede escuchar a través de un micrófono y transformarlo a texto para interpretar la situación del usuario. </w:t>
       </w:r>
       <w:r>
         <w:rPr>
@@ -191,7 +193,7 @@
           <w:sz w:val="20"/>
           <w:szCs w:val="20"/>
         </w:rPr>
-        <w:t xml:space="preserve"> un micrófono y</w:t>
+        <w:t xml:space="preserve">Si el agente piensa que el usuario está en peligro, emprende acciones para rescatarlo. </w:t>
       </w:r>
       <w:r>
         <w:rPr>
@@ -200,7 +202,7 @@
           <w:sz w:val="20"/>
           <w:szCs w:val="20"/>
         </w:rPr>
-        <w:t xml:space="preserve"> funciones ‘voz a texto’</w:t>
+        <w:t>En este trabajo se desarrolló el agente usando sistemas de producciones para la tom</w:t>
       </w:r>
       <w:r>
         <w:rPr>
@@ -209,7 +211,7 @@
           <w:sz w:val="20"/>
           <w:szCs w:val="20"/>
         </w:rPr>
-        <w:t xml:space="preserve"> para percibir su ambiente, y bas</w:t>
+        <w:t>a de decisión. Para que este si</w:t>
       </w:r>
       <w:r>
         <w:rPr>
@@ -218,7 +220,7 @@
           <w:sz w:val="20"/>
           <w:szCs w:val="20"/>
         </w:rPr>
-        <w:t>ándose en un</w:t>
+        <w:t xml:space="preserve">stema sea más eficiente se implementó el algoritmo de la red RETE. </w:t>
       </w:r>
       <w:r>
         <w:rPr>
@@ -227,7 +229,7 @@
           <w:sz w:val="20"/>
           <w:szCs w:val="20"/>
         </w:rPr>
-        <w:t xml:space="preserve"> </w:t>
+        <w:t>El sistema de producciones</w:t>
       </w:r>
       <w:r>
         <w:rPr>
@@ -236,7 +238,7 @@
           <w:sz w:val="20"/>
           <w:szCs w:val="20"/>
         </w:rPr>
-        <w:t>‘</w:t>
+        <w:t xml:space="preserve"> corre </w:t>
       </w:r>
       <w:r>
         <w:rPr>
@@ -245,7 +247,7 @@
           <w:sz w:val="20"/>
           <w:szCs w:val="20"/>
         </w:rPr>
-        <w:t>sistema</w:t>
+        <w:t>en Windows</w:t>
       </w:r>
       <w:r>
         <w:rPr>
@@ -254,98 +256,7 @@
           <w:sz w:val="20"/>
           <w:szCs w:val="20"/>
         </w:rPr>
-        <w:t xml:space="preserve"> de producciones</w:t>
-      </w:r>
-      <w:r>
-        <w:rPr>
-          <w:rFonts w:ascii="Times New Roman" w:hAnsi="Times New Roman" w:cs="Times New Roman"/>
-          <w:i/>
-          <w:sz w:val="20"/>
-          <w:szCs w:val="20"/>
-        </w:rPr>
-        <w:t>’</w:t>
-      </w:r>
-      <w:r>
-        <w:rPr>
-          <w:rFonts w:ascii="Times New Roman" w:hAnsi="Times New Roman" w:cs="Times New Roman"/>
-          <w:i/>
-          <w:sz w:val="20"/>
-          <w:szCs w:val="20"/>
-        </w:rPr>
-        <w:t xml:space="preserve"> para procesar </w:t>
-      </w:r>
-      <w:r>
-        <w:rPr>
-          <w:rFonts w:ascii="Times New Roman" w:hAnsi="Times New Roman" w:cs="Times New Roman"/>
-          <w:i/>
-          <w:sz w:val="20"/>
-          <w:szCs w:val="20"/>
-        </w:rPr>
-        <w:t>lo que recibe y tomar decisiones</w:t>
-      </w:r>
-      <w:r>
-        <w:rPr>
-          <w:rFonts w:ascii="Times New Roman" w:hAnsi="Times New Roman" w:cs="Times New Roman"/>
-          <w:i/>
-          <w:sz w:val="20"/>
-          <w:szCs w:val="20"/>
-        </w:rPr>
-        <w:t xml:space="preserve"> sensatas</w:t>
-      </w:r>
-      <w:r>
-        <w:rPr>
-          <w:rFonts w:ascii="Times New Roman" w:hAnsi="Times New Roman" w:cs="Times New Roman"/>
-          <w:i/>
-          <w:sz w:val="20"/>
-          <w:szCs w:val="20"/>
-        </w:rPr>
-        <w:t>.</w:t>
-      </w:r>
-      <w:r>
-        <w:rPr>
-          <w:rFonts w:ascii="Times New Roman" w:hAnsi="Times New Roman" w:cs="Times New Roman"/>
-          <w:i/>
-          <w:sz w:val="20"/>
-          <w:szCs w:val="20"/>
-        </w:rPr>
-        <w:t xml:space="preserve"> Se diseñó e implementó una ‘red RETE’ para </w:t>
-      </w:r>
-      <w:r>
-        <w:rPr>
-          <w:rFonts w:ascii="Times New Roman" w:hAnsi="Times New Roman" w:cs="Times New Roman"/>
-          <w:i/>
-          <w:sz w:val="20"/>
-          <w:szCs w:val="20"/>
-        </w:rPr>
-        <w:t xml:space="preserve">almacenar estados intermedios </w:t>
-      </w:r>
-      <w:r>
-        <w:rPr>
-          <w:rFonts w:ascii="Times New Roman" w:hAnsi="Times New Roman" w:cs="Times New Roman"/>
-          <w:i/>
-          <w:sz w:val="20"/>
-          <w:szCs w:val="20"/>
-        </w:rPr>
-        <w:t>del procesamiento y eliminar operaciones redundantes. [Resultados. Conclusiones.]</w:t>
-      </w:r>
-      <w:r>
-        <w:rPr>
-          <w:rFonts w:ascii="Times New Roman" w:hAnsi="Times New Roman" w:cs="Times New Roman"/>
-          <w:i/>
-          <w:sz w:val="20"/>
-          <w:szCs w:val="20"/>
-        </w:rPr>
-        <w:t xml:space="preserve"> </w:t>
-      </w:r>
-      <w:r>
-        <w:rPr>
-          <w:rFonts w:ascii="Times New Roman" w:hAnsi="Times New Roman" w:cs="Times New Roman"/>
-          <w:i/>
-          <w:sz w:val="20"/>
-          <w:szCs w:val="20"/>
-          <w:highlight w:val="yellow"/>
-        </w:rPr>
-        <w:t>En general la detección de palabras y su procesamiento fue la esperada y la selección y aplicación de reglas resultó exitosa y tuvo un buen rendimiento</w:t>
+        <w:t xml:space="preserve"> y el micrófono por el que el agente percibe es de un dispositivo con Android.</w:t>
       </w:r>
     </w:p>
     <w:p>
@@ -459,7 +370,7 @@
                   <wp:align>right</wp:align>
                 </wp:positionH>
                 <wp:positionV relativeFrom="paragraph">
-                  <wp:posOffset>3163570</wp:posOffset>
+                  <wp:posOffset>3166110</wp:posOffset>
                 </wp:positionV>
                 <wp:extent cx="5753100" cy="476885"/>
                 <wp:effectExtent l="0" t="0" r="0" b="0"/>
@@ -582,7 +493,7 @@
                 <v:stroke joinstyle="miter"/>
                 <v:path gradientshapeok="t" o:connecttype="rect"/>
               </v:shapetype>
-              <v:shape id="Cuadro de texto 2" o:spid="_x0000_s1026" type="#_x0000_t202" style="position:absolute;left:0;text-align:left;margin-left:401.8pt;margin-top:249.1pt;width:453pt;height:37.55pt;z-index:251661312;visibility:visible;mso-wrap-style:square;mso-width-percent:0;mso-height-percent:0;mso-wrap-distance-left:9pt;mso-wrap-distance-top:3.6pt;mso-wrap-distance-right:9pt;mso-wrap-distance-bottom:3.6pt;mso-position-horizontal:right;mso-position-horizontal-relative:margin;mso-position-vertical:absolute;mso-position-vertical-relative:text;mso-width-percent:0;mso-height-percent:0;mso-width-relative:margin;mso-height-relative:margin;v-text-anchor:top" o:gfxdata="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" stroked="f">
+              <v:shape id="Cuadro de texto 2" o:spid="_x0000_s1026" type="#_x0000_t202" style="position:absolute;left:0;text-align:left;margin-left:401.8pt;margin-top:249.3pt;width:453pt;height:37.55pt;z-index:251661312;visibility:visible;mso-wrap-style:square;mso-width-percent:0;mso-height-percent:0;mso-wrap-distance-left:9pt;mso-wrap-distance-top:3.6pt;mso-wrap-distance-right:9pt;mso-wrap-distance-bottom:3.6pt;mso-position-horizontal:right;mso-position-horizontal-relative:margin;mso-position-vertical:absolute;mso-position-vertical-relative:text;mso-width-percent:0;mso-height-percent:0;mso-width-relative:margin;mso-height-relative:margin;v-text-anchor:top" o:gfxdata="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" stroked="f">
                 <v:textbox>
                   <w:txbxContent>
                     <w:p>
@@ -688,15 +599,63 @@
           <w:sz w:val="24"/>
           <w:szCs w:val="24"/>
         </w:rPr>
-        <w:t>edra Inteligencia Artificial de la Facultad Regional Santa Fe. La consigna de tal trabajo era crear un sistema que tomara</w:t>
-      </w:r>
-      <w:r>
-        <w:rPr>
-          <w:rFonts w:ascii="Times New Roman" w:hAnsi="Times New Roman" w:cs="Times New Roman"/>
-          <w:sz w:val="24"/>
-          <w:szCs w:val="24"/>
-        </w:rPr>
-        <w:t xml:space="preserve"> como entrada</w:t>
+        <w:t>edra Inteligencia Artificial de la Facultad Regio</w:t>
+      </w:r>
+      <w:r>
+        <w:rPr>
+          <w:rFonts w:ascii="Times New Roman" w:hAnsi="Times New Roman" w:cs="Times New Roman"/>
+          <w:sz w:val="24"/>
+          <w:szCs w:val="24"/>
+        </w:rPr>
+        <w:t xml:space="preserve">nal Santa Fe. </w:t>
+      </w:r>
+      <w:r>
+        <w:rPr>
+          <w:rFonts w:ascii="Times New Roman" w:hAnsi="Times New Roman" w:cs="Times New Roman"/>
+          <w:sz w:val="24"/>
+          <w:szCs w:val="24"/>
+        </w:rPr>
+        <w:t>S</w:t>
+      </w:r>
+      <w:r>
+        <w:rPr>
+          <w:rFonts w:ascii="Times New Roman" w:hAnsi="Times New Roman" w:cs="Times New Roman"/>
+          <w:sz w:val="24"/>
+          <w:szCs w:val="24"/>
+        </w:rPr>
+        <w:t>e pidió el desarrollo de un agente que interprete las frases de un usuario o persona y descubra en la conversación patrones que estén asociadas a situaciones de peligro tales como "ayuda"</w:t>
+      </w:r>
+      <w:r>
+        <w:rPr>
+          <w:rFonts w:ascii="Times New Roman" w:hAnsi="Times New Roman" w:cs="Times New Roman"/>
+          <w:sz w:val="24"/>
+          <w:szCs w:val="24"/>
+        </w:rPr>
+        <w:t>,</w:t>
+      </w:r>
+      <w:r>
+        <w:rPr>
+          <w:rFonts w:ascii="Times New Roman" w:hAnsi="Times New Roman" w:cs="Times New Roman"/>
+          <w:sz w:val="24"/>
+          <w:szCs w:val="24"/>
+        </w:rPr>
+        <w:t xml:space="preserve"> "me están pegando"</w:t>
+      </w:r>
+      <w:r>
+        <w:rPr>
+          <w:rFonts w:ascii="Times New Roman" w:hAnsi="Times New Roman" w:cs="Times New Roman"/>
+          <w:sz w:val="24"/>
+          <w:szCs w:val="24"/>
+        </w:rPr>
+        <w:t>,</w:t>
+      </w:r>
+      <w:r>
+        <w:rPr>
+          <w:rFonts w:ascii="Times New Roman" w:hAnsi="Times New Roman" w:cs="Times New Roman"/>
+          <w:sz w:val="24"/>
+          <w:szCs w:val="24"/>
+        </w:rPr>
+        <w:t xml:space="preserve"> etc.</w:t>
       </w:r>
       <w:r>
         <w:rPr>
@@ -712,23 +671,355 @@
           <w:sz w:val="24"/>
           <w:szCs w:val="24"/>
         </w:rPr>
-        <w:t>conversaciones</w:t>
-      </w:r>
-      <w:r>
-        <w:rPr>
-          <w:rFonts w:ascii="Times New Roman" w:hAnsi="Times New Roman" w:cs="Times New Roman"/>
-          <w:sz w:val="24"/>
-          <w:szCs w:val="24"/>
-        </w:rPr>
-        <w:t xml:space="preserve"> o palabras dichas por personas hipotéticas</w:t>
-      </w:r>
-      <w:r>
-        <w:rPr>
-          <w:rFonts w:ascii="Times New Roman" w:hAnsi="Times New Roman" w:cs="Times New Roman"/>
-          <w:sz w:val="24"/>
-          <w:szCs w:val="24"/>
-        </w:rPr>
-        <w:t>,</w:t>
+        <w:t>Para dar solución al problema planteado por la catedra, se implementó un agente que transforma el sonido de la voz a texto y a través de un sistema de producciones el agente toma acciones que ayuden a la persona que está en problema, como por ejemplo llamar a la a</w:t>
+      </w:r>
+      <w:r>
+        <w:rPr>
+          <w:rFonts w:ascii="Times New Roman" w:hAnsi="Times New Roman" w:cs="Times New Roman"/>
+          <w:sz w:val="24"/>
+          <w:szCs w:val="24"/>
+        </w:rPr>
+        <w:t>mbulancia, a la policía, etc.</w:t>
+      </w:r>
+    </w:p>
+    <w:p>
+      <w:pPr>
+        <w:spacing w:after="0"/>
+        <w:jc w:val="both"/>
+        <w:rPr>
+          <w:rFonts w:ascii="Times New Roman" w:hAnsi="Times New Roman" w:cs="Times New Roman"/>
+          <w:sz w:val="24"/>
+          <w:szCs w:val="24"/>
+        </w:rPr>
+      </w:pPr>
+      <w:r>
+        <w:rPr>
+          <w:rFonts w:ascii="Times New Roman" w:hAnsi="Times New Roman" w:cs="Times New Roman"/>
+          <w:sz w:val="24"/>
+          <w:szCs w:val="24"/>
+        </w:rPr>
+        <w:t>Este trabajo está relacionado con un trabajo previo realizado para la misma cátedra que permite encontrar un ca</w:t>
+      </w:r>
+      <w:r>
+        <w:rPr>
+          <w:rFonts w:ascii="Times New Roman" w:hAnsi="Times New Roman" w:cs="Times New Roman"/>
+          <w:sz w:val="24"/>
+          <w:szCs w:val="24"/>
+        </w:rPr>
+        <w:t>mino óptimo entre dos puntos de un</w:t>
+      </w:r>
+      <w:r>
+        <w:rPr>
+          <w:rFonts w:ascii="Times New Roman" w:hAnsi="Times New Roman" w:cs="Times New Roman"/>
+          <w:sz w:val="24"/>
+          <w:szCs w:val="24"/>
+        </w:rPr>
+        <w:t xml:space="preserve"> mapa. Así la ambulancia o la policía utilizan estos algoritmos para encontrar el mejor camino </w:t>
+      </w:r>
+      <w:r>
+        <w:rPr>
+          <w:rFonts w:ascii="Times New Roman" w:hAnsi="Times New Roman" w:cs="Times New Roman"/>
+          <w:sz w:val="24"/>
+          <w:szCs w:val="24"/>
+        </w:rPr>
+        <w:t>a la ubicación del usuario.</w:t>
+      </w:r>
+    </w:p>
+    <w:p>
+      <w:pPr>
+        <w:spacing w:after="0"/>
+        <w:jc w:val="both"/>
+        <w:rPr>
+          <w:rFonts w:ascii="Times New Roman" w:hAnsi="Times New Roman" w:cs="Times New Roman"/>
+          <w:sz w:val="24"/>
+          <w:szCs w:val="24"/>
+        </w:rPr>
+      </w:pPr>
+      <w:r>
+        <w:rPr>
+          <w:rFonts w:ascii="Times New Roman" w:hAnsi="Times New Roman" w:cs="Times New Roman"/>
+          <w:sz w:val="24"/>
+          <w:szCs w:val="24"/>
+        </w:rPr>
+        <w:t>En</w:t>
+      </w:r>
+      <w:r>
+        <w:rPr>
+          <w:rFonts w:ascii="Times New Roman" w:hAnsi="Times New Roman" w:cs="Times New Roman"/>
+          <w:sz w:val="24"/>
+          <w:szCs w:val="24"/>
+        </w:rPr>
+        <w:t xml:space="preserve"> la implementación del sistema de producciones, para que el mismo sea eficiente, se implementó el algoritmo de red RETE de manera de mejorar los tiempos de respuesta. </w:t>
+      </w:r>
+    </w:p>
+    <w:p>
+      <w:pPr>
+        <w:spacing w:after="0"/>
+        <w:jc w:val="both"/>
+        <w:rPr>
+          <w:rFonts w:ascii="Times New Roman" w:hAnsi="Times New Roman" w:cs="Times New Roman"/>
+          <w:sz w:val="24"/>
+          <w:szCs w:val="24"/>
+        </w:rPr>
+      </w:pPr>
+      <w:r>
+        <w:rPr>
+          <w:rFonts w:ascii="Times New Roman" w:hAnsi="Times New Roman" w:cs="Times New Roman"/>
+          <w:sz w:val="24"/>
+          <w:szCs w:val="24"/>
+        </w:rPr>
+        <w:t>Inicialmente, solo se solicitó que el sistema fuera capaz de recibir las palabras como texto plano. Posteriormente a la entrega del trabajo a la cátedra, se le adicionó la capacidad de captar a</w:t>
+      </w:r>
+      <w:r>
+        <w:rPr>
+          <w:rFonts w:ascii="Times New Roman" w:hAnsi="Times New Roman" w:cs="Times New Roman"/>
+          <w:sz w:val="24"/>
+          <w:szCs w:val="24"/>
+        </w:rPr>
+        <w:t>udio del ambiente e interpretar palabras habladas utilizando el micrófono de un teléfono móvil y</w:t>
+      </w:r>
+      <w:r>
+        <w:rPr>
+          <w:rFonts w:ascii="Times New Roman" w:hAnsi="Times New Roman" w:cs="Times New Roman"/>
+          <w:sz w:val="24"/>
+          <w:szCs w:val="24"/>
+        </w:rPr>
+        <w:t xml:space="preserve"> una aplicación de captura de voz</w:t>
+      </w:r>
+      <w:r>
+        <w:rPr>
+          <w:rFonts w:ascii="Times New Roman" w:hAnsi="Times New Roman" w:cs="Times New Roman"/>
+          <w:sz w:val="24"/>
+          <w:szCs w:val="24"/>
+        </w:rPr>
+        <w:t>.</w:t>
+      </w:r>
+    </w:p>
+    <w:p>
+      <w:pPr>
+        <w:spacing w:after="0"/>
+        <w:jc w:val="both"/>
+        <w:rPr>
+          <w:rFonts w:ascii="Times New Roman" w:hAnsi="Times New Roman" w:cs="Times New Roman"/>
+          <w:sz w:val="24"/>
+          <w:szCs w:val="24"/>
+        </w:rPr>
+      </w:pPr>
+      <w:r>
+        <w:rPr>
+          <w:rFonts w:ascii="Times New Roman" w:hAnsi="Times New Roman" w:cs="Times New Roman"/>
+          <w:sz w:val="24"/>
+          <w:szCs w:val="24"/>
+        </w:rPr>
+        <w:t>Para entender los temas tratados en este paper es necesario ser familiar con los conceptos de ‘sistema de producciones’ y ‘red RETE’.</w:t>
+      </w:r>
+    </w:p>
+    <w:p>
+      <w:pPr>
+        <w:spacing w:after="0"/>
+        <w:jc w:val="both"/>
+        <w:rPr>
+          <w:rFonts w:ascii="Times New Roman" w:hAnsi="Times New Roman" w:cs="Times New Roman"/>
+          <w:sz w:val="24"/>
+          <w:szCs w:val="24"/>
+        </w:rPr>
+      </w:pPr>
+      <w:r>
+        <w:rPr>
+          <w:rFonts w:ascii="Times New Roman" w:hAnsi="Times New Roman" w:cs="Times New Roman"/>
+          <w:sz w:val="24"/>
+          <w:szCs w:val="24"/>
+        </w:rPr>
+        <w:t>Los sistemas de producciones</w:t>
+      </w:r>
+      <w:r>
+        <w:rPr>
+          <w:rFonts w:ascii="Times New Roman" w:hAnsi="Times New Roman" w:cs="Times New Roman"/>
+          <w:sz w:val="24"/>
+          <w:szCs w:val="24"/>
+        </w:rPr>
+        <w:t xml:space="preserve"> una forma de inte</w:t>
+      </w:r>
+      <w:r>
+        <w:rPr>
+          <w:rFonts w:ascii="Times New Roman" w:hAnsi="Times New Roman" w:cs="Times New Roman"/>
+          <w:sz w:val="24"/>
+          <w:szCs w:val="24"/>
+        </w:rPr>
+        <w:t xml:space="preserve">ligencia artificial. </w:t>
+      </w:r>
+      <w:r>
+        <w:rPr>
+          <w:rFonts w:ascii="Times New Roman" w:hAnsi="Times New Roman" w:cs="Times New Roman"/>
+          <w:sz w:val="24"/>
+          <w:szCs w:val="24"/>
+        </w:rPr>
+        <w:t>Sus aplicaciones varían desde sistemas de reescritura de cadenas</w:t>
+      </w:r>
+      <w:r>
+        <w:rPr>
+          <w:rFonts w:ascii="Times New Roman" w:hAnsi="Times New Roman" w:cs="Times New Roman"/>
+          <w:sz w:val="24"/>
+          <w:szCs w:val="24"/>
+          <w:vertAlign w:val="superscript"/>
+        </w:rPr>
+        <w:t>1</w:t>
+      </w:r>
+      <w:r>
+        <w:rPr>
+          <w:rFonts w:ascii="Times New Roman" w:hAnsi="Times New Roman" w:cs="Times New Roman"/>
+          <w:sz w:val="24"/>
+          <w:szCs w:val="24"/>
+        </w:rPr>
+        <w:t xml:space="preserve"> hasta </w:t>
+      </w:r>
+      <w:r>
+        <w:rPr>
+          <w:rFonts w:ascii="Times New Roman" w:hAnsi="Times New Roman" w:cs="Times New Roman"/>
+          <w:sz w:val="24"/>
+          <w:szCs w:val="24"/>
+        </w:rPr>
+        <w:t xml:space="preserve">sistemas expertos. </w:t>
+      </w:r>
+      <w:r>
+        <w:rPr>
+          <w:rFonts w:ascii="Times New Roman" w:hAnsi="Times New Roman" w:cs="Times New Roman"/>
+          <w:sz w:val="24"/>
+          <w:szCs w:val="24"/>
+        </w:rPr>
+        <w:t>C</w:t>
+      </w:r>
+      <w:r>
+        <w:rPr>
+          <w:rFonts w:ascii="Times New Roman" w:hAnsi="Times New Roman" w:cs="Times New Roman"/>
+          <w:sz w:val="24"/>
+          <w:szCs w:val="24"/>
+        </w:rPr>
+        <w:t>uentan con una base de reglas de comportamiento</w:t>
+      </w:r>
+      <w:r>
+        <w:rPr>
+          <w:rFonts w:ascii="Times New Roman" w:hAnsi="Times New Roman" w:cs="Times New Roman"/>
+          <w:sz w:val="24"/>
+          <w:szCs w:val="24"/>
+        </w:rPr>
+        <w:t xml:space="preserve"> compuestas, cada una, por una condición y una acción asociada</w:t>
+      </w:r>
+      <w:r>
+        <w:rPr>
+          <w:rFonts w:ascii="Times New Roman" w:hAnsi="Times New Roman" w:cs="Times New Roman"/>
+          <w:sz w:val="24"/>
+          <w:szCs w:val="24"/>
+        </w:rPr>
+        <w:t>. Tales reglas se conocen como ‘producciones’ y la base que las almacena es la ‘memoria de producciones’.</w:t>
+      </w:r>
+      <w:r>
+        <w:rPr>
+          <w:rFonts w:ascii="Times New Roman" w:hAnsi="Times New Roman" w:cs="Times New Roman"/>
+          <w:sz w:val="24"/>
+          <w:szCs w:val="24"/>
+        </w:rPr>
+        <w:t xml:space="preserve"> Su estado está dado por una base de hechos</w:t>
+      </w:r>
+      <w:r>
+        <w:rPr>
+          <w:rFonts w:ascii="Times New Roman" w:hAnsi="Times New Roman" w:cs="Times New Roman"/>
+          <w:sz w:val="24"/>
+          <w:szCs w:val="24"/>
+        </w:rPr>
+        <w:t xml:space="preserve"> llamada ‘memoria de trabajo’</w:t>
+      </w:r>
+      <w:r>
+        <w:rPr>
+          <w:rFonts w:ascii="Times New Roman" w:hAnsi="Times New Roman" w:cs="Times New Roman"/>
+          <w:sz w:val="24"/>
+          <w:szCs w:val="24"/>
+        </w:rPr>
+        <w:t>. L</w:t>
+      </w:r>
+      <w:r>
+        <w:rPr>
+          <w:rFonts w:ascii="Times New Roman" w:hAnsi="Times New Roman" w:cs="Times New Roman"/>
+          <w:sz w:val="24"/>
+          <w:szCs w:val="24"/>
+        </w:rPr>
+        <w:t xml:space="preserve">a ‘máquina </w:t>
+      </w:r>
+      <w:r>
+        <w:rPr>
+          <w:rFonts w:ascii="Times New Roman" w:hAnsi="Times New Roman" w:cs="Times New Roman"/>
+          <w:sz w:val="24"/>
+          <w:szCs w:val="24"/>
+        </w:rPr>
+        <w:lastRenderedPageBreak/>
+        <w:t>de inferencia’ del sistema de producciones verifica</w:t>
+      </w:r>
+      <w:r>
+        <w:rPr>
+          <w:rFonts w:ascii="Times New Roman" w:hAnsi="Times New Roman" w:cs="Times New Roman"/>
+          <w:sz w:val="24"/>
+          <w:szCs w:val="24"/>
+        </w:rPr>
+        <w:t xml:space="preserve"> si los hechos cumplen las condiciones de las reglas y luego, si se cumplen las de varias, elige una y ejecuta su acción.</w:t>
+      </w:r>
+    </w:p>
+    <w:p>
+      <w:pPr>
+        <w:spacing w:after="0"/>
+        <w:jc w:val="both"/>
+        <w:rPr>
+          <w:rFonts w:ascii="Times New Roman" w:hAnsi="Times New Roman" w:cs="Times New Roman"/>
+          <w:sz w:val="24"/>
+          <w:szCs w:val="24"/>
+        </w:rPr>
+      </w:pPr>
+      <w:r>
+        <w:rPr>
+          <w:rFonts w:ascii="Times New Roman" w:hAnsi="Times New Roman" w:cs="Times New Roman"/>
+          <w:sz w:val="24"/>
+          <w:szCs w:val="24"/>
+        </w:rPr>
+        <w:t>Una red RETE</w:t>
+      </w:r>
+      <w:r>
+        <w:rPr>
+          <w:rFonts w:ascii="Times New Roman" w:hAnsi="Times New Roman" w:cs="Times New Roman"/>
+          <w:sz w:val="24"/>
+          <w:szCs w:val="24"/>
+        </w:rPr>
+        <w:t xml:space="preserve"> mejora la eficiencia de </w:t>
+      </w:r>
+      <w:r>
+        <w:rPr>
+          <w:rFonts w:ascii="Times New Roman" w:hAnsi="Times New Roman" w:cs="Times New Roman"/>
+          <w:sz w:val="24"/>
+          <w:szCs w:val="24"/>
+        </w:rPr>
+        <w:t>un sistema</w:t>
+      </w:r>
+      <w:r>
+        <w:rPr>
+          <w:rFonts w:ascii="Times New Roman" w:hAnsi="Times New Roman" w:cs="Times New Roman"/>
+          <w:sz w:val="24"/>
+          <w:szCs w:val="24"/>
+        </w:rPr>
+        <w:t xml:space="preserve"> de produ</w:t>
+      </w:r>
+      <w:r>
+        <w:rPr>
+          <w:rFonts w:ascii="Times New Roman" w:hAnsi="Times New Roman" w:cs="Times New Roman"/>
+          <w:sz w:val="24"/>
+          <w:szCs w:val="24"/>
+        </w:rPr>
+        <w:t>cciones</w:t>
+      </w:r>
+      <w:r>
+        <w:rPr>
+          <w:rFonts w:ascii="Times New Roman" w:hAnsi="Times New Roman" w:cs="Times New Roman"/>
+          <w:sz w:val="24"/>
+          <w:szCs w:val="24"/>
+        </w:rPr>
+        <w:t xml:space="preserve"> al recordar qué condiciones eran satisfechas en ciclos anteriores y actualizar esa información cuando cambian los hechos, sólo para las reglas afectadas.</w:t>
       </w:r>
       <w:r>
         <w:rPr>
@@ -744,347 +1035,6 @@
           <w:sz w:val="24"/>
           <w:szCs w:val="24"/>
         </w:rPr>
-        <w:t>y utilizara</w:t>
-      </w:r>
-      <w:r>
-        <w:rPr>
-          <w:rFonts w:ascii="Times New Roman" w:hAnsi="Times New Roman" w:cs="Times New Roman"/>
-          <w:sz w:val="24"/>
-          <w:szCs w:val="24"/>
-        </w:rPr>
-        <w:t xml:space="preserve"> un sistema de producciones para </w:t>
-      </w:r>
-      <w:r>
-        <w:rPr>
-          <w:rFonts w:ascii="Times New Roman" w:hAnsi="Times New Roman" w:cs="Times New Roman"/>
-          <w:sz w:val="24"/>
-          <w:szCs w:val="24"/>
-        </w:rPr>
-        <w:t>encontrar patrones en esas palabras que las asocia</w:t>
-      </w:r>
-      <w:r>
-        <w:rPr>
-          <w:rFonts w:ascii="Times New Roman" w:hAnsi="Times New Roman" w:cs="Times New Roman"/>
-          <w:sz w:val="24"/>
-          <w:szCs w:val="24"/>
-        </w:rPr>
-        <w:t>ran con situaciones</w:t>
-      </w:r>
-      <w:r>
-        <w:rPr>
-          <w:rFonts w:ascii="Times New Roman" w:hAnsi="Times New Roman" w:cs="Times New Roman"/>
-          <w:sz w:val="24"/>
-          <w:szCs w:val="24"/>
-        </w:rPr>
-        <w:t xml:space="preserve"> de peligro para el usuario</w:t>
-      </w:r>
-      <w:r>
-        <w:rPr>
-          <w:rFonts w:ascii="Times New Roman" w:hAnsi="Times New Roman" w:cs="Times New Roman"/>
-          <w:sz w:val="24"/>
-          <w:szCs w:val="24"/>
-        </w:rPr>
-        <w:t>. Una vez que el sistema reconociera la</w:t>
-      </w:r>
-      <w:r>
-        <w:rPr>
-          <w:rFonts w:ascii="Times New Roman" w:hAnsi="Times New Roman" w:cs="Times New Roman"/>
-          <w:sz w:val="24"/>
-          <w:szCs w:val="24"/>
-        </w:rPr>
-        <w:t xml:space="preserve"> potencial </w:t>
-      </w:r>
-      <w:r>
-        <w:rPr>
-          <w:rFonts w:ascii="Times New Roman" w:hAnsi="Times New Roman" w:cs="Times New Roman"/>
-          <w:sz w:val="24"/>
-          <w:szCs w:val="24"/>
-        </w:rPr>
-        <w:t>amenaza</w:t>
-      </w:r>
-      <w:r>
-        <w:rPr>
-          <w:rFonts w:ascii="Times New Roman" w:hAnsi="Times New Roman" w:cs="Times New Roman"/>
-          <w:sz w:val="24"/>
-          <w:szCs w:val="24"/>
-        </w:rPr>
-        <w:t xml:space="preserve">, debía elegir entre un conjunto de acciones que idealmente llevaran a eliminar o reducir </w:t>
-      </w:r>
-      <w:r>
-        <w:rPr>
-          <w:rFonts w:ascii="Times New Roman" w:hAnsi="Times New Roman" w:cs="Times New Roman"/>
-          <w:sz w:val="24"/>
-          <w:szCs w:val="24"/>
-        </w:rPr>
-        <w:t>el riesgo.</w:t>
-      </w:r>
-      <w:r>
-        <w:rPr>
-          <w:rFonts w:ascii="Times New Roman" w:hAnsi="Times New Roman" w:cs="Times New Roman"/>
-          <w:sz w:val="24"/>
-          <w:szCs w:val="24"/>
-        </w:rPr>
-        <w:t xml:space="preserve"> Como apartado final, se solicitó que el sistema se comunicara con otra inteligencia artificial que se desarrolló en un trabajo previo.</w:t>
-      </w:r>
-    </w:p>
-    <w:p>
-      <w:pPr>
-        <w:spacing w:after="0"/>
-        <w:jc w:val="both"/>
-        <w:rPr>
-          <w:rFonts w:ascii="Times New Roman" w:hAnsi="Times New Roman" w:cs="Times New Roman"/>
-          <w:sz w:val="24"/>
-          <w:szCs w:val="24"/>
-        </w:rPr>
-      </w:pPr>
-      <w:r>
-        <w:rPr>
-          <w:rFonts w:ascii="Times New Roman" w:hAnsi="Times New Roman" w:cs="Times New Roman"/>
-          <w:sz w:val="24"/>
-          <w:szCs w:val="24"/>
-        </w:rPr>
-        <w:t>Inicialmente, solo se solicitó que el sistema fuera capaz de recibir las palabras como texto plano. Posteriormente a la entrega del trabajo a la cátedra, se le adicionó la capacidad de captar a</w:t>
-      </w:r>
-      <w:r>
-        <w:rPr>
-          <w:rFonts w:ascii="Times New Roman" w:hAnsi="Times New Roman" w:cs="Times New Roman"/>
-          <w:sz w:val="24"/>
-          <w:szCs w:val="24"/>
-        </w:rPr>
-        <w:t>udio del ambiente e interpretar palabras habladas utilizando el micrófono de un teléfono móvil y una librería ‘voz a texto’ ofrecida por Google.</w:t>
-      </w:r>
-    </w:p>
-    <w:p>
-      <w:pPr>
-        <w:spacing w:after="0"/>
-        <w:jc w:val="both"/>
-        <w:rPr>
-          <w:rFonts w:ascii="Times New Roman" w:hAnsi="Times New Roman" w:cs="Times New Roman"/>
-          <w:sz w:val="24"/>
-          <w:szCs w:val="24"/>
-        </w:rPr>
-      </w:pPr>
-      <w:r>
-        <w:rPr>
-          <w:rFonts w:ascii="Times New Roman" w:hAnsi="Times New Roman" w:cs="Times New Roman"/>
-          <w:sz w:val="24"/>
-          <w:szCs w:val="24"/>
-        </w:rPr>
-        <w:t>Para entender los temas tratados en este paper es necesario ser familiar con los conceptos de ‘sistema de producciones’ y ‘red RETE’.</w:t>
-      </w:r>
-    </w:p>
-    <w:p>
-      <w:pPr>
-        <w:spacing w:after="0"/>
-        <w:jc w:val="both"/>
-        <w:rPr>
-          <w:rFonts w:ascii="Times New Roman" w:hAnsi="Times New Roman" w:cs="Times New Roman"/>
-          <w:sz w:val="24"/>
-          <w:szCs w:val="24"/>
-        </w:rPr>
-      </w:pPr>
-      <w:r>
-        <w:rPr>
-          <w:rFonts w:ascii="Times New Roman" w:hAnsi="Times New Roman" w:cs="Times New Roman"/>
-          <w:sz w:val="24"/>
-          <w:szCs w:val="24"/>
-        </w:rPr>
-        <w:t>Los sistemas de producciones</w:t>
-      </w:r>
-      <w:r>
-        <w:rPr>
-          <w:rFonts w:ascii="Times New Roman" w:hAnsi="Times New Roman" w:cs="Times New Roman"/>
-          <w:sz w:val="24"/>
-          <w:szCs w:val="24"/>
-        </w:rPr>
-        <w:t xml:space="preserve"> una forma de inte</w:t>
-      </w:r>
-      <w:r>
-        <w:rPr>
-          <w:rFonts w:ascii="Times New Roman" w:hAnsi="Times New Roman" w:cs="Times New Roman"/>
-          <w:sz w:val="24"/>
-          <w:szCs w:val="24"/>
-        </w:rPr>
-        <w:t xml:space="preserve">ligencia artificial. </w:t>
-      </w:r>
-      <w:r>
-        <w:rPr>
-          <w:rFonts w:ascii="Times New Roman" w:hAnsi="Times New Roman" w:cs="Times New Roman"/>
-          <w:sz w:val="24"/>
-          <w:szCs w:val="24"/>
-        </w:rPr>
-        <w:t>Sus aplicaciones varían desde sistemas de reescritura de cadenas</w:t>
-      </w:r>
-      <w:r>
-        <w:rPr>
-          <w:rFonts w:ascii="Times New Roman" w:hAnsi="Times New Roman" w:cs="Times New Roman"/>
-          <w:sz w:val="24"/>
-          <w:szCs w:val="24"/>
-          <w:vertAlign w:val="superscript"/>
-        </w:rPr>
-        <w:t>1</w:t>
-      </w:r>
-      <w:r>
-        <w:rPr>
-          <w:rFonts w:ascii="Times New Roman" w:hAnsi="Times New Roman" w:cs="Times New Roman"/>
-          <w:sz w:val="24"/>
-          <w:szCs w:val="24"/>
-        </w:rPr>
-        <w:t xml:space="preserve"> hasta </w:t>
-      </w:r>
-      <w:r>
-        <w:rPr>
-          <w:rFonts w:ascii="Times New Roman" w:hAnsi="Times New Roman" w:cs="Times New Roman"/>
-          <w:sz w:val="24"/>
-          <w:szCs w:val="24"/>
-        </w:rPr>
-        <w:t xml:space="preserve">sistemas expertos. </w:t>
-      </w:r>
-      <w:r>
-        <w:rPr>
-          <w:rFonts w:ascii="Times New Roman" w:hAnsi="Times New Roman" w:cs="Times New Roman"/>
-          <w:sz w:val="24"/>
-          <w:szCs w:val="24"/>
-        </w:rPr>
-        <w:t>C</w:t>
-      </w:r>
-      <w:r>
-        <w:rPr>
-          <w:rFonts w:ascii="Times New Roman" w:hAnsi="Times New Roman" w:cs="Times New Roman"/>
-          <w:sz w:val="24"/>
-          <w:szCs w:val="24"/>
-        </w:rPr>
-        <w:t>uentan con una base de reglas de comportamiento</w:t>
-      </w:r>
-      <w:r>
-        <w:rPr>
-          <w:rFonts w:ascii="Times New Roman" w:hAnsi="Times New Roman" w:cs="Times New Roman"/>
-          <w:sz w:val="24"/>
-          <w:szCs w:val="24"/>
-        </w:rPr>
-        <w:t xml:space="preserve"> compuestas, cada una, por una condición y una acción asociada</w:t>
-      </w:r>
-      <w:r>
-        <w:rPr>
-          <w:rFonts w:ascii="Times New Roman" w:hAnsi="Times New Roman" w:cs="Times New Roman"/>
-          <w:sz w:val="24"/>
-          <w:szCs w:val="24"/>
-        </w:rPr>
-        <w:t>. Tales reglas se conocen como ‘producciones’ y la base que las almacena es la ‘memoria de producciones’.</w:t>
-      </w:r>
-      <w:r>
-        <w:rPr>
-          <w:rFonts w:ascii="Times New Roman" w:hAnsi="Times New Roman" w:cs="Times New Roman"/>
-          <w:sz w:val="24"/>
-          <w:szCs w:val="24"/>
-        </w:rPr>
-        <w:t xml:space="preserve"> Su estado está dado por una base de hechos</w:t>
-      </w:r>
-      <w:r>
-        <w:rPr>
-          <w:rFonts w:ascii="Times New Roman" w:hAnsi="Times New Roman" w:cs="Times New Roman"/>
-          <w:sz w:val="24"/>
-          <w:szCs w:val="24"/>
-        </w:rPr>
-        <w:t xml:space="preserve"> llamada ‘memoria de trabajo’</w:t>
-      </w:r>
-      <w:r>
-        <w:rPr>
-          <w:rFonts w:ascii="Times New Roman" w:hAnsi="Times New Roman" w:cs="Times New Roman"/>
-          <w:sz w:val="24"/>
-          <w:szCs w:val="24"/>
-        </w:rPr>
-        <w:t>. L</w:t>
-      </w:r>
-      <w:r>
-        <w:rPr>
-          <w:rFonts w:ascii="Times New Roman" w:hAnsi="Times New Roman" w:cs="Times New Roman"/>
-          <w:sz w:val="24"/>
-          <w:szCs w:val="24"/>
-        </w:rPr>
-        <w:t>a ‘máquina de inferencia’ del sistema de producciones verifica</w:t>
-      </w:r>
-      <w:r>
-        <w:rPr>
-          <w:rFonts w:ascii="Times New Roman" w:hAnsi="Times New Roman" w:cs="Times New Roman"/>
-          <w:sz w:val="24"/>
-          <w:szCs w:val="24"/>
-        </w:rPr>
-        <w:t xml:space="preserve"> si los hechos cumplen las condiciones de las reglas y luego, si se cumplen las de varias, elige una y ejecuta su acción.</w:t>
-      </w:r>
-    </w:p>
-    <w:p>
-      <w:pPr>
-        <w:spacing w:after="0"/>
-        <w:jc w:val="both"/>
-        <w:rPr>
-          <w:rFonts w:ascii="Times New Roman" w:hAnsi="Times New Roman" w:cs="Times New Roman"/>
-          <w:sz w:val="24"/>
-          <w:szCs w:val="24"/>
-        </w:rPr>
-      </w:pPr>
-      <w:r>
-        <w:rPr>
-          <w:rFonts w:ascii="Times New Roman" w:hAnsi="Times New Roman" w:cs="Times New Roman"/>
-          <w:sz w:val="24"/>
-          <w:szCs w:val="24"/>
-        </w:rPr>
-        <w:t>Una red RETE</w:t>
-      </w:r>
-      <w:r>
-        <w:rPr>
-          <w:rFonts w:ascii="Times New Roman" w:hAnsi="Times New Roman" w:cs="Times New Roman"/>
-          <w:sz w:val="24"/>
-          <w:szCs w:val="24"/>
-        </w:rPr>
-        <w:t xml:space="preserve"> mejora la eficiencia de </w:t>
-      </w:r>
-      <w:r>
-        <w:rPr>
-          <w:rFonts w:ascii="Times New Roman" w:hAnsi="Times New Roman" w:cs="Times New Roman"/>
-          <w:sz w:val="24"/>
-          <w:szCs w:val="24"/>
-        </w:rPr>
-        <w:t>un sistema</w:t>
-      </w:r>
-      <w:r>
-        <w:rPr>
-          <w:rFonts w:ascii="Times New Roman" w:hAnsi="Times New Roman" w:cs="Times New Roman"/>
-          <w:sz w:val="24"/>
-          <w:szCs w:val="24"/>
-        </w:rPr>
-        <w:t xml:space="preserve"> de produ</w:t>
-      </w:r>
-      <w:r>
-        <w:rPr>
-          <w:rFonts w:ascii="Times New Roman" w:hAnsi="Times New Roman" w:cs="Times New Roman"/>
-          <w:sz w:val="24"/>
-          <w:szCs w:val="24"/>
-        </w:rPr>
-        <w:t>cciones</w:t>
-      </w:r>
-      <w:r>
-        <w:rPr>
-          <w:rFonts w:ascii="Times New Roman" w:hAnsi="Times New Roman" w:cs="Times New Roman"/>
-          <w:sz w:val="24"/>
-          <w:szCs w:val="24"/>
-        </w:rPr>
-        <w:t xml:space="preserve"> al recordar qué condiciones eran satisfechas en ciclos anteriores y actualizar esa información cuando cambian los hechos, sólo para las reglas afectadas.</w:t>
-      </w:r>
-      <w:r>
-        <w:rPr>
-          <w:rFonts w:ascii="Times New Roman" w:hAnsi="Times New Roman" w:cs="Times New Roman"/>
-          <w:sz w:val="24"/>
-          <w:szCs w:val="24"/>
-        </w:rPr>
-        <w:t xml:space="preserve"> </w:t>
-      </w:r>
-      <w:r>
-        <w:rPr>
-          <w:rFonts w:ascii="Times New Roman" w:hAnsi="Times New Roman" w:cs="Times New Roman"/>
-          <w:sz w:val="24"/>
-          <w:szCs w:val="24"/>
-        </w:rPr>
         <w:t>El algoritmo fue diseñado</w:t>
       </w:r>
       <w:r>
@@ -1103,8 +1053,17 @@
         </w:rPr>
         <w:t>.</w:t>
       </w:r>
-      <w:bookmarkStart w:id="0" w:name="_GoBack"/>
-      <w:bookmarkEnd w:id="0"/>
+    </w:p>
+    <w:p>
+      <w:pPr>
+        <w:spacing w:after="0"/>
+        <w:jc w:val="both"/>
+        <w:rPr>
+          <w:rFonts w:ascii="Times New Roman" w:hAnsi="Times New Roman" w:cs="Times New Roman"/>
+          <w:sz w:val="24"/>
+          <w:szCs w:val="24"/>
+        </w:rPr>
+      </w:pPr>
     </w:p>
     <w:p>
       <w:pPr>
@@ -1124,7 +1083,6 @@
           <w:sz w:val="24"/>
           <w:szCs w:val="24"/>
         </w:rPr>
-        <w:lastRenderedPageBreak/>
         <w:t>Elementos del Trabajo y metodología</w:t>
       </w:r>
     </w:p>
@@ -1693,7 +1651,15 @@
           <w:sz w:val="24"/>
           <w:szCs w:val="24"/>
         </w:rPr>
-        <w:t xml:space="preserve"> las acciones propicias, como por ejemplo llamar a la policía en caso de detectar un</w:t>
+        <w:t xml:space="preserve"> las acciones propicias, como por </w:t>
+      </w:r>
+      <w:r>
+        <w:rPr>
+          <w:rFonts w:ascii="Times New Roman" w:hAnsi="Times New Roman" w:cs="Times New Roman"/>
+          <w:sz w:val="24"/>
+          <w:szCs w:val="24"/>
+        </w:rPr>
+        <w:t>ejemplo llamar a la policía en caso de detectar un</w:t>
       </w:r>
       <w:r>
         <w:rPr>
@@ -1871,15 +1837,7 @@
           <w:sz w:val="24"/>
           <w:szCs w:val="24"/>
         </w:rPr>
-        <w:t xml:space="preserve">Existen subconjuntos de palabras clave que están muy fuertemente asociadas a </w:t>
-      </w:r>
-      <w:r>
-        <w:rPr>
-          <w:rFonts w:ascii="Times New Roman" w:hAnsi="Times New Roman" w:cs="Times New Roman"/>
-          <w:sz w:val="24"/>
-          <w:szCs w:val="24"/>
-        </w:rPr>
-        <w:t xml:space="preserve">un tipo particular de incidente. Se dice que estas palabras son “críticas” para </w:t>
+        <w:t xml:space="preserve">Existen subconjuntos de palabras clave que están muy fuertemente asociadas a un tipo particular de incidente. Se dice que estas palabras son “críticas” para </w:t>
       </w:r>
       <w:r>
         <w:rPr>
@@ -2229,7 +2187,27 @@
           <w:sz w:val="20"/>
           <w:szCs w:val="20"/>
         </w:rPr>
-        <w:t>regla es la que le indica al sistema que está ocurriendo un incidente y que debe actuar en respuesta.</w:t>
+        <w:t xml:space="preserve">regla es la que le indica al sistema que está ocurriendo un </w:t>
+      </w:r>
+      <w:bookmarkStart w:id="0" w:name="_Hlk494379361"/>
+      <w:r>
+        <w:rPr>
+          <w:rFonts w:ascii="Times New Roman" w:hAnsi="Times New Roman" w:cs="Times New Roman"/>
+          <w:color w:val="auto"/>
+          <w:sz w:val="20"/>
+          <w:szCs w:val="20"/>
+        </w:rPr>
+        <w:t xml:space="preserve">incidente </w:t>
+      </w:r>
+      <w:bookmarkEnd w:id="0"/>
+      <w:r>
+        <w:rPr>
+          <w:rFonts w:ascii="Times New Roman" w:hAnsi="Times New Roman" w:cs="Times New Roman"/>
+          <w:color w:val="auto"/>
+          <w:sz w:val="20"/>
+          <w:szCs w:val="20"/>
+        </w:rPr>
+        <w:t>y que debe actuar en respuesta.</w:t>
       </w:r>
     </w:p>
     <w:p>
@@ -2392,6 +2370,7 @@
           <w:sz w:val="24"/>
           <w:szCs w:val="24"/>
         </w:rPr>
+        <w:lastRenderedPageBreak/>
         <w:t>No se</w:t>
       </w:r>
       <w:r>
@@ -2579,7 +2558,6 @@
           <w:sz w:val="24"/>
           <w:szCs w:val="24"/>
         </w:rPr>
-        <w:lastRenderedPageBreak/>
         <w:drawing>
           <wp:inline distT="0" distB="0" distL="0" distR="0">
             <wp:extent cx="2524125" cy="257175"/>
@@ -3189,15 +3167,7 @@
           <w:sz w:val="24"/>
           <w:szCs w:val="24"/>
         </w:rPr>
-        <w:t>verificar si las condiciones de las reglas son satisfechas por los hechos</w:t>
-      </w:r>
-      <w:r>
-        <w:rPr>
-          <w:rFonts w:ascii="Times New Roman" w:hAnsi="Times New Roman" w:cs="Times New Roman"/>
-          <w:sz w:val="24"/>
-          <w:szCs w:val="24"/>
-        </w:rPr>
-        <w:t xml:space="preserve"> de la memoria de trabajo</w:t>
+        <w:t>verificar si las condiciones de las reglas son satisfechas por los hechos de la memoria de trabajo</w:t>
       </w:r>
       <w:r>
         <w:rPr>
@@ -3305,7 +3275,15 @@
           <w:sz w:val="24"/>
           <w:szCs w:val="24"/>
         </w:rPr>
-        <w:t xml:space="preserve">seleccionar una regla a ejecutar dentro de todas las reglas </w:t>
+        <w:t xml:space="preserve">seleccionar una regla a ejecutar dentro de todas las </w:t>
+      </w:r>
+      <w:r>
+        <w:rPr>
+          <w:rFonts w:ascii="Times New Roman" w:hAnsi="Times New Roman" w:cs="Times New Roman"/>
+          <w:sz w:val="24"/>
+          <w:szCs w:val="24"/>
+        </w:rPr>
+        <w:t xml:space="preserve">reglas </w:t>
       </w:r>
       <w:r>
         <w:rPr>
@@ -3533,15 +3511,7 @@
           <w:sz w:val="24"/>
           <w:szCs w:val="24"/>
         </w:rPr>
-        <w:t xml:space="preserve"> que se hizo para el </w:t>
-      </w:r>
-      <w:r>
-        <w:rPr>
-          <w:rFonts w:ascii="Times New Roman" w:hAnsi="Times New Roman" w:cs="Times New Roman"/>
-          <w:sz w:val="24"/>
-          <w:szCs w:val="24"/>
-        </w:rPr>
-        <w:t>presente trabajo,</w:t>
+        <w:t xml:space="preserve"> que se hizo para el presente trabajo,</w:t>
       </w:r>
       <w:r>
         <w:rPr>
@@ -3824,39 +3794,7 @@
           <w:sz w:val="24"/>
           <w:szCs w:val="24"/>
         </w:rPr>
-        <w:t xml:space="preserve"> En la ilustración se muestran </w:t>
-      </w:r>
-      <w:r>
-        <w:rPr>
-          <w:rFonts w:ascii="Times New Roman" w:hAnsi="Times New Roman" w:cs="Times New Roman"/>
-          <w:sz w:val="24"/>
-          <w:szCs w:val="24"/>
-        </w:rPr>
-        <w:t>la memoria de producción (MP) con las reglas</w:t>
-      </w:r>
-      <w:r>
-        <w:rPr>
-          <w:rFonts w:ascii="Times New Roman" w:hAnsi="Times New Roman" w:cs="Times New Roman"/>
-          <w:sz w:val="24"/>
-          <w:szCs w:val="24"/>
-        </w:rPr>
-        <w:t xml:space="preserve">, y </w:t>
-      </w:r>
-      <w:r>
-        <w:rPr>
-          <w:rFonts w:ascii="Times New Roman" w:hAnsi="Times New Roman" w:cs="Times New Roman"/>
-          <w:sz w:val="24"/>
-          <w:szCs w:val="24"/>
-        </w:rPr>
-        <w:t>la memoria de trabajo (MT) con los hechos</w:t>
-      </w:r>
-      <w:r>
-        <w:rPr>
-          <w:rFonts w:ascii="Times New Roman" w:hAnsi="Times New Roman" w:cs="Times New Roman"/>
-          <w:sz w:val="24"/>
-          <w:szCs w:val="24"/>
-        </w:rPr>
-        <w:t>. La red RETE está</w:t>
+        <w:t xml:space="preserve"> En la ilustración se muestran la memoria de producción (MP) con las reglas, y la memoria de trabajo (MT) con los hechos. La red RETE está</w:t>
       </w:r>
       <w:r>
         <w:rPr>
@@ -3896,7 +3834,16 @@
           <w:sz w:val="24"/>
           <w:szCs w:val="24"/>
         </w:rPr>
-        <w:t>almacenan hechos que satisfacen predicados individuales de las condiciones. Los nodos join almacenan grupos de hechos que satisfacen grupos de predicados que involucran la misma variable.</w:t>
+        <w:t xml:space="preserve">almacenan hechos que satisfacen predicados individuales de las condiciones. Los nodos join almacenan grupos de hechos que satisfacen grupos de predicados que </w:t>
+      </w:r>
+      <w:r>
+        <w:rPr>
+          <w:rFonts w:ascii="Times New Roman" w:hAnsi="Times New Roman" w:cs="Times New Roman"/>
+          <w:sz w:val="24"/>
+          <w:szCs w:val="24"/>
+        </w:rPr>
+        <w:lastRenderedPageBreak/>
+        <w:t>involucran la misma variable.</w:t>
       </w:r>
       <w:r>
         <w:rPr>
@@ -3968,16 +3915,7 @@
           <w:sz w:val="24"/>
           <w:szCs w:val="24"/>
         </w:rPr>
-        <w:t xml:space="preserve"> sujeto, y como se puede ver, tanto A como B aplican para el sujeto ‘2’. Entonces el nodo join ‘A=B’ almacena el par de hechos A(2) y B(2), </w:t>
-      </w:r>
-      <w:r>
-        <w:rPr>
-          <w:rFonts w:ascii="Times New Roman" w:hAnsi="Times New Roman" w:cs="Times New Roman"/>
-          <w:sz w:val="24"/>
-          <w:szCs w:val="24"/>
-        </w:rPr>
-        <w:lastRenderedPageBreak/>
-        <w:t xml:space="preserve">indicando que </w:t>
+        <w:t xml:space="preserve"> sujeto, y como se puede ver, tanto A como B aplican para el sujeto ‘2’. Entonces el nodo join ‘A=B’ almacena el par de hechos A(2) y B(2), indicando que </w:t>
       </w:r>
       <w:r>
         <w:rPr>
@@ -4564,6 +4502,172 @@
       <w:r>
         <w:rPr>
           <w:rFonts w:ascii="Times New Roman" w:hAnsi="Times New Roman" w:cs="Times New Roman"/>
+          <w:noProof/>
+          <w:sz w:val="24"/>
+          <w:szCs w:val="24"/>
+        </w:rPr>
+        <w:lastRenderedPageBreak/>
+        <mc:AlternateContent>
+          <mc:Choice Requires="wps">
+            <w:drawing>
+              <wp:anchor distT="180340" distB="180340" distL="114300" distR="114300" simplePos="0" relativeHeight="251664384" behindDoc="0" locked="0" layoutInCell="1" allowOverlap="1">
+                <wp:simplePos x="0" y="0"/>
+                <wp:positionH relativeFrom="margin">
+                  <wp:align>right</wp:align>
+                </wp:positionH>
+                <wp:positionV relativeFrom="paragraph">
+                  <wp:posOffset>0</wp:posOffset>
+                </wp:positionV>
+                <wp:extent cx="5752465" cy="2581275"/>
+                <wp:effectExtent l="0" t="0" r="635" b="9525"/>
+                <wp:wrapTopAndBottom/>
+                <wp:docPr id="4" name="Cuadro de texto 2"/>
+                <wp:cNvGraphicFramePr>
+                  <a:graphicFrameLocks xmlns:a="http://schemas.openxmlformats.org/drawingml/2006/main"/>
+                </wp:cNvGraphicFramePr>
+                <a:graphic xmlns:a="http://schemas.openxmlformats.org/drawingml/2006/main">
+                  <a:graphicData uri="http://schemas.microsoft.com/office/word/2010/wordprocessingShape">
+                    <wps:wsp>
+                      <wps:cNvSpPr txBox="1">
+                        <a:spLocks noChangeArrowheads="1"/>
+                      </wps:cNvSpPr>
+                      <wps:spPr bwMode="auto">
+                        <a:xfrm>
+                          <a:off x="0" y="0"/>
+                          <a:ext cx="5752465" cy="2581275"/>
+                        </a:xfrm>
+                        <a:prstGeom prst="rect">
+                          <a:avLst/>
+                        </a:prstGeom>
+                        <a:solidFill>
+                          <a:srgbClr val="FFFFFF"/>
+                        </a:solidFill>
+                        <a:ln w="9525">
+                          <a:noFill/>
+                          <a:miter lim="800000"/>
+                          <a:headEnd/>
+                          <a:tailEnd/>
+                        </a:ln>
+                      </wps:spPr>
+                      <wps:txbx>
+                        <w:txbxContent>
+                          <w:p>
+                            <w:bookmarkStart w:id="1" w:name="_GoBack"/>
+                            <w:r>
+                              <w:rPr>
+                                <w:noProof/>
+                              </w:rPr>
+                              <w:drawing>
+                                <wp:inline distT="0" distB="0" distL="0" distR="0" wp14:anchorId="29CBDB31" wp14:editId="6D775F53">
+                                  <wp:extent cx="5553075" cy="2228850"/>
+                                  <wp:effectExtent l="0" t="0" r="9525" b="0"/>
+                                  <wp:docPr id="1" name="Gráfico 1">
+                                    <a:extLst xmlns:a="http://schemas.openxmlformats.org/drawingml/2006/main">
+                                      <a:ext uri="{FF2B5EF4-FFF2-40B4-BE49-F238E27FC236}">
+                                        <a16:creationId xmlns:a16="http://schemas.microsoft.com/office/drawing/2014/main" id="{7CAB396B-B13F-44B7-8D19-9BE86F1082B5}"/>
+                                      </a:ext>
+                                    </a:extLst>
+                                  </wp:docPr>
+                                  <wp:cNvGraphicFramePr/>
+                                  <a:graphic xmlns:a="http://schemas.openxmlformats.org/drawingml/2006/main">
+                                    <a:graphicData uri="http://schemas.openxmlformats.org/drawingml/2006/chart">
+                                      <c:chart xmlns:c="http://schemas.openxmlformats.org/drawingml/2006/chart" xmlns:r="http://schemas.openxmlformats.org/officeDocument/2006/relationships" r:id="rId11"/>
+                                    </a:graphicData>
+                                  </a:graphic>
+                                </wp:inline>
+                              </w:drawing>
+                            </w:r>
+                          </w:p>
+                          <w:p>
+                            <w:pPr>
+                              <w:jc w:val="center"/>
+                            </w:pPr>
+                            <w:r>
+                              <w:rPr>
+                                <w:rFonts w:ascii="Times New Roman" w:hAnsi="Times New Roman" w:cs="Times New Roman"/>
+                                <w:i/>
+                                <w:sz w:val="20"/>
+                                <w:szCs w:val="20"/>
+                              </w:rPr>
+                              <w:t>Figura 4: Resultado de las pruebas de performance. Ambos ejes usan escala logarítmica</w:t>
+                            </w:r>
+                            <w:bookmarkEnd w:id="1"/>
+                          </w:p>
+                        </w:txbxContent>
+                      </wps:txbx>
+                      <wps:bodyPr rot="0" vert="horz" wrap="square" lIns="91440" tIns="45720" rIns="91440" bIns="45720" anchor="t" anchorCtr="0">
+                        <a:noAutofit/>
+                      </wps:bodyPr>
+                    </wps:wsp>
+                  </a:graphicData>
+                </a:graphic>
+                <wp14:sizeRelH relativeFrom="margin">
+                  <wp14:pctWidth>0</wp14:pctWidth>
+                </wp14:sizeRelH>
+                <wp14:sizeRelV relativeFrom="margin">
+                  <wp14:pctHeight>0</wp14:pctHeight>
+                </wp14:sizeRelV>
+              </wp:anchor>
+            </w:drawing>
+          </mc:Choice>
+          <mc:Fallback>
+            <w:pict>
+              <v:shape id="_x0000_s1028" type="#_x0000_t202" style="position:absolute;left:0;text-align:left;margin-left:401.75pt;margin-top:0;width:452.95pt;height:203.25pt;z-index:251664384;visibility:visible;mso-wrap-style:square;mso-width-percent:0;mso-height-percent:0;mso-wrap-distance-left:9pt;mso-wrap-distance-top:14.2pt;mso-wrap-distance-right:9pt;mso-wrap-distance-bottom:14.2pt;mso-position-horizontal:right;mso-position-horizontal-relative:margin;mso-position-vertical:absolute;mso-position-vertical-relative:text;mso-width-percent:0;mso-height-percent:0;mso-width-relative:margin;mso-height-relative:margin;v-text-anchor:top" o:gfxdata="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" stroked="f">
+                <v:textbox>
+                  <w:txbxContent>
+                    <w:p>
+                      <w:bookmarkStart w:id="2" w:name="_GoBack"/>
+                      <w:r>
+                        <w:rPr>
+                          <w:noProof/>
+                        </w:rPr>
+                        <w:drawing>
+                          <wp:inline distT="0" distB="0" distL="0" distR="0" wp14:anchorId="29CBDB31" wp14:editId="6D775F53">
+                            <wp:extent cx="5553075" cy="2228850"/>
+                            <wp:effectExtent l="0" t="0" r="9525" b="0"/>
+                            <wp:docPr id="1" name="Gráfico 1">
+                              <a:extLst xmlns:a="http://schemas.openxmlformats.org/drawingml/2006/main">
+                                <a:ext uri="{FF2B5EF4-FFF2-40B4-BE49-F238E27FC236}">
+                                  <a16:creationId xmlns:a16="http://schemas.microsoft.com/office/drawing/2014/main" id="{7CAB396B-B13F-44B7-8D19-9BE86F1082B5}"/>
+                                </a:ext>
+                              </a:extLst>
+                            </wp:docPr>
+                            <wp:cNvGraphicFramePr/>
+                            <a:graphic xmlns:a="http://schemas.openxmlformats.org/drawingml/2006/main">
+                              <a:graphicData uri="http://schemas.openxmlformats.org/drawingml/2006/chart">
+                                <c:chart xmlns:c="http://schemas.openxmlformats.org/drawingml/2006/chart" xmlns:r="http://schemas.openxmlformats.org/officeDocument/2006/relationships" r:id="rId11"/>
+                              </a:graphicData>
+                            </a:graphic>
+                          </wp:inline>
+                        </w:drawing>
+                      </w:r>
+                    </w:p>
+                    <w:p>
+                      <w:pPr>
+                        <w:jc w:val="center"/>
+                      </w:pPr>
+                      <w:r>
+                        <w:rPr>
+                          <w:rFonts w:ascii="Times New Roman" w:hAnsi="Times New Roman" w:cs="Times New Roman"/>
+                          <w:i/>
+                          <w:sz w:val="20"/>
+                          <w:szCs w:val="20"/>
+                        </w:rPr>
+                        <w:t>Figura 4: Resultado de las pruebas de performance. Ambos ejes usan escala logarítmica</w:t>
+                      </w:r>
+                      <w:bookmarkEnd w:id="2"/>
+                    </w:p>
+                  </w:txbxContent>
+                </v:textbox>
+                <w10:wrap type="topAndBottom" anchorx="margin"/>
+              </v:shape>
+            </w:pict>
+          </mc:Fallback>
+        </mc:AlternateContent>
+      </w:r>
+      <w:r>
+        <w:rPr>
+          <w:rFonts w:ascii="Times New Roman" w:hAnsi="Times New Roman" w:cs="Times New Roman"/>
           <w:sz w:val="24"/>
           <w:szCs w:val="24"/>
         </w:rPr>
@@ -4602,8 +4706,563 @@
           <w:sz w:val="24"/>
           <w:szCs w:val="24"/>
         </w:rPr>
-        <w:t xml:space="preserve">que para este trabajo </w:t>
-      </w:r>
+        <w:t>que para este trabajo se les llamó</w:t>
+      </w:r>
+      <w:r>
+        <w:rPr>
+          <w:rFonts w:ascii="Times New Roman" w:hAnsi="Times New Roman" w:cs="Times New Roman"/>
+          <w:sz w:val="24"/>
+          <w:szCs w:val="24"/>
+        </w:rPr>
+        <w:t xml:space="preserve"> nodos ‘predicado’ y ‘regla’ respectivamente.</w:t>
+      </w:r>
+    </w:p>
+    <w:p>
+      <w:pPr>
+        <w:spacing w:after="0"/>
+        <w:jc w:val="both"/>
+        <w:rPr>
+          <w:rFonts w:ascii="Times New Roman" w:hAnsi="Times New Roman" w:cs="Times New Roman"/>
+          <w:sz w:val="24"/>
+          <w:szCs w:val="24"/>
+        </w:rPr>
+      </w:pPr>
+      <w:r>
+        <w:rPr>
+          <w:rFonts w:ascii="Times New Roman" w:hAnsi="Times New Roman" w:cs="Times New Roman"/>
+          <w:sz w:val="24"/>
+          <w:szCs w:val="24"/>
+        </w:rPr>
+        <w:t>L</w:t>
+      </w:r>
+      <w:r>
+        <w:rPr>
+          <w:rFonts w:ascii="Times New Roman" w:hAnsi="Times New Roman" w:cs="Times New Roman"/>
+          <w:sz w:val="24"/>
+          <w:szCs w:val="24"/>
+        </w:rPr>
+        <w:t>a red</w:t>
+      </w:r>
+      <w:r>
+        <w:rPr>
+          <w:rFonts w:ascii="Times New Roman" w:hAnsi="Times New Roman" w:cs="Times New Roman"/>
+          <w:sz w:val="24"/>
+          <w:szCs w:val="24"/>
+        </w:rPr>
+        <w:t xml:space="preserve"> se inicializó</w:t>
+      </w:r>
+      <w:r>
+        <w:rPr>
+          <w:rFonts w:ascii="Times New Roman" w:hAnsi="Times New Roman" w:cs="Times New Roman"/>
+          <w:sz w:val="24"/>
+          <w:szCs w:val="24"/>
+        </w:rPr>
+        <w:t xml:space="preserve"> </w:t>
+      </w:r>
+      <w:r>
+        <w:rPr>
+          <w:rFonts w:ascii="Times New Roman" w:hAnsi="Times New Roman" w:cs="Times New Roman"/>
+          <w:sz w:val="24"/>
+          <w:szCs w:val="24"/>
+        </w:rPr>
+        <w:t>inyectando</w:t>
+      </w:r>
+      <w:r>
+        <w:rPr>
+          <w:rFonts w:ascii="Times New Roman" w:hAnsi="Times New Roman" w:cs="Times New Roman"/>
+          <w:sz w:val="24"/>
+          <w:szCs w:val="24"/>
+        </w:rPr>
+        <w:t xml:space="preserve"> los hechos pre</w:t>
+      </w:r>
+      <w:r>
+        <w:rPr>
+          <w:rFonts w:ascii="Times New Roman" w:hAnsi="Times New Roman" w:cs="Times New Roman"/>
+          <w:sz w:val="24"/>
+          <w:szCs w:val="24"/>
+        </w:rPr>
+        <w:t xml:space="preserve">sentes en la MT </w:t>
+      </w:r>
+      <w:r>
+        <w:rPr>
+          <w:rFonts w:ascii="Times New Roman" w:hAnsi="Times New Roman" w:cs="Times New Roman"/>
+          <w:sz w:val="24"/>
+          <w:szCs w:val="24"/>
+        </w:rPr>
+        <w:t>en los</w:t>
+      </w:r>
+      <w:r>
+        <w:rPr>
+          <w:rFonts w:ascii="Times New Roman" w:hAnsi="Times New Roman" w:cs="Times New Roman"/>
+          <w:sz w:val="24"/>
+          <w:szCs w:val="24"/>
+        </w:rPr>
+        <w:t xml:space="preserve"> nodos ‘predicado’</w:t>
+      </w:r>
+      <w:r>
+        <w:rPr>
+          <w:rFonts w:ascii="Times New Roman" w:hAnsi="Times New Roman" w:cs="Times New Roman"/>
+          <w:sz w:val="24"/>
+          <w:szCs w:val="24"/>
+        </w:rPr>
+        <w:t>. Luego,</w:t>
+      </w:r>
+      <w:r>
+        <w:rPr>
+          <w:rFonts w:ascii="Times New Roman" w:hAnsi="Times New Roman" w:cs="Times New Roman"/>
+          <w:sz w:val="24"/>
+          <w:szCs w:val="24"/>
+        </w:rPr>
+        <w:t xml:space="preserve"> se vinculó</w:t>
+      </w:r>
+      <w:r>
+        <w:rPr>
+          <w:rFonts w:ascii="Times New Roman" w:hAnsi="Times New Roman" w:cs="Times New Roman"/>
+          <w:sz w:val="24"/>
+          <w:szCs w:val="24"/>
+        </w:rPr>
+        <w:t xml:space="preserve"> los mismos a la </w:t>
+      </w:r>
+      <w:r>
+        <w:rPr>
+          <w:rFonts w:ascii="Times New Roman" w:hAnsi="Times New Roman" w:cs="Times New Roman"/>
+          <w:sz w:val="24"/>
+          <w:szCs w:val="24"/>
+        </w:rPr>
+        <w:t xml:space="preserve">MT </w:t>
+      </w:r>
+      <w:r>
+        <w:rPr>
+          <w:rFonts w:ascii="Times New Roman" w:hAnsi="Times New Roman" w:cs="Times New Roman"/>
+          <w:sz w:val="24"/>
+          <w:szCs w:val="24"/>
+        </w:rPr>
+        <w:t>para que, al escuchar un cambio (adición o eliminación) de hecho</w:t>
+      </w:r>
+      <w:r>
+        <w:rPr>
+          <w:rFonts w:ascii="Times New Roman" w:hAnsi="Times New Roman" w:cs="Times New Roman"/>
+          <w:sz w:val="24"/>
+          <w:szCs w:val="24"/>
+        </w:rPr>
+        <w:t>s asociados a los mismos, pudieran</w:t>
+      </w:r>
+      <w:r>
+        <w:rPr>
+          <w:rFonts w:ascii="Times New Roman" w:hAnsi="Times New Roman" w:cs="Times New Roman"/>
+          <w:sz w:val="24"/>
+          <w:szCs w:val="24"/>
+        </w:rPr>
+        <w:t xml:space="preserve"> pedir y distribuir los mismos a través de la red.</w:t>
+      </w:r>
+    </w:p>
+    <w:p>
+      <w:pPr>
+        <w:spacing w:after="0"/>
+        <w:jc w:val="both"/>
+        <w:rPr>
+          <w:rFonts w:ascii="Times New Roman" w:hAnsi="Times New Roman" w:cs="Times New Roman"/>
+          <w:sz w:val="24"/>
+          <w:szCs w:val="24"/>
+        </w:rPr>
+      </w:pPr>
+    </w:p>
+    <w:p>
+      <w:pPr>
+        <w:spacing w:after="0"/>
+        <w:ind w:left="705"/>
+        <w:jc w:val="both"/>
+        <w:rPr>
+          <w:rFonts w:ascii="Times New Roman" w:hAnsi="Times New Roman" w:cs="Times New Roman"/>
+          <w:b/>
+          <w:sz w:val="24"/>
+          <w:szCs w:val="24"/>
+        </w:rPr>
+      </w:pPr>
+      <w:r>
+        <w:rPr>
+          <w:rFonts w:ascii="Times New Roman" w:hAnsi="Times New Roman" w:cs="Times New Roman"/>
+          <w:b/>
+          <w:sz w:val="24"/>
+          <w:szCs w:val="24"/>
+        </w:rPr>
+        <w:t>Inte</w:t>
+      </w:r>
+      <w:r>
+        <w:rPr>
+          <w:rFonts w:ascii="Times New Roman" w:hAnsi="Times New Roman" w:cs="Times New Roman"/>
+          <w:b/>
+          <w:sz w:val="24"/>
+          <w:szCs w:val="24"/>
+        </w:rPr>
+        <w:t xml:space="preserve">gración con el trabajo práctico </w:t>
+      </w:r>
+      <w:r>
+        <w:rPr>
+          <w:rFonts w:ascii="Times New Roman" w:hAnsi="Times New Roman" w:cs="Times New Roman"/>
+          <w:b/>
+          <w:sz w:val="24"/>
+          <w:szCs w:val="24"/>
+        </w:rPr>
+        <w:t>anterior</w:t>
+      </w:r>
+    </w:p>
+    <w:p>
+      <w:pPr>
+        <w:spacing w:after="0"/>
+        <w:jc w:val="both"/>
+        <w:rPr>
+          <w:rFonts w:ascii="Times New Roman" w:hAnsi="Times New Roman" w:cs="Times New Roman"/>
+          <w:sz w:val="24"/>
+          <w:szCs w:val="24"/>
+        </w:rPr>
+      </w:pPr>
+      <w:r>
+        <w:rPr>
+          <w:rFonts w:ascii="Times New Roman" w:hAnsi="Times New Roman" w:cs="Times New Roman"/>
+          <w:sz w:val="24"/>
+          <w:szCs w:val="24"/>
+        </w:rPr>
+        <w:t>El trabajo que es sujeto de este paper fue el segundo trabajo práctico realizado para la cátedra. El primero involucraba crear una inteligencia artificial para un patrullero que lo guiara por una ciudad para llegar a la escena donde ocurría un incidente</w:t>
+      </w:r>
+      <w:r>
+        <w:rPr>
+          <w:rFonts w:ascii="Times New Roman" w:hAnsi="Times New Roman" w:cs="Times New Roman"/>
+          <w:sz w:val="24"/>
+          <w:szCs w:val="24"/>
+        </w:rPr>
+        <w:t>, teniendo que sortear varios obstáculos</w:t>
+      </w:r>
+      <w:r>
+        <w:rPr>
+          <w:rFonts w:ascii="Times New Roman" w:hAnsi="Times New Roman" w:cs="Times New Roman"/>
+          <w:sz w:val="24"/>
+          <w:szCs w:val="24"/>
+        </w:rPr>
+        <w:t>.</w:t>
+      </w:r>
+    </w:p>
+    <w:p>
+      <w:pPr>
+        <w:spacing w:after="0"/>
+        <w:jc w:val="both"/>
+        <w:rPr>
+          <w:rFonts w:ascii="Times New Roman" w:hAnsi="Times New Roman" w:cs="Times New Roman"/>
+          <w:sz w:val="24"/>
+          <w:szCs w:val="24"/>
+        </w:rPr>
+      </w:pPr>
+      <w:r>
+        <w:rPr>
+          <w:rFonts w:ascii="Times New Roman" w:hAnsi="Times New Roman" w:cs="Times New Roman"/>
+          <w:sz w:val="24"/>
+          <w:szCs w:val="24"/>
+        </w:rPr>
+        <w:t>El segundo trabajo práctico solicitó que la acción</w:t>
+      </w:r>
+      <w:r>
+        <w:rPr>
+          <w:rFonts w:ascii="Times New Roman" w:hAnsi="Times New Roman" w:cs="Times New Roman"/>
+          <w:sz w:val="24"/>
+          <w:szCs w:val="24"/>
+        </w:rPr>
+        <w:t xml:space="preserve"> para</w:t>
+      </w:r>
+      <w:r>
+        <w:rPr>
+          <w:rFonts w:ascii="Times New Roman" w:hAnsi="Times New Roman" w:cs="Times New Roman"/>
+          <w:sz w:val="24"/>
+          <w:szCs w:val="24"/>
+        </w:rPr>
+        <w:t xml:space="preserve"> alguna de las reglas fuera comunicarse con ese patrullero para en</w:t>
+      </w:r>
+      <w:r>
+        <w:rPr>
+          <w:rFonts w:ascii="Times New Roman" w:hAnsi="Times New Roman" w:cs="Times New Roman"/>
+          <w:sz w:val="24"/>
+          <w:szCs w:val="24"/>
+        </w:rPr>
+        <w:t>viarlo a la zona del incidente. Durante tal acción debía también generar el ambiente para el patrullero. La posición del incidente dentro de la ciudad se configuró para ser aleatoria en cada ejecución, mientras que la ciudad y los obstáculos serían siempre los mismos.</w:t>
+      </w:r>
+    </w:p>
+    <w:p>
+      <w:pPr>
+        <w:spacing w:after="0"/>
+        <w:jc w:val="both"/>
+        <w:rPr>
+          <w:rFonts w:ascii="Times New Roman" w:hAnsi="Times New Roman" w:cs="Times New Roman"/>
+          <w:sz w:val="24"/>
+          <w:szCs w:val="24"/>
+        </w:rPr>
+      </w:pPr>
+    </w:p>
+    <w:p>
+      <w:pPr>
+        <w:spacing w:after="0"/>
+        <w:jc w:val="both"/>
+        <w:rPr>
+          <w:rFonts w:ascii="Times New Roman" w:hAnsi="Times New Roman" w:cs="Times New Roman"/>
+          <w:b/>
+          <w:sz w:val="24"/>
+          <w:szCs w:val="24"/>
+        </w:rPr>
+      </w:pPr>
+      <w:r>
+        <w:rPr>
+          <w:rFonts w:ascii="Times New Roman" w:hAnsi="Times New Roman" w:cs="Times New Roman"/>
+          <w:sz w:val="24"/>
+          <w:szCs w:val="24"/>
+        </w:rPr>
+        <w:tab/>
+      </w:r>
+      <w:r>
+        <w:rPr>
+          <w:rFonts w:ascii="Times New Roman" w:hAnsi="Times New Roman" w:cs="Times New Roman"/>
+          <w:b/>
+          <w:sz w:val="24"/>
+          <w:szCs w:val="24"/>
+        </w:rPr>
+        <w:t xml:space="preserve">Trabajo </w:t>
+      </w:r>
+      <w:r>
+        <w:rPr>
+          <w:rFonts w:ascii="Times New Roman" w:hAnsi="Times New Roman" w:cs="Times New Roman"/>
+          <w:b/>
+          <w:sz w:val="24"/>
+          <w:szCs w:val="24"/>
+        </w:rPr>
+        <w:t>subsiguiente</w:t>
+      </w:r>
+    </w:p>
+    <w:p>
+      <w:pPr>
+        <w:spacing w:after="0"/>
+        <w:jc w:val="both"/>
+        <w:rPr>
+          <w:rFonts w:ascii="Times New Roman" w:hAnsi="Times New Roman" w:cs="Times New Roman"/>
+          <w:sz w:val="24"/>
+          <w:szCs w:val="24"/>
+        </w:rPr>
+      </w:pPr>
+      <w:r>
+        <w:rPr>
+          <w:rFonts w:ascii="Times New Roman" w:hAnsi="Times New Roman" w:cs="Times New Roman"/>
+          <w:sz w:val="24"/>
+          <w:szCs w:val="24"/>
+        </w:rPr>
+        <w:t>Posterior a la entrega</w:t>
+      </w:r>
+      <w:r>
+        <w:rPr>
+          <w:rFonts w:ascii="Times New Roman" w:hAnsi="Times New Roman" w:cs="Times New Roman"/>
+          <w:sz w:val="24"/>
+          <w:szCs w:val="24"/>
+        </w:rPr>
+        <w:t xml:space="preserve"> </w:t>
+      </w:r>
+      <w:r>
+        <w:rPr>
+          <w:rFonts w:ascii="Times New Roman" w:hAnsi="Times New Roman" w:cs="Times New Roman"/>
+          <w:sz w:val="24"/>
+          <w:szCs w:val="24"/>
+        </w:rPr>
+        <w:t>del trabajo práctico</w:t>
+      </w:r>
+      <w:r>
+        <w:rPr>
+          <w:rFonts w:ascii="Times New Roman" w:hAnsi="Times New Roman" w:cs="Times New Roman"/>
+          <w:sz w:val="24"/>
+          <w:szCs w:val="24"/>
+        </w:rPr>
+        <w:t xml:space="preserve"> </w:t>
+      </w:r>
+      <w:r>
+        <w:rPr>
+          <w:rFonts w:ascii="Times New Roman" w:hAnsi="Times New Roman" w:cs="Times New Roman"/>
+          <w:sz w:val="24"/>
+          <w:szCs w:val="24"/>
+        </w:rPr>
+        <w:t xml:space="preserve">a la cátedra, se le adicionaron funcionalidades </w:t>
+      </w:r>
+      <w:r>
+        <w:rPr>
+          <w:rFonts w:ascii="Times New Roman" w:hAnsi="Times New Roman" w:cs="Times New Roman"/>
+          <w:sz w:val="24"/>
+          <w:szCs w:val="24"/>
+        </w:rPr>
+        <w:t>nuevas al sistema.</w:t>
+      </w:r>
+    </w:p>
+    <w:p>
+      <w:pPr>
+        <w:spacing w:after="0"/>
+        <w:jc w:val="both"/>
+        <w:rPr>
+          <w:rFonts w:ascii="Times New Roman" w:hAnsi="Times New Roman" w:cs="Times New Roman"/>
+          <w:sz w:val="24"/>
+          <w:szCs w:val="24"/>
+        </w:rPr>
+      </w:pPr>
+      <w:r>
+        <w:rPr>
+          <w:rFonts w:ascii="Times New Roman" w:hAnsi="Times New Roman" w:cs="Times New Roman"/>
+          <w:sz w:val="24"/>
+          <w:szCs w:val="24"/>
+        </w:rPr>
+        <w:t>En primer lugar, se programó una aplicación de móvil</w:t>
+      </w:r>
+      <w:r>
+        <w:rPr>
+          <w:rFonts w:ascii="Times New Roman" w:hAnsi="Times New Roman" w:cs="Times New Roman"/>
+          <w:sz w:val="24"/>
+          <w:szCs w:val="24"/>
+        </w:rPr>
+        <w:t xml:space="preserve"> en Android</w:t>
+      </w:r>
+      <w:r>
+        <w:rPr>
+          <w:rFonts w:ascii="Times New Roman" w:hAnsi="Times New Roman" w:cs="Times New Roman"/>
+          <w:sz w:val="24"/>
+          <w:szCs w:val="24"/>
+        </w:rPr>
+        <w:t xml:space="preserve"> que realmente es capaz de grabar sonido e interpretar lo que escucha usando una función de</w:t>
+      </w:r>
+      <w:r>
+        <w:rPr>
+          <w:rFonts w:ascii="Times New Roman" w:hAnsi="Times New Roman" w:cs="Times New Roman"/>
+          <w:sz w:val="24"/>
+          <w:szCs w:val="24"/>
+        </w:rPr>
+        <w:t>l</w:t>
+      </w:r>
+      <w:r>
+        <w:rPr>
+          <w:rFonts w:ascii="Times New Roman" w:hAnsi="Times New Roman" w:cs="Times New Roman"/>
+          <w:sz w:val="24"/>
+          <w:szCs w:val="24"/>
+        </w:rPr>
+        <w:t xml:space="preserve"> </w:t>
+      </w:r>
+      <w:r>
+        <w:rPr>
+          <w:rFonts w:ascii="Times New Roman" w:hAnsi="Times New Roman" w:cs="Times New Roman"/>
+          <w:sz w:val="24"/>
+          <w:szCs w:val="24"/>
+        </w:rPr>
+        <w:t xml:space="preserve">sistema operativo </w:t>
+      </w:r>
+      <w:r>
+        <w:rPr>
+          <w:rFonts w:ascii="Times New Roman" w:hAnsi="Times New Roman" w:cs="Times New Roman"/>
+          <w:sz w:val="24"/>
+          <w:szCs w:val="24"/>
+        </w:rPr>
+        <w:t>pa</w:t>
+      </w:r>
+      <w:r>
+        <w:rPr>
+          <w:rFonts w:ascii="Times New Roman" w:hAnsi="Times New Roman" w:cs="Times New Roman"/>
+          <w:sz w:val="24"/>
+          <w:szCs w:val="24"/>
+        </w:rPr>
+        <w:t>ra reconocimiento del habla. La</w:t>
+      </w:r>
+      <w:r>
+        <w:rPr>
+          <w:rFonts w:ascii="Times New Roman" w:hAnsi="Times New Roman" w:cs="Times New Roman"/>
+          <w:sz w:val="24"/>
+          <w:szCs w:val="24"/>
+        </w:rPr>
+        <w:t xml:space="preserve"> apl</w:t>
+      </w:r>
+      <w:r>
+        <w:rPr>
+          <w:rFonts w:ascii="Times New Roman" w:hAnsi="Times New Roman" w:cs="Times New Roman"/>
+          <w:sz w:val="24"/>
+          <w:szCs w:val="24"/>
+        </w:rPr>
+        <w:t>icación se conecta a un servidor que corre en pc y está comunicado al resto del sistema, el cual se ejecuta en la misma máquina.</w:t>
+      </w:r>
+    </w:p>
+    <w:p>
+      <w:pPr>
+        <w:spacing w:after="0"/>
+        <w:jc w:val="both"/>
+        <w:rPr>
+          <w:rFonts w:ascii="Times New Roman" w:hAnsi="Times New Roman" w:cs="Times New Roman"/>
+          <w:sz w:val="24"/>
+          <w:szCs w:val="24"/>
+        </w:rPr>
+      </w:pPr>
+      <w:r>
+        <w:rPr>
+          <w:rFonts w:ascii="Times New Roman" w:hAnsi="Times New Roman" w:cs="Times New Roman"/>
+          <w:sz w:val="24"/>
+          <w:szCs w:val="24"/>
+        </w:rPr>
+        <w:t>En segundo lugar, se creó una interfaz de usuario con la cuál facilitar el agregado o la remoción de hechos a la memoria de trabajo.</w:t>
+      </w:r>
+    </w:p>
+    <w:p>
+      <w:pPr>
+        <w:spacing w:after="0"/>
+        <w:jc w:val="both"/>
+        <w:rPr>
+          <w:rFonts w:ascii="Times New Roman" w:hAnsi="Times New Roman" w:cs="Times New Roman"/>
+          <w:sz w:val="24"/>
+          <w:szCs w:val="24"/>
+        </w:rPr>
+      </w:pPr>
+    </w:p>
+    <w:p>
+      <w:pPr>
+        <w:spacing w:after="0"/>
+        <w:jc w:val="both"/>
+        <w:rPr>
+          <w:rFonts w:ascii="Times New Roman" w:hAnsi="Times New Roman" w:cs="Times New Roman"/>
+          <w:sz w:val="24"/>
+          <w:szCs w:val="24"/>
+        </w:rPr>
+      </w:pPr>
+      <w:r>
+        <w:rPr>
+          <w:rFonts w:ascii="Times New Roman" w:hAnsi="Times New Roman" w:cs="Times New Roman"/>
+          <w:b/>
+          <w:sz w:val="24"/>
+          <w:szCs w:val="24"/>
+        </w:rPr>
+        <w:t>Resultados</w:t>
+      </w:r>
+    </w:p>
+    <w:p>
+      <w:pPr>
+        <w:spacing w:after="0"/>
+        <w:jc w:val="both"/>
+        <w:rPr>
+          <w:rFonts w:ascii="Times New Roman" w:hAnsi="Times New Roman" w:cs="Times New Roman"/>
+          <w:sz w:val="24"/>
+          <w:szCs w:val="24"/>
+        </w:rPr>
+      </w:pPr>
+      <w:r>
+        <w:rPr>
+          <w:rFonts w:ascii="Times New Roman" w:hAnsi="Times New Roman" w:cs="Times New Roman"/>
+          <w:sz w:val="24"/>
+          <w:szCs w:val="24"/>
+        </w:rPr>
+        <w:t>Las pruebas del sistema demostraron que éste es capaz de elegir acciones correctas cuando se lo alimenta con conversaciones cuyo contenido indican claramente que un incidente está ocurriendo. También pudo comunicarse con la inteligencia artificial del patrullero, el primer trabajo práctico para la cátedra de Inteligencia Artificial.</w:t>
+      </w:r>
+    </w:p>
+    <w:p>
+      <w:pPr>
+        <w:spacing w:after="0"/>
+        <w:jc w:val="both"/>
+        <w:rPr>
+          <w:rFonts w:ascii="Times New Roman" w:hAnsi="Times New Roman" w:cs="Times New Roman"/>
+          <w:sz w:val="24"/>
+          <w:szCs w:val="24"/>
+        </w:rPr>
+      </w:pPr>
       <w:r>
         <w:rPr>
           <w:rFonts w:ascii="Times New Roman" w:hAnsi="Times New Roman" w:cs="Times New Roman"/>
@@ -4611,58 +5270,82 @@
           <w:szCs w:val="24"/>
         </w:rPr>
         <w:lastRenderedPageBreak/>
-        <w:t>se les llamó</w:t>
-      </w:r>
-      <w:r>
-        <w:rPr>
-          <w:rFonts w:ascii="Times New Roman" w:hAnsi="Times New Roman" w:cs="Times New Roman"/>
-          <w:sz w:val="24"/>
-          <w:szCs w:val="24"/>
-        </w:rPr>
-        <w:t xml:space="preserve"> nodos ‘predicado’ y ‘regla’ respectivamente.</w:t>
-      </w:r>
-    </w:p>
-    <w:p>
-      <w:pPr>
-        <w:spacing w:after="0"/>
-        <w:jc w:val="both"/>
-        <w:rPr>
-          <w:rFonts w:ascii="Times New Roman" w:hAnsi="Times New Roman" w:cs="Times New Roman"/>
-          <w:sz w:val="24"/>
-          <w:szCs w:val="24"/>
-        </w:rPr>
-      </w:pPr>
-      <w:r>
-        <w:rPr>
-          <w:rFonts w:ascii="Times New Roman" w:hAnsi="Times New Roman" w:cs="Times New Roman"/>
-          <w:sz w:val="24"/>
-          <w:szCs w:val="24"/>
-        </w:rPr>
-        <w:t>L</w:t>
-      </w:r>
-      <w:r>
-        <w:rPr>
-          <w:rFonts w:ascii="Times New Roman" w:hAnsi="Times New Roman" w:cs="Times New Roman"/>
-          <w:sz w:val="24"/>
-          <w:szCs w:val="24"/>
-        </w:rPr>
-        <w:t>a red</w:t>
-      </w:r>
-      <w:r>
-        <w:rPr>
-          <w:rFonts w:ascii="Times New Roman" w:hAnsi="Times New Roman" w:cs="Times New Roman"/>
-          <w:sz w:val="24"/>
-          <w:szCs w:val="24"/>
-        </w:rPr>
-        <w:t xml:space="preserve"> s</w:t>
-      </w:r>
-      <w:r>
-        <w:rPr>
-          <w:rFonts w:ascii="Times New Roman" w:hAnsi="Times New Roman" w:cs="Times New Roman"/>
-          <w:sz w:val="24"/>
-          <w:szCs w:val="24"/>
-        </w:rPr>
-        <w:t>e inicializó</w:t>
+        <w:t>La performance del sistema de producciones es aceptable, gracias a la utilización de la red RETE.</w:t>
+      </w:r>
+    </w:p>
+    <w:p>
+      <w:pPr>
+        <w:spacing w:after="0"/>
+        <w:jc w:val="both"/>
+        <w:rPr>
+          <w:rFonts w:ascii="Times New Roman" w:hAnsi="Times New Roman" w:cs="Times New Roman"/>
+          <w:sz w:val="24"/>
+          <w:szCs w:val="24"/>
+        </w:rPr>
+      </w:pPr>
+    </w:p>
+    <w:p>
+      <w:pPr>
+        <w:spacing w:after="0"/>
+        <w:jc w:val="both"/>
+        <w:rPr>
+          <w:rFonts w:ascii="Times New Roman" w:hAnsi="Times New Roman" w:cs="Times New Roman"/>
+          <w:b/>
+          <w:sz w:val="24"/>
+          <w:szCs w:val="24"/>
+        </w:rPr>
+      </w:pPr>
+      <w:r>
+        <w:rPr>
+          <w:rFonts w:ascii="Times New Roman" w:hAnsi="Times New Roman" w:cs="Times New Roman"/>
+          <w:b/>
+          <w:sz w:val="24"/>
+          <w:szCs w:val="24"/>
+        </w:rPr>
+        <w:t>Discusión</w:t>
+      </w:r>
+    </w:p>
+    <w:p>
+      <w:pPr>
+        <w:spacing w:after="0"/>
+        <w:jc w:val="both"/>
+        <w:rPr>
+          <w:rFonts w:ascii="Times New Roman" w:hAnsi="Times New Roman" w:cs="Times New Roman"/>
+          <w:sz w:val="24"/>
+          <w:szCs w:val="24"/>
+        </w:rPr>
+      </w:pPr>
+      <w:r>
+        <w:rPr>
+          <w:rFonts w:ascii="Times New Roman" w:hAnsi="Times New Roman" w:cs="Times New Roman"/>
+          <w:sz w:val="24"/>
+          <w:szCs w:val="24"/>
+        </w:rPr>
+        <w:t xml:space="preserve">Un obstáculo para la realización de este trabajo </w:t>
+      </w:r>
+      <w:r>
+        <w:rPr>
+          <w:rFonts w:ascii="Times New Roman" w:hAnsi="Times New Roman" w:cs="Times New Roman"/>
+          <w:sz w:val="24"/>
+          <w:szCs w:val="24"/>
+        </w:rPr>
+        <w:t>es</w:t>
+      </w:r>
+      <w:r>
+        <w:rPr>
+          <w:rFonts w:ascii="Times New Roman" w:hAnsi="Times New Roman" w:cs="Times New Roman"/>
+          <w:sz w:val="24"/>
+          <w:szCs w:val="24"/>
+        </w:rPr>
+        <w:t xml:space="preserve"> que</w:t>
+      </w:r>
+      <w:r>
+        <w:rPr>
+          <w:rFonts w:ascii="Times New Roman" w:hAnsi="Times New Roman" w:cs="Times New Roman"/>
+          <w:sz w:val="24"/>
+          <w:szCs w:val="24"/>
+        </w:rPr>
+        <w:t xml:space="preserve"> todos</w:t>
       </w:r>
       <w:r>
         <w:rPr>
@@ -4678,112 +5361,226 @@
           <w:sz w:val="24"/>
           <w:szCs w:val="24"/>
         </w:rPr>
-        <w:t>inyectando</w:t>
-      </w:r>
-      <w:r>
-        <w:rPr>
-          <w:rFonts w:ascii="Times New Roman" w:hAnsi="Times New Roman" w:cs="Times New Roman"/>
-          <w:sz w:val="24"/>
-          <w:szCs w:val="24"/>
-        </w:rPr>
-        <w:t xml:space="preserve"> los hechos pre</w:t>
-      </w:r>
-      <w:r>
-        <w:rPr>
-          <w:rFonts w:ascii="Times New Roman" w:hAnsi="Times New Roman" w:cs="Times New Roman"/>
-          <w:sz w:val="24"/>
-          <w:szCs w:val="24"/>
-        </w:rPr>
-        <w:t xml:space="preserve">sentes en la MT </w:t>
-      </w:r>
-      <w:r>
-        <w:rPr>
-          <w:rFonts w:ascii="Times New Roman" w:hAnsi="Times New Roman" w:cs="Times New Roman"/>
-          <w:sz w:val="24"/>
-          <w:szCs w:val="24"/>
-        </w:rPr>
-        <w:t>en los</w:t>
-      </w:r>
-      <w:r>
-        <w:rPr>
-          <w:rFonts w:ascii="Times New Roman" w:hAnsi="Times New Roman" w:cs="Times New Roman"/>
-          <w:sz w:val="24"/>
-          <w:szCs w:val="24"/>
-        </w:rPr>
-        <w:t xml:space="preserve"> nodos ‘predicado’</w:t>
-      </w:r>
-      <w:r>
-        <w:rPr>
-          <w:rFonts w:ascii="Times New Roman" w:hAnsi="Times New Roman" w:cs="Times New Roman"/>
-          <w:sz w:val="24"/>
-          <w:szCs w:val="24"/>
-        </w:rPr>
-        <w:t>. Luego,</w:t>
-      </w:r>
-      <w:r>
-        <w:rPr>
-          <w:rFonts w:ascii="Times New Roman" w:hAnsi="Times New Roman" w:cs="Times New Roman"/>
-          <w:sz w:val="24"/>
-          <w:szCs w:val="24"/>
-        </w:rPr>
-        <w:t xml:space="preserve"> se vinculó</w:t>
-      </w:r>
-      <w:r>
-        <w:rPr>
-          <w:rFonts w:ascii="Times New Roman" w:hAnsi="Times New Roman" w:cs="Times New Roman"/>
-          <w:sz w:val="24"/>
-          <w:szCs w:val="24"/>
-        </w:rPr>
-        <w:t xml:space="preserve"> los mismos a la </w:t>
-      </w:r>
-      <w:r>
-        <w:rPr>
-          <w:rFonts w:ascii="Times New Roman" w:hAnsi="Times New Roman" w:cs="Times New Roman"/>
-          <w:sz w:val="24"/>
-          <w:szCs w:val="24"/>
-        </w:rPr>
-        <w:t xml:space="preserve">MT </w:t>
-      </w:r>
-      <w:r>
-        <w:rPr>
-          <w:rFonts w:ascii="Times New Roman" w:hAnsi="Times New Roman" w:cs="Times New Roman"/>
-          <w:sz w:val="24"/>
-          <w:szCs w:val="24"/>
-        </w:rPr>
-        <w:t>para que, al escuchar un cambio (adición o eliminación) de hecho</w:t>
-      </w:r>
-      <w:r>
-        <w:rPr>
-          <w:rFonts w:ascii="Times New Roman" w:hAnsi="Times New Roman" w:cs="Times New Roman"/>
-          <w:sz w:val="24"/>
-          <w:szCs w:val="24"/>
-        </w:rPr>
-        <w:t>s asociados a los mismos, pudieran</w:t>
-      </w:r>
-      <w:r>
-        <w:rPr>
-          <w:rFonts w:ascii="Times New Roman" w:hAnsi="Times New Roman" w:cs="Times New Roman"/>
-          <w:sz w:val="24"/>
-          <w:szCs w:val="24"/>
-        </w:rPr>
-        <w:t xml:space="preserve"> pedir y distribuir los mismos a través de la red.</w:t>
-      </w:r>
-    </w:p>
-    <w:p>
-      <w:pPr>
-        <w:spacing w:after="0"/>
-        <w:jc w:val="both"/>
-        <w:rPr>
-          <w:rFonts w:ascii="Times New Roman" w:hAnsi="Times New Roman" w:cs="Times New Roman"/>
-          <w:sz w:val="24"/>
-          <w:szCs w:val="24"/>
-        </w:rPr>
-      </w:pPr>
-    </w:p>
-    <w:p>
-      <w:pPr>
-        <w:spacing w:after="0"/>
-        <w:ind w:left="705"/>
+        <w:t xml:space="preserve">los </w:t>
+      </w:r>
+      <w:r>
+        <w:rPr>
+          <w:rFonts w:ascii="Times New Roman" w:hAnsi="Times New Roman" w:cs="Times New Roman"/>
+          <w:sz w:val="24"/>
+          <w:szCs w:val="24"/>
+        </w:rPr>
+        <w:t xml:space="preserve">servicios </w:t>
+      </w:r>
+      <w:r>
+        <w:rPr>
+          <w:rFonts w:ascii="Times New Roman" w:hAnsi="Times New Roman" w:cs="Times New Roman"/>
+          <w:sz w:val="24"/>
+          <w:szCs w:val="24"/>
+        </w:rPr>
+        <w:t xml:space="preserve">de </w:t>
+      </w:r>
+      <w:r>
+        <w:rPr>
+          <w:rFonts w:ascii="Times New Roman" w:hAnsi="Times New Roman" w:cs="Times New Roman"/>
+          <w:sz w:val="24"/>
+          <w:szCs w:val="24"/>
+        </w:rPr>
+        <w:t>speech-to-text de escucha continua</w:t>
+      </w:r>
+      <w:r>
+        <w:rPr>
+          <w:rFonts w:ascii="Times New Roman" w:hAnsi="Times New Roman" w:cs="Times New Roman"/>
+          <w:sz w:val="24"/>
+          <w:szCs w:val="24"/>
+        </w:rPr>
+        <w:t xml:space="preserve"> son pagos</w:t>
+      </w:r>
+      <w:r>
+        <w:rPr>
+          <w:rFonts w:ascii="Times New Roman" w:hAnsi="Times New Roman" w:cs="Times New Roman"/>
+          <w:sz w:val="24"/>
+          <w:szCs w:val="24"/>
+        </w:rPr>
+        <w:t>.</w:t>
+      </w:r>
+      <w:r>
+        <w:rPr>
+          <w:rFonts w:ascii="Times New Roman" w:hAnsi="Times New Roman" w:cs="Times New Roman"/>
+          <w:sz w:val="24"/>
+          <w:szCs w:val="24"/>
+        </w:rPr>
+        <w:t xml:space="preserve"> Las capacidades del agente se encuentran </w:t>
+      </w:r>
+      <w:r>
+        <w:rPr>
+          <w:rFonts w:ascii="Times New Roman" w:hAnsi="Times New Roman" w:cs="Times New Roman"/>
+          <w:sz w:val="24"/>
+          <w:szCs w:val="24"/>
+        </w:rPr>
+        <w:t xml:space="preserve">actualmente </w:t>
+      </w:r>
+      <w:r>
+        <w:rPr>
+          <w:rFonts w:ascii="Times New Roman" w:hAnsi="Times New Roman" w:cs="Times New Roman"/>
+          <w:sz w:val="24"/>
+          <w:szCs w:val="24"/>
+        </w:rPr>
+        <w:t>limitad</w:t>
+      </w:r>
+      <w:r>
+        <w:rPr>
+          <w:rFonts w:ascii="Times New Roman" w:hAnsi="Times New Roman" w:cs="Times New Roman"/>
+          <w:sz w:val="24"/>
+          <w:szCs w:val="24"/>
+        </w:rPr>
+        <w:t>as por la</w:t>
+      </w:r>
+      <w:r>
+        <w:rPr>
+          <w:rFonts w:ascii="Times New Roman" w:hAnsi="Times New Roman" w:cs="Times New Roman"/>
+          <w:sz w:val="24"/>
+          <w:szCs w:val="24"/>
+        </w:rPr>
+        <w:t xml:space="preserve"> </w:t>
+      </w:r>
+      <w:r>
+        <w:rPr>
+          <w:rFonts w:ascii="Times New Roman" w:hAnsi="Times New Roman" w:cs="Times New Roman"/>
+          <w:sz w:val="24"/>
+          <w:szCs w:val="24"/>
+        </w:rPr>
+        <w:t>aplicación de captura de audio que utiliza, la cual sólo graba por períodos cortos de tiempo. A pesar de esto, el agente está listo para funcionar con aplicaciones de escucha continua.</w:t>
+      </w:r>
+    </w:p>
+    <w:p>
+      <w:pPr>
+        <w:spacing w:after="0"/>
+        <w:jc w:val="both"/>
+        <w:rPr>
+          <w:rFonts w:ascii="Times New Roman" w:hAnsi="Times New Roman" w:cs="Times New Roman"/>
+          <w:sz w:val="24"/>
+          <w:szCs w:val="24"/>
+        </w:rPr>
+      </w:pPr>
+      <w:r>
+        <w:rPr>
+          <w:rFonts w:ascii="Times New Roman" w:hAnsi="Times New Roman" w:cs="Times New Roman"/>
+          <w:sz w:val="24"/>
+          <w:szCs w:val="24"/>
+        </w:rPr>
+        <w:t>En cuanto a trabajo pendiente,</w:t>
+      </w:r>
+      <w:r>
+        <w:rPr>
+          <w:rFonts w:ascii="Times New Roman" w:hAnsi="Times New Roman" w:cs="Times New Roman"/>
+          <w:sz w:val="24"/>
+          <w:szCs w:val="24"/>
+        </w:rPr>
+        <w:t xml:space="preserve"> e</w:t>
+      </w:r>
+      <w:r>
+        <w:rPr>
+          <w:rFonts w:ascii="Times New Roman" w:hAnsi="Times New Roman" w:cs="Times New Roman"/>
+          <w:sz w:val="24"/>
+          <w:szCs w:val="24"/>
+        </w:rPr>
+        <w:t>l módulo responsable de normalizar las palabra</w:t>
+      </w:r>
+      <w:r>
+        <w:rPr>
+          <w:rFonts w:ascii="Times New Roman" w:hAnsi="Times New Roman" w:cs="Times New Roman"/>
+          <w:sz w:val="24"/>
+          <w:szCs w:val="24"/>
+        </w:rPr>
+        <w:t>s de la entrada puede ser mejorado</w:t>
+      </w:r>
+      <w:r>
+        <w:rPr>
+          <w:rFonts w:ascii="Times New Roman" w:hAnsi="Times New Roman" w:cs="Times New Roman"/>
+          <w:sz w:val="24"/>
+          <w:szCs w:val="24"/>
+        </w:rPr>
+        <w:t xml:space="preserve">. </w:t>
+      </w:r>
+      <w:r>
+        <w:rPr>
+          <w:rFonts w:ascii="Times New Roman" w:hAnsi="Times New Roman" w:cs="Times New Roman"/>
+          <w:sz w:val="24"/>
+          <w:szCs w:val="24"/>
+        </w:rPr>
+        <w:t>Durante la realización del</w:t>
+      </w:r>
+      <w:r>
+        <w:rPr>
+          <w:rFonts w:ascii="Times New Roman" w:hAnsi="Times New Roman" w:cs="Times New Roman"/>
+          <w:sz w:val="24"/>
+          <w:szCs w:val="24"/>
+        </w:rPr>
+        <w:t xml:space="preserve"> trabajo, la atención se </w:t>
+      </w:r>
+      <w:r>
+        <w:rPr>
+          <w:rFonts w:ascii="Times New Roman" w:hAnsi="Times New Roman" w:cs="Times New Roman"/>
+          <w:sz w:val="24"/>
+          <w:szCs w:val="24"/>
+        </w:rPr>
+        <w:t>focalizó</w:t>
+      </w:r>
+      <w:r>
+        <w:rPr>
+          <w:rFonts w:ascii="Times New Roman" w:hAnsi="Times New Roman" w:cs="Times New Roman"/>
+          <w:sz w:val="24"/>
+          <w:szCs w:val="24"/>
+        </w:rPr>
+        <w:t xml:space="preserve"> en </w:t>
+      </w:r>
+      <w:r>
+        <w:rPr>
+          <w:rFonts w:ascii="Times New Roman" w:hAnsi="Times New Roman" w:cs="Times New Roman"/>
+          <w:sz w:val="24"/>
+          <w:szCs w:val="24"/>
+        </w:rPr>
+        <w:t>el sistema de producciones,</w:t>
+      </w:r>
+      <w:r>
+        <w:rPr>
+          <w:rFonts w:ascii="Times New Roman" w:hAnsi="Times New Roman" w:cs="Times New Roman"/>
+          <w:sz w:val="24"/>
+          <w:szCs w:val="24"/>
+        </w:rPr>
+        <w:t xml:space="preserve"> por lo que se relegó </w:t>
+      </w:r>
+      <w:r>
+        <w:rPr>
+          <w:rFonts w:ascii="Times New Roman" w:hAnsi="Times New Roman" w:cs="Times New Roman"/>
+          <w:sz w:val="24"/>
+          <w:szCs w:val="24"/>
+        </w:rPr>
+        <w:t>la eficiencia d</w:t>
+      </w:r>
+      <w:r>
+        <w:rPr>
+          <w:rFonts w:ascii="Times New Roman" w:hAnsi="Times New Roman" w:cs="Times New Roman"/>
+          <w:sz w:val="24"/>
+          <w:szCs w:val="24"/>
+        </w:rPr>
+        <w:t>el proceso de normalización.</w:t>
+      </w:r>
+    </w:p>
+    <w:p>
+      <w:pPr>
+        <w:spacing w:after="0"/>
+        <w:jc w:val="both"/>
+        <w:rPr>
+          <w:rFonts w:ascii="Times New Roman" w:hAnsi="Times New Roman" w:cs="Times New Roman"/>
+          <w:sz w:val="24"/>
+          <w:szCs w:val="24"/>
+        </w:rPr>
+      </w:pPr>
+    </w:p>
+    <w:p>
+      <w:pPr>
+        <w:spacing w:after="0"/>
         <w:jc w:val="both"/>
         <w:rPr>
           <w:rFonts w:ascii="Times New Roman" w:hAnsi="Times New Roman" w:cs="Times New Roman"/>
@@ -4799,413 +5596,6 @@
           <w:sz w:val="24"/>
           <w:szCs w:val="24"/>
         </w:rPr>
-        <w:t>Inte</w:t>
-      </w:r>
-      <w:r>
-        <w:rPr>
-          <w:rFonts w:ascii="Times New Roman" w:hAnsi="Times New Roman" w:cs="Times New Roman"/>
-          <w:b/>
-          <w:sz w:val="24"/>
-          <w:szCs w:val="24"/>
-        </w:rPr>
-        <w:t xml:space="preserve">gración con el trabajo práctico </w:t>
-      </w:r>
-      <w:r>
-        <w:rPr>
-          <w:rFonts w:ascii="Times New Roman" w:hAnsi="Times New Roman" w:cs="Times New Roman"/>
-          <w:b/>
-          <w:sz w:val="24"/>
-          <w:szCs w:val="24"/>
-        </w:rPr>
-        <w:t>anterior</w:t>
-      </w:r>
-    </w:p>
-    <w:p>
-      <w:pPr>
-        <w:spacing w:after="0"/>
-        <w:jc w:val="both"/>
-        <w:rPr>
-          <w:rFonts w:ascii="Times New Roman" w:hAnsi="Times New Roman" w:cs="Times New Roman"/>
-          <w:sz w:val="24"/>
-          <w:szCs w:val="24"/>
-        </w:rPr>
-      </w:pPr>
-      <w:r>
-        <w:rPr>
-          <w:rFonts w:ascii="Times New Roman" w:hAnsi="Times New Roman" w:cs="Times New Roman"/>
-          <w:sz w:val="24"/>
-          <w:szCs w:val="24"/>
-        </w:rPr>
-        <w:t>El trabajo que es sujeto de este paper fue el segundo trabajo práctico realizado para la cátedra. El primero involucraba crear una inteligencia artificial para un patrullero que lo guiara por una ciudad para llegar a la escena donde ocurría un incidente</w:t>
-      </w:r>
-      <w:r>
-        <w:rPr>
-          <w:rFonts w:ascii="Times New Roman" w:hAnsi="Times New Roman" w:cs="Times New Roman"/>
-          <w:sz w:val="24"/>
-          <w:szCs w:val="24"/>
-        </w:rPr>
-        <w:t>, teniendo que sortear varios obstáculos</w:t>
-      </w:r>
-      <w:r>
-        <w:rPr>
-          <w:rFonts w:ascii="Times New Roman" w:hAnsi="Times New Roman" w:cs="Times New Roman"/>
-          <w:sz w:val="24"/>
-          <w:szCs w:val="24"/>
-        </w:rPr>
-        <w:t>.</w:t>
-      </w:r>
-    </w:p>
-    <w:p>
-      <w:pPr>
-        <w:spacing w:after="0"/>
-        <w:jc w:val="both"/>
-        <w:rPr>
-          <w:rFonts w:ascii="Times New Roman" w:hAnsi="Times New Roman" w:cs="Times New Roman"/>
-          <w:sz w:val="24"/>
-          <w:szCs w:val="24"/>
-        </w:rPr>
-      </w:pPr>
-      <w:r>
-        <w:rPr>
-          <w:rFonts w:ascii="Times New Roman" w:hAnsi="Times New Roman" w:cs="Times New Roman"/>
-          <w:sz w:val="24"/>
-          <w:szCs w:val="24"/>
-        </w:rPr>
-        <w:t>El segundo trabajo práctico solicitó que la acción</w:t>
-      </w:r>
-      <w:r>
-        <w:rPr>
-          <w:rFonts w:ascii="Times New Roman" w:hAnsi="Times New Roman" w:cs="Times New Roman"/>
-          <w:sz w:val="24"/>
-          <w:szCs w:val="24"/>
-        </w:rPr>
-        <w:t xml:space="preserve"> para</w:t>
-      </w:r>
-      <w:r>
-        <w:rPr>
-          <w:rFonts w:ascii="Times New Roman" w:hAnsi="Times New Roman" w:cs="Times New Roman"/>
-          <w:sz w:val="24"/>
-          <w:szCs w:val="24"/>
-        </w:rPr>
-        <w:t xml:space="preserve"> alguna de las reglas fuera comunicarse con ese patrullero para en</w:t>
-      </w:r>
-      <w:r>
-        <w:rPr>
-          <w:rFonts w:ascii="Times New Roman" w:hAnsi="Times New Roman" w:cs="Times New Roman"/>
-          <w:sz w:val="24"/>
-          <w:szCs w:val="24"/>
-        </w:rPr>
-        <w:t>viarlo a la zona del incidente. Durante tal acción debía también generar el ambiente para el patrullero. La posición del incidente dentro de la ciudad se configuró para ser aleatoria en cada ejecución, mientras que la ciudad y los obstáculos serían siempre los mismos.</w:t>
-      </w:r>
-    </w:p>
-    <w:p>
-      <w:pPr>
-        <w:spacing w:after="0"/>
-        <w:jc w:val="both"/>
-        <w:rPr>
-          <w:rFonts w:ascii="Times New Roman" w:hAnsi="Times New Roman" w:cs="Times New Roman"/>
-          <w:sz w:val="24"/>
-          <w:szCs w:val="24"/>
-        </w:rPr>
-      </w:pPr>
-    </w:p>
-    <w:p>
-      <w:pPr>
-        <w:spacing w:after="0"/>
-        <w:jc w:val="both"/>
-        <w:rPr>
-          <w:rFonts w:ascii="Times New Roman" w:hAnsi="Times New Roman" w:cs="Times New Roman"/>
-          <w:b/>
-          <w:sz w:val="24"/>
-          <w:szCs w:val="24"/>
-        </w:rPr>
-      </w:pPr>
-      <w:r>
-        <w:rPr>
-          <w:rFonts w:ascii="Times New Roman" w:hAnsi="Times New Roman" w:cs="Times New Roman"/>
-          <w:sz w:val="24"/>
-          <w:szCs w:val="24"/>
-        </w:rPr>
-        <w:tab/>
-      </w:r>
-      <w:r>
-        <w:rPr>
-          <w:rFonts w:ascii="Times New Roman" w:hAnsi="Times New Roman" w:cs="Times New Roman"/>
-          <w:b/>
-          <w:sz w:val="24"/>
-          <w:szCs w:val="24"/>
-        </w:rPr>
-        <w:t xml:space="preserve">Trabajo </w:t>
-      </w:r>
-      <w:r>
-        <w:rPr>
-          <w:rFonts w:ascii="Times New Roman" w:hAnsi="Times New Roman" w:cs="Times New Roman"/>
-          <w:b/>
-          <w:sz w:val="24"/>
-          <w:szCs w:val="24"/>
-        </w:rPr>
-        <w:t>subsiguiente</w:t>
-      </w:r>
-    </w:p>
-    <w:p>
-      <w:pPr>
-        <w:spacing w:after="0"/>
-        <w:jc w:val="both"/>
-        <w:rPr>
-          <w:rFonts w:ascii="Times New Roman" w:hAnsi="Times New Roman" w:cs="Times New Roman"/>
-          <w:sz w:val="24"/>
-          <w:szCs w:val="24"/>
-        </w:rPr>
-      </w:pPr>
-      <w:r>
-        <w:rPr>
-          <w:rFonts w:ascii="Times New Roman" w:hAnsi="Times New Roman" w:cs="Times New Roman"/>
-          <w:sz w:val="24"/>
-          <w:szCs w:val="24"/>
-        </w:rPr>
-        <w:t>Posterior a la entrega</w:t>
-      </w:r>
-      <w:r>
-        <w:rPr>
-          <w:rFonts w:ascii="Times New Roman" w:hAnsi="Times New Roman" w:cs="Times New Roman"/>
-          <w:sz w:val="24"/>
-          <w:szCs w:val="24"/>
-        </w:rPr>
-        <w:t xml:space="preserve"> </w:t>
-      </w:r>
-      <w:r>
-        <w:rPr>
-          <w:rFonts w:ascii="Times New Roman" w:hAnsi="Times New Roman" w:cs="Times New Roman"/>
-          <w:sz w:val="24"/>
-          <w:szCs w:val="24"/>
-        </w:rPr>
-        <w:t>del trabajo práctico</w:t>
-      </w:r>
-      <w:r>
-        <w:rPr>
-          <w:rFonts w:ascii="Times New Roman" w:hAnsi="Times New Roman" w:cs="Times New Roman"/>
-          <w:sz w:val="24"/>
-          <w:szCs w:val="24"/>
-        </w:rPr>
-        <w:t xml:space="preserve"> </w:t>
-      </w:r>
-      <w:r>
-        <w:rPr>
-          <w:rFonts w:ascii="Times New Roman" w:hAnsi="Times New Roman" w:cs="Times New Roman"/>
-          <w:sz w:val="24"/>
-          <w:szCs w:val="24"/>
-        </w:rPr>
-        <w:t xml:space="preserve">a la cátedra, se le adicionaron funcionalidades </w:t>
-      </w:r>
-      <w:r>
-        <w:rPr>
-          <w:rFonts w:ascii="Times New Roman" w:hAnsi="Times New Roman" w:cs="Times New Roman"/>
-          <w:sz w:val="24"/>
-          <w:szCs w:val="24"/>
-        </w:rPr>
-        <w:t>nuevas al sistema.</w:t>
-      </w:r>
-    </w:p>
-    <w:p>
-      <w:pPr>
-        <w:spacing w:after="0"/>
-        <w:jc w:val="both"/>
-        <w:rPr>
-          <w:rFonts w:ascii="Times New Roman" w:hAnsi="Times New Roman" w:cs="Times New Roman"/>
-          <w:sz w:val="24"/>
-          <w:szCs w:val="24"/>
-        </w:rPr>
-      </w:pPr>
-      <w:r>
-        <w:rPr>
-          <w:rFonts w:ascii="Times New Roman" w:hAnsi="Times New Roman" w:cs="Times New Roman"/>
-          <w:sz w:val="24"/>
-          <w:szCs w:val="24"/>
-        </w:rPr>
-        <w:t>En primer lugar, se programó una aplicación de móvil</w:t>
-      </w:r>
-      <w:r>
-        <w:rPr>
-          <w:rFonts w:ascii="Times New Roman" w:hAnsi="Times New Roman" w:cs="Times New Roman"/>
-          <w:sz w:val="24"/>
-          <w:szCs w:val="24"/>
-        </w:rPr>
-        <w:t xml:space="preserve"> en Android</w:t>
-      </w:r>
-      <w:r>
-        <w:rPr>
-          <w:rFonts w:ascii="Times New Roman" w:hAnsi="Times New Roman" w:cs="Times New Roman"/>
-          <w:sz w:val="24"/>
-          <w:szCs w:val="24"/>
-        </w:rPr>
-        <w:t xml:space="preserve"> que realmente es capaz de grabar sonido e interpretar lo que escucha usando una función de</w:t>
-      </w:r>
-      <w:r>
-        <w:rPr>
-          <w:rFonts w:ascii="Times New Roman" w:hAnsi="Times New Roman" w:cs="Times New Roman"/>
-          <w:sz w:val="24"/>
-          <w:szCs w:val="24"/>
-        </w:rPr>
-        <w:t>l</w:t>
-      </w:r>
-      <w:r>
-        <w:rPr>
-          <w:rFonts w:ascii="Times New Roman" w:hAnsi="Times New Roman" w:cs="Times New Roman"/>
-          <w:sz w:val="24"/>
-          <w:szCs w:val="24"/>
-        </w:rPr>
-        <w:t xml:space="preserve"> </w:t>
-      </w:r>
-      <w:r>
-        <w:rPr>
-          <w:rFonts w:ascii="Times New Roman" w:hAnsi="Times New Roman" w:cs="Times New Roman"/>
-          <w:sz w:val="24"/>
-          <w:szCs w:val="24"/>
-        </w:rPr>
-        <w:t xml:space="preserve">sistema operativo </w:t>
-      </w:r>
-      <w:r>
-        <w:rPr>
-          <w:rFonts w:ascii="Times New Roman" w:hAnsi="Times New Roman" w:cs="Times New Roman"/>
-          <w:sz w:val="24"/>
-          <w:szCs w:val="24"/>
-        </w:rPr>
-        <w:t>para reconocimiento del habla. Tal aplicación se conectó con un socket al resto del sistema.</w:t>
-      </w:r>
-    </w:p>
-    <w:p>
-      <w:pPr>
-        <w:spacing w:after="0"/>
-        <w:jc w:val="both"/>
-        <w:rPr>
-          <w:rFonts w:ascii="Times New Roman" w:hAnsi="Times New Roman" w:cs="Times New Roman"/>
-          <w:sz w:val="24"/>
-          <w:szCs w:val="24"/>
-        </w:rPr>
-      </w:pPr>
-      <w:r>
-        <w:rPr>
-          <w:rFonts w:ascii="Times New Roman" w:hAnsi="Times New Roman" w:cs="Times New Roman"/>
-          <w:sz w:val="24"/>
-          <w:szCs w:val="24"/>
-        </w:rPr>
-        <w:t>En segundo lugar, se creó una interfaz de usuario con la cuál facilitar el agregado o la remoción de hechos a la memoria de trabajo.</w:t>
-      </w:r>
-    </w:p>
-    <w:p>
-      <w:pPr>
-        <w:spacing w:after="0"/>
-        <w:jc w:val="both"/>
-        <w:rPr>
-          <w:rFonts w:ascii="Times New Roman" w:hAnsi="Times New Roman" w:cs="Times New Roman"/>
-          <w:sz w:val="24"/>
-          <w:szCs w:val="24"/>
-        </w:rPr>
-      </w:pPr>
-    </w:p>
-    <w:p>
-      <w:pPr>
-        <w:spacing w:after="0"/>
-        <w:jc w:val="both"/>
-        <w:rPr>
-          <w:rFonts w:ascii="Times New Roman" w:hAnsi="Times New Roman" w:cs="Times New Roman"/>
-          <w:sz w:val="24"/>
-          <w:szCs w:val="24"/>
-        </w:rPr>
-      </w:pPr>
-      <w:r>
-        <w:rPr>
-          <w:rFonts w:ascii="Times New Roman" w:hAnsi="Times New Roman" w:cs="Times New Roman"/>
-          <w:b/>
-          <w:sz w:val="24"/>
-          <w:szCs w:val="24"/>
-        </w:rPr>
-        <w:t>Resultados</w:t>
-      </w:r>
-    </w:p>
-    <w:p>
-      <w:pPr>
-        <w:spacing w:after="0"/>
-        <w:jc w:val="both"/>
-        <w:rPr>
-          <w:rFonts w:ascii="Times New Roman" w:hAnsi="Times New Roman" w:cs="Times New Roman"/>
-          <w:sz w:val="24"/>
-          <w:szCs w:val="24"/>
-        </w:rPr>
-      </w:pPr>
-    </w:p>
-    <w:p>
-      <w:pPr>
-        <w:spacing w:after="0"/>
-        <w:jc w:val="both"/>
-        <w:rPr>
-          <w:rFonts w:ascii="Times New Roman" w:hAnsi="Times New Roman" w:cs="Times New Roman"/>
-          <w:sz w:val="24"/>
-          <w:szCs w:val="24"/>
-        </w:rPr>
-      </w:pPr>
-    </w:p>
-    <w:p>
-      <w:pPr>
-        <w:spacing w:after="0"/>
-        <w:jc w:val="both"/>
-        <w:rPr>
-          <w:rFonts w:ascii="Times New Roman" w:hAnsi="Times New Roman" w:cs="Times New Roman"/>
-          <w:b/>
-          <w:sz w:val="24"/>
-          <w:szCs w:val="24"/>
-        </w:rPr>
-      </w:pPr>
-      <w:r>
-        <w:rPr>
-          <w:rFonts w:ascii="Times New Roman" w:hAnsi="Times New Roman" w:cs="Times New Roman"/>
-          <w:b/>
-          <w:sz w:val="24"/>
-          <w:szCs w:val="24"/>
-        </w:rPr>
-        <w:t>Discusión</w:t>
-      </w:r>
-    </w:p>
-    <w:p>
-      <w:pPr>
-        <w:spacing w:after="0"/>
-        <w:jc w:val="both"/>
-        <w:rPr>
-          <w:rFonts w:ascii="Times New Roman" w:hAnsi="Times New Roman" w:cs="Times New Roman"/>
-          <w:sz w:val="24"/>
-          <w:szCs w:val="24"/>
-        </w:rPr>
-      </w:pPr>
-    </w:p>
-    <w:p>
-      <w:pPr>
-        <w:spacing w:after="0"/>
-        <w:jc w:val="both"/>
-        <w:rPr>
-          <w:rFonts w:ascii="Times New Roman" w:hAnsi="Times New Roman" w:cs="Times New Roman"/>
-          <w:sz w:val="24"/>
-          <w:szCs w:val="24"/>
-        </w:rPr>
-      </w:pPr>
-    </w:p>
-    <w:p>
-      <w:pPr>
-        <w:spacing w:after="0"/>
-        <w:jc w:val="both"/>
-        <w:rPr>
-          <w:rFonts w:ascii="Times New Roman" w:hAnsi="Times New Roman" w:cs="Times New Roman"/>
-          <w:b/>
-          <w:sz w:val="24"/>
-          <w:szCs w:val="24"/>
-        </w:rPr>
-      </w:pPr>
-      <w:r>
-        <w:rPr>
-          <w:rFonts w:ascii="Times New Roman" w:hAnsi="Times New Roman" w:cs="Times New Roman"/>
-          <w:b/>
-          <w:sz w:val="24"/>
-          <w:szCs w:val="24"/>
-        </w:rPr>
         <w:t>Conclusión</w:t>
       </w:r>
     </w:p>
@@ -5219,50 +5609,41 @@
           <w:szCs w:val="24"/>
         </w:rPr>
       </w:pPr>
-    </w:p>
-    <w:p>
-      <w:pPr>
-        <w:spacing w:after="0"/>
-        <w:jc w:val="both"/>
-        <w:rPr>
-          <w:rFonts w:ascii="Times New Roman" w:hAnsi="Times New Roman" w:cs="Times New Roman"/>
-          <w:sz w:val="24"/>
-          <w:szCs w:val="24"/>
-        </w:rPr>
-      </w:pPr>
-    </w:p>
-    <w:p>
-      <w:pPr>
-        <w:spacing w:after="0"/>
-        <w:jc w:val="both"/>
-        <w:rPr>
-          <w:rFonts w:ascii="Times New Roman" w:hAnsi="Times New Roman" w:cs="Times New Roman"/>
-          <w:sz w:val="24"/>
-          <w:szCs w:val="24"/>
-        </w:rPr>
-      </w:pPr>
-    </w:p>
-    <w:p>
-      <w:pPr>
-        <w:spacing w:after="0"/>
-        <w:jc w:val="both"/>
-        <w:rPr>
-          <w:rFonts w:ascii="Times New Roman" w:hAnsi="Times New Roman" w:cs="Times New Roman"/>
-          <w:sz w:val="24"/>
-          <w:szCs w:val="24"/>
-        </w:rPr>
-      </w:pPr>
-    </w:p>
-    <w:p>
-      <w:pPr>
-        <w:spacing w:after="0"/>
-        <w:jc w:val="both"/>
-        <w:rPr>
-          <w:rFonts w:ascii="Times New Roman" w:hAnsi="Times New Roman" w:cs="Times New Roman"/>
-          <w:sz w:val="24"/>
-          <w:szCs w:val="24"/>
-        </w:rPr>
-      </w:pPr>
+      <w:r>
+        <w:rPr>
+          <w:rFonts w:ascii="Times New Roman" w:hAnsi="Times New Roman" w:cs="Times New Roman"/>
+          <w:sz w:val="24"/>
+          <w:szCs w:val="24"/>
+        </w:rPr>
+        <w:t>El agente desarrollado cumple con las funciones solicitadas por la cátedra de IA. La red RETE permitió al agente ser eficiente y procesar un torrente continuo de palabras.</w:t>
+      </w:r>
+      <w:r>
+        <w:rPr>
+          <w:rFonts w:ascii="Times New Roman" w:hAnsi="Times New Roman" w:cs="Times New Roman"/>
+          <w:sz w:val="24"/>
+          <w:szCs w:val="24"/>
+        </w:rPr>
+        <w:t xml:space="preserve"> La aplicación Android que se programó dotó al agente con funciones de captura de audio y speech-to-text.</w:t>
+      </w:r>
+    </w:p>
+    <w:p>
+      <w:pPr>
+        <w:spacing w:after="0"/>
+        <w:jc w:val="both"/>
+        <w:rPr>
+          <w:rFonts w:ascii="Times New Roman" w:hAnsi="Times New Roman" w:cs="Times New Roman"/>
+          <w:sz w:val="24"/>
+          <w:szCs w:val="24"/>
+        </w:rPr>
+      </w:pPr>
+      <w:r>
+        <w:rPr>
+          <w:rFonts w:ascii="Times New Roman" w:hAnsi="Times New Roman" w:cs="Times New Roman"/>
+          <w:sz w:val="24"/>
+          <w:szCs w:val="24"/>
+        </w:rPr>
+        <w:t>En general, el trabajo fue una experiencia rica para sus participantes.</w:t>
+      </w:r>
     </w:p>
     <w:p>
       <w:pPr>
@@ -7028,7 +7409,1046 @@
       <w:vertAlign w:val="superscript"/>
     </w:rPr>
   </w:style>
+  <w:style w:type="table" w:styleId="Tablaconcuadrcula">
+    <w:name w:val="Table Grid"/>
+    <w:basedOn w:val="Tablanormal"/>
+    <w:uiPriority w:val="39"/>
+    <w:rsid w:val="00164187"/>
+    <w:pPr>
+      <w:spacing w:after="0" w:line="240" w:lineRule="auto"/>
+    </w:pPr>
+    <w:tblPr>
+      <w:tblBorders>
+        <w:top w:val="single" w:sz="4" w:space="0" w:color="auto"/>
+        <w:left w:val="single" w:sz="4" w:space="0" w:color="auto"/>
+        <w:bottom w:val="single" w:sz="4" w:space="0" w:color="auto"/>
+        <w:right w:val="single" w:sz="4" w:space="0" w:color="auto"/>
+        <w:insideH w:val="single" w:sz="4" w:space="0" w:color="auto"/>
+        <w:insideV w:val="single" w:sz="4" w:space="0" w:color="auto"/>
+      </w:tblBorders>
+    </w:tblPr>
+  </w:style>
 </w:styles>
+</file>
+
+<file path=word/charts/chart1.xml><?xml version="1.0" encoding="utf-8"?>
+<c:chartSpace xmlns:c="http://schemas.openxmlformats.org/drawingml/2006/chart" xmlns:a="http://schemas.openxmlformats.org/drawingml/2006/main" xmlns:r="http://schemas.openxmlformats.org/officeDocument/2006/relationships" xmlns:c16r2="http://schemas.microsoft.com/office/drawing/2015/06/chart">
+  <c:date1904 val="0"/>
+  <c:lang val="es-ES"/>
+  <c:roundedCorners val="0"/>
+  <mc:AlternateContent xmlns:mc="http://schemas.openxmlformats.org/markup-compatibility/2006">
+    <mc:Choice xmlns:c14="http://schemas.microsoft.com/office/drawing/2007/8/2/chart" Requires="c14">
+      <c14:style val="105"/>
+    </mc:Choice>
+    <mc:Fallback>
+      <c:style val="5"/>
+    </mc:Fallback>
+  </mc:AlternateContent>
+  <c:chart>
+    <c:title>
+      <c:tx>
+        <c:rich>
+          <a:bodyPr rot="0" spcFirstLastPara="1" vertOverflow="ellipsis" vert="horz" wrap="square" anchor="ctr" anchorCtr="1"/>
+          <a:lstStyle/>
+          <a:p>
+            <a:pPr>
+              <a:defRPr sz="1400" b="0" i="0" u="none" strike="noStrike" kern="1200" spc="0" baseline="0">
+                <a:solidFill>
+                  <a:schemeClr val="tx1">
+                    <a:lumMod val="65000"/>
+                    <a:lumOff val="35000"/>
+                  </a:schemeClr>
+                </a:solidFill>
+                <a:latin typeface="+mn-lt"/>
+                <a:ea typeface="+mn-ea"/>
+                <a:cs typeface="+mn-cs"/>
+              </a:defRPr>
+            </a:pPr>
+            <a:r>
+              <a:rPr lang="es-AR"/>
+              <a:t>Velocidad</a:t>
+            </a:r>
+            <a:r>
+              <a:rPr lang="es-AR" baseline="0"/>
+              <a:t> de procesamiento de GuardIAn</a:t>
+            </a:r>
+            <a:endParaRPr lang="es-AR"/>
+          </a:p>
+        </c:rich>
+      </c:tx>
+      <c:overlay val="0"/>
+      <c:spPr>
+        <a:noFill/>
+        <a:ln>
+          <a:noFill/>
+        </a:ln>
+        <a:effectLst/>
+      </c:spPr>
+      <c:txPr>
+        <a:bodyPr rot="0" spcFirstLastPara="1" vertOverflow="ellipsis" vert="horz" wrap="square" anchor="ctr" anchorCtr="1"/>
+        <a:lstStyle/>
+        <a:p>
+          <a:pPr>
+            <a:defRPr sz="1400" b="0" i="0" u="none" strike="noStrike" kern="1200" spc="0" baseline="0">
+              <a:solidFill>
+                <a:schemeClr val="tx1">
+                  <a:lumMod val="65000"/>
+                  <a:lumOff val="35000"/>
+                </a:schemeClr>
+              </a:solidFill>
+              <a:latin typeface="+mn-lt"/>
+              <a:ea typeface="+mn-ea"/>
+              <a:cs typeface="+mn-cs"/>
+            </a:defRPr>
+          </a:pPr>
+          <a:endParaRPr lang="es-AR"/>
+        </a:p>
+      </c:txPr>
+    </c:title>
+    <c:autoTitleDeleted val="0"/>
+    <c:plotArea>
+      <c:layout/>
+      <c:scatterChart>
+        <c:scatterStyle val="lineMarker"/>
+        <c:varyColors val="0"/>
+        <c:ser>
+          <c:idx val="0"/>
+          <c:order val="0"/>
+          <c:spPr>
+            <a:ln w="19050" cap="rnd">
+              <a:solidFill>
+                <a:schemeClr val="accent3"/>
+              </a:solidFill>
+              <a:round/>
+            </a:ln>
+            <a:effectLst/>
+          </c:spPr>
+          <c:marker>
+            <c:symbol val="circle"/>
+            <c:size val="5"/>
+            <c:spPr>
+              <a:solidFill>
+                <a:schemeClr val="accent3"/>
+              </a:solidFill>
+              <a:ln w="9525">
+                <a:solidFill>
+                  <a:schemeClr val="accent3"/>
+                </a:solidFill>
+              </a:ln>
+              <a:effectLst/>
+            </c:spPr>
+          </c:marker>
+          <c:xVal>
+            <c:numRef>
+              <c:f>Hoja1!$A$1:$A$11</c:f>
+              <c:numCache>
+                <c:formatCode>0.00</c:formatCode>
+                <c:ptCount val="11"/>
+                <c:pt idx="0">
+                  <c:v>3</c:v>
+                </c:pt>
+                <c:pt idx="1">
+                  <c:v>10</c:v>
+                </c:pt>
+                <c:pt idx="2">
+                  <c:v>18</c:v>
+                </c:pt>
+                <c:pt idx="3">
+                  <c:v>30</c:v>
+                </c:pt>
+                <c:pt idx="4">
+                  <c:v>36</c:v>
+                </c:pt>
+                <c:pt idx="5">
+                  <c:v>72</c:v>
+                </c:pt>
+                <c:pt idx="6">
+                  <c:v>144</c:v>
+                </c:pt>
+                <c:pt idx="7">
+                  <c:v>288</c:v>
+                </c:pt>
+                <c:pt idx="8">
+                  <c:v>576</c:v>
+                </c:pt>
+                <c:pt idx="9">
+                  <c:v>1152</c:v>
+                </c:pt>
+                <c:pt idx="10">
+                  <c:v>2304</c:v>
+                </c:pt>
+              </c:numCache>
+            </c:numRef>
+          </c:xVal>
+          <c:yVal>
+            <c:numRef>
+              <c:f>Hoja1!$B$1:$B$11</c:f>
+              <c:numCache>
+                <c:formatCode>0.00E+00</c:formatCode>
+                <c:ptCount val="11"/>
+                <c:pt idx="0">
+                  <c:v>1.9685058799999999</c:v>
+                </c:pt>
+                <c:pt idx="1">
+                  <c:v>5.5805749550000003</c:v>
+                </c:pt>
+                <c:pt idx="2">
+                  <c:v>9.5990939019999999</c:v>
+                </c:pt>
+                <c:pt idx="3">
+                  <c:v>16.305436443000001</c:v>
+                </c:pt>
+                <c:pt idx="4">
+                  <c:v>19.334436574000001</c:v>
+                </c:pt>
+                <c:pt idx="5">
+                  <c:v>38.938638028</c:v>
+                </c:pt>
+                <c:pt idx="6">
+                  <c:v>72.919503735000006</c:v>
+                </c:pt>
+                <c:pt idx="7">
+                  <c:v>147.74346171299999</c:v>
+                </c:pt>
+                <c:pt idx="8">
+                  <c:v>375.210388287</c:v>
+                </c:pt>
+                <c:pt idx="9">
+                  <c:v>620.059612937</c:v>
+                </c:pt>
+                <c:pt idx="10">
+                  <c:v>1328.1141806989999</c:v>
+                </c:pt>
+              </c:numCache>
+            </c:numRef>
+          </c:yVal>
+          <c:smooth val="0"/>
+          <c:extLst>
+            <c:ext xmlns:c16="http://schemas.microsoft.com/office/drawing/2014/chart" uri="{C3380CC4-5D6E-409C-BE32-E72D297353CC}">
+              <c16:uniqueId val="{00000000-C18F-4028-89C5-995027E30FC7}"/>
+            </c:ext>
+          </c:extLst>
+        </c:ser>
+        <c:dLbls>
+          <c:showLegendKey val="0"/>
+          <c:showVal val="0"/>
+          <c:showCatName val="0"/>
+          <c:showSerName val="0"/>
+          <c:showPercent val="0"/>
+          <c:showBubbleSize val="0"/>
+        </c:dLbls>
+        <c:axId val="400474808"/>
+        <c:axId val="400475792"/>
+      </c:scatterChart>
+      <c:valAx>
+        <c:axId val="400474808"/>
+        <c:scaling>
+          <c:logBase val="10"/>
+          <c:orientation val="minMax"/>
+        </c:scaling>
+        <c:delete val="0"/>
+        <c:axPos val="b"/>
+        <c:majorGridlines>
+          <c:spPr>
+            <a:ln w="9525" cap="flat" cmpd="sng" algn="ctr">
+              <a:solidFill>
+                <a:schemeClr val="tx1">
+                  <a:lumMod val="15000"/>
+                  <a:lumOff val="85000"/>
+                </a:schemeClr>
+              </a:solidFill>
+              <a:round/>
+            </a:ln>
+            <a:effectLst/>
+          </c:spPr>
+        </c:majorGridlines>
+        <c:title>
+          <c:tx>
+            <c:rich>
+              <a:bodyPr rot="0" spcFirstLastPara="1" vertOverflow="ellipsis" vert="horz" wrap="square" anchor="ctr" anchorCtr="1"/>
+              <a:lstStyle/>
+              <a:p>
+                <a:pPr>
+                  <a:defRPr sz="1000" b="0" i="0" u="none" strike="noStrike" kern="1200" baseline="0">
+                    <a:solidFill>
+                      <a:schemeClr val="tx1">
+                        <a:lumMod val="65000"/>
+                        <a:lumOff val="35000"/>
+                      </a:schemeClr>
+                    </a:solidFill>
+                    <a:latin typeface="+mn-lt"/>
+                    <a:ea typeface="+mn-ea"/>
+                    <a:cs typeface="+mn-cs"/>
+                  </a:defRPr>
+                </a:pPr>
+                <a:r>
+                  <a:rPr lang="es-AR"/>
+                  <a:t>cantidad</a:t>
+                </a:r>
+                <a:r>
+                  <a:rPr lang="es-AR" baseline="0"/>
+                  <a:t> de palabras</a:t>
+                </a:r>
+                <a:endParaRPr lang="es-AR"/>
+              </a:p>
+            </c:rich>
+          </c:tx>
+          <c:overlay val="0"/>
+          <c:spPr>
+            <a:noFill/>
+            <a:ln>
+              <a:noFill/>
+            </a:ln>
+            <a:effectLst/>
+          </c:spPr>
+          <c:txPr>
+            <a:bodyPr rot="0" spcFirstLastPara="1" vertOverflow="ellipsis" vert="horz" wrap="square" anchor="ctr" anchorCtr="1"/>
+            <a:lstStyle/>
+            <a:p>
+              <a:pPr>
+                <a:defRPr sz="1000" b="0" i="0" u="none" strike="noStrike" kern="1200" baseline="0">
+                  <a:solidFill>
+                    <a:schemeClr val="tx1">
+                      <a:lumMod val="65000"/>
+                      <a:lumOff val="35000"/>
+                    </a:schemeClr>
+                  </a:solidFill>
+                  <a:latin typeface="+mn-lt"/>
+                  <a:ea typeface="+mn-ea"/>
+                  <a:cs typeface="+mn-cs"/>
+                </a:defRPr>
+              </a:pPr>
+              <a:endParaRPr lang="es-AR"/>
+            </a:p>
+          </c:txPr>
+        </c:title>
+        <c:numFmt formatCode="General" sourceLinked="0"/>
+        <c:majorTickMark val="none"/>
+        <c:minorTickMark val="none"/>
+        <c:tickLblPos val="nextTo"/>
+        <c:spPr>
+          <a:noFill/>
+          <a:ln w="9525" cap="flat" cmpd="sng" algn="ctr">
+            <a:solidFill>
+              <a:schemeClr val="tx1">
+                <a:lumMod val="25000"/>
+                <a:lumOff val="75000"/>
+              </a:schemeClr>
+            </a:solidFill>
+            <a:round/>
+          </a:ln>
+          <a:effectLst/>
+        </c:spPr>
+        <c:txPr>
+          <a:bodyPr rot="-60000000" spcFirstLastPara="1" vertOverflow="ellipsis" vert="horz" wrap="square" anchor="ctr" anchorCtr="1"/>
+          <a:lstStyle/>
+          <a:p>
+            <a:pPr>
+              <a:defRPr sz="900" b="0" i="0" u="none" strike="noStrike" kern="1200" baseline="0">
+                <a:solidFill>
+                  <a:schemeClr val="tx1">
+                    <a:lumMod val="65000"/>
+                    <a:lumOff val="35000"/>
+                  </a:schemeClr>
+                </a:solidFill>
+                <a:latin typeface="+mn-lt"/>
+                <a:ea typeface="+mn-ea"/>
+                <a:cs typeface="+mn-cs"/>
+              </a:defRPr>
+            </a:pPr>
+            <a:endParaRPr lang="es-AR"/>
+          </a:p>
+        </c:txPr>
+        <c:crossAx val="400475792"/>
+        <c:crosses val="autoZero"/>
+        <c:crossBetween val="midCat"/>
+      </c:valAx>
+      <c:valAx>
+        <c:axId val="400475792"/>
+        <c:scaling>
+          <c:logBase val="10"/>
+          <c:orientation val="minMax"/>
+        </c:scaling>
+        <c:delete val="0"/>
+        <c:axPos val="l"/>
+        <c:majorGridlines>
+          <c:spPr>
+            <a:ln w="9525" cap="flat" cmpd="sng" algn="ctr">
+              <a:solidFill>
+                <a:schemeClr val="tx1">
+                  <a:lumMod val="15000"/>
+                  <a:lumOff val="85000"/>
+                </a:schemeClr>
+              </a:solidFill>
+              <a:round/>
+            </a:ln>
+            <a:effectLst/>
+          </c:spPr>
+        </c:majorGridlines>
+        <c:title>
+          <c:tx>
+            <c:rich>
+              <a:bodyPr rot="0" spcFirstLastPara="1" vertOverflow="ellipsis" wrap="square" anchor="ctr" anchorCtr="0"/>
+              <a:lstStyle/>
+              <a:p>
+                <a:pPr>
+                  <a:defRPr sz="1000" b="0" i="0" u="none" strike="noStrike" kern="1200" baseline="0">
+                    <a:solidFill>
+                      <a:schemeClr val="tx1">
+                        <a:lumMod val="65000"/>
+                        <a:lumOff val="35000"/>
+                      </a:schemeClr>
+                    </a:solidFill>
+                    <a:latin typeface="+mn-lt"/>
+                    <a:ea typeface="+mn-ea"/>
+                    <a:cs typeface="+mn-cs"/>
+                  </a:defRPr>
+                </a:pPr>
+                <a:r>
+                  <a:rPr lang="es-AR"/>
+                  <a:t>Tiempo</a:t>
+                </a:r>
+                <a:r>
+                  <a:rPr lang="es-AR" baseline="0"/>
+                  <a:t> en segundos</a:t>
+                </a:r>
+                <a:endParaRPr lang="es-AR"/>
+              </a:p>
+            </c:rich>
+          </c:tx>
+          <c:overlay val="0"/>
+          <c:spPr>
+            <a:noFill/>
+            <a:ln>
+              <a:noFill/>
+            </a:ln>
+            <a:effectLst/>
+          </c:spPr>
+          <c:txPr>
+            <a:bodyPr rot="0" spcFirstLastPara="1" vertOverflow="ellipsis" wrap="square" anchor="ctr" anchorCtr="0"/>
+            <a:lstStyle/>
+            <a:p>
+              <a:pPr>
+                <a:defRPr sz="1000" b="0" i="0" u="none" strike="noStrike" kern="1200" baseline="0">
+                  <a:solidFill>
+                    <a:schemeClr val="tx1">
+                      <a:lumMod val="65000"/>
+                      <a:lumOff val="35000"/>
+                    </a:schemeClr>
+                  </a:solidFill>
+                  <a:latin typeface="+mn-lt"/>
+                  <a:ea typeface="+mn-ea"/>
+                  <a:cs typeface="+mn-cs"/>
+                </a:defRPr>
+              </a:pPr>
+              <a:endParaRPr lang="es-AR"/>
+            </a:p>
+          </c:txPr>
+        </c:title>
+        <c:numFmt formatCode="General" sourceLinked="0"/>
+        <c:majorTickMark val="none"/>
+        <c:minorTickMark val="none"/>
+        <c:tickLblPos val="nextTo"/>
+        <c:spPr>
+          <a:noFill/>
+          <a:ln w="9525" cap="flat" cmpd="sng" algn="ctr">
+            <a:solidFill>
+              <a:schemeClr val="tx1">
+                <a:lumMod val="25000"/>
+                <a:lumOff val="75000"/>
+              </a:schemeClr>
+            </a:solidFill>
+            <a:round/>
+          </a:ln>
+          <a:effectLst/>
+        </c:spPr>
+        <c:txPr>
+          <a:bodyPr rot="-60000000" spcFirstLastPara="1" vertOverflow="ellipsis" vert="horz" wrap="square" anchor="ctr" anchorCtr="1"/>
+          <a:lstStyle/>
+          <a:p>
+            <a:pPr>
+              <a:defRPr sz="900" b="0" i="0" u="none" strike="noStrike" kern="1200" baseline="0">
+                <a:solidFill>
+                  <a:schemeClr val="tx1">
+                    <a:lumMod val="65000"/>
+                    <a:lumOff val="35000"/>
+                  </a:schemeClr>
+                </a:solidFill>
+                <a:latin typeface="+mn-lt"/>
+                <a:ea typeface="+mn-ea"/>
+                <a:cs typeface="+mn-cs"/>
+              </a:defRPr>
+            </a:pPr>
+            <a:endParaRPr lang="es-AR"/>
+          </a:p>
+        </c:txPr>
+        <c:crossAx val="400474808"/>
+        <c:crosses val="autoZero"/>
+        <c:crossBetween val="midCat"/>
+      </c:valAx>
+      <c:spPr>
+        <a:noFill/>
+        <a:ln>
+          <a:noFill/>
+        </a:ln>
+        <a:effectLst/>
+      </c:spPr>
+    </c:plotArea>
+    <c:plotVisOnly val="1"/>
+    <c:dispBlanksAs val="gap"/>
+    <c:showDLblsOverMax val="0"/>
+  </c:chart>
+  <c:spPr>
+    <a:solidFill>
+      <a:schemeClr val="bg1"/>
+    </a:solidFill>
+    <a:ln w="9525" cap="flat" cmpd="sng" algn="ctr">
+      <a:solidFill>
+        <a:schemeClr val="tx1">
+          <a:lumMod val="15000"/>
+          <a:lumOff val="85000"/>
+        </a:schemeClr>
+      </a:solidFill>
+      <a:round/>
+    </a:ln>
+    <a:effectLst/>
+  </c:spPr>
+  <c:txPr>
+    <a:bodyPr/>
+    <a:lstStyle/>
+    <a:p>
+      <a:pPr>
+        <a:defRPr/>
+      </a:pPr>
+      <a:endParaRPr lang="es-AR"/>
+    </a:p>
+  </c:txPr>
+  <c:externalData r:id="rId3">
+    <c:autoUpdate val="0"/>
+  </c:externalData>
+</c:chartSpace>
+</file>
+
+<file path=word/charts/colors1.xml><?xml version="1.0" encoding="utf-8"?>
+<cs:colorStyle xmlns:cs="http://schemas.microsoft.com/office/drawing/2012/chartStyle" xmlns:a="http://schemas.openxmlformats.org/drawingml/2006/main" meth="withinLinear" id="16">
+  <a:schemeClr val="accent3"/>
+</cs:colorStyle>
+</file>
+
+<file path=word/charts/style1.xml><?xml version="1.0" encoding="utf-8"?>
+<cs:chartStyle xmlns:cs="http://schemas.microsoft.com/office/drawing/2012/chartStyle" xmlns:a="http://schemas.openxmlformats.org/drawingml/2006/main" id="240">
+  <cs:axisTitle>
+    <cs:lnRef idx="0"/>
+    <cs:fillRef idx="0"/>
+    <cs:effectRef idx="0"/>
+    <cs:fontRef idx="minor">
+      <a:schemeClr val="tx1">
+        <a:lumMod val="65000"/>
+        <a:lumOff val="35000"/>
+      </a:schemeClr>
+    </cs:fontRef>
+    <cs:defRPr sz="1000" kern="1200"/>
+  </cs:axisTitle>
+  <cs:categoryAxis>
+    <cs:lnRef idx="0"/>
+    <cs:fillRef idx="0"/>
+    <cs:effectRef idx="0"/>
+    <cs:fontRef idx="minor">
+      <a:schemeClr val="tx1">
+        <a:lumMod val="65000"/>
+        <a:lumOff val="35000"/>
+      </a:schemeClr>
+    </cs:fontRef>
+    <cs:spPr>
+      <a:ln w="9525" cap="flat" cmpd="sng" algn="ctr">
+        <a:solidFill>
+          <a:schemeClr val="tx1">
+            <a:lumMod val="25000"/>
+            <a:lumOff val="75000"/>
+          </a:schemeClr>
+        </a:solidFill>
+        <a:round/>
+      </a:ln>
+    </cs:spPr>
+    <cs:defRPr sz="900" kern="1200"/>
+  </cs:categoryAxis>
+  <cs:chartArea mods="allowNoFillOverride allowNoLineOverride">
+    <cs:lnRef idx="0"/>
+    <cs:fillRef idx="0"/>
+    <cs:effectRef idx="0"/>
+    <cs:fontRef idx="minor">
+      <a:schemeClr val="tx1"/>
+    </cs:fontRef>
+    <cs:spPr>
+      <a:solidFill>
+        <a:schemeClr val="bg1"/>
+      </a:solidFill>
+      <a:ln w="9525" cap="flat" cmpd="sng" algn="ctr">
+        <a:solidFill>
+          <a:schemeClr val="tx1">
+            <a:lumMod val="15000"/>
+            <a:lumOff val="85000"/>
+          </a:schemeClr>
+        </a:solidFill>
+        <a:round/>
+      </a:ln>
+    </cs:spPr>
+    <cs:defRPr sz="1000" kern="1200"/>
+  </cs:chartArea>
+  <cs:dataLabel>
+    <cs:lnRef idx="0"/>
+    <cs:fillRef idx="0"/>
+    <cs:effectRef idx="0"/>
+    <cs:fontRef idx="minor">
+      <a:schemeClr val="tx1">
+        <a:lumMod val="75000"/>
+        <a:lumOff val="25000"/>
+      </a:schemeClr>
+    </cs:fontRef>
+    <cs:defRPr sz="900" kern="1200"/>
+  </cs:dataLabel>
+  <cs:dataLabelCallout>
+    <cs:lnRef idx="0"/>
+    <cs:fillRef idx="0"/>
+    <cs:effectRef idx="0"/>
+    <cs:fontRef idx="minor">
+      <a:schemeClr val="dk1">
+        <a:lumMod val="65000"/>
+        <a:lumOff val="35000"/>
+      </a:schemeClr>
+    </cs:fontRef>
+    <cs:spPr>
+      <a:solidFill>
+        <a:schemeClr val="lt1"/>
+      </a:solidFill>
+      <a:ln>
+        <a:solidFill>
+          <a:schemeClr val="dk1">
+            <a:lumMod val="25000"/>
+            <a:lumOff val="75000"/>
+          </a:schemeClr>
+        </a:solidFill>
+      </a:ln>
+    </cs:spPr>
+    <cs:defRPr sz="900" kern="1200"/>
+    <cs:bodyPr rot="0" spcFirstLastPara="1" vertOverflow="clip" horzOverflow="clip" vert="horz" wrap="square" lIns="36576" tIns="18288" rIns="36576" bIns="18288" anchor="ctr" anchorCtr="1">
+      <a:spAutoFit/>
+    </cs:bodyPr>
+  </cs:dataLabelCallout>
+  <cs:dataPoint>
+    <cs:lnRef idx="0"/>
+    <cs:fillRef idx="1">
+      <cs:styleClr val="auto"/>
+    </cs:fillRef>
+    <cs:effectRef idx="0"/>
+    <cs:fontRef idx="minor">
+      <a:schemeClr val="tx1"/>
+    </cs:fontRef>
+  </cs:dataPoint>
+  <cs:dataPoint3D>
+    <cs:lnRef idx="0"/>
+    <cs:fillRef idx="1">
+      <cs:styleClr val="auto"/>
+    </cs:fillRef>
+    <cs:effectRef idx="0"/>
+    <cs:fontRef idx="minor">
+      <a:schemeClr val="tx1"/>
+    </cs:fontRef>
+  </cs:dataPoint3D>
+  <cs:dataPointLine>
+    <cs:lnRef idx="0">
+      <cs:styleClr val="auto"/>
+    </cs:lnRef>
+    <cs:fillRef idx="1"/>
+    <cs:effectRef idx="0"/>
+    <cs:fontRef idx="minor">
+      <a:schemeClr val="tx1"/>
+    </cs:fontRef>
+    <cs:spPr>
+      <a:ln w="19050" cap="rnd">
+        <a:solidFill>
+          <a:schemeClr val="phClr"/>
+        </a:solidFill>
+        <a:round/>
+      </a:ln>
+    </cs:spPr>
+  </cs:dataPointLine>
+  <cs:dataPointMarker>
+    <cs:lnRef idx="0">
+      <cs:styleClr val="auto"/>
+    </cs:lnRef>
+    <cs:fillRef idx="1">
+      <cs:styleClr val="auto"/>
+    </cs:fillRef>
+    <cs:effectRef idx="0"/>
+    <cs:fontRef idx="minor">
+      <a:schemeClr val="tx1"/>
+    </cs:fontRef>
+    <cs:spPr>
+      <a:ln w="9525">
+        <a:solidFill>
+          <a:schemeClr val="phClr"/>
+        </a:solidFill>
+      </a:ln>
+    </cs:spPr>
+  </cs:dataPointMarker>
+  <cs:dataPointMarkerLayout symbol="circle" size="5"/>
+  <cs:dataPointWireframe>
+    <cs:lnRef idx="0">
+      <cs:styleClr val="auto"/>
+    </cs:lnRef>
+    <cs:fillRef idx="0"/>
+    <cs:effectRef idx="0"/>
+    <cs:fontRef idx="minor">
+      <a:schemeClr val="dk1"/>
+    </cs:fontRef>
+    <cs:spPr>
+      <a:ln w="9525" cap="rnd">
+        <a:solidFill>
+          <a:schemeClr val="phClr"/>
+        </a:solidFill>
+        <a:round/>
+      </a:ln>
+    </cs:spPr>
+  </cs:dataPointWireframe>
+  <cs:dataTable>
+    <cs:lnRef idx="0"/>
+    <cs:fillRef idx="0"/>
+    <cs:effectRef idx="0"/>
+    <cs:fontRef idx="minor">
+      <a:schemeClr val="tx1">
+        <a:lumMod val="65000"/>
+        <a:lumOff val="35000"/>
+      </a:schemeClr>
+    </cs:fontRef>
+    <cs:spPr>
+      <a:noFill/>
+      <a:ln w="9525" cap="flat" cmpd="sng" algn="ctr">
+        <a:solidFill>
+          <a:schemeClr val="tx1">
+            <a:lumMod val="15000"/>
+            <a:lumOff val="85000"/>
+          </a:schemeClr>
+        </a:solidFill>
+        <a:round/>
+      </a:ln>
+    </cs:spPr>
+    <cs:defRPr sz="900" kern="1200"/>
+  </cs:dataTable>
+  <cs:downBar>
+    <cs:lnRef idx="0"/>
+    <cs:fillRef idx="0"/>
+    <cs:effectRef idx="0"/>
+    <cs:fontRef idx="minor">
+      <a:schemeClr val="tx1"/>
+    </cs:fontRef>
+    <cs:spPr>
+      <a:solidFill>
+        <a:schemeClr val="dk1">
+          <a:lumMod val="75000"/>
+          <a:lumOff val="25000"/>
+        </a:schemeClr>
+      </a:solidFill>
+      <a:ln w="9525" cap="flat" cmpd="sng" algn="ctr">
+        <a:solidFill>
+          <a:schemeClr val="tx1">
+            <a:lumMod val="65000"/>
+            <a:lumOff val="35000"/>
+          </a:schemeClr>
+        </a:solidFill>
+        <a:round/>
+      </a:ln>
+    </cs:spPr>
+  </cs:downBar>
+  <cs:dropLine>
+    <cs:lnRef idx="0"/>
+    <cs:fillRef idx="0"/>
+    <cs:effectRef idx="0"/>
+    <cs:fontRef idx="minor">
+      <a:schemeClr val="tx1"/>
+    </cs:fontRef>
+    <cs:spPr>
+      <a:ln w="9525" cap="flat" cmpd="sng" algn="ctr">
+        <a:solidFill>
+          <a:schemeClr val="tx1">
+            <a:lumMod val="35000"/>
+            <a:lumOff val="65000"/>
+          </a:schemeClr>
+        </a:solidFill>
+        <a:round/>
+      </a:ln>
+    </cs:spPr>
+  </cs:dropLine>
+  <cs:errorBar>
+    <cs:lnRef idx="0"/>
+    <cs:fillRef idx="0"/>
+    <cs:effectRef idx="0"/>
+    <cs:fontRef idx="minor">
+      <a:schemeClr val="tx1"/>
+    </cs:fontRef>
+    <cs:spPr>
+      <a:ln w="9525" cap="flat" cmpd="sng" algn="ctr">
+        <a:solidFill>
+          <a:schemeClr val="tx1">
+            <a:lumMod val="65000"/>
+            <a:lumOff val="35000"/>
+          </a:schemeClr>
+        </a:solidFill>
+        <a:round/>
+      </a:ln>
+    </cs:spPr>
+  </cs:errorBar>
+  <cs:floor>
+    <cs:lnRef idx="0"/>
+    <cs:fillRef idx="0"/>
+    <cs:effectRef idx="0"/>
+    <cs:fontRef idx="minor">
+      <a:schemeClr val="tx1"/>
+    </cs:fontRef>
+    <cs:spPr>
+      <a:noFill/>
+      <a:ln>
+        <a:noFill/>
+      </a:ln>
+    </cs:spPr>
+  </cs:floor>
+  <cs:gridlineMajor>
+    <cs:lnRef idx="0"/>
+    <cs:fillRef idx="0"/>
+    <cs:effectRef idx="0"/>
+    <cs:fontRef idx="minor">
+      <a:schemeClr val="tx1"/>
+    </cs:fontRef>
+    <cs:spPr>
+      <a:ln w="9525" cap="flat" cmpd="sng" algn="ctr">
+        <a:solidFill>
+          <a:schemeClr val="tx1">
+            <a:lumMod val="15000"/>
+            <a:lumOff val="85000"/>
+          </a:schemeClr>
+        </a:solidFill>
+        <a:round/>
+      </a:ln>
+    </cs:spPr>
+  </cs:gridlineMajor>
+  <cs:gridlineMinor>
+    <cs:lnRef idx="0"/>
+    <cs:fillRef idx="0"/>
+    <cs:effectRef idx="0"/>
+    <cs:fontRef idx="minor">
+      <a:schemeClr val="tx1"/>
+    </cs:fontRef>
+    <cs:spPr>
+      <a:ln w="9525" cap="flat" cmpd="sng" algn="ctr">
+        <a:solidFill>
+          <a:schemeClr val="tx1">
+            <a:lumMod val="5000"/>
+            <a:lumOff val="95000"/>
+          </a:schemeClr>
+        </a:solidFill>
+        <a:round/>
+      </a:ln>
+    </cs:spPr>
+  </cs:gridlineMinor>
+  <cs:hiLoLine>
+    <cs:lnRef idx="0"/>
+    <cs:fillRef idx="0"/>
+    <cs:effectRef idx="0"/>
+    <cs:fontRef idx="minor">
+      <a:schemeClr val="tx1"/>
+    </cs:fontRef>
+    <cs:spPr>
+      <a:ln w="9525" cap="flat" cmpd="sng" algn="ctr">
+        <a:solidFill>
+          <a:schemeClr val="tx1">
+            <a:lumMod val="50000"/>
+            <a:lumOff val="50000"/>
+          </a:schemeClr>
+        </a:solidFill>
+        <a:round/>
+      </a:ln>
+    </cs:spPr>
+  </cs:hiLoLine>
+  <cs:leaderLine>
+    <cs:lnRef idx="0"/>
+    <cs:fillRef idx="0"/>
+    <cs:effectRef idx="0"/>
+    <cs:fontRef idx="minor">
+      <a:schemeClr val="tx1"/>
+    </cs:fontRef>
+    <cs:spPr>
+      <a:ln w="9525" cap="flat" cmpd="sng" algn="ctr">
+        <a:solidFill>
+          <a:schemeClr val="tx1">
+            <a:lumMod val="35000"/>
+            <a:lumOff val="65000"/>
+          </a:schemeClr>
+        </a:solidFill>
+        <a:round/>
+      </a:ln>
+    </cs:spPr>
+  </cs:leaderLine>
+  <cs:legend>
+    <cs:lnRef idx="0"/>
+    <cs:fillRef idx="0"/>
+    <cs:effectRef idx="0"/>
+    <cs:fontRef idx="minor">
+      <a:schemeClr val="tx1">
+        <a:lumMod val="65000"/>
+        <a:lumOff val="35000"/>
+      </a:schemeClr>
+    </cs:fontRef>
+    <cs:defRPr sz="900" kern="1200"/>
+  </cs:legend>
+  <cs:plotArea mods="allowNoFillOverride allowNoLineOverride">
+    <cs:lnRef idx="0"/>
+    <cs:fillRef idx="0"/>
+    <cs:effectRef idx="0"/>
+    <cs:fontRef idx="minor">
+      <a:schemeClr val="tx1"/>
+    </cs:fontRef>
+  </cs:plotArea>
+  <cs:plotArea3D mods="allowNoFillOverride allowNoLineOverride">
+    <cs:lnRef idx="0"/>
+    <cs:fillRef idx="0"/>
+    <cs:effectRef idx="0"/>
+    <cs:fontRef idx="minor">
+      <a:schemeClr val="tx1"/>
+    </cs:fontRef>
+  </cs:plotArea3D>
+  <cs:seriesAxis>
+    <cs:lnRef idx="0"/>
+    <cs:fillRef idx="0"/>
+    <cs:effectRef idx="0"/>
+    <cs:fontRef idx="minor">
+      <a:schemeClr val="tx1">
+        <a:lumMod val="65000"/>
+        <a:lumOff val="35000"/>
+      </a:schemeClr>
+    </cs:fontRef>
+    <cs:defRPr sz="900" kern="1200"/>
+  </cs:seriesAxis>
+  <cs:seriesLine>
+    <cs:lnRef idx="0"/>
+    <cs:fillRef idx="0"/>
+    <cs:effectRef idx="0"/>
+    <cs:fontRef idx="minor">
+      <a:schemeClr val="tx1"/>
+    </cs:fontRef>
+    <cs:spPr>
+      <a:ln w="9525" cap="flat" cmpd="sng" algn="ctr">
+        <a:solidFill>
+          <a:schemeClr val="tx1">
+            <a:lumMod val="35000"/>
+            <a:lumOff val="65000"/>
+          </a:schemeClr>
+        </a:solidFill>
+        <a:round/>
+      </a:ln>
+    </cs:spPr>
+  </cs:seriesLine>
+  <cs:title>
+    <cs:lnRef idx="0"/>
+    <cs:fillRef idx="0"/>
+    <cs:effectRef idx="0"/>
+    <cs:fontRef idx="minor">
+      <a:schemeClr val="tx1">
+        <a:lumMod val="65000"/>
+        <a:lumOff val="35000"/>
+      </a:schemeClr>
+    </cs:fontRef>
+    <cs:defRPr sz="1400" b="0" kern="1200" spc="0" baseline="0"/>
+  </cs:title>
+  <cs:trendline>
+    <cs:lnRef idx="0">
+      <cs:styleClr val="auto"/>
+    </cs:lnRef>
+    <cs:fillRef idx="0"/>
+    <cs:effectRef idx="0"/>
+    <cs:fontRef idx="minor">
+      <a:schemeClr val="tx1"/>
+    </cs:fontRef>
+    <cs:spPr>
+      <a:ln w="19050" cap="rnd">
+        <a:solidFill>
+          <a:schemeClr val="phClr"/>
+        </a:solidFill>
+        <a:prstDash val="sysDot"/>
+      </a:ln>
+    </cs:spPr>
+  </cs:trendline>
+  <cs:trendlineLabel>
+    <cs:lnRef idx="0"/>
+    <cs:fillRef idx="0"/>
+    <cs:effectRef idx="0"/>
+    <cs:fontRef idx="minor">
+      <a:schemeClr val="tx1">
+        <a:lumMod val="65000"/>
+        <a:lumOff val="35000"/>
+      </a:schemeClr>
+    </cs:fontRef>
+    <cs:defRPr sz="900" kern="1200"/>
+  </cs:trendlineLabel>
+  <cs:upBar>
+    <cs:lnRef idx="0"/>
+    <cs:fillRef idx="0"/>
+    <cs:effectRef idx="0"/>
+    <cs:fontRef idx="minor">
+      <a:schemeClr val="tx1"/>
+    </cs:fontRef>
+    <cs:spPr>
+      <a:solidFill>
+        <a:schemeClr val="lt1"/>
+      </a:solidFill>
+      <a:ln w="9525" cap="flat" cmpd="sng" algn="ctr">
+        <a:solidFill>
+          <a:schemeClr val="tx1">
+            <a:lumMod val="65000"/>
+            <a:lumOff val="35000"/>
+          </a:schemeClr>
+        </a:solidFill>
+        <a:round/>
+      </a:ln>
+    </cs:spPr>
+  </cs:upBar>
+  <cs:valueAxis>
+    <cs:lnRef idx="0"/>
+    <cs:fillRef idx="0"/>
+    <cs:effectRef idx="0"/>
+    <cs:fontRef idx="minor">
+      <a:schemeClr val="tx1">
+        <a:lumMod val="65000"/>
+        <a:lumOff val="35000"/>
+      </a:schemeClr>
+    </cs:fontRef>
+    <cs:spPr>
+      <a:ln w="9525" cap="flat" cmpd="sng" algn="ctr">
+        <a:solidFill>
+          <a:schemeClr val="tx1">
+            <a:lumMod val="25000"/>
+            <a:lumOff val="75000"/>
+          </a:schemeClr>
+        </a:solidFill>
+        <a:round/>
+      </a:ln>
+    </cs:spPr>
+    <cs:defRPr sz="900" kern="1200"/>
+  </cs:valueAxis>
+  <cs:wall>
+    <cs:lnRef idx="0"/>
+    <cs:fillRef idx="0"/>
+    <cs:effectRef idx="0"/>
+    <cs:fontRef idx="minor">
+      <a:schemeClr val="tx1"/>
+    </cs:fontRef>
+    <cs:spPr>
+      <a:noFill/>
+      <a:ln>
+        <a:noFill/>
+      </a:ln>
+    </cs:spPr>
+  </cs:wall>
+</cs:chartStyle>
 </file>
 
 <file path=word/theme/theme1.xml><?xml version="1.0" encoding="utf-8"?>
@@ -7297,7 +8717,7 @@
 </file>
 
 <file path=customXml/itemProps1.xml><?xml version="1.0" encoding="utf-8"?>
-<ds:datastoreItem xmlns:ds="http://schemas.openxmlformats.org/officeDocument/2006/customXml" ds:itemID="{2C136652-E2F7-4058-A50F-E8AF4DE67122}">
+<ds:datastoreItem xmlns:ds="http://schemas.openxmlformats.org/officeDocument/2006/customXml" ds:itemID="{0FEDE1C5-7ED5-400F-A45C-55232CFCF0E1}">
   <ds:schemaRefs>
     <ds:schemaRef ds:uri="http://schemas.openxmlformats.org/officeDocument/2006/bibliography"/>
   </ds:schemaRefs>

</xml_diff>

<commit_message>
Agregadas capturas del programa andando al paper.
</commit_message>
<xml_diff>
--- a/docs/CONAISI/Paper CONAIISI.docx
+++ b/docs/CONAISI/Paper CONAIISI.docx
@@ -1,10 +1,10 @@
 
 <file path=word/document.xml><?xml version="1.0" encoding="utf-8"?>
-<w:document xmlns:wpc="http://schemas.microsoft.com/office/word/2010/wordprocessingCanvas" xmlns:mc="http://schemas.openxmlformats.org/markup-compatibility/2006" xmlns:o="urn:schemas-microsoft-com:office:office" xmlns:r="http://schemas.openxmlformats.org/officeDocument/2006/relationships" xmlns:m="http://schemas.openxmlformats.org/officeDocument/2006/math" xmlns:v="urn:schemas-microsoft-com:vml" xmlns:wp14="http://schemas.microsoft.com/office/word/2010/wordprocessingDrawing" xmlns:wp="http://schemas.openxmlformats.org/drawingml/2006/wordprocessingDrawing" xmlns:w10="urn:schemas-microsoft-com:office:word" xmlns:w="http://schemas.openxmlformats.org/wordprocessingml/2006/main" xmlns:w14="http://schemas.microsoft.com/office/word/2010/wordml" xmlns:w15="http://schemas.microsoft.com/office/word/2012/wordml" xmlns:wpg="http://schemas.microsoft.com/office/word/2010/wordprocessingGroup" xmlns:wpi="http://schemas.microsoft.com/office/word/2010/wordprocessingInk" xmlns:wne="http://schemas.microsoft.com/office/word/2006/wordml" xmlns:wps="http://schemas.microsoft.com/office/word/2010/wordprocessingShape" mc:Ignorable="w14 w15 wp14">
+<w:document xmlns:wpc="http://schemas.microsoft.com/office/word/2010/wordprocessingCanvas" xmlns:cx="http://schemas.microsoft.com/office/drawing/2014/chartex" xmlns:cx1="http://schemas.microsoft.com/office/drawing/2015/9/8/chartex" xmlns:cx2="http://schemas.microsoft.com/office/drawing/2015/10/21/chartex" xmlns:cx3="http://schemas.microsoft.com/office/drawing/2016/5/9/chartex" xmlns:cx4="http://schemas.microsoft.com/office/drawing/2016/5/10/chartex" xmlns:cx5="http://schemas.microsoft.com/office/drawing/2016/5/11/chartex" xmlns:cx6="http://schemas.microsoft.com/office/drawing/2016/5/12/chartex" xmlns:cx7="http://schemas.microsoft.com/office/drawing/2016/5/13/chartex" xmlns:cx8="http://schemas.microsoft.com/office/drawing/2016/5/14/chartex" xmlns:mc="http://schemas.openxmlformats.org/markup-compatibility/2006" xmlns:aink="http://schemas.microsoft.com/office/drawing/2016/ink" xmlns:am3d="http://schemas.microsoft.com/office/drawing/2017/model3d" xmlns:o="urn:schemas-microsoft-com:office:office" xmlns:r="http://schemas.openxmlformats.org/officeDocument/2006/relationships" xmlns:m="http://schemas.openxmlformats.org/officeDocument/2006/math" xmlns:v="urn:schemas-microsoft-com:vml" xmlns:wp14="http://schemas.microsoft.com/office/word/2010/wordprocessingDrawing" xmlns:wp="http://schemas.openxmlformats.org/drawingml/2006/wordprocessingDrawing" xmlns:w10="urn:schemas-microsoft-com:office:word" xmlns:w="http://schemas.openxmlformats.org/wordprocessingml/2006/main" xmlns:w14="http://schemas.microsoft.com/office/word/2010/wordml" xmlns:w15="http://schemas.microsoft.com/office/word/2012/wordml" xmlns:w16cid="http://schemas.microsoft.com/office/word/2016/wordml/cid" xmlns:w16se="http://schemas.microsoft.com/office/word/2015/wordml/symex" xmlns:wpg="http://schemas.microsoft.com/office/word/2010/wordprocessingGroup" xmlns:wpi="http://schemas.microsoft.com/office/word/2010/wordprocessingInk" xmlns:wne="http://schemas.microsoft.com/office/word/2006/wordml" xmlns:wps="http://schemas.microsoft.com/office/word/2010/wordprocessingShape" mc:Ignorable="w14 w15 w16se w16cid wp14">
   <w:body>
     <w:p>
       <w:pPr>
-        <w:pStyle w:val="Puesto"/>
+        <w:pStyle w:val="Ttulo"/>
         <w:jc w:val="center"/>
         <w:rPr>
           <w:rFonts w:ascii="Times New Roman" w:hAnsi="Times New Roman" w:cs="Times New Roman"/>
@@ -98,7 +98,7 @@
     <w:p/>
     <w:p>
       <w:pPr>
-        <w:pStyle w:val="Puesto"/>
+        <w:pStyle w:val="Ttulo"/>
         <w:tabs>
           <w:tab w:val="center" w:pos="4252"/>
           <w:tab w:val="left" w:pos="7440"/>
@@ -614,7 +614,7 @@
               </wp:anchor>
             </w:drawing>
           </mc:Choice>
-          <mc:Fallback xmlns:w16se="http://schemas.microsoft.com/office/word/2015/wordml/symex" xmlns:w16cid="http://schemas.microsoft.com/office/word/2016/wordml/cid" xmlns:am3d="http://schemas.microsoft.com/office/drawing/2017/model3d" xmlns:aink="http://schemas.microsoft.com/office/drawing/2016/ink" xmlns:cx8="http://schemas.microsoft.com/office/drawing/2016/5/14/chartex" xmlns:cx7="http://schemas.microsoft.com/office/drawing/2016/5/13/chartex" xmlns:cx6="http://schemas.microsoft.com/office/drawing/2016/5/12/chartex" xmlns:cx5="http://schemas.microsoft.com/office/drawing/2016/5/11/chartex" xmlns:cx4="http://schemas.microsoft.com/office/drawing/2016/5/10/chartex" xmlns:cx3="http://schemas.microsoft.com/office/drawing/2016/5/9/chartex" xmlns:cx2="http://schemas.microsoft.com/office/drawing/2015/10/21/chartex" xmlns:cx1="http://schemas.microsoft.com/office/drawing/2015/9/8/chartex" xmlns:cx="http://schemas.microsoft.com/office/drawing/2014/chartex">
+          <mc:Fallback>
             <w:pict>
               <v:shapetype id="_x0000_t202" coordsize="21600,21600" o:spt="202" path="m,l,21600r21600,l21600,xe">
                 <v:stroke joinstyle="miter"/>
@@ -2041,7 +2041,39 @@
           <w:sz w:val="24"/>
           <w:szCs w:val="24"/>
         </w:rPr>
-        <w:t xml:space="preserve">Como herramientas se utilizaron el framework FAIA [7] para la implementación del agente e IDEM-IA [8] como herramienta de modelado conceptual del agente.  </w:t>
+        <w:t>E</w:t>
+      </w:r>
+      <w:r>
+        <w:rPr>
+          <w:rFonts w:ascii="Times New Roman" w:hAnsi="Times New Roman" w:cs="Times New Roman"/>
+          <w:sz w:val="24"/>
+          <w:szCs w:val="24"/>
+        </w:rPr>
+        <w:t>l framework FAIA [7]</w:t>
+      </w:r>
+      <w:r>
+        <w:rPr>
+          <w:rFonts w:ascii="Times New Roman" w:hAnsi="Times New Roman" w:cs="Times New Roman"/>
+          <w:sz w:val="24"/>
+          <w:szCs w:val="24"/>
+        </w:rPr>
+        <w:t xml:space="preserve"> se usó como herramienta</w:t>
+      </w:r>
+      <w:r>
+        <w:rPr>
+          <w:rFonts w:ascii="Times New Roman" w:hAnsi="Times New Roman" w:cs="Times New Roman"/>
+          <w:sz w:val="24"/>
+          <w:szCs w:val="24"/>
+        </w:rPr>
+        <w:t xml:space="preserve"> pa</w:t>
+      </w:r>
+      <w:r>
+        <w:rPr>
+          <w:rFonts w:ascii="Times New Roman" w:hAnsi="Times New Roman" w:cs="Times New Roman"/>
+          <w:sz w:val="24"/>
+          <w:szCs w:val="24"/>
+        </w:rPr>
+        <w:t>ra la implementación del agente.</w:t>
       </w:r>
     </w:p>
     <w:p>
@@ -2208,6 +2240,54 @@
           <w:sz w:val="24"/>
           <w:szCs w:val="24"/>
         </w:rPr>
+        <w:t xml:space="preserve"> las acciones </w:t>
+      </w:r>
+      <w:r>
+        <w:rPr>
+          <w:rFonts w:ascii="Times New Roman" w:hAnsi="Times New Roman" w:cs="Times New Roman"/>
+          <w:sz w:val="24"/>
+          <w:szCs w:val="24"/>
+        </w:rPr>
+        <w:t>apropiadas</w:t>
+      </w:r>
+      <w:r>
+        <w:rPr>
+          <w:rFonts w:ascii="Times New Roman" w:hAnsi="Times New Roman" w:cs="Times New Roman"/>
+          <w:sz w:val="24"/>
+          <w:szCs w:val="24"/>
+        </w:rPr>
+        <w:t>, como</w:t>
+      </w:r>
+      <w:r>
+        <w:rPr>
+          <w:rFonts w:ascii="Times New Roman" w:hAnsi="Times New Roman" w:cs="Times New Roman"/>
+          <w:sz w:val="24"/>
+          <w:szCs w:val="24"/>
+        </w:rPr>
+        <w:t>,</w:t>
+      </w:r>
+      <w:r>
+        <w:rPr>
+          <w:rFonts w:ascii="Times New Roman" w:hAnsi="Times New Roman" w:cs="Times New Roman"/>
+          <w:sz w:val="24"/>
+          <w:szCs w:val="24"/>
+        </w:rPr>
+        <w:t xml:space="preserve"> por ejemplo</w:t>
+      </w:r>
+      <w:r>
+        <w:rPr>
+          <w:rFonts w:ascii="Times New Roman" w:hAnsi="Times New Roman" w:cs="Times New Roman"/>
+          <w:sz w:val="24"/>
+          <w:szCs w:val="24"/>
+        </w:rPr>
+        <w:t>,</w:t>
+      </w:r>
+      <w:r>
+        <w:rPr>
+          <w:rFonts w:ascii="Times New Roman" w:hAnsi="Times New Roman" w:cs="Times New Roman"/>
+          <w:sz w:val="24"/>
+          <w:szCs w:val="24"/>
+        </w:rPr>
         <w:t xml:space="preserve"> </w:t>
       </w:r>
       <w:r>
@@ -2216,55 +2296,7 @@
           <w:sz w:val="24"/>
           <w:szCs w:val="24"/>
         </w:rPr>
-        <w:t xml:space="preserve">las acciones </w:t>
-      </w:r>
-      <w:r>
-        <w:rPr>
-          <w:rFonts w:ascii="Times New Roman" w:hAnsi="Times New Roman" w:cs="Times New Roman"/>
-          <w:sz w:val="24"/>
-          <w:szCs w:val="24"/>
-        </w:rPr>
-        <w:t>apropiadas</w:t>
-      </w:r>
-      <w:r>
-        <w:rPr>
-          <w:rFonts w:ascii="Times New Roman" w:hAnsi="Times New Roman" w:cs="Times New Roman"/>
-          <w:sz w:val="24"/>
-          <w:szCs w:val="24"/>
-        </w:rPr>
-        <w:t>, como</w:t>
-      </w:r>
-      <w:r>
-        <w:rPr>
-          <w:rFonts w:ascii="Times New Roman" w:hAnsi="Times New Roman" w:cs="Times New Roman"/>
-          <w:sz w:val="24"/>
-          <w:szCs w:val="24"/>
-        </w:rPr>
-        <w:t>,</w:t>
-      </w:r>
-      <w:r>
-        <w:rPr>
-          <w:rFonts w:ascii="Times New Roman" w:hAnsi="Times New Roman" w:cs="Times New Roman"/>
-          <w:sz w:val="24"/>
-          <w:szCs w:val="24"/>
-        </w:rPr>
-        <w:t xml:space="preserve"> por ejemplo</w:t>
-      </w:r>
-      <w:r>
-        <w:rPr>
-          <w:rFonts w:ascii="Times New Roman" w:hAnsi="Times New Roman" w:cs="Times New Roman"/>
-          <w:sz w:val="24"/>
-          <w:szCs w:val="24"/>
-        </w:rPr>
-        <w:t>,</w:t>
-      </w:r>
-      <w:r>
-        <w:rPr>
-          <w:rFonts w:ascii="Times New Roman" w:hAnsi="Times New Roman" w:cs="Times New Roman"/>
-          <w:sz w:val="24"/>
-          <w:szCs w:val="24"/>
-        </w:rPr>
-        <w:t xml:space="preserve"> llamar a la policía en caso de detectar un</w:t>
+        <w:t>llamar a la policía en caso de detectar un</w:t>
       </w:r>
       <w:r>
         <w:rPr>
@@ -2657,7 +2689,7 @@
           <w:sz w:val="24"/>
           <w:szCs w:val="24"/>
         </w:rPr>
-        <w:t>igura 2</w:t>
+        <w:t>igura 1</w:t>
       </w:r>
       <w:r>
         <w:rPr>
@@ -2974,106 +3006,106 @@
           <w:sz w:val="24"/>
           <w:szCs w:val="24"/>
         </w:rPr>
+        <w:t xml:space="preserve">usando </w:t>
+      </w:r>
+      <w:r>
+        <w:rPr>
+          <w:rFonts w:ascii="Times New Roman" w:hAnsi="Times New Roman" w:cs="Times New Roman"/>
+          <w:sz w:val="24"/>
+          <w:szCs w:val="24"/>
+        </w:rPr>
+        <w:t>el formato de</w:t>
+      </w:r>
+      <w:r>
+        <w:rPr>
+          <w:rFonts w:ascii="Times New Roman" w:hAnsi="Times New Roman" w:cs="Times New Roman"/>
+          <w:sz w:val="24"/>
+          <w:szCs w:val="24"/>
+        </w:rPr>
+        <w:t xml:space="preserve"> la figura </w:t>
+      </w:r>
+      <w:r>
+        <w:rPr>
+          <w:rFonts w:ascii="Times New Roman" w:hAnsi="Times New Roman" w:cs="Times New Roman"/>
+          <w:sz w:val="24"/>
+          <w:szCs w:val="24"/>
+        </w:rPr>
+        <w:t>2</w:t>
+      </w:r>
+      <w:r>
+        <w:rPr>
+          <w:rFonts w:ascii="Times New Roman" w:hAnsi="Times New Roman" w:cs="Times New Roman"/>
+          <w:sz w:val="24"/>
+          <w:szCs w:val="24"/>
+        </w:rPr>
+        <w:t>.</w:t>
+      </w:r>
+      <w:r>
+        <w:rPr>
+          <w:rFonts w:ascii="Times New Roman" w:hAnsi="Times New Roman" w:cs="Times New Roman"/>
+          <w:sz w:val="24"/>
+          <w:szCs w:val="24"/>
+        </w:rPr>
+        <w:t xml:space="preserve"> </w:t>
+      </w:r>
+      <w:r>
+        <w:rPr>
+          <w:rFonts w:ascii="Times New Roman" w:hAnsi="Times New Roman" w:cs="Times New Roman"/>
+          <w:sz w:val="24"/>
+          <w:szCs w:val="24"/>
+        </w:rPr>
+        <w:t>Éstas s</w:t>
+      </w:r>
+      <w:r>
+        <w:rPr>
+          <w:rFonts w:ascii="Times New Roman" w:hAnsi="Times New Roman" w:cs="Times New Roman"/>
+          <w:sz w:val="24"/>
+          <w:szCs w:val="24"/>
+        </w:rPr>
+        <w:t>on</w:t>
+      </w:r>
+      <w:r>
+        <w:rPr>
+          <w:rFonts w:ascii="Times New Roman" w:hAnsi="Times New Roman" w:cs="Times New Roman"/>
+          <w:sz w:val="24"/>
+          <w:szCs w:val="24"/>
+        </w:rPr>
+        <w:t xml:space="preserve"> las palabras que el sistema p</w:t>
+      </w:r>
+      <w:r>
+        <w:rPr>
+          <w:rFonts w:ascii="Times New Roman" w:hAnsi="Times New Roman" w:cs="Times New Roman"/>
+          <w:sz w:val="24"/>
+          <w:szCs w:val="24"/>
+        </w:rPr>
+        <w:t>uede</w:t>
+      </w:r>
+      <w:r>
+        <w:rPr>
+          <w:rFonts w:ascii="Times New Roman" w:hAnsi="Times New Roman" w:cs="Times New Roman"/>
+          <w:sz w:val="24"/>
+          <w:szCs w:val="24"/>
+        </w:rPr>
+        <w:t xml:space="preserve"> reconocer.</w:t>
+      </w:r>
+    </w:p>
+    <w:p>
+      <w:pPr>
+        <w:spacing w:after="0"/>
+        <w:jc w:val="both"/>
+        <w:rPr>
+          <w:rFonts w:ascii="Times New Roman" w:hAnsi="Times New Roman" w:cs="Times New Roman"/>
+          <w:sz w:val="24"/>
+          <w:szCs w:val="24"/>
+        </w:rPr>
+      </w:pPr>
+      <w:r>
+        <w:rPr>
+          <w:rFonts w:ascii="Times New Roman" w:hAnsi="Times New Roman" w:cs="Times New Roman"/>
+          <w:sz w:val="24"/>
+          <w:szCs w:val="24"/>
+        </w:rPr>
         <w:lastRenderedPageBreak/>
-        <w:t xml:space="preserve">usando </w:t>
-      </w:r>
-      <w:r>
-        <w:rPr>
-          <w:rFonts w:ascii="Times New Roman" w:hAnsi="Times New Roman" w:cs="Times New Roman"/>
-          <w:sz w:val="24"/>
-          <w:szCs w:val="24"/>
-        </w:rPr>
-        <w:t>el formato de</w:t>
-      </w:r>
-      <w:r>
-        <w:rPr>
-          <w:rFonts w:ascii="Times New Roman" w:hAnsi="Times New Roman" w:cs="Times New Roman"/>
-          <w:sz w:val="24"/>
-          <w:szCs w:val="24"/>
-        </w:rPr>
-        <w:t xml:space="preserve"> la figura </w:t>
-      </w:r>
-      <w:r>
-        <w:rPr>
-          <w:rFonts w:ascii="Times New Roman" w:hAnsi="Times New Roman" w:cs="Times New Roman"/>
-          <w:sz w:val="24"/>
-          <w:szCs w:val="24"/>
-        </w:rPr>
-        <w:t>2</w:t>
-      </w:r>
-      <w:r>
-        <w:rPr>
-          <w:rFonts w:ascii="Times New Roman" w:hAnsi="Times New Roman" w:cs="Times New Roman"/>
-          <w:sz w:val="24"/>
-          <w:szCs w:val="24"/>
-        </w:rPr>
-        <w:t>.</w:t>
-      </w:r>
-      <w:r>
-        <w:rPr>
-          <w:rFonts w:ascii="Times New Roman" w:hAnsi="Times New Roman" w:cs="Times New Roman"/>
-          <w:sz w:val="24"/>
-          <w:szCs w:val="24"/>
-        </w:rPr>
-        <w:t xml:space="preserve"> </w:t>
-      </w:r>
-      <w:r>
-        <w:rPr>
-          <w:rFonts w:ascii="Times New Roman" w:hAnsi="Times New Roman" w:cs="Times New Roman"/>
-          <w:sz w:val="24"/>
-          <w:szCs w:val="24"/>
-        </w:rPr>
-        <w:t>Éstas s</w:t>
-      </w:r>
-      <w:r>
-        <w:rPr>
-          <w:rFonts w:ascii="Times New Roman" w:hAnsi="Times New Roman" w:cs="Times New Roman"/>
-          <w:sz w:val="24"/>
-          <w:szCs w:val="24"/>
-        </w:rPr>
-        <w:t>on</w:t>
-      </w:r>
-      <w:r>
-        <w:rPr>
-          <w:rFonts w:ascii="Times New Roman" w:hAnsi="Times New Roman" w:cs="Times New Roman"/>
-          <w:sz w:val="24"/>
-          <w:szCs w:val="24"/>
-        </w:rPr>
-        <w:t xml:space="preserve"> las palabras que el sistema p</w:t>
-      </w:r>
-      <w:r>
-        <w:rPr>
-          <w:rFonts w:ascii="Times New Roman" w:hAnsi="Times New Roman" w:cs="Times New Roman"/>
-          <w:sz w:val="24"/>
-          <w:szCs w:val="24"/>
-        </w:rPr>
-        <w:t>uede</w:t>
-      </w:r>
-      <w:r>
-        <w:rPr>
-          <w:rFonts w:ascii="Times New Roman" w:hAnsi="Times New Roman" w:cs="Times New Roman"/>
-          <w:sz w:val="24"/>
-          <w:szCs w:val="24"/>
-        </w:rPr>
-        <w:t xml:space="preserve"> reconocer.</w:t>
-      </w:r>
-    </w:p>
-    <w:p>
-      <w:pPr>
-        <w:spacing w:after="0"/>
-        <w:jc w:val="both"/>
-        <w:rPr>
-          <w:rFonts w:ascii="Times New Roman" w:hAnsi="Times New Roman" w:cs="Times New Roman"/>
-          <w:sz w:val="24"/>
-          <w:szCs w:val="24"/>
-        </w:rPr>
-      </w:pPr>
-      <w:r>
-        <w:rPr>
-          <w:rFonts w:ascii="Times New Roman" w:hAnsi="Times New Roman" w:cs="Times New Roman"/>
-          <w:sz w:val="24"/>
-          <w:szCs w:val="24"/>
-        </w:rPr>
         <w:t xml:space="preserve">Sin embargo, al sistema </w:t>
       </w:r>
       <w:r>
@@ -4013,15 +4045,7 @@
           <w:sz w:val="24"/>
           <w:szCs w:val="24"/>
         </w:rPr>
-        <w:t xml:space="preserve"> que se hizo para la </w:t>
-      </w:r>
-      <w:r>
-        <w:rPr>
-          <w:rFonts w:ascii="Times New Roman" w:hAnsi="Times New Roman" w:cs="Times New Roman"/>
-          <w:sz w:val="24"/>
-          <w:szCs w:val="24"/>
-        </w:rPr>
-        <w:t>cátedra,</w:t>
+        <w:t xml:space="preserve"> que se hizo para la cátedra,</w:t>
       </w:r>
       <w:r>
         <w:rPr>
@@ -4802,93 +4826,2055 @@
         </w:rPr>
         <w:t xml:space="preserve"> más que el de representar a la memoria de producción</w:t>
       </w:r>
+      <w:r>
+        <w:rPr>
+          <w:rFonts w:ascii="Times New Roman" w:hAnsi="Times New Roman"/>
+          <w:sz w:val="24"/>
+        </w:rPr>
+        <w:t>.</w:t>
+      </w:r>
+    </w:p>
+    <w:p>
+      <w:pPr>
+        <w:spacing w:after="0"/>
+        <w:jc w:val="both"/>
+        <w:rPr>
+          <w:rFonts w:ascii="Times New Roman" w:hAnsi="Times New Roman"/>
+          <w:sz w:val="24"/>
+        </w:rPr>
+      </w:pPr>
+      <w:r>
+        <w:rPr>
+          <w:rFonts w:ascii="Times New Roman" w:hAnsi="Times New Roman"/>
+          <w:sz w:val="24"/>
+        </w:rPr>
+        <w:t xml:space="preserve">Los </w:t>
+      </w:r>
+      <w:r>
+        <w:rPr>
+          <w:rFonts w:ascii="Times New Roman" w:hAnsi="Times New Roman"/>
+          <w:sz w:val="24"/>
+        </w:rPr>
+        <w:t>nodos</w:t>
+      </w:r>
+      <w:r>
+        <w:rPr>
+          <w:rFonts w:ascii="Times New Roman" w:hAnsi="Times New Roman"/>
+          <w:i/>
+          <w:sz w:val="24"/>
+        </w:rPr>
+        <w:t xml:space="preserve"> predicado</w:t>
+      </w:r>
+      <w:r>
+        <w:rPr>
+          <w:rFonts w:ascii="Times New Roman" w:hAnsi="Times New Roman"/>
+          <w:sz w:val="24"/>
+        </w:rPr>
+        <w:t xml:space="preserve"> </w:t>
+      </w:r>
+      <w:r>
+        <w:rPr>
+          <w:rFonts w:ascii="Times New Roman" w:hAnsi="Times New Roman"/>
+          <w:sz w:val="24"/>
+        </w:rPr>
+        <w:t>buscan de la memoria de trabajo</w:t>
+      </w:r>
+      <w:r>
+        <w:rPr>
+          <w:rFonts w:ascii="Times New Roman" w:hAnsi="Times New Roman"/>
+          <w:sz w:val="24"/>
+        </w:rPr>
+        <w:t xml:space="preserve"> </w:t>
+      </w:r>
+      <w:r>
+        <w:rPr>
+          <w:rFonts w:ascii="Times New Roman" w:hAnsi="Times New Roman"/>
+          <w:sz w:val="24"/>
+        </w:rPr>
+        <w:t xml:space="preserve">los </w:t>
+      </w:r>
+      <w:r>
+        <w:rPr>
+          <w:rFonts w:ascii="Times New Roman" w:hAnsi="Times New Roman"/>
+          <w:sz w:val="24"/>
+        </w:rPr>
+        <w:t>hechos</w:t>
+      </w:r>
+      <w:r>
+        <w:rPr>
+          <w:rFonts w:ascii="Times New Roman" w:hAnsi="Times New Roman"/>
+          <w:sz w:val="24"/>
+        </w:rPr>
+        <w:t xml:space="preserve"> que representan</w:t>
+      </w:r>
+      <w:r>
+        <w:rPr>
+          <w:rFonts w:ascii="Times New Roman" w:hAnsi="Times New Roman"/>
+          <w:sz w:val="24"/>
+        </w:rPr>
+        <w:t>.</w:t>
+      </w:r>
+    </w:p>
+    <w:p>
+      <w:pPr>
+        <w:spacing w:after="0"/>
+        <w:jc w:val="both"/>
+        <w:rPr>
+          <w:rFonts w:ascii="Times New Roman" w:hAnsi="Times New Roman"/>
+          <w:sz w:val="24"/>
+        </w:rPr>
+      </w:pPr>
+      <w:r>
+        <w:rPr>
+          <w:rFonts w:ascii="Times New Roman" w:hAnsi="Times New Roman"/>
+          <w:sz w:val="24"/>
+        </w:rPr>
+        <w:t xml:space="preserve">Los nodos </w:t>
+      </w:r>
+      <w:r>
+        <w:rPr>
+          <w:rFonts w:ascii="Times New Roman" w:hAnsi="Times New Roman"/>
+          <w:i/>
+          <w:sz w:val="24"/>
+        </w:rPr>
+        <w:t>filtro</w:t>
+      </w:r>
+      <w:r>
+        <w:rPr>
+          <w:rFonts w:ascii="Times New Roman" w:hAnsi="Times New Roman"/>
+          <w:sz w:val="24"/>
+        </w:rPr>
+        <w:t xml:space="preserve"> toman</w:t>
+      </w:r>
+      <w:r>
+        <w:rPr>
+          <w:rFonts w:ascii="Times New Roman" w:hAnsi="Times New Roman"/>
+          <w:sz w:val="24"/>
+        </w:rPr>
+        <w:t xml:space="preserve"> hechos de otros nodos y los filtran </w:t>
+      </w:r>
+      <w:r>
+        <w:rPr>
+          <w:rFonts w:ascii="Times New Roman" w:hAnsi="Times New Roman"/>
+          <w:sz w:val="24"/>
+        </w:rPr>
+        <w:t xml:space="preserve">según lo requerido para satisfacer las </w:t>
+      </w:r>
+      <w:r>
+        <w:rPr>
+          <w:rFonts w:ascii="Times New Roman" w:hAnsi="Times New Roman"/>
+          <w:sz w:val="24"/>
+        </w:rPr>
+        <w:t xml:space="preserve">condiciones. Por ejemplo, en la </w:t>
+      </w:r>
+      <w:r>
+        <w:rPr>
+          <w:rFonts w:ascii="Times New Roman" w:hAnsi="Times New Roman"/>
+          <w:sz w:val="24"/>
+        </w:rPr>
+        <w:t>Figura 1 la condición solicita</w:t>
+      </w:r>
+      <w:r>
+        <w:rPr>
+          <w:rFonts w:ascii="Times New Roman" w:hAnsi="Times New Roman"/>
+          <w:sz w:val="24"/>
+        </w:rPr>
+        <w:t xml:space="preserve"> que el valor de </w:t>
+      </w:r>
+      <w:r>
+        <w:rPr>
+          <w:rFonts w:ascii="Times New Roman" w:hAnsi="Times New Roman"/>
+          <w:i/>
+          <w:sz w:val="24"/>
+        </w:rPr>
+        <w:t>Nivel</w:t>
+      </w:r>
+      <w:r>
+        <w:rPr>
+          <w:rFonts w:ascii="Times New Roman" w:hAnsi="Times New Roman"/>
+          <w:sz w:val="24"/>
+        </w:rPr>
+        <w:t xml:space="preserve"> sea</w:t>
+      </w:r>
+      <w:r>
+        <w:rPr>
+          <w:rFonts w:ascii="Times New Roman" w:hAnsi="Times New Roman"/>
+          <w:sz w:val="24"/>
+        </w:rPr>
+        <w:t xml:space="preserve"> mayor o igual al de </w:t>
+      </w:r>
+      <w:r>
+        <w:rPr>
+          <w:rFonts w:ascii="Times New Roman" w:hAnsi="Times New Roman"/>
+          <w:i/>
+          <w:sz w:val="24"/>
+        </w:rPr>
+        <w:t>Limite</w:t>
+      </w:r>
+      <w:r>
+        <w:rPr>
+          <w:rFonts w:ascii="Times New Roman" w:hAnsi="Times New Roman"/>
+          <w:sz w:val="24"/>
+        </w:rPr>
+        <w:t xml:space="preserve"> </w:t>
+      </w:r>
+      <w:r>
+        <w:rPr>
+          <w:rFonts w:ascii="Times New Roman" w:hAnsi="Times New Roman" w:cs="Times New Roman"/>
+          <w:sz w:val="24"/>
+          <w:szCs w:val="24"/>
+        </w:rPr>
+        <w:t>y</w:t>
+      </w:r>
+      <w:r>
+        <w:rPr>
+          <w:rFonts w:ascii="Times New Roman" w:hAnsi="Times New Roman" w:cs="Times New Roman"/>
+          <w:sz w:val="24"/>
+          <w:szCs w:val="24"/>
+        </w:rPr>
+        <w:t xml:space="preserve"> ese requerimiento se corresponde con</w:t>
+      </w:r>
+      <w:r>
+        <w:rPr>
+          <w:rFonts w:ascii="Times New Roman" w:hAnsi="Times New Roman"/>
+          <w:sz w:val="24"/>
+        </w:rPr>
+        <w:t xml:space="preserve"> </w:t>
+      </w:r>
+      <w:r>
+        <w:rPr>
+          <w:rFonts w:ascii="Times New Roman" w:hAnsi="Times New Roman"/>
+          <w:sz w:val="24"/>
+        </w:rPr>
+        <w:t>un filtro específico que se encarga de propagar solo aquellos hech</w:t>
+      </w:r>
+      <w:r>
+        <w:rPr>
+          <w:rFonts w:ascii="Times New Roman" w:hAnsi="Times New Roman"/>
+          <w:sz w:val="24"/>
+        </w:rPr>
+        <w:t xml:space="preserve">os lo cumplan. Existen otros nodos </w:t>
+      </w:r>
+      <w:r>
+        <w:rPr>
+          <w:rFonts w:ascii="Times New Roman" w:hAnsi="Times New Roman"/>
+          <w:i/>
+          <w:sz w:val="24"/>
+        </w:rPr>
+        <w:t>filtro</w:t>
+      </w:r>
+      <w:r>
+        <w:rPr>
+          <w:rFonts w:ascii="Times New Roman" w:hAnsi="Times New Roman"/>
+          <w:sz w:val="24"/>
+        </w:rPr>
+        <w:t xml:space="preserve"> que actúan cuando una condición contiene dos predicados con la misma variable. En ese caso, el filtro </w:t>
+      </w:r>
+      <w:r>
+        <w:rPr>
+          <w:rFonts w:ascii="Times New Roman" w:hAnsi="Times New Roman"/>
+          <w:sz w:val="24"/>
+        </w:rPr>
+        <w:t>propaga solo aquellos grupos de hechos que satisfacen los predicados de la condición y se refieren al mismo sujeto.</w:t>
+      </w:r>
+    </w:p>
+    <w:p>
+      <w:pPr>
+        <w:spacing w:after="0"/>
+        <w:jc w:val="both"/>
+        <w:rPr>
+          <w:rFonts w:ascii="Times New Roman" w:hAnsi="Times New Roman"/>
+          <w:sz w:val="24"/>
+        </w:rPr>
+      </w:pPr>
+      <w:r>
+        <w:rPr>
+          <w:rFonts w:ascii="Times New Roman" w:hAnsi="Times New Roman"/>
+          <w:sz w:val="24"/>
+        </w:rPr>
+        <w:t xml:space="preserve">Los nodos </w:t>
+      </w:r>
+      <w:r>
+        <w:rPr>
+          <w:rFonts w:ascii="Times New Roman" w:hAnsi="Times New Roman"/>
+          <w:i/>
+          <w:sz w:val="24"/>
+        </w:rPr>
+        <w:t xml:space="preserve">Unión </w:t>
+      </w:r>
+      <w:r>
+        <w:rPr>
+          <w:rFonts w:ascii="Times New Roman" w:hAnsi="Times New Roman"/>
+          <w:sz w:val="24"/>
+        </w:rPr>
+        <w:t xml:space="preserve">reciben hechos de </w:t>
+      </w:r>
+      <w:r>
+        <w:rPr>
+          <w:rFonts w:ascii="Times New Roman" w:hAnsi="Times New Roman"/>
+          <w:sz w:val="24"/>
+        </w:rPr>
+        <w:t>otros nodos</w:t>
+      </w:r>
+      <w:r>
+        <w:rPr>
+          <w:rFonts w:ascii="Times New Roman" w:hAnsi="Times New Roman"/>
+          <w:sz w:val="24"/>
+        </w:rPr>
+        <w:t xml:space="preserve"> y les aplica un </w:t>
+      </w:r>
+      <w:r>
+        <w:rPr>
+          <w:rFonts w:ascii="Times New Roman" w:hAnsi="Times New Roman"/>
+          <w:i/>
+          <w:sz w:val="24"/>
+        </w:rPr>
+        <w:t>producto cartesiano</w:t>
+      </w:r>
+      <w:r>
+        <w:rPr>
+          <w:rFonts w:ascii="Times New Roman" w:hAnsi="Times New Roman"/>
+          <w:sz w:val="24"/>
+        </w:rPr>
+        <w:t>, generando todas las combinaciones posibles de esos hechos, que corresponderán a distintas formas de satisfacer la condición.</w:t>
+      </w:r>
+    </w:p>
+    <w:p>
+      <w:pPr>
+        <w:spacing w:after="0"/>
+        <w:jc w:val="both"/>
+        <w:rPr>
+          <w:rFonts w:ascii="Times New Roman" w:hAnsi="Times New Roman"/>
+          <w:sz w:val="24"/>
+        </w:rPr>
+      </w:pPr>
+      <w:r>
+        <w:rPr>
+          <w:rFonts w:ascii="Times New Roman" w:hAnsi="Times New Roman"/>
+          <w:sz w:val="24"/>
+        </w:rPr>
+        <w:t xml:space="preserve">Y los nodos </w:t>
+      </w:r>
+      <w:r>
+        <w:rPr>
+          <w:rFonts w:ascii="Times New Roman" w:hAnsi="Times New Roman"/>
+          <w:i/>
+          <w:sz w:val="24"/>
+        </w:rPr>
+        <w:t>regla</w:t>
+      </w:r>
+      <w:r>
+        <w:rPr>
+          <w:rFonts w:ascii="Times New Roman" w:hAnsi="Times New Roman"/>
+          <w:sz w:val="24"/>
+        </w:rPr>
+        <w:t xml:space="preserve"> </w:t>
+      </w:r>
+      <w:r>
+        <w:rPr>
+          <w:rFonts w:ascii="Times New Roman" w:hAnsi="Times New Roman"/>
+          <w:sz w:val="24"/>
+        </w:rPr>
+        <w:t>son el final de la red.</w:t>
+      </w:r>
+      <w:r>
+        <w:rPr>
+          <w:rFonts w:ascii="Times New Roman" w:hAnsi="Times New Roman"/>
+          <w:sz w:val="24"/>
+        </w:rPr>
+        <w:t xml:space="preserve"> Los hechos que atravesaron los filtros y se sometieron a las uniones desembocan en estos nodos, los cuales</w:t>
+      </w:r>
+      <w:r>
+        <w:rPr>
+          <w:rFonts w:ascii="Times New Roman" w:hAnsi="Times New Roman"/>
+          <w:sz w:val="24"/>
+        </w:rPr>
+        <w:t xml:space="preserve"> </w:t>
+      </w:r>
+      <w:r>
+        <w:rPr>
+          <w:rFonts w:ascii="Times New Roman" w:hAnsi="Times New Roman"/>
+          <w:sz w:val="24"/>
+        </w:rPr>
+        <w:t>almacenan grupos de hechos que</w:t>
+      </w:r>
+      <w:r>
+        <w:rPr>
+          <w:rFonts w:ascii="Times New Roman" w:hAnsi="Times New Roman"/>
+          <w:sz w:val="24"/>
+        </w:rPr>
+        <w:t>,</w:t>
+      </w:r>
+      <w:r>
+        <w:rPr>
+          <w:rFonts w:ascii="Times New Roman" w:hAnsi="Times New Roman"/>
+          <w:sz w:val="24"/>
+        </w:rPr>
+        <w:t xml:space="preserve"> en conjunto</w:t>
+      </w:r>
+      <w:r>
+        <w:rPr>
+          <w:rFonts w:ascii="Times New Roman" w:hAnsi="Times New Roman"/>
+          <w:sz w:val="24"/>
+        </w:rPr>
+        <w:t>,</w:t>
+      </w:r>
+      <w:r>
+        <w:rPr>
+          <w:rFonts w:ascii="Times New Roman" w:hAnsi="Times New Roman"/>
+          <w:sz w:val="24"/>
+        </w:rPr>
+        <w:t xml:space="preserve"> satisfacen la condición de una regla en su totalidad. Hay uno por cada regla. La máquina de inferencia solo necesita chequear los nodos </w:t>
+      </w:r>
+      <w:r>
+        <w:rPr>
+          <w:rFonts w:ascii="Times New Roman" w:hAnsi="Times New Roman"/>
+          <w:i/>
+          <w:sz w:val="24"/>
+        </w:rPr>
+        <w:t>regla</w:t>
+      </w:r>
+      <w:r>
+        <w:rPr>
+          <w:rFonts w:ascii="Times New Roman" w:hAnsi="Times New Roman"/>
+          <w:sz w:val="24"/>
+        </w:rPr>
+        <w:t xml:space="preserve"> para saber qué reglas </w:t>
+      </w:r>
+      <w:r>
+        <w:rPr>
+          <w:rFonts w:ascii="Times New Roman" w:hAnsi="Times New Roman"/>
+          <w:sz w:val="24"/>
+        </w:rPr>
+        <w:t xml:space="preserve">pueden disparar </w:t>
+      </w:r>
+      <w:r>
+        <w:rPr>
+          <w:rFonts w:ascii="Times New Roman" w:hAnsi="Times New Roman"/>
+          <w:sz w:val="24"/>
+        </w:rPr>
+        <w:t>y, por lo tanto, qué acciones se pueden aplicar.</w:t>
+      </w:r>
+      <w:r>
+        <w:rPr>
+          <w:rFonts w:ascii="Times New Roman" w:hAnsi="Times New Roman"/>
+          <w:sz w:val="24"/>
+        </w:rPr>
+        <w:t xml:space="preserve"> Representan la agenda de una red RETE tradicional.</w:t>
+      </w:r>
+    </w:p>
+    <w:p>
+      <w:pPr>
+        <w:spacing w:after="0"/>
+        <w:jc w:val="both"/>
+        <w:rPr>
+          <w:rFonts w:ascii="Times New Roman" w:hAnsi="Times New Roman"/>
+          <w:sz w:val="24"/>
+        </w:rPr>
+      </w:pPr>
+      <w:r>
+        <w:rPr>
+          <w:rFonts w:ascii="Times New Roman" w:hAnsi="Times New Roman"/>
+          <w:sz w:val="24"/>
+        </w:rPr>
+        <w:t>L</w:t>
+      </w:r>
+      <w:r>
+        <w:rPr>
+          <w:rFonts w:ascii="Times New Roman" w:hAnsi="Times New Roman"/>
+          <w:sz w:val="24"/>
+        </w:rPr>
+        <w:t>a red</w:t>
+      </w:r>
+      <w:r>
+        <w:rPr>
+          <w:rFonts w:ascii="Times New Roman" w:hAnsi="Times New Roman"/>
+          <w:sz w:val="24"/>
+        </w:rPr>
+        <w:t xml:space="preserve"> RETE se inicializa</w:t>
+      </w:r>
+      <w:r>
+        <w:rPr>
+          <w:rFonts w:ascii="Times New Roman" w:hAnsi="Times New Roman"/>
+          <w:sz w:val="24"/>
+        </w:rPr>
+        <w:t xml:space="preserve"> </w:t>
+      </w:r>
+      <w:r>
+        <w:rPr>
+          <w:rFonts w:ascii="Times New Roman" w:hAnsi="Times New Roman"/>
+          <w:sz w:val="24"/>
+        </w:rPr>
+        <w:t>inyectando</w:t>
+      </w:r>
+      <w:r>
+        <w:rPr>
+          <w:rFonts w:ascii="Times New Roman" w:hAnsi="Times New Roman"/>
+          <w:sz w:val="24"/>
+        </w:rPr>
+        <w:t xml:space="preserve"> los hechos pre</w:t>
+      </w:r>
+      <w:r>
+        <w:rPr>
+          <w:rFonts w:ascii="Times New Roman" w:hAnsi="Times New Roman"/>
+          <w:sz w:val="24"/>
+        </w:rPr>
+        <w:t xml:space="preserve">sentes en la MT </w:t>
+      </w:r>
+      <w:r>
+        <w:rPr>
+          <w:rFonts w:ascii="Times New Roman" w:hAnsi="Times New Roman"/>
+          <w:sz w:val="24"/>
+        </w:rPr>
+        <w:t>en los</w:t>
+      </w:r>
+      <w:r>
+        <w:rPr>
+          <w:rFonts w:ascii="Times New Roman" w:hAnsi="Times New Roman"/>
+          <w:sz w:val="24"/>
+        </w:rPr>
+        <w:t xml:space="preserve"> nodos </w:t>
+      </w:r>
+      <w:r>
+        <w:rPr>
+          <w:rFonts w:ascii="Times New Roman" w:hAnsi="Times New Roman"/>
+          <w:i/>
+          <w:sz w:val="24"/>
+        </w:rPr>
+        <w:t>predicado</w:t>
+      </w:r>
+      <w:r>
+        <w:rPr>
+          <w:rFonts w:ascii="Times New Roman" w:hAnsi="Times New Roman"/>
+          <w:sz w:val="24"/>
+        </w:rPr>
+        <w:t>. Luego,</w:t>
+      </w:r>
+      <w:r>
+        <w:rPr>
+          <w:rFonts w:ascii="Times New Roman" w:hAnsi="Times New Roman"/>
+          <w:sz w:val="24"/>
+        </w:rPr>
+        <w:t xml:space="preserve"> se vincula los nodos </w:t>
+      </w:r>
+      <w:r>
+        <w:rPr>
+          <w:rFonts w:ascii="Times New Roman" w:hAnsi="Times New Roman"/>
+          <w:i/>
+          <w:sz w:val="24"/>
+        </w:rPr>
+        <w:t>predicado</w:t>
+      </w:r>
+      <w:r>
+        <w:rPr>
+          <w:rFonts w:ascii="Times New Roman" w:hAnsi="Times New Roman"/>
+          <w:sz w:val="24"/>
+        </w:rPr>
+        <w:t xml:space="preserve"> a la </w:t>
+      </w:r>
+      <w:r>
+        <w:rPr>
+          <w:rFonts w:ascii="Times New Roman" w:hAnsi="Times New Roman"/>
+          <w:sz w:val="24"/>
+        </w:rPr>
+        <w:t xml:space="preserve">MT </w:t>
+      </w:r>
+      <w:r>
+        <w:rPr>
+          <w:rFonts w:ascii="Times New Roman" w:hAnsi="Times New Roman"/>
+          <w:sz w:val="24"/>
+        </w:rPr>
+        <w:t>para que,</w:t>
+      </w:r>
+      <w:r>
+        <w:rPr>
+          <w:rFonts w:ascii="Times New Roman" w:hAnsi="Times New Roman"/>
+          <w:sz w:val="24"/>
+        </w:rPr>
+        <w:t xml:space="preserve"> al escuchar un c</w:t>
+      </w:r>
+      <w:r>
+        <w:rPr>
+          <w:rFonts w:ascii="Times New Roman" w:hAnsi="Times New Roman"/>
+          <w:sz w:val="24"/>
+        </w:rPr>
+        <w:t>ambio (adición o eliminación) en los</w:t>
+      </w:r>
+      <w:r>
+        <w:rPr>
+          <w:rFonts w:ascii="Times New Roman" w:hAnsi="Times New Roman"/>
+          <w:sz w:val="24"/>
+        </w:rPr>
+        <w:t xml:space="preserve"> hecho</w:t>
+      </w:r>
+      <w:r>
+        <w:rPr>
+          <w:rFonts w:ascii="Times New Roman" w:hAnsi="Times New Roman"/>
+          <w:sz w:val="24"/>
+        </w:rPr>
+        <w:t>s</w:t>
+      </w:r>
+      <w:r>
+        <w:rPr>
+          <w:rFonts w:ascii="Times New Roman" w:hAnsi="Times New Roman"/>
+          <w:sz w:val="24"/>
+        </w:rPr>
+        <w:t>, puedan</w:t>
+      </w:r>
+      <w:r>
+        <w:rPr>
+          <w:rFonts w:ascii="Times New Roman" w:hAnsi="Times New Roman"/>
+          <w:sz w:val="24"/>
+        </w:rPr>
+        <w:t xml:space="preserve"> </w:t>
+      </w:r>
+      <w:r>
+        <w:rPr>
+          <w:rFonts w:ascii="Times New Roman" w:hAnsi="Times New Roman"/>
+          <w:sz w:val="24"/>
+        </w:rPr>
+        <w:t>tomar</w:t>
+      </w:r>
+      <w:r>
+        <w:rPr>
+          <w:rFonts w:ascii="Times New Roman" w:hAnsi="Times New Roman"/>
+          <w:sz w:val="24"/>
+        </w:rPr>
+        <w:t xml:space="preserve"> y distribuir los mismos a través de la red.</w:t>
+      </w:r>
+    </w:p>
+    <w:p>
+      <w:pPr>
+        <w:spacing w:after="0"/>
+        <w:jc w:val="both"/>
+        <w:rPr>
+          <w:rFonts w:ascii="Times New Roman" w:hAnsi="Times New Roman"/>
+          <w:sz w:val="24"/>
+        </w:rPr>
+      </w:pPr>
+      <w:r>
+        <w:rPr>
+          <w:rFonts w:ascii="Times New Roman" w:hAnsi="Times New Roman"/>
+          <w:sz w:val="24"/>
+        </w:rPr>
+        <w:t>L</w:t>
+      </w:r>
+      <w:r>
+        <w:rPr>
+          <w:rFonts w:ascii="Times New Roman" w:hAnsi="Times New Roman"/>
+          <w:sz w:val="24"/>
+        </w:rPr>
+        <w:t xml:space="preserve">a eficiencia del algoritmo </w:t>
+      </w:r>
+      <w:r>
+        <w:rPr>
+          <w:rFonts w:ascii="Times New Roman" w:hAnsi="Times New Roman"/>
+          <w:sz w:val="24"/>
+        </w:rPr>
+        <w:t xml:space="preserve">RETE </w:t>
+      </w:r>
+      <w:r>
+        <w:rPr>
+          <w:rFonts w:ascii="Times New Roman" w:hAnsi="Times New Roman" w:cs="Times New Roman"/>
+          <w:sz w:val="24"/>
+          <w:szCs w:val="24"/>
+        </w:rPr>
+        <w:t>radica</w:t>
+      </w:r>
+      <w:r>
+        <w:rPr>
+          <w:rFonts w:ascii="Times New Roman" w:hAnsi="Times New Roman" w:cs="Times New Roman"/>
+          <w:sz w:val="24"/>
+          <w:szCs w:val="24"/>
+        </w:rPr>
+        <w:t xml:space="preserve"> en</w:t>
+      </w:r>
+      <w:r>
+        <w:rPr>
+          <w:rFonts w:ascii="Times New Roman" w:hAnsi="Times New Roman" w:cs="Times New Roman"/>
+          <w:sz w:val="24"/>
+          <w:szCs w:val="24"/>
+        </w:rPr>
+        <w:t xml:space="preserve"> que</w:t>
+      </w:r>
+      <w:r>
+        <w:rPr>
+          <w:rFonts w:ascii="Times New Roman" w:hAnsi="Times New Roman" w:cs="Times New Roman"/>
+          <w:sz w:val="24"/>
+          <w:szCs w:val="24"/>
+        </w:rPr>
+        <w:t xml:space="preserve"> elimina la</w:t>
+      </w:r>
+      <w:r>
+        <w:rPr>
+          <w:rFonts w:ascii="Times New Roman" w:hAnsi="Times New Roman" w:cs="Times New Roman"/>
+          <w:sz w:val="24"/>
+          <w:szCs w:val="24"/>
+        </w:rPr>
+        <w:t xml:space="preserve"> necesi</w:t>
+      </w:r>
+      <w:r>
+        <w:rPr>
+          <w:rFonts w:ascii="Times New Roman" w:hAnsi="Times New Roman" w:cs="Times New Roman"/>
+          <w:sz w:val="24"/>
+          <w:szCs w:val="24"/>
+        </w:rPr>
+        <w:t xml:space="preserve">dad de </w:t>
+      </w:r>
+      <w:r>
+        <w:rPr>
+          <w:rFonts w:ascii="Times New Roman" w:hAnsi="Times New Roman" w:cs="Times New Roman"/>
+          <w:sz w:val="24"/>
+          <w:szCs w:val="24"/>
+        </w:rPr>
+        <w:t xml:space="preserve">hacer </w:t>
+      </w:r>
+      <w:r>
+        <w:rPr>
+          <w:rFonts w:ascii="Times New Roman" w:hAnsi="Times New Roman" w:cs="Times New Roman"/>
+          <w:sz w:val="24"/>
+          <w:szCs w:val="24"/>
+        </w:rPr>
+        <w:t>nuevos cálculos</w:t>
+      </w:r>
+      <w:r>
+        <w:rPr>
+          <w:rFonts w:ascii="Times New Roman" w:hAnsi="Times New Roman"/>
+          <w:sz w:val="24"/>
+        </w:rPr>
+        <w:t xml:space="preserve"> de </w:t>
+      </w:r>
+      <w:r>
+        <w:rPr>
+          <w:rFonts w:ascii="Times New Roman" w:hAnsi="Times New Roman" w:cs="Times New Roman"/>
+          <w:sz w:val="24"/>
+          <w:szCs w:val="24"/>
+        </w:rPr>
+        <w:t>emparejamiento</w:t>
+      </w:r>
+      <w:r>
+        <w:rPr>
+          <w:rFonts w:ascii="Times New Roman" w:hAnsi="Times New Roman"/>
+          <w:sz w:val="24"/>
+        </w:rPr>
+        <w:t xml:space="preserve"> si los hechos no se m</w:t>
+      </w:r>
+      <w:r>
+        <w:rPr>
+          <w:rFonts w:ascii="Times New Roman" w:hAnsi="Times New Roman"/>
+          <w:sz w:val="24"/>
+        </w:rPr>
+        <w:t xml:space="preserve">odifican entre ciclo y ciclo, y si se </w:t>
+      </w:r>
+      <w:r>
+        <w:rPr>
+          <w:rFonts w:ascii="Times New Roman" w:hAnsi="Times New Roman"/>
+          <w:sz w:val="24"/>
+        </w:rPr>
+        <w:t>agrega o quita un hecho,</w:t>
+      </w:r>
+      <w:r>
+        <w:rPr>
+          <w:rFonts w:ascii="Times New Roman" w:hAnsi="Times New Roman"/>
+          <w:sz w:val="24"/>
+        </w:rPr>
+        <w:t xml:space="preserve"> el cambio se propagará desde el nodo </w:t>
+      </w:r>
+      <w:r>
+        <w:rPr>
+          <w:rFonts w:ascii="Times New Roman" w:hAnsi="Times New Roman"/>
+          <w:i/>
+          <w:sz w:val="24"/>
+        </w:rPr>
+        <w:t>predicado</w:t>
+      </w:r>
+      <w:r>
+        <w:rPr>
+          <w:rFonts w:ascii="Times New Roman" w:hAnsi="Times New Roman"/>
+          <w:sz w:val="24"/>
+        </w:rPr>
+        <w:t xml:space="preserve"> </w:t>
+      </w:r>
+      <w:r>
+        <w:rPr>
+          <w:rFonts w:ascii="Times New Roman" w:hAnsi="Times New Roman"/>
+          <w:sz w:val="24"/>
+        </w:rPr>
+        <w:t xml:space="preserve">que le corresponde hasta los nodos </w:t>
+      </w:r>
+      <w:r>
+        <w:rPr>
+          <w:rFonts w:ascii="Times New Roman" w:hAnsi="Times New Roman"/>
+          <w:i/>
+          <w:sz w:val="24"/>
+        </w:rPr>
+        <w:t>regla</w:t>
+      </w:r>
+      <w:r>
+        <w:rPr>
+          <w:rFonts w:ascii="Times New Roman" w:hAnsi="Times New Roman"/>
+          <w:sz w:val="24"/>
+        </w:rPr>
+        <w:t>, habilitando o deshabilitando acciones con un mínimo de cálculos. El tiempo de procesamiento es independiente de la cantidad de reglas.</w:t>
+      </w:r>
+    </w:p>
+    <w:p>
+      <w:pPr>
+        <w:spacing w:after="0"/>
+        <w:jc w:val="both"/>
+        <w:rPr>
+          <w:rFonts w:ascii="Times New Roman" w:hAnsi="Times New Roman" w:cs="Times New Roman"/>
+          <w:sz w:val="24"/>
+          <w:szCs w:val="24"/>
+        </w:rPr>
+      </w:pPr>
+      <w:r>
+        <w:rPr>
+          <w:rFonts w:ascii="Times New Roman" w:hAnsi="Times New Roman"/>
+          <w:sz w:val="24"/>
+        </w:rPr>
+        <w:t>Por supuesto, las redes RETE tienen sus desventajas. La cantidad de memoria que ocupa</w:t>
+      </w:r>
+      <w:r>
+        <w:rPr>
+          <w:rFonts w:ascii="Times New Roman" w:hAnsi="Times New Roman"/>
+          <w:sz w:val="24"/>
+        </w:rPr>
+        <w:t>n es muy grande debido a la</w:t>
+      </w:r>
+      <w:r>
+        <w:rPr>
+          <w:rFonts w:ascii="Times New Roman" w:hAnsi="Times New Roman"/>
+          <w:sz w:val="24"/>
+        </w:rPr>
+        <w:t xml:space="preserve"> replicación de datos </w:t>
+      </w:r>
+      <w:r>
+        <w:rPr>
+          <w:rFonts w:ascii="Times New Roman" w:hAnsi="Times New Roman"/>
+          <w:sz w:val="24"/>
+        </w:rPr>
+        <w:t xml:space="preserve">en los nodos unión </w:t>
+      </w:r>
+      <w:r>
+        <w:rPr>
+          <w:rFonts w:ascii="Times New Roman" w:hAnsi="Times New Roman"/>
+          <w:sz w:val="24"/>
+        </w:rPr>
+        <w:t>a lo largo de la red</w:t>
+      </w:r>
+      <w:r>
+        <w:rPr>
+          <w:rFonts w:ascii="Times New Roman" w:hAnsi="Times New Roman"/>
+          <w:sz w:val="24"/>
+        </w:rPr>
+        <w:t>, es decir, los datos no solo se encuentran en la memoria de trabajo</w:t>
+      </w:r>
+      <w:r>
+        <w:rPr>
+          <w:rFonts w:ascii="Times New Roman" w:hAnsi="Times New Roman"/>
+          <w:sz w:val="24"/>
+        </w:rPr>
+        <w:t>.</w:t>
+      </w:r>
+    </w:p>
+    <w:p>
+      <w:pPr>
+        <w:spacing w:after="0"/>
+        <w:jc w:val="both"/>
+        <w:rPr>
+          <w:rFonts w:ascii="Times New Roman" w:hAnsi="Times New Roman" w:cs="Times New Roman"/>
+          <w:sz w:val="24"/>
+          <w:szCs w:val="24"/>
+        </w:rPr>
+      </w:pPr>
+    </w:p>
+    <w:p>
+      <w:pPr>
+        <w:spacing w:after="0"/>
+        <w:jc w:val="both"/>
+        <w:rPr>
+          <w:rFonts w:ascii="Times New Roman" w:hAnsi="Times New Roman" w:cs="Times New Roman"/>
+          <w:b/>
+          <w:sz w:val="24"/>
+          <w:szCs w:val="24"/>
+        </w:rPr>
+      </w:pPr>
+      <w:r>
+        <w:rPr>
+          <w:rFonts w:ascii="Times New Roman" w:hAnsi="Times New Roman" w:cs="Times New Roman"/>
+          <w:b/>
+          <w:sz w:val="24"/>
+          <w:szCs w:val="24"/>
+        </w:rPr>
+        <w:t>Inte</w:t>
+      </w:r>
+      <w:r>
+        <w:rPr>
+          <w:rFonts w:ascii="Times New Roman" w:hAnsi="Times New Roman" w:cs="Times New Roman"/>
+          <w:b/>
+          <w:sz w:val="24"/>
+          <w:szCs w:val="24"/>
+        </w:rPr>
+        <w:t xml:space="preserve">gración con el trabajo práctico </w:t>
+      </w:r>
+      <w:r>
+        <w:rPr>
+          <w:rFonts w:ascii="Times New Roman" w:hAnsi="Times New Roman" w:cs="Times New Roman"/>
+          <w:b/>
+          <w:sz w:val="24"/>
+          <w:szCs w:val="24"/>
+        </w:rPr>
+        <w:t>anterior</w:t>
+      </w:r>
+    </w:p>
+    <w:p>
+      <w:pPr>
+        <w:spacing w:after="0"/>
+        <w:jc w:val="both"/>
+        <w:rPr>
+          <w:rFonts w:ascii="Times New Roman" w:hAnsi="Times New Roman" w:cs="Times New Roman"/>
+          <w:sz w:val="24"/>
+          <w:szCs w:val="24"/>
+        </w:rPr>
+      </w:pPr>
+      <w:r>
+        <w:rPr>
+          <w:rFonts w:ascii="Times New Roman" w:hAnsi="Times New Roman" w:cs="Times New Roman"/>
+          <w:sz w:val="24"/>
+          <w:szCs w:val="24"/>
+        </w:rPr>
+        <w:t>El trabajo que es sujeto de este paper fue el segundo trabajo práctico realizado para la cátedra. El primero involucraba crear una inteligencia artificial para un patrullero que lo guiara por una ciudad para llegar a la escena donde ocurría un incidente</w:t>
+      </w:r>
+      <w:r>
+        <w:rPr>
+          <w:rFonts w:ascii="Times New Roman" w:hAnsi="Times New Roman" w:cs="Times New Roman"/>
+          <w:sz w:val="24"/>
+          <w:szCs w:val="24"/>
+        </w:rPr>
+        <w:t>, teniendo que sortear varios obstáculos</w:t>
+      </w:r>
+      <w:r>
+        <w:rPr>
+          <w:rFonts w:ascii="Times New Roman" w:hAnsi="Times New Roman" w:cs="Times New Roman"/>
+          <w:sz w:val="24"/>
+          <w:szCs w:val="24"/>
+        </w:rPr>
+        <w:t>.</w:t>
+      </w:r>
+    </w:p>
+    <w:p>
+      <w:pPr>
+        <w:spacing w:after="0"/>
+        <w:jc w:val="both"/>
+        <w:rPr>
+          <w:rFonts w:ascii="Times New Roman" w:hAnsi="Times New Roman" w:cs="Times New Roman"/>
+          <w:sz w:val="24"/>
+          <w:szCs w:val="24"/>
+        </w:rPr>
+      </w:pPr>
+      <w:r>
+        <w:rPr>
+          <w:rFonts w:ascii="Times New Roman" w:hAnsi="Times New Roman" w:cs="Times New Roman"/>
+          <w:sz w:val="24"/>
+          <w:szCs w:val="24"/>
+        </w:rPr>
+        <w:t>El segundo trabajo práctico solicitó que la acción</w:t>
+      </w:r>
+      <w:r>
+        <w:rPr>
+          <w:rFonts w:ascii="Times New Roman" w:hAnsi="Times New Roman" w:cs="Times New Roman"/>
+          <w:sz w:val="24"/>
+          <w:szCs w:val="24"/>
+        </w:rPr>
+        <w:t xml:space="preserve"> para</w:t>
+      </w:r>
+      <w:r>
+        <w:rPr>
+          <w:rFonts w:ascii="Times New Roman" w:hAnsi="Times New Roman" w:cs="Times New Roman"/>
+          <w:sz w:val="24"/>
+          <w:szCs w:val="24"/>
+        </w:rPr>
+        <w:t xml:space="preserve"> alguna de las reglas fuera comunicarse con ese patrullero para en</w:t>
+      </w:r>
+      <w:r>
+        <w:rPr>
+          <w:rFonts w:ascii="Times New Roman" w:hAnsi="Times New Roman" w:cs="Times New Roman"/>
+          <w:sz w:val="24"/>
+          <w:szCs w:val="24"/>
+        </w:rPr>
+        <w:t>viarlo a la zona del incidente. Durante tal acción debía también generar el ambiente para el patrullero. La posición del incidente dentro de la ciudad se configuró para ser aleatoria en cada ejecución, mientras que la ciudad y los obstáculos serían siempre los mismos.</w:t>
+      </w:r>
+    </w:p>
+    <w:p>
+      <w:pPr>
+        <w:spacing w:after="0"/>
+        <w:jc w:val="both"/>
+        <w:rPr>
+          <w:rFonts w:ascii="Times New Roman" w:hAnsi="Times New Roman" w:cs="Times New Roman"/>
+          <w:sz w:val="24"/>
+          <w:szCs w:val="24"/>
+        </w:rPr>
+      </w:pPr>
+    </w:p>
+    <w:p>
+      <w:pPr>
+        <w:spacing w:after="0"/>
+        <w:jc w:val="both"/>
+        <w:rPr>
+          <w:rFonts w:ascii="Times New Roman" w:hAnsi="Times New Roman" w:cs="Times New Roman"/>
+          <w:b/>
+          <w:sz w:val="24"/>
+          <w:szCs w:val="24"/>
+        </w:rPr>
+      </w:pPr>
+      <w:r>
+        <w:rPr>
+          <w:rFonts w:ascii="Times New Roman" w:hAnsi="Times New Roman" w:cs="Times New Roman"/>
+          <w:b/>
+          <w:sz w:val="24"/>
+          <w:szCs w:val="24"/>
+        </w:rPr>
+        <w:t xml:space="preserve">Trabajo </w:t>
+      </w:r>
+      <w:r>
+        <w:rPr>
+          <w:rFonts w:ascii="Times New Roman" w:hAnsi="Times New Roman" w:cs="Times New Roman"/>
+          <w:b/>
+          <w:sz w:val="24"/>
+          <w:szCs w:val="24"/>
+        </w:rPr>
+        <w:t>subsiguiente</w:t>
+      </w:r>
+    </w:p>
+    <w:p>
+      <w:pPr>
+        <w:spacing w:after="0"/>
+        <w:jc w:val="both"/>
+        <w:rPr>
+          <w:rFonts w:ascii="Times New Roman" w:hAnsi="Times New Roman" w:cs="Times New Roman"/>
+          <w:sz w:val="24"/>
+          <w:szCs w:val="24"/>
+        </w:rPr>
+      </w:pPr>
+      <w:r>
+        <w:rPr>
+          <w:rFonts w:ascii="Times New Roman" w:hAnsi="Times New Roman" w:cs="Times New Roman"/>
+          <w:sz w:val="24"/>
+          <w:szCs w:val="24"/>
+        </w:rPr>
+        <w:t>Posterior a la entrega</w:t>
+      </w:r>
+      <w:r>
+        <w:rPr>
+          <w:rFonts w:ascii="Times New Roman" w:hAnsi="Times New Roman" w:cs="Times New Roman"/>
+          <w:sz w:val="24"/>
+          <w:szCs w:val="24"/>
+        </w:rPr>
+        <w:t xml:space="preserve"> </w:t>
+      </w:r>
+      <w:r>
+        <w:rPr>
+          <w:rFonts w:ascii="Times New Roman" w:hAnsi="Times New Roman" w:cs="Times New Roman"/>
+          <w:sz w:val="24"/>
+          <w:szCs w:val="24"/>
+        </w:rPr>
+        <w:t>del trabajo práctico</w:t>
+      </w:r>
+      <w:r>
+        <w:rPr>
+          <w:rFonts w:ascii="Times New Roman" w:hAnsi="Times New Roman" w:cs="Times New Roman"/>
+          <w:sz w:val="24"/>
+          <w:szCs w:val="24"/>
+        </w:rPr>
+        <w:t xml:space="preserve"> </w:t>
+      </w:r>
+      <w:r>
+        <w:rPr>
+          <w:rFonts w:ascii="Times New Roman" w:hAnsi="Times New Roman" w:cs="Times New Roman"/>
+          <w:sz w:val="24"/>
+          <w:szCs w:val="24"/>
+        </w:rPr>
+        <w:t>a la cátedra</w:t>
+      </w:r>
+      <w:r>
+        <w:rPr>
+          <w:rFonts w:ascii="Times New Roman" w:hAnsi="Times New Roman" w:cs="Times New Roman"/>
+          <w:sz w:val="24"/>
+          <w:szCs w:val="24"/>
+        </w:rPr>
+        <w:t xml:space="preserve"> se le adicionaron funcionalidades </w:t>
+      </w:r>
+      <w:r>
+        <w:rPr>
+          <w:rFonts w:ascii="Times New Roman" w:hAnsi="Times New Roman" w:cs="Times New Roman"/>
+          <w:sz w:val="24"/>
+          <w:szCs w:val="24"/>
+        </w:rPr>
+        <w:t>nuevas al sistema.</w:t>
+      </w:r>
+    </w:p>
+    <w:p>
+      <w:pPr>
+        <w:spacing w:after="0"/>
+        <w:jc w:val="both"/>
+        <w:rPr>
+          <w:rFonts w:ascii="Times New Roman" w:hAnsi="Times New Roman" w:cs="Times New Roman"/>
+          <w:sz w:val="24"/>
+          <w:szCs w:val="24"/>
+        </w:rPr>
+      </w:pPr>
+      <w:r>
+        <w:rPr>
+          <w:rFonts w:ascii="Times New Roman" w:hAnsi="Times New Roman" w:cs="Times New Roman"/>
+          <w:sz w:val="24"/>
+          <w:szCs w:val="24"/>
+        </w:rPr>
+        <w:t>En primer lugar, se programó una aplicación móvil</w:t>
+      </w:r>
+      <w:r>
+        <w:rPr>
+          <w:rFonts w:ascii="Times New Roman" w:hAnsi="Times New Roman" w:cs="Times New Roman"/>
+          <w:sz w:val="24"/>
+          <w:szCs w:val="24"/>
+        </w:rPr>
+        <w:t xml:space="preserve"> en Android</w:t>
+      </w:r>
+      <w:r>
+        <w:rPr>
+          <w:rFonts w:ascii="Times New Roman" w:hAnsi="Times New Roman" w:cs="Times New Roman"/>
+          <w:sz w:val="24"/>
+          <w:szCs w:val="24"/>
+        </w:rPr>
+        <w:t xml:space="preserve"> que realmente es capaz de grabar sonido e interpretar lo que escucha usando un</w:t>
+      </w:r>
+      <w:r>
+        <w:rPr>
+          <w:rFonts w:ascii="Times New Roman" w:hAnsi="Times New Roman" w:cs="Times New Roman"/>
+          <w:sz w:val="24"/>
+          <w:szCs w:val="24"/>
+        </w:rPr>
+        <w:t xml:space="preserve"> servicio externo</w:t>
+      </w:r>
+      <w:r>
+        <w:rPr>
+          <w:rFonts w:ascii="Times New Roman" w:hAnsi="Times New Roman" w:cs="Times New Roman"/>
+          <w:sz w:val="24"/>
+          <w:szCs w:val="24"/>
+        </w:rPr>
+        <w:t xml:space="preserve"> </w:t>
+      </w:r>
+      <w:r>
+        <w:rPr>
+          <w:rFonts w:ascii="Times New Roman" w:hAnsi="Times New Roman" w:cs="Times New Roman"/>
+          <w:sz w:val="24"/>
+          <w:szCs w:val="24"/>
+        </w:rPr>
+        <w:t>pa</w:t>
+      </w:r>
+      <w:r>
+        <w:rPr>
+          <w:rFonts w:ascii="Times New Roman" w:hAnsi="Times New Roman" w:cs="Times New Roman"/>
+          <w:sz w:val="24"/>
+          <w:szCs w:val="24"/>
+        </w:rPr>
+        <w:t xml:space="preserve">ra </w:t>
+      </w:r>
+      <w:r>
+        <w:rPr>
+          <w:rFonts w:ascii="Times New Roman" w:hAnsi="Times New Roman" w:cs="Times New Roman"/>
+          <w:sz w:val="24"/>
+          <w:szCs w:val="24"/>
+        </w:rPr>
+        <w:t xml:space="preserve">el </w:t>
+      </w:r>
+      <w:r>
+        <w:rPr>
+          <w:rFonts w:ascii="Times New Roman" w:hAnsi="Times New Roman" w:cs="Times New Roman"/>
+          <w:sz w:val="24"/>
+          <w:szCs w:val="24"/>
+        </w:rPr>
+        <w:t>reconocimiento del habla. La</w:t>
+      </w:r>
+      <w:r>
+        <w:rPr>
+          <w:rFonts w:ascii="Times New Roman" w:hAnsi="Times New Roman" w:cs="Times New Roman"/>
+          <w:sz w:val="24"/>
+          <w:szCs w:val="24"/>
+        </w:rPr>
+        <w:t xml:space="preserve"> apl</w:t>
+      </w:r>
+      <w:r>
+        <w:rPr>
+          <w:rFonts w:ascii="Times New Roman" w:hAnsi="Times New Roman" w:cs="Times New Roman"/>
+          <w:sz w:val="24"/>
+          <w:szCs w:val="24"/>
+        </w:rPr>
+        <w:t xml:space="preserve">icación se conecta a un servidor que corre en </w:t>
+      </w:r>
+      <w:r>
+        <w:rPr>
+          <w:rFonts w:ascii="Times New Roman" w:hAnsi="Times New Roman" w:cs="Times New Roman"/>
+          <w:sz w:val="24"/>
+          <w:szCs w:val="24"/>
+        </w:rPr>
+        <w:t xml:space="preserve">una </w:t>
+      </w:r>
+      <w:r>
+        <w:rPr>
+          <w:rFonts w:ascii="Times New Roman" w:hAnsi="Times New Roman" w:cs="Times New Roman"/>
+          <w:sz w:val="24"/>
+          <w:szCs w:val="24"/>
+        </w:rPr>
+        <w:t>pc</w:t>
+      </w:r>
+      <w:r>
+        <w:rPr>
+          <w:rFonts w:ascii="Times New Roman" w:hAnsi="Times New Roman" w:cs="Times New Roman"/>
+          <w:sz w:val="24"/>
+          <w:szCs w:val="24"/>
+        </w:rPr>
+        <w:t xml:space="preserve">. El mismo toma las conexiones móviles y ejecuta una instancia de GuardIAn por cada una. Éstas se encargan de procesar las palabras que se le envían al servidor. </w:t>
+      </w:r>
+      <w:r>
+        <w:rPr>
+          <w:rFonts w:ascii="Times New Roman" w:hAnsi="Times New Roman" w:cs="Times New Roman"/>
+          <w:noProof/>
+          <w:sz w:val="24"/>
+          <w:szCs w:val="24"/>
+        </w:rPr>
+        <w:lastRenderedPageBreak/>
+        <mc:AlternateContent>
+          <mc:Choice Requires="wps">
+            <w:drawing>
+              <wp:anchor distT="180340" distB="180340" distL="114300" distR="114300" simplePos="0" relativeHeight="251662336" behindDoc="0" locked="0" layoutInCell="1" allowOverlap="1">
+                <wp:simplePos x="0" y="0"/>
+                <wp:positionH relativeFrom="margin">
+                  <wp:posOffset>0</wp:posOffset>
+                </wp:positionH>
+                <wp:positionV relativeFrom="paragraph">
+                  <wp:posOffset>3810</wp:posOffset>
+                </wp:positionV>
+                <wp:extent cx="5724000" cy="1609200"/>
+                <wp:effectExtent l="0" t="0" r="0" b="0"/>
+                <wp:wrapTopAndBottom/>
+                <wp:docPr id="217" name="Cuadro de texto 2"/>
+                <wp:cNvGraphicFramePr>
+                  <a:graphicFrameLocks xmlns:a="http://schemas.openxmlformats.org/drawingml/2006/main"/>
+                </wp:cNvGraphicFramePr>
+                <a:graphic xmlns:a="http://schemas.openxmlformats.org/drawingml/2006/main">
+                  <a:graphicData uri="http://schemas.microsoft.com/office/word/2010/wordprocessingShape">
+                    <wps:wsp>
+                      <wps:cNvSpPr txBox="1">
+                        <a:spLocks noChangeArrowheads="1"/>
+                      </wps:cNvSpPr>
+                      <wps:spPr bwMode="auto">
+                        <a:xfrm>
+                          <a:off x="0" y="0"/>
+                          <a:ext cx="5724000" cy="1609200"/>
+                        </a:xfrm>
+                        <a:prstGeom prst="rect">
+                          <a:avLst/>
+                        </a:prstGeom>
+                        <a:solidFill>
+                          <a:srgbClr val="FFFFFF"/>
+                        </a:solidFill>
+                        <a:ln w="9525">
+                          <a:noFill/>
+                          <a:miter lim="800000"/>
+                          <a:headEnd/>
+                          <a:tailEnd/>
+                        </a:ln>
+                      </wps:spPr>
+                      <wps:txbx>
+                        <w:txbxContent>
+                          <w:p>
+                            <w:r>
+                              <w:rPr>
+                                <w:noProof/>
+                              </w:rPr>
+                              <w:drawing>
+                                <wp:inline distT="0" distB="0" distL="0" distR="0">
+                                  <wp:extent cx="5476875" cy="1068699"/>
+                                  <wp:effectExtent l="19050" t="19050" r="9525" b="17780"/>
+                                  <wp:docPr id="1" name="Imagen 1"/>
+                                  <wp:cNvGraphicFramePr>
+                                    <a:graphicFrameLocks xmlns:a="http://schemas.openxmlformats.org/drawingml/2006/main" noChangeAspect="1"/>
+                                  </wp:cNvGraphicFramePr>
+                                  <a:graphic xmlns:a="http://schemas.openxmlformats.org/drawingml/2006/main">
+                                    <a:graphicData uri="http://schemas.openxmlformats.org/drawingml/2006/picture">
+                                      <pic:pic xmlns:pic="http://schemas.openxmlformats.org/drawingml/2006/picture">
+                                        <pic:nvPicPr>
+                                          <pic:cNvPr id="1" name="entrada retocada.png"/>
+                                          <pic:cNvPicPr/>
+                                        </pic:nvPicPr>
+                                        <pic:blipFill>
+                                          <a:blip r:embed="rId12">
+                                            <a:extLst>
+                                              <a:ext uri="{28A0092B-C50C-407E-A947-70E740481C1C}">
+                                                <a14:useLocalDpi xmlns:a14="http://schemas.microsoft.com/office/drawing/2010/main" val="0"/>
+                                              </a:ext>
+                                            </a:extLst>
+                                          </a:blip>
+                                          <a:stretch>
+                                            <a:fillRect/>
+                                          </a:stretch>
+                                        </pic:blipFill>
+                                        <pic:spPr>
+                                          <a:xfrm>
+                                            <a:off x="0" y="0"/>
+                                            <a:ext cx="5534091" cy="1079864"/>
+                                          </a:xfrm>
+                                          <a:prstGeom prst="rect">
+                                            <a:avLst/>
+                                          </a:prstGeom>
+                                          <a:ln w="3175">
+                                            <a:solidFill>
+                                              <a:schemeClr val="tx1"/>
+                                            </a:solidFill>
+                                          </a:ln>
+                                        </pic:spPr>
+                                      </pic:pic>
+                                    </a:graphicData>
+                                  </a:graphic>
+                                </wp:inline>
+                              </w:drawing>
+                            </w:r>
+                          </w:p>
+                          <w:p>
+                            <w:pPr>
+                              <w:pStyle w:val="Descripcin"/>
+                              <w:jc w:val="center"/>
+                              <w:rPr>
+                                <w:rFonts w:ascii="Times New Roman" w:hAnsi="Times New Roman" w:cs="Times New Roman"/>
+                                <w:color w:val="auto"/>
+                                <w:sz w:val="20"/>
+                                <w:szCs w:val="20"/>
+                              </w:rPr>
+                            </w:pPr>
+                            <w:r>
+                              <w:rPr>
+                                <w:rFonts w:ascii="Times New Roman" w:hAnsi="Times New Roman" w:cs="Times New Roman"/>
+                                <w:color w:val="auto"/>
+                                <w:sz w:val="20"/>
+                                <w:szCs w:val="20"/>
+                              </w:rPr>
+                              <w:t>Figura 3: Captura de pantalla de la herramienta de debug de Android, mostrando el texto que la aplicación interpretó a partir de la captura de audio.</w:t>
+                            </w:r>
+                          </w:p>
+                        </w:txbxContent>
+                      </wps:txbx>
+                      <wps:bodyPr rot="0" vert="horz" wrap="square" lIns="91440" tIns="45720" rIns="91440" bIns="45720" anchor="t" anchorCtr="0">
+                        <a:noAutofit/>
+                      </wps:bodyPr>
+                    </wps:wsp>
+                  </a:graphicData>
+                </a:graphic>
+                <wp14:sizeRelH relativeFrom="margin">
+                  <wp14:pctWidth>0</wp14:pctWidth>
+                </wp14:sizeRelH>
+                <wp14:sizeRelV relativeFrom="margin">
+                  <wp14:pctHeight>0</wp14:pctHeight>
+                </wp14:sizeRelV>
+              </wp:anchor>
+            </w:drawing>
+          </mc:Choice>
+          <mc:Fallback>
+            <w:pict>
+              <v:shape id="_x0000_s1027" type="#_x0000_t202" style="position:absolute;left:0;text-align:left;margin-left:0;margin-top:.3pt;width:450.7pt;height:126.7pt;z-index:251662336;visibility:visible;mso-wrap-style:square;mso-width-percent:0;mso-height-percent:0;mso-wrap-distance-left:9pt;mso-wrap-distance-top:14.2pt;mso-wrap-distance-right:9pt;mso-wrap-distance-bottom:14.2pt;mso-position-horizontal:absolute;mso-position-horizontal-relative:margin;mso-position-vertical:absolute;mso-position-vertical-relative:text;mso-width-percent:0;mso-height-percent:0;mso-width-relative:margin;mso-height-relative:margin;v-text-anchor:top" o:gfxdata="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" stroked="f">
+                <v:textbox>
+                  <w:txbxContent>
+                    <w:p>
+                      <w:r>
+                        <w:rPr>
+                          <w:noProof/>
+                        </w:rPr>
+                        <w:drawing>
+                          <wp:inline distT="0" distB="0" distL="0" distR="0">
+                            <wp:extent cx="5476875" cy="1068699"/>
+                            <wp:effectExtent l="19050" t="19050" r="9525" b="17780"/>
+                            <wp:docPr id="1" name="Imagen 1"/>
+                            <wp:cNvGraphicFramePr>
+                              <a:graphicFrameLocks xmlns:a="http://schemas.openxmlformats.org/drawingml/2006/main" noChangeAspect="1"/>
+                            </wp:cNvGraphicFramePr>
+                            <a:graphic xmlns:a="http://schemas.openxmlformats.org/drawingml/2006/main">
+                              <a:graphicData uri="http://schemas.openxmlformats.org/drawingml/2006/picture">
+                                <pic:pic xmlns:pic="http://schemas.openxmlformats.org/drawingml/2006/picture">
+                                  <pic:nvPicPr>
+                                    <pic:cNvPr id="1" name="entrada retocada.png"/>
+                                    <pic:cNvPicPr/>
+                                  </pic:nvPicPr>
+                                  <pic:blipFill>
+                                    <a:blip r:embed="rId12">
+                                      <a:extLst>
+                                        <a:ext uri="{28A0092B-C50C-407E-A947-70E740481C1C}">
+                                          <a14:useLocalDpi xmlns:a14="http://schemas.microsoft.com/office/drawing/2010/main" val="0"/>
+                                        </a:ext>
+                                      </a:extLst>
+                                    </a:blip>
+                                    <a:stretch>
+                                      <a:fillRect/>
+                                    </a:stretch>
+                                  </pic:blipFill>
+                                  <pic:spPr>
+                                    <a:xfrm>
+                                      <a:off x="0" y="0"/>
+                                      <a:ext cx="5534091" cy="1079864"/>
+                                    </a:xfrm>
+                                    <a:prstGeom prst="rect">
+                                      <a:avLst/>
+                                    </a:prstGeom>
+                                    <a:ln w="3175">
+                                      <a:solidFill>
+                                        <a:schemeClr val="tx1"/>
+                                      </a:solidFill>
+                                    </a:ln>
+                                  </pic:spPr>
+                                </pic:pic>
+                              </a:graphicData>
+                            </a:graphic>
+                          </wp:inline>
+                        </w:drawing>
+                      </w:r>
+                    </w:p>
+                    <w:p>
+                      <w:pPr>
+                        <w:pStyle w:val="Descripcin"/>
+                        <w:jc w:val="center"/>
+                        <w:rPr>
+                          <w:rFonts w:ascii="Times New Roman" w:hAnsi="Times New Roman" w:cs="Times New Roman"/>
+                          <w:color w:val="auto"/>
+                          <w:sz w:val="20"/>
+                          <w:szCs w:val="20"/>
+                        </w:rPr>
+                      </w:pPr>
+                      <w:r>
+                        <w:rPr>
+                          <w:rFonts w:ascii="Times New Roman" w:hAnsi="Times New Roman" w:cs="Times New Roman"/>
+                          <w:color w:val="auto"/>
+                          <w:sz w:val="20"/>
+                          <w:szCs w:val="20"/>
+                        </w:rPr>
+                        <w:t>Figura 3: Captura de pantalla de la herramienta de debug de Android, mostrando el texto que la aplicación interpretó a partir de la captura de audio.</w:t>
+                      </w:r>
+                    </w:p>
+                  </w:txbxContent>
+                </v:textbox>
+                <w10:wrap type="topAndBottom" anchorx="margin"/>
+              </v:shape>
+            </w:pict>
+          </mc:Fallback>
+        </mc:AlternateContent>
+      </w:r>
+      <w:r>
+        <w:rPr>
+          <w:rFonts w:ascii="Times New Roman" w:hAnsi="Times New Roman" w:cs="Times New Roman"/>
+          <w:sz w:val="24"/>
+          <w:szCs w:val="24"/>
+        </w:rPr>
+        <w:t>Además,</w:t>
+      </w:r>
+      <w:r>
+        <w:rPr>
+          <w:rFonts w:ascii="Times New Roman" w:hAnsi="Times New Roman" w:cs="Times New Roman"/>
+          <w:sz w:val="24"/>
+          <w:szCs w:val="24"/>
+        </w:rPr>
+        <w:t xml:space="preserve"> se creó una interfaz de usuario </w:t>
+      </w:r>
+      <w:r>
+        <w:rPr>
+          <w:rFonts w:ascii="Times New Roman" w:hAnsi="Times New Roman" w:cs="Times New Roman"/>
+          <w:sz w:val="24"/>
+          <w:szCs w:val="24"/>
+        </w:rPr>
+        <w:t xml:space="preserve">para </w:t>
+      </w:r>
+      <w:r>
+        <w:rPr>
+          <w:rFonts w:ascii="Times New Roman" w:hAnsi="Times New Roman" w:cs="Times New Roman"/>
+          <w:sz w:val="24"/>
+          <w:szCs w:val="24"/>
+        </w:rPr>
+        <w:t xml:space="preserve">facilitar el agregado o remoción de hechos </w:t>
+      </w:r>
+      <w:r>
+        <w:rPr>
+          <w:rFonts w:ascii="Times New Roman" w:hAnsi="Times New Roman" w:cs="Times New Roman"/>
+          <w:sz w:val="24"/>
+          <w:szCs w:val="24"/>
+        </w:rPr>
+        <w:t xml:space="preserve">iniciales de </w:t>
+      </w:r>
+      <w:r>
+        <w:rPr>
+          <w:rFonts w:ascii="Times New Roman" w:hAnsi="Times New Roman" w:cs="Times New Roman"/>
+          <w:sz w:val="24"/>
+          <w:szCs w:val="24"/>
+        </w:rPr>
+        <w:t>la</w:t>
+      </w:r>
+      <w:r>
+        <w:rPr>
+          <w:rFonts w:ascii="Times New Roman" w:hAnsi="Times New Roman" w:cs="Times New Roman"/>
+          <w:sz w:val="24"/>
+          <w:szCs w:val="24"/>
+        </w:rPr>
+        <w:t>s</w:t>
+      </w:r>
+      <w:r>
+        <w:rPr>
+          <w:rFonts w:ascii="Times New Roman" w:hAnsi="Times New Roman" w:cs="Times New Roman"/>
+          <w:sz w:val="24"/>
+          <w:szCs w:val="24"/>
+        </w:rPr>
+        <w:t xml:space="preserve"> memoria</w:t>
+      </w:r>
+      <w:r>
+        <w:rPr>
+          <w:rFonts w:ascii="Times New Roman" w:hAnsi="Times New Roman" w:cs="Times New Roman"/>
+          <w:sz w:val="24"/>
+          <w:szCs w:val="24"/>
+        </w:rPr>
+        <w:t>s</w:t>
+      </w:r>
+      <w:r>
+        <w:rPr>
+          <w:rFonts w:ascii="Times New Roman" w:hAnsi="Times New Roman" w:cs="Times New Roman"/>
+          <w:sz w:val="24"/>
+          <w:szCs w:val="24"/>
+        </w:rPr>
+        <w:t xml:space="preserve"> de trabajo</w:t>
+      </w:r>
+      <w:r>
+        <w:rPr>
+          <w:rFonts w:ascii="Times New Roman" w:hAnsi="Times New Roman" w:cs="Times New Roman"/>
+          <w:sz w:val="24"/>
+          <w:szCs w:val="24"/>
+        </w:rPr>
+        <w:t xml:space="preserve"> de las nuevas instancias</w:t>
+      </w:r>
+      <w:r>
+        <w:rPr>
+          <w:rFonts w:ascii="Times New Roman" w:hAnsi="Times New Roman" w:cs="Times New Roman"/>
+          <w:sz w:val="24"/>
+          <w:szCs w:val="24"/>
+        </w:rPr>
+        <w:t>.</w:t>
+      </w:r>
+    </w:p>
+    <w:p>
+      <w:pPr>
+        <w:spacing w:after="0"/>
+        <w:jc w:val="both"/>
+        <w:rPr>
+          <w:rFonts w:ascii="Times New Roman" w:hAnsi="Times New Roman" w:cs="Times New Roman"/>
+          <w:sz w:val="24"/>
+          <w:szCs w:val="24"/>
+        </w:rPr>
+      </w:pPr>
+    </w:p>
+    <w:p>
+      <w:pPr>
+        <w:spacing w:after="0"/>
+        <w:jc w:val="both"/>
+        <w:rPr>
+          <w:rFonts w:ascii="Times New Roman" w:hAnsi="Times New Roman" w:cs="Times New Roman"/>
+          <w:sz w:val="24"/>
+          <w:szCs w:val="24"/>
+        </w:rPr>
+      </w:pPr>
+      <w:r>
+        <w:rPr>
+          <w:rFonts w:ascii="Times New Roman" w:hAnsi="Times New Roman" w:cs="Times New Roman"/>
+          <w:b/>
+          <w:sz w:val="24"/>
+          <w:szCs w:val="24"/>
+        </w:rPr>
+        <w:t>Resultados</w:t>
+      </w:r>
+    </w:p>
+    <w:p>
+      <w:pPr>
+        <w:spacing w:after="0"/>
+        <w:jc w:val="both"/>
+        <w:rPr>
+          <w:rFonts w:ascii="Times New Roman" w:hAnsi="Times New Roman" w:cs="Times New Roman"/>
+          <w:sz w:val="24"/>
+          <w:szCs w:val="24"/>
+        </w:rPr>
+      </w:pPr>
+      <w:r>
+        <w:rPr>
+          <w:rFonts w:ascii="Times New Roman" w:hAnsi="Times New Roman" w:cs="Times New Roman"/>
+          <w:sz w:val="24"/>
+          <w:szCs w:val="24"/>
+        </w:rPr>
+        <w:t>Las pruebas del sistema demostraron que éste es capaz de elegir acciones correctas cuando se lo alimenta con conversaciones cuyo contenido indican claramente qu</w:t>
+      </w:r>
+      <w:r>
+        <w:rPr>
+          <w:rFonts w:ascii="Times New Roman" w:hAnsi="Times New Roman" w:cs="Times New Roman"/>
+          <w:sz w:val="24"/>
+          <w:szCs w:val="24"/>
+        </w:rPr>
+        <w:t>e un incidente está ocurriendo.</w:t>
+      </w:r>
+      <w:r>
+        <w:rPr>
+          <w:rFonts w:ascii="Times New Roman" w:hAnsi="Times New Roman" w:cs="Times New Roman"/>
+          <w:sz w:val="24"/>
+          <w:szCs w:val="24"/>
+        </w:rPr>
+        <w:t xml:space="preserve"> La figura 3 muestra lo que la aplicación Android interpretó de lo que escuchó durante una prueba del agente, mientras que en la figura 4 se puede ver las acciones que el agente eligió en consecuencia.</w:t>
+      </w:r>
+    </w:p>
+    <w:p>
+      <w:pPr>
+        <w:spacing w:after="0"/>
+        <w:jc w:val="both"/>
+        <w:rPr>
+          <w:rFonts w:ascii="Times New Roman" w:hAnsi="Times New Roman" w:cs="Times New Roman"/>
+          <w:sz w:val="24"/>
+          <w:szCs w:val="24"/>
+        </w:rPr>
+      </w:pPr>
+    </w:p>
+    <w:p>
+      <w:pPr>
+        <w:spacing w:after="0" w:line="360" w:lineRule="auto"/>
+        <w:jc w:val="center"/>
+        <w:rPr>
+          <w:rFonts w:ascii="Times New Roman" w:hAnsi="Times New Roman" w:cs="Times New Roman"/>
+          <w:sz w:val="24"/>
+          <w:szCs w:val="24"/>
+        </w:rPr>
+      </w:pPr>
+      <w:r>
+        <w:rPr>
+          <w:rFonts w:ascii="Times New Roman" w:hAnsi="Times New Roman" w:cs="Times New Roman"/>
+          <w:noProof/>
+          <w:sz w:val="24"/>
+          <w:szCs w:val="24"/>
+        </w:rPr>
+        <w:drawing>
+          <wp:inline distT="0" distB="0" distL="0" distR="0" wp14:anchorId="25A52942" wp14:editId="4C2C904F">
+            <wp:extent cx="1790002" cy="3059553"/>
+            <wp:effectExtent l="0" t="0" r="1270" b="7620"/>
+            <wp:docPr id="4" name="Imagen 4"/>
+            <wp:cNvGraphicFramePr>
+              <a:graphicFrameLocks xmlns:a="http://schemas.openxmlformats.org/drawingml/2006/main" noChangeAspect="1"/>
+            </wp:cNvGraphicFramePr>
+            <a:graphic xmlns:a="http://schemas.openxmlformats.org/drawingml/2006/main">
+              <a:graphicData uri="http://schemas.openxmlformats.org/drawingml/2006/picture">
+                <pic:pic xmlns:pic="http://schemas.openxmlformats.org/drawingml/2006/picture">
+                  <pic:nvPicPr>
+                    <pic:cNvPr id="4" name="salida retocada.png"/>
+                    <pic:cNvPicPr/>
+                  </pic:nvPicPr>
+                  <pic:blipFill>
+                    <a:blip r:embed="rId13" cstate="print">
+                      <a:extLst>
+                        <a:ext uri="{28A0092B-C50C-407E-A947-70E740481C1C}">
+                          <a14:useLocalDpi xmlns:a14="http://schemas.microsoft.com/office/drawing/2010/main" val="0"/>
+                        </a:ext>
+                      </a:extLst>
+                    </a:blip>
+                    <a:stretch>
+                      <a:fillRect/>
+                    </a:stretch>
+                  </pic:blipFill>
+                  <pic:spPr>
+                    <a:xfrm>
+                      <a:off x="0" y="0"/>
+                      <a:ext cx="1819457" cy="3109900"/>
+                    </a:xfrm>
+                    <a:prstGeom prst="rect">
+                      <a:avLst/>
+                    </a:prstGeom>
+                  </pic:spPr>
+                </pic:pic>
+              </a:graphicData>
+            </a:graphic>
+          </wp:inline>
+        </w:drawing>
+      </w:r>
+    </w:p>
+    <w:p>
+      <w:pPr>
+        <w:pStyle w:val="Descripcin"/>
+        <w:jc w:val="center"/>
+        <w:rPr>
+          <w:rFonts w:ascii="Times New Roman" w:hAnsi="Times New Roman" w:cs="Times New Roman"/>
+          <w:color w:val="auto"/>
+          <w:sz w:val="20"/>
+          <w:szCs w:val="20"/>
+        </w:rPr>
+      </w:pPr>
+      <w:r>
+        <w:rPr>
+          <w:rFonts w:ascii="Times New Roman" w:hAnsi="Times New Roman" w:cs="Times New Roman"/>
+          <w:color w:val="auto"/>
+          <w:sz w:val="20"/>
+          <w:szCs w:val="20"/>
+        </w:rPr>
+        <w:t>Figura 4: Captura de pantalla de la aplicación Android mostrando las acciones que el agente eligió</w:t>
+      </w:r>
+      <w:r>
+        <w:rPr>
+          <w:rFonts w:ascii="Times New Roman" w:hAnsi="Times New Roman" w:cs="Times New Roman"/>
+          <w:color w:val="auto"/>
+          <w:sz w:val="20"/>
+          <w:szCs w:val="20"/>
+        </w:rPr>
+        <w:t>.</w:t>
+      </w:r>
+    </w:p>
+    <w:p>
+      <w:pPr>
+        <w:spacing w:after="0"/>
+        <w:jc w:val="both"/>
+        <w:rPr>
+          <w:rFonts w:ascii="Times New Roman" w:hAnsi="Times New Roman" w:cs="Times New Roman"/>
+          <w:sz w:val="24"/>
+          <w:szCs w:val="24"/>
+        </w:rPr>
+      </w:pPr>
       <w:bookmarkStart w:id="1" w:name="_GoBack"/>
       <w:bookmarkEnd w:id="1"/>
       <w:r>
         <w:rPr>
-          <w:rFonts w:ascii="Times New Roman" w:hAnsi="Times New Roman"/>
-          <w:sz w:val="24"/>
+          <w:rFonts w:ascii="Times New Roman" w:hAnsi="Times New Roman" w:cs="Times New Roman"/>
+          <w:sz w:val="24"/>
+          <w:szCs w:val="24"/>
+        </w:rPr>
+        <w:t>También pudo comunicarse con la inteligencia artificial del patrullero, el primer trabajo práctico para la cátedra de Inteligencia Artificial.</w:t>
+      </w:r>
+    </w:p>
+    <w:p>
+      <w:pPr>
+        <w:spacing w:after="0"/>
+        <w:jc w:val="both"/>
+        <w:rPr>
+          <w:rFonts w:ascii="Times New Roman" w:hAnsi="Times New Roman" w:cs="Times New Roman"/>
+          <w:sz w:val="24"/>
+          <w:szCs w:val="24"/>
+        </w:rPr>
+      </w:pPr>
+      <w:r>
+        <w:rPr>
+          <w:rFonts w:ascii="Times New Roman" w:hAnsi="Times New Roman" w:cs="Times New Roman"/>
+          <w:sz w:val="24"/>
+          <w:szCs w:val="24"/>
+        </w:rPr>
+        <w:t>La performance del sistema de producciones es aceptable, gracias a la utilización de la red RETE.</w:t>
+      </w:r>
+    </w:p>
+    <w:p>
+      <w:pPr>
+        <w:spacing w:after="0"/>
+        <w:rPr>
+          <w:rFonts w:ascii="Times New Roman" w:hAnsi="Times New Roman" w:cs="Times New Roman"/>
+          <w:sz w:val="24"/>
+          <w:szCs w:val="24"/>
+        </w:rPr>
+      </w:pPr>
+    </w:p>
+    <w:p>
+      <w:pPr>
+        <w:spacing w:after="0"/>
+        <w:jc w:val="both"/>
+        <w:rPr>
+          <w:rFonts w:ascii="Times New Roman" w:hAnsi="Times New Roman" w:cs="Times New Roman"/>
+          <w:b/>
+          <w:sz w:val="24"/>
+          <w:szCs w:val="24"/>
+        </w:rPr>
+      </w:pPr>
+      <w:r>
+        <w:rPr>
+          <w:rFonts w:ascii="Times New Roman" w:hAnsi="Times New Roman" w:cs="Times New Roman"/>
+          <w:b/>
+          <w:sz w:val="24"/>
+          <w:szCs w:val="24"/>
+        </w:rPr>
+        <w:t>Discusión</w:t>
+      </w:r>
+    </w:p>
+    <w:p>
+      <w:pPr>
+        <w:spacing w:after="0"/>
+        <w:jc w:val="both"/>
+        <w:rPr>
+          <w:rFonts w:ascii="Times New Roman" w:hAnsi="Times New Roman" w:cs="Times New Roman"/>
+          <w:sz w:val="24"/>
+          <w:szCs w:val="24"/>
+        </w:rPr>
+      </w:pPr>
+      <w:r>
+        <w:rPr>
+          <w:rFonts w:ascii="Times New Roman" w:hAnsi="Times New Roman" w:cs="Times New Roman"/>
+          <w:sz w:val="24"/>
+          <w:szCs w:val="24"/>
+        </w:rPr>
+        <w:t xml:space="preserve">Un obstáculo para la realización de este trabajo </w:t>
+      </w:r>
+      <w:r>
+        <w:rPr>
+          <w:rFonts w:ascii="Times New Roman" w:hAnsi="Times New Roman" w:cs="Times New Roman"/>
+          <w:sz w:val="24"/>
+          <w:szCs w:val="24"/>
+        </w:rPr>
+        <w:t>es</w:t>
+      </w:r>
+      <w:r>
+        <w:rPr>
+          <w:rFonts w:ascii="Times New Roman" w:hAnsi="Times New Roman" w:cs="Times New Roman"/>
+          <w:sz w:val="24"/>
+          <w:szCs w:val="24"/>
+        </w:rPr>
+        <w:t xml:space="preserve"> que</w:t>
+      </w:r>
+      <w:r>
+        <w:rPr>
+          <w:rFonts w:ascii="Times New Roman" w:hAnsi="Times New Roman" w:cs="Times New Roman"/>
+          <w:sz w:val="24"/>
+          <w:szCs w:val="24"/>
+        </w:rPr>
+        <w:t xml:space="preserve"> todos</w:t>
+      </w:r>
+      <w:r>
+        <w:rPr>
+          <w:rFonts w:ascii="Times New Roman" w:hAnsi="Times New Roman" w:cs="Times New Roman"/>
+          <w:sz w:val="24"/>
+          <w:szCs w:val="24"/>
+        </w:rPr>
+        <w:t xml:space="preserve"> </w:t>
+      </w:r>
+      <w:r>
+        <w:rPr>
+          <w:rFonts w:ascii="Times New Roman" w:hAnsi="Times New Roman" w:cs="Times New Roman"/>
+          <w:sz w:val="24"/>
+          <w:szCs w:val="24"/>
+        </w:rPr>
+        <w:t xml:space="preserve">los </w:t>
+      </w:r>
+      <w:r>
+        <w:rPr>
+          <w:rFonts w:ascii="Times New Roman" w:hAnsi="Times New Roman" w:cs="Times New Roman"/>
+          <w:sz w:val="24"/>
+          <w:szCs w:val="24"/>
+        </w:rPr>
+        <w:t xml:space="preserve">servicios </w:t>
+      </w:r>
+      <w:r>
+        <w:rPr>
+          <w:rFonts w:ascii="Times New Roman" w:hAnsi="Times New Roman" w:cs="Times New Roman"/>
+          <w:sz w:val="24"/>
+          <w:szCs w:val="24"/>
+        </w:rPr>
+        <w:t xml:space="preserve">de </w:t>
+      </w:r>
+      <w:r>
+        <w:rPr>
+          <w:rFonts w:ascii="Times New Roman" w:hAnsi="Times New Roman" w:cs="Times New Roman"/>
+          <w:sz w:val="24"/>
+          <w:szCs w:val="24"/>
+        </w:rPr>
+        <w:t>speech-to-text de escucha continua</w:t>
+      </w:r>
+      <w:r>
+        <w:rPr>
+          <w:rFonts w:ascii="Times New Roman" w:hAnsi="Times New Roman" w:cs="Times New Roman"/>
+          <w:sz w:val="24"/>
+          <w:szCs w:val="24"/>
+        </w:rPr>
+        <w:t xml:space="preserve"> son pagos</w:t>
+      </w:r>
+      <w:r>
+        <w:rPr>
+          <w:rFonts w:ascii="Times New Roman" w:hAnsi="Times New Roman" w:cs="Times New Roman"/>
+          <w:sz w:val="24"/>
+          <w:szCs w:val="24"/>
         </w:rPr>
         <w:t>.</w:t>
       </w:r>
-    </w:p>
-    <w:p>
-      <w:pPr>
-        <w:spacing w:after="0"/>
-        <w:jc w:val="both"/>
-        <w:rPr>
-          <w:rFonts w:ascii="Times New Roman" w:hAnsi="Times New Roman"/>
-          <w:sz w:val="24"/>
-        </w:rPr>
-      </w:pPr>
-      <w:r>
-        <w:rPr>
-          <w:rFonts w:ascii="Times New Roman" w:hAnsi="Times New Roman"/>
-          <w:sz w:val="24"/>
-        </w:rPr>
-        <w:t xml:space="preserve">Los </w:t>
-      </w:r>
-      <w:r>
-        <w:rPr>
-          <w:rFonts w:ascii="Times New Roman" w:hAnsi="Times New Roman"/>
-          <w:sz w:val="24"/>
-        </w:rPr>
-        <w:t>nodos</w:t>
-      </w:r>
-      <w:r>
-        <w:rPr>
-          <w:rFonts w:ascii="Times New Roman" w:hAnsi="Times New Roman"/>
-          <w:i/>
-          <w:sz w:val="24"/>
-        </w:rPr>
-        <w:t xml:space="preserve"> predicado</w:t>
-      </w:r>
-      <w:r>
-        <w:rPr>
-          <w:rFonts w:ascii="Times New Roman" w:hAnsi="Times New Roman"/>
-          <w:sz w:val="24"/>
+      <w:r>
+        <w:rPr>
+          <w:rFonts w:ascii="Times New Roman" w:hAnsi="Times New Roman" w:cs="Times New Roman"/>
+          <w:sz w:val="24"/>
+          <w:szCs w:val="24"/>
+        </w:rPr>
+        <w:t xml:space="preserve"> Las capacidades del agente se encuentran </w:t>
+      </w:r>
+      <w:r>
+        <w:rPr>
+          <w:rFonts w:ascii="Times New Roman" w:hAnsi="Times New Roman" w:cs="Times New Roman"/>
+          <w:sz w:val="24"/>
+          <w:szCs w:val="24"/>
+        </w:rPr>
+        <w:t xml:space="preserve">actualmente </w:t>
+      </w:r>
+      <w:r>
+        <w:rPr>
+          <w:rFonts w:ascii="Times New Roman" w:hAnsi="Times New Roman" w:cs="Times New Roman"/>
+          <w:sz w:val="24"/>
+          <w:szCs w:val="24"/>
+        </w:rPr>
+        <w:t>limitad</w:t>
+      </w:r>
+      <w:r>
+        <w:rPr>
+          <w:rFonts w:ascii="Times New Roman" w:hAnsi="Times New Roman" w:cs="Times New Roman"/>
+          <w:sz w:val="24"/>
+          <w:szCs w:val="24"/>
+        </w:rPr>
+        <w:t>as por la</w:t>
+      </w:r>
+      <w:r>
+        <w:rPr>
+          <w:rFonts w:ascii="Times New Roman" w:hAnsi="Times New Roman" w:cs="Times New Roman"/>
+          <w:sz w:val="24"/>
+          <w:szCs w:val="24"/>
         </w:rPr>
         <w:t xml:space="preserve"> </w:t>
       </w:r>
       <w:r>
         <w:rPr>
-          <w:rFonts w:ascii="Times New Roman" w:hAnsi="Times New Roman"/>
-          <w:sz w:val="24"/>
-        </w:rPr>
-        <w:t>buscan de la memoria de trabajo</w:t>
-      </w:r>
-      <w:r>
-        <w:rPr>
-          <w:rFonts w:ascii="Times New Roman" w:hAnsi="Times New Roman"/>
-          <w:sz w:val="24"/>
-        </w:rPr>
-        <w:t xml:space="preserve"> </w:t>
-      </w:r>
-      <w:r>
-        <w:rPr>
-          <w:rFonts w:ascii="Times New Roman" w:hAnsi="Times New Roman"/>
-          <w:sz w:val="24"/>
-        </w:rPr>
-        <w:t xml:space="preserve">los </w:t>
-      </w:r>
-      <w:r>
-        <w:rPr>
-          <w:rFonts w:ascii="Times New Roman" w:hAnsi="Times New Roman"/>
-          <w:sz w:val="24"/>
-        </w:rPr>
-        <w:t>hechos</w:t>
-      </w:r>
-      <w:r>
-        <w:rPr>
-          <w:rFonts w:ascii="Times New Roman" w:hAnsi="Times New Roman"/>
-          <w:sz w:val="24"/>
-        </w:rPr>
-        <w:t xml:space="preserve"> que representan</w:t>
-      </w:r>
-      <w:r>
-        <w:rPr>
-          <w:rFonts w:ascii="Times New Roman" w:hAnsi="Times New Roman"/>
-          <w:sz w:val="24"/>
+          <w:rFonts w:ascii="Times New Roman" w:hAnsi="Times New Roman" w:cs="Times New Roman"/>
+          <w:sz w:val="24"/>
+          <w:szCs w:val="24"/>
+        </w:rPr>
+        <w:t>aplicación de captura de audio que utiliza, la cual sólo graba por períodos cortos de tiempo. A pesar de esto, el agente está listo para funcionar con aplicaciones de escucha continua.</w:t>
+      </w:r>
+    </w:p>
+    <w:p>
+      <w:pPr>
+        <w:spacing w:after="0"/>
+        <w:jc w:val="both"/>
+        <w:rPr>
+          <w:rFonts w:ascii="Times New Roman" w:hAnsi="Times New Roman" w:cs="Times New Roman"/>
+          <w:sz w:val="24"/>
+          <w:szCs w:val="24"/>
+        </w:rPr>
+      </w:pPr>
+      <w:r>
+        <w:rPr>
+          <w:rFonts w:ascii="Times New Roman" w:hAnsi="Times New Roman" w:cs="Times New Roman"/>
+          <w:sz w:val="24"/>
+          <w:szCs w:val="24"/>
+        </w:rPr>
+        <w:t>En cuanto a trabajo pendiente,</w:t>
+      </w:r>
+      <w:r>
+        <w:rPr>
+          <w:rFonts w:ascii="Times New Roman" w:hAnsi="Times New Roman" w:cs="Times New Roman"/>
+          <w:sz w:val="24"/>
+          <w:szCs w:val="24"/>
+        </w:rPr>
+        <w:t xml:space="preserve"> e</w:t>
+      </w:r>
+      <w:r>
+        <w:rPr>
+          <w:rFonts w:ascii="Times New Roman" w:hAnsi="Times New Roman" w:cs="Times New Roman"/>
+          <w:sz w:val="24"/>
+          <w:szCs w:val="24"/>
+        </w:rPr>
+        <w:t>l módulo responsable de normalizar las palabra</w:t>
+      </w:r>
+      <w:r>
+        <w:rPr>
+          <w:rFonts w:ascii="Times New Roman" w:hAnsi="Times New Roman" w:cs="Times New Roman"/>
+          <w:sz w:val="24"/>
+          <w:szCs w:val="24"/>
+        </w:rPr>
+        <w:t>s de la entrada puede ser mejorado</w:t>
+      </w:r>
+      <w:r>
+        <w:rPr>
+          <w:rFonts w:ascii="Times New Roman" w:hAnsi="Times New Roman" w:cs="Times New Roman"/>
+          <w:sz w:val="24"/>
+          <w:szCs w:val="24"/>
+        </w:rPr>
+        <w:t xml:space="preserve">. </w:t>
+      </w:r>
+      <w:r>
+        <w:rPr>
+          <w:rFonts w:ascii="Times New Roman" w:hAnsi="Times New Roman" w:cs="Times New Roman"/>
+          <w:sz w:val="24"/>
+          <w:szCs w:val="24"/>
+        </w:rPr>
+        <w:t>Durante la realización del</w:t>
+      </w:r>
+      <w:r>
+        <w:rPr>
+          <w:rFonts w:ascii="Times New Roman" w:hAnsi="Times New Roman" w:cs="Times New Roman"/>
+          <w:sz w:val="24"/>
+          <w:szCs w:val="24"/>
+        </w:rPr>
+        <w:t xml:space="preserve"> trabajo, la atención se </w:t>
+      </w:r>
+      <w:r>
+        <w:rPr>
+          <w:rFonts w:ascii="Times New Roman" w:hAnsi="Times New Roman" w:cs="Times New Roman"/>
+          <w:sz w:val="24"/>
+          <w:szCs w:val="24"/>
+        </w:rPr>
+        <w:t>focalizó</w:t>
+      </w:r>
+      <w:r>
+        <w:rPr>
+          <w:rFonts w:ascii="Times New Roman" w:hAnsi="Times New Roman" w:cs="Times New Roman"/>
+          <w:sz w:val="24"/>
+          <w:szCs w:val="24"/>
+        </w:rPr>
+        <w:t xml:space="preserve"> en </w:t>
+      </w:r>
+      <w:r>
+        <w:rPr>
+          <w:rFonts w:ascii="Times New Roman" w:hAnsi="Times New Roman" w:cs="Times New Roman"/>
+          <w:sz w:val="24"/>
+          <w:szCs w:val="24"/>
+        </w:rPr>
+        <w:t>el sistema de producciones,</w:t>
+      </w:r>
+      <w:r>
+        <w:rPr>
+          <w:rFonts w:ascii="Times New Roman" w:hAnsi="Times New Roman" w:cs="Times New Roman"/>
+          <w:sz w:val="24"/>
+          <w:szCs w:val="24"/>
+        </w:rPr>
+        <w:t xml:space="preserve"> por lo que se relegó </w:t>
+      </w:r>
+      <w:r>
+        <w:rPr>
+          <w:rFonts w:ascii="Times New Roman" w:hAnsi="Times New Roman" w:cs="Times New Roman"/>
+          <w:sz w:val="24"/>
+          <w:szCs w:val="24"/>
+        </w:rPr>
+        <w:t>la eficiencia d</w:t>
+      </w:r>
+      <w:r>
+        <w:rPr>
+          <w:rFonts w:ascii="Times New Roman" w:hAnsi="Times New Roman" w:cs="Times New Roman"/>
+          <w:sz w:val="24"/>
+          <w:szCs w:val="24"/>
+        </w:rPr>
+        <w:t>el proceso de normalización</w:t>
+      </w:r>
+      <w:r>
+        <w:rPr>
+          <w:rFonts w:ascii="Times New Roman" w:hAnsi="Times New Roman" w:cs="Times New Roman"/>
+          <w:sz w:val="24"/>
+          <w:szCs w:val="24"/>
+        </w:rPr>
+        <w:t xml:space="preserve"> que puede ser ampliamente mejorado mediante una mejor utilización de herramientas de procesamiento del lenguaje natural</w:t>
+      </w:r>
+      <w:r>
+        <w:rPr>
+          <w:rFonts w:ascii="Times New Roman" w:hAnsi="Times New Roman" w:cs="Times New Roman"/>
+          <w:sz w:val="24"/>
+          <w:szCs w:val="24"/>
         </w:rPr>
         <w:t>.</w:t>
       </w:r>
@@ -4898,769 +6884,6 @@
         <w:spacing w:after="0"/>
         <w:jc w:val="both"/>
         <w:rPr>
-          <w:rFonts w:ascii="Times New Roman" w:hAnsi="Times New Roman"/>
-          <w:sz w:val="24"/>
-        </w:rPr>
-      </w:pPr>
-      <w:r>
-        <w:rPr>
-          <w:rFonts w:ascii="Times New Roman" w:hAnsi="Times New Roman"/>
-          <w:sz w:val="24"/>
-        </w:rPr>
-        <w:t xml:space="preserve">Los nodos </w:t>
-      </w:r>
-      <w:r>
-        <w:rPr>
-          <w:rFonts w:ascii="Times New Roman" w:hAnsi="Times New Roman"/>
-          <w:i/>
-          <w:sz w:val="24"/>
-        </w:rPr>
-        <w:t>filtro</w:t>
-      </w:r>
-      <w:r>
-        <w:rPr>
-          <w:rFonts w:ascii="Times New Roman" w:hAnsi="Times New Roman"/>
-          <w:sz w:val="24"/>
-        </w:rPr>
-        <w:t xml:space="preserve"> toman</w:t>
-      </w:r>
-      <w:r>
-        <w:rPr>
-          <w:rFonts w:ascii="Times New Roman" w:hAnsi="Times New Roman"/>
-          <w:sz w:val="24"/>
-        </w:rPr>
-        <w:t xml:space="preserve"> hechos de otros nodos y los filtran </w:t>
-      </w:r>
-      <w:r>
-        <w:rPr>
-          <w:rFonts w:ascii="Times New Roman" w:hAnsi="Times New Roman"/>
-          <w:sz w:val="24"/>
-        </w:rPr>
-        <w:t xml:space="preserve">según lo requerido para satisfacer las </w:t>
-      </w:r>
-      <w:r>
-        <w:rPr>
-          <w:rFonts w:ascii="Times New Roman" w:hAnsi="Times New Roman"/>
-          <w:sz w:val="24"/>
-        </w:rPr>
-        <w:t xml:space="preserve">condiciones. Por ejemplo, en la </w:t>
-      </w:r>
-      <w:r>
-        <w:rPr>
-          <w:rFonts w:ascii="Times New Roman" w:hAnsi="Times New Roman"/>
-          <w:sz w:val="24"/>
-        </w:rPr>
-        <w:t>Figura 1 la condición solicita</w:t>
-      </w:r>
-      <w:r>
-        <w:rPr>
-          <w:rFonts w:ascii="Times New Roman" w:hAnsi="Times New Roman"/>
-          <w:sz w:val="24"/>
-        </w:rPr>
-        <w:t xml:space="preserve"> que el valor de </w:t>
-      </w:r>
-      <w:r>
-        <w:rPr>
-          <w:rFonts w:ascii="Times New Roman" w:hAnsi="Times New Roman"/>
-          <w:i/>
-          <w:sz w:val="24"/>
-        </w:rPr>
-        <w:t>Nivel</w:t>
-      </w:r>
-      <w:r>
-        <w:rPr>
-          <w:rFonts w:ascii="Times New Roman" w:hAnsi="Times New Roman"/>
-          <w:sz w:val="24"/>
-        </w:rPr>
-        <w:t xml:space="preserve"> sea</w:t>
-      </w:r>
-      <w:r>
-        <w:rPr>
-          <w:rFonts w:ascii="Times New Roman" w:hAnsi="Times New Roman"/>
-          <w:sz w:val="24"/>
-        </w:rPr>
-        <w:t xml:space="preserve"> mayor o igual al de </w:t>
-      </w:r>
-      <w:r>
-        <w:rPr>
-          <w:rFonts w:ascii="Times New Roman" w:hAnsi="Times New Roman"/>
-          <w:i/>
-          <w:sz w:val="24"/>
-        </w:rPr>
-        <w:t>Limite</w:t>
-      </w:r>
-      <w:r>
-        <w:rPr>
-          <w:rFonts w:ascii="Times New Roman" w:hAnsi="Times New Roman"/>
-          <w:sz w:val="24"/>
-        </w:rPr>
-        <w:t xml:space="preserve"> </w:t>
-      </w:r>
-      <w:r>
-        <w:rPr>
-          <w:rFonts w:ascii="Times New Roman" w:hAnsi="Times New Roman" w:cs="Times New Roman"/>
-          <w:sz w:val="24"/>
-          <w:szCs w:val="24"/>
-        </w:rPr>
-        <w:t>y</w:t>
-      </w:r>
-      <w:r>
-        <w:rPr>
-          <w:rFonts w:ascii="Times New Roman" w:hAnsi="Times New Roman" w:cs="Times New Roman"/>
-          <w:sz w:val="24"/>
-          <w:szCs w:val="24"/>
-        </w:rPr>
-        <w:t xml:space="preserve"> ese requerimiento se corresponde con</w:t>
-      </w:r>
-      <w:r>
-        <w:rPr>
-          <w:rFonts w:ascii="Times New Roman" w:hAnsi="Times New Roman"/>
-          <w:sz w:val="24"/>
-        </w:rPr>
-        <w:t xml:space="preserve"> </w:t>
-      </w:r>
-      <w:r>
-        <w:rPr>
-          <w:rFonts w:ascii="Times New Roman" w:hAnsi="Times New Roman"/>
-          <w:sz w:val="24"/>
-        </w:rPr>
-        <w:t>un filtro específico que se encarga de propagar solo aquellos hech</w:t>
-      </w:r>
-      <w:r>
-        <w:rPr>
-          <w:rFonts w:ascii="Times New Roman" w:hAnsi="Times New Roman"/>
-          <w:sz w:val="24"/>
-        </w:rPr>
-        <w:t xml:space="preserve">os lo cumplan. Existen otros nodos </w:t>
-      </w:r>
-      <w:r>
-        <w:rPr>
-          <w:rFonts w:ascii="Times New Roman" w:hAnsi="Times New Roman"/>
-          <w:i/>
-          <w:sz w:val="24"/>
-        </w:rPr>
-        <w:t>filtro</w:t>
-      </w:r>
-      <w:r>
-        <w:rPr>
-          <w:rFonts w:ascii="Times New Roman" w:hAnsi="Times New Roman"/>
-          <w:sz w:val="24"/>
-        </w:rPr>
-        <w:t xml:space="preserve"> que actúan cuando una condición contiene dos predicados con la misma variable. En ese caso, el filtro </w:t>
-      </w:r>
-      <w:r>
-        <w:rPr>
-          <w:rFonts w:ascii="Times New Roman" w:hAnsi="Times New Roman"/>
-          <w:sz w:val="24"/>
-        </w:rPr>
-        <w:t>propaga solo aquellos grupos de hechos que satisfacen los predicados de la condición y se refieren al mismo sujeto.</w:t>
-      </w:r>
-    </w:p>
-    <w:p>
-      <w:pPr>
-        <w:spacing w:after="0"/>
-        <w:jc w:val="both"/>
-        <w:rPr>
-          <w:rFonts w:ascii="Times New Roman" w:hAnsi="Times New Roman"/>
-          <w:sz w:val="24"/>
-        </w:rPr>
-      </w:pPr>
-      <w:r>
-        <w:rPr>
-          <w:rFonts w:ascii="Times New Roman" w:hAnsi="Times New Roman"/>
-          <w:sz w:val="24"/>
-        </w:rPr>
-        <w:t xml:space="preserve">Los nodos </w:t>
-      </w:r>
-      <w:r>
-        <w:rPr>
-          <w:rFonts w:ascii="Times New Roman" w:hAnsi="Times New Roman"/>
-          <w:i/>
-          <w:sz w:val="24"/>
-        </w:rPr>
-        <w:t xml:space="preserve">Unión </w:t>
-      </w:r>
-      <w:r>
-        <w:rPr>
-          <w:rFonts w:ascii="Times New Roman" w:hAnsi="Times New Roman"/>
-          <w:sz w:val="24"/>
-        </w:rPr>
-        <w:t xml:space="preserve">reciben hechos de </w:t>
-      </w:r>
-      <w:r>
-        <w:rPr>
-          <w:rFonts w:ascii="Times New Roman" w:hAnsi="Times New Roman"/>
-          <w:sz w:val="24"/>
-        </w:rPr>
-        <w:t>otros nodos</w:t>
-      </w:r>
-      <w:r>
-        <w:rPr>
-          <w:rFonts w:ascii="Times New Roman" w:hAnsi="Times New Roman"/>
-          <w:sz w:val="24"/>
-        </w:rPr>
-        <w:t xml:space="preserve"> y les aplica un </w:t>
-      </w:r>
-      <w:r>
-        <w:rPr>
-          <w:rFonts w:ascii="Times New Roman" w:hAnsi="Times New Roman"/>
-          <w:i/>
-          <w:sz w:val="24"/>
-        </w:rPr>
-        <w:t>producto cartesiano</w:t>
-      </w:r>
-      <w:r>
-        <w:rPr>
-          <w:rFonts w:ascii="Times New Roman" w:hAnsi="Times New Roman"/>
-          <w:sz w:val="24"/>
-        </w:rPr>
-        <w:t>, generando todas las combinaciones posibles de esos hechos, que corresponderán a distintas formas de satisfacer la condición.</w:t>
-      </w:r>
-    </w:p>
-    <w:p>
-      <w:pPr>
-        <w:spacing w:after="0"/>
-        <w:jc w:val="both"/>
-        <w:rPr>
-          <w:rFonts w:ascii="Times New Roman" w:hAnsi="Times New Roman"/>
-          <w:sz w:val="24"/>
-        </w:rPr>
-      </w:pPr>
-      <w:r>
-        <w:rPr>
-          <w:rFonts w:ascii="Times New Roman" w:hAnsi="Times New Roman"/>
-          <w:sz w:val="24"/>
-        </w:rPr>
-        <w:t xml:space="preserve">Y los nodos </w:t>
-      </w:r>
-      <w:r>
-        <w:rPr>
-          <w:rFonts w:ascii="Times New Roman" w:hAnsi="Times New Roman"/>
-          <w:i/>
-          <w:sz w:val="24"/>
-        </w:rPr>
-        <w:t>regla</w:t>
-      </w:r>
-      <w:r>
-        <w:rPr>
-          <w:rFonts w:ascii="Times New Roman" w:hAnsi="Times New Roman"/>
-          <w:sz w:val="24"/>
-        </w:rPr>
-        <w:t xml:space="preserve"> </w:t>
-      </w:r>
-      <w:r>
-        <w:rPr>
-          <w:rFonts w:ascii="Times New Roman" w:hAnsi="Times New Roman"/>
-          <w:sz w:val="24"/>
-        </w:rPr>
-        <w:t>son el final de la red.</w:t>
-      </w:r>
-      <w:r>
-        <w:rPr>
-          <w:rFonts w:ascii="Times New Roman" w:hAnsi="Times New Roman"/>
-          <w:sz w:val="24"/>
-        </w:rPr>
-        <w:t xml:space="preserve"> Los hechos que atravesaron los filtros y se sometieron a las uniones desembocan en estos nodos, los cuales</w:t>
-      </w:r>
-      <w:r>
-        <w:rPr>
-          <w:rFonts w:ascii="Times New Roman" w:hAnsi="Times New Roman"/>
-          <w:sz w:val="24"/>
-        </w:rPr>
-        <w:t xml:space="preserve"> </w:t>
-      </w:r>
-      <w:r>
-        <w:rPr>
-          <w:rFonts w:ascii="Times New Roman" w:hAnsi="Times New Roman"/>
-          <w:sz w:val="24"/>
-        </w:rPr>
-        <w:t>almacenan grupos de hechos que</w:t>
-      </w:r>
-      <w:r>
-        <w:rPr>
-          <w:rFonts w:ascii="Times New Roman" w:hAnsi="Times New Roman"/>
-          <w:sz w:val="24"/>
-        </w:rPr>
-        <w:t>,</w:t>
-      </w:r>
-      <w:r>
-        <w:rPr>
-          <w:rFonts w:ascii="Times New Roman" w:hAnsi="Times New Roman"/>
-          <w:sz w:val="24"/>
-        </w:rPr>
-        <w:t xml:space="preserve"> en conjunto</w:t>
-      </w:r>
-      <w:r>
-        <w:rPr>
-          <w:rFonts w:ascii="Times New Roman" w:hAnsi="Times New Roman"/>
-          <w:sz w:val="24"/>
-        </w:rPr>
-        <w:t>,</w:t>
-      </w:r>
-      <w:r>
-        <w:rPr>
-          <w:rFonts w:ascii="Times New Roman" w:hAnsi="Times New Roman"/>
-          <w:sz w:val="24"/>
-        </w:rPr>
-        <w:t xml:space="preserve"> satisfacen la condición de una regla en su totalidad. Hay uno por cada regla. La máquina de inferencia solo necesita chequear los nodos </w:t>
-      </w:r>
-      <w:r>
-        <w:rPr>
-          <w:rFonts w:ascii="Times New Roman" w:hAnsi="Times New Roman"/>
-          <w:i/>
-          <w:sz w:val="24"/>
-        </w:rPr>
-        <w:t>regla</w:t>
-      </w:r>
-      <w:r>
-        <w:rPr>
-          <w:rFonts w:ascii="Times New Roman" w:hAnsi="Times New Roman"/>
-          <w:sz w:val="24"/>
-        </w:rPr>
-        <w:t xml:space="preserve"> para saber qué reglas </w:t>
-      </w:r>
-      <w:r>
-        <w:rPr>
-          <w:rFonts w:ascii="Times New Roman" w:hAnsi="Times New Roman"/>
-          <w:sz w:val="24"/>
-        </w:rPr>
-        <w:t xml:space="preserve">pueden disparar </w:t>
-      </w:r>
-      <w:r>
-        <w:rPr>
-          <w:rFonts w:ascii="Times New Roman" w:hAnsi="Times New Roman"/>
-          <w:sz w:val="24"/>
-        </w:rPr>
-        <w:t>y, por lo tanto, qué acciones se pueden aplicar.</w:t>
-      </w:r>
-      <w:r>
-        <w:rPr>
-          <w:rFonts w:ascii="Times New Roman" w:hAnsi="Times New Roman"/>
-          <w:sz w:val="24"/>
-        </w:rPr>
-        <w:t xml:space="preserve"> Representan la agenda de una red RETE tradicional.</w:t>
-      </w:r>
-    </w:p>
-    <w:p>
-      <w:pPr>
-        <w:spacing w:after="0"/>
-        <w:jc w:val="both"/>
-        <w:rPr>
-          <w:rFonts w:ascii="Times New Roman" w:hAnsi="Times New Roman"/>
-          <w:sz w:val="24"/>
-        </w:rPr>
-      </w:pPr>
-      <w:r>
-        <w:rPr>
-          <w:rFonts w:ascii="Times New Roman" w:hAnsi="Times New Roman"/>
-          <w:sz w:val="24"/>
-        </w:rPr>
-        <w:t>L</w:t>
-      </w:r>
-      <w:r>
-        <w:rPr>
-          <w:rFonts w:ascii="Times New Roman" w:hAnsi="Times New Roman"/>
-          <w:sz w:val="24"/>
-        </w:rPr>
-        <w:t>a red</w:t>
-      </w:r>
-      <w:r>
-        <w:rPr>
-          <w:rFonts w:ascii="Times New Roman" w:hAnsi="Times New Roman"/>
-          <w:sz w:val="24"/>
-        </w:rPr>
-        <w:t xml:space="preserve"> RETE se inicializa</w:t>
-      </w:r>
-      <w:r>
-        <w:rPr>
-          <w:rFonts w:ascii="Times New Roman" w:hAnsi="Times New Roman"/>
-          <w:sz w:val="24"/>
-        </w:rPr>
-        <w:t xml:space="preserve"> </w:t>
-      </w:r>
-      <w:r>
-        <w:rPr>
-          <w:rFonts w:ascii="Times New Roman" w:hAnsi="Times New Roman"/>
-          <w:sz w:val="24"/>
-        </w:rPr>
-        <w:t>inyectando</w:t>
-      </w:r>
-      <w:r>
-        <w:rPr>
-          <w:rFonts w:ascii="Times New Roman" w:hAnsi="Times New Roman"/>
-          <w:sz w:val="24"/>
-        </w:rPr>
-        <w:t xml:space="preserve"> los hechos pre</w:t>
-      </w:r>
-      <w:r>
-        <w:rPr>
-          <w:rFonts w:ascii="Times New Roman" w:hAnsi="Times New Roman"/>
-          <w:sz w:val="24"/>
-        </w:rPr>
-        <w:t xml:space="preserve">sentes en la MT </w:t>
-      </w:r>
-      <w:r>
-        <w:rPr>
-          <w:rFonts w:ascii="Times New Roman" w:hAnsi="Times New Roman"/>
-          <w:sz w:val="24"/>
-        </w:rPr>
-        <w:t>en los</w:t>
-      </w:r>
-      <w:r>
-        <w:rPr>
-          <w:rFonts w:ascii="Times New Roman" w:hAnsi="Times New Roman"/>
-          <w:sz w:val="24"/>
-        </w:rPr>
-        <w:t xml:space="preserve"> nodos </w:t>
-      </w:r>
-      <w:r>
-        <w:rPr>
-          <w:rFonts w:ascii="Times New Roman" w:hAnsi="Times New Roman"/>
-          <w:i/>
-          <w:sz w:val="24"/>
-        </w:rPr>
-        <w:t>predicado</w:t>
-      </w:r>
-      <w:r>
-        <w:rPr>
-          <w:rFonts w:ascii="Times New Roman" w:hAnsi="Times New Roman"/>
-          <w:sz w:val="24"/>
-        </w:rPr>
-        <w:t>. Luego,</w:t>
-      </w:r>
-      <w:r>
-        <w:rPr>
-          <w:rFonts w:ascii="Times New Roman" w:hAnsi="Times New Roman"/>
-          <w:sz w:val="24"/>
-        </w:rPr>
-        <w:t xml:space="preserve"> se vincula los nodos </w:t>
-      </w:r>
-      <w:r>
-        <w:rPr>
-          <w:rFonts w:ascii="Times New Roman" w:hAnsi="Times New Roman"/>
-          <w:i/>
-          <w:sz w:val="24"/>
-        </w:rPr>
-        <w:t>predicado</w:t>
-      </w:r>
-      <w:r>
-        <w:rPr>
-          <w:rFonts w:ascii="Times New Roman" w:hAnsi="Times New Roman"/>
-          <w:sz w:val="24"/>
-        </w:rPr>
-        <w:t xml:space="preserve"> a la </w:t>
-      </w:r>
-      <w:r>
-        <w:rPr>
-          <w:rFonts w:ascii="Times New Roman" w:hAnsi="Times New Roman"/>
-          <w:sz w:val="24"/>
-        </w:rPr>
-        <w:t xml:space="preserve">MT </w:t>
-      </w:r>
-      <w:r>
-        <w:rPr>
-          <w:rFonts w:ascii="Times New Roman" w:hAnsi="Times New Roman"/>
-          <w:sz w:val="24"/>
-        </w:rPr>
-        <w:t>para que,</w:t>
-      </w:r>
-      <w:r>
-        <w:rPr>
-          <w:rFonts w:ascii="Times New Roman" w:hAnsi="Times New Roman"/>
-          <w:sz w:val="24"/>
-        </w:rPr>
-        <w:t xml:space="preserve"> al escuchar un c</w:t>
-      </w:r>
-      <w:r>
-        <w:rPr>
-          <w:rFonts w:ascii="Times New Roman" w:hAnsi="Times New Roman"/>
-          <w:sz w:val="24"/>
-        </w:rPr>
-        <w:t>ambio (adición o eliminación) en los</w:t>
-      </w:r>
-      <w:r>
-        <w:rPr>
-          <w:rFonts w:ascii="Times New Roman" w:hAnsi="Times New Roman"/>
-          <w:sz w:val="24"/>
-        </w:rPr>
-        <w:t xml:space="preserve"> hecho</w:t>
-      </w:r>
-      <w:r>
-        <w:rPr>
-          <w:rFonts w:ascii="Times New Roman" w:hAnsi="Times New Roman"/>
-          <w:sz w:val="24"/>
-        </w:rPr>
-        <w:t>s</w:t>
-      </w:r>
-      <w:r>
-        <w:rPr>
-          <w:rFonts w:ascii="Times New Roman" w:hAnsi="Times New Roman"/>
-          <w:sz w:val="24"/>
-        </w:rPr>
-        <w:t>, puedan</w:t>
-      </w:r>
-      <w:r>
-        <w:rPr>
-          <w:rFonts w:ascii="Times New Roman" w:hAnsi="Times New Roman"/>
-          <w:sz w:val="24"/>
-        </w:rPr>
-        <w:t xml:space="preserve"> </w:t>
-      </w:r>
-      <w:r>
-        <w:rPr>
-          <w:rFonts w:ascii="Times New Roman" w:hAnsi="Times New Roman"/>
-          <w:sz w:val="24"/>
-        </w:rPr>
-        <w:t>tomar</w:t>
-      </w:r>
-      <w:r>
-        <w:rPr>
-          <w:rFonts w:ascii="Times New Roman" w:hAnsi="Times New Roman"/>
-          <w:sz w:val="24"/>
-        </w:rPr>
-        <w:t xml:space="preserve"> y distribuir los mismos a través de la red.</w:t>
-      </w:r>
-    </w:p>
-    <w:p>
-      <w:pPr>
-        <w:spacing w:after="0"/>
-        <w:jc w:val="both"/>
-        <w:rPr>
-          <w:rFonts w:ascii="Times New Roman" w:hAnsi="Times New Roman"/>
-          <w:sz w:val="24"/>
-        </w:rPr>
-      </w:pPr>
-      <w:r>
-        <w:rPr>
-          <w:rFonts w:ascii="Times New Roman" w:hAnsi="Times New Roman"/>
-          <w:sz w:val="24"/>
-        </w:rPr>
-        <w:t>L</w:t>
-      </w:r>
-      <w:r>
-        <w:rPr>
-          <w:rFonts w:ascii="Times New Roman" w:hAnsi="Times New Roman"/>
-          <w:sz w:val="24"/>
-        </w:rPr>
-        <w:t xml:space="preserve">a eficiencia del algoritmo </w:t>
-      </w:r>
-      <w:r>
-        <w:rPr>
-          <w:rFonts w:ascii="Times New Roman" w:hAnsi="Times New Roman"/>
-          <w:sz w:val="24"/>
-        </w:rPr>
-        <w:t xml:space="preserve">RETE </w:t>
-      </w:r>
-      <w:r>
-        <w:rPr>
-          <w:rFonts w:ascii="Times New Roman" w:hAnsi="Times New Roman" w:cs="Times New Roman"/>
-          <w:sz w:val="24"/>
-          <w:szCs w:val="24"/>
-        </w:rPr>
-        <w:t>radica</w:t>
-      </w:r>
-      <w:r>
-        <w:rPr>
-          <w:rFonts w:ascii="Times New Roman" w:hAnsi="Times New Roman" w:cs="Times New Roman"/>
-          <w:sz w:val="24"/>
-          <w:szCs w:val="24"/>
-        </w:rPr>
-        <w:t xml:space="preserve"> en</w:t>
-      </w:r>
-      <w:r>
-        <w:rPr>
-          <w:rFonts w:ascii="Times New Roman" w:hAnsi="Times New Roman" w:cs="Times New Roman"/>
-          <w:sz w:val="24"/>
-          <w:szCs w:val="24"/>
-        </w:rPr>
-        <w:t xml:space="preserve"> que</w:t>
-      </w:r>
-      <w:r>
-        <w:rPr>
-          <w:rFonts w:ascii="Times New Roman" w:hAnsi="Times New Roman" w:cs="Times New Roman"/>
-          <w:sz w:val="24"/>
-          <w:szCs w:val="24"/>
-        </w:rPr>
-        <w:t xml:space="preserve"> elimina la</w:t>
-      </w:r>
-      <w:r>
-        <w:rPr>
-          <w:rFonts w:ascii="Times New Roman" w:hAnsi="Times New Roman" w:cs="Times New Roman"/>
-          <w:sz w:val="24"/>
-          <w:szCs w:val="24"/>
-        </w:rPr>
-        <w:t xml:space="preserve"> necesi</w:t>
-      </w:r>
-      <w:r>
-        <w:rPr>
-          <w:rFonts w:ascii="Times New Roman" w:hAnsi="Times New Roman" w:cs="Times New Roman"/>
-          <w:sz w:val="24"/>
-          <w:szCs w:val="24"/>
-        </w:rPr>
-        <w:t xml:space="preserve">dad de </w:t>
-      </w:r>
-      <w:r>
-        <w:rPr>
-          <w:rFonts w:ascii="Times New Roman" w:hAnsi="Times New Roman" w:cs="Times New Roman"/>
-          <w:sz w:val="24"/>
-          <w:szCs w:val="24"/>
-        </w:rPr>
-        <w:t xml:space="preserve">hacer </w:t>
-      </w:r>
-      <w:r>
-        <w:rPr>
-          <w:rFonts w:ascii="Times New Roman" w:hAnsi="Times New Roman" w:cs="Times New Roman"/>
-          <w:sz w:val="24"/>
-          <w:szCs w:val="24"/>
-        </w:rPr>
-        <w:t>nuevos cálculos</w:t>
-      </w:r>
-      <w:r>
-        <w:rPr>
-          <w:rFonts w:ascii="Times New Roman" w:hAnsi="Times New Roman"/>
-          <w:sz w:val="24"/>
-        </w:rPr>
-        <w:t xml:space="preserve"> de </w:t>
-      </w:r>
-      <w:r>
-        <w:rPr>
-          <w:rFonts w:ascii="Times New Roman" w:hAnsi="Times New Roman" w:cs="Times New Roman"/>
-          <w:sz w:val="24"/>
-          <w:szCs w:val="24"/>
-        </w:rPr>
-        <w:t>emparejamiento</w:t>
-      </w:r>
-      <w:r>
-        <w:rPr>
-          <w:rFonts w:ascii="Times New Roman" w:hAnsi="Times New Roman"/>
-          <w:sz w:val="24"/>
-        </w:rPr>
-        <w:t xml:space="preserve"> si los hechos no se m</w:t>
-      </w:r>
-      <w:r>
-        <w:rPr>
-          <w:rFonts w:ascii="Times New Roman" w:hAnsi="Times New Roman"/>
-          <w:sz w:val="24"/>
-        </w:rPr>
-        <w:t xml:space="preserve">odifican entre ciclo y ciclo, y si se </w:t>
-      </w:r>
-      <w:r>
-        <w:rPr>
-          <w:rFonts w:ascii="Times New Roman" w:hAnsi="Times New Roman"/>
-          <w:sz w:val="24"/>
-        </w:rPr>
-        <w:t>agrega o quita un hecho,</w:t>
-      </w:r>
-      <w:r>
-        <w:rPr>
-          <w:rFonts w:ascii="Times New Roman" w:hAnsi="Times New Roman"/>
-          <w:sz w:val="24"/>
-        </w:rPr>
-        <w:t xml:space="preserve"> el cambio se propagará desde el nodo </w:t>
-      </w:r>
-      <w:r>
-        <w:rPr>
-          <w:rFonts w:ascii="Times New Roman" w:hAnsi="Times New Roman"/>
-          <w:i/>
-          <w:sz w:val="24"/>
-        </w:rPr>
-        <w:t>predicado</w:t>
-      </w:r>
-      <w:r>
-        <w:rPr>
-          <w:rFonts w:ascii="Times New Roman" w:hAnsi="Times New Roman"/>
-          <w:sz w:val="24"/>
-        </w:rPr>
-        <w:t xml:space="preserve"> </w:t>
-      </w:r>
-      <w:r>
-        <w:rPr>
-          <w:rFonts w:ascii="Times New Roman" w:hAnsi="Times New Roman"/>
-          <w:sz w:val="24"/>
-        </w:rPr>
-        <w:t xml:space="preserve">que le corresponde hasta los nodos </w:t>
-      </w:r>
-      <w:r>
-        <w:rPr>
-          <w:rFonts w:ascii="Times New Roman" w:hAnsi="Times New Roman"/>
-          <w:i/>
-          <w:sz w:val="24"/>
-        </w:rPr>
-        <w:t>regla</w:t>
-      </w:r>
-      <w:r>
-        <w:rPr>
-          <w:rFonts w:ascii="Times New Roman" w:hAnsi="Times New Roman"/>
-          <w:sz w:val="24"/>
-        </w:rPr>
-        <w:t>, habilitando o deshabilitando acciones con un mínimo de cálculos. El tiempo de procesamiento es independiente de la cantidad de reglas.</w:t>
-      </w:r>
-    </w:p>
-    <w:p>
-      <w:pPr>
-        <w:spacing w:after="0"/>
-        <w:jc w:val="both"/>
-        <w:rPr>
-          <w:rFonts w:ascii="Times New Roman" w:hAnsi="Times New Roman" w:cs="Times New Roman"/>
-          <w:sz w:val="24"/>
-          <w:szCs w:val="24"/>
-        </w:rPr>
-      </w:pPr>
-      <w:r>
-        <w:rPr>
-          <w:rFonts w:ascii="Times New Roman" w:hAnsi="Times New Roman"/>
-          <w:sz w:val="24"/>
-        </w:rPr>
-        <w:t>Por supuesto, las redes RETE tienen sus desventajas. La cantidad de memoria que ocupa</w:t>
-      </w:r>
-      <w:r>
-        <w:rPr>
-          <w:rFonts w:ascii="Times New Roman" w:hAnsi="Times New Roman"/>
-          <w:sz w:val="24"/>
-        </w:rPr>
-        <w:t>n es muy grande debido a la</w:t>
-      </w:r>
-      <w:r>
-        <w:rPr>
-          <w:rFonts w:ascii="Times New Roman" w:hAnsi="Times New Roman"/>
-          <w:sz w:val="24"/>
-        </w:rPr>
-        <w:t xml:space="preserve"> replicación de datos </w:t>
-      </w:r>
-      <w:r>
-        <w:rPr>
-          <w:rFonts w:ascii="Times New Roman" w:hAnsi="Times New Roman"/>
-          <w:sz w:val="24"/>
-        </w:rPr>
-        <w:t xml:space="preserve">en los nodos unión </w:t>
-      </w:r>
-      <w:r>
-        <w:rPr>
-          <w:rFonts w:ascii="Times New Roman" w:hAnsi="Times New Roman"/>
-          <w:sz w:val="24"/>
-        </w:rPr>
-        <w:t>a lo largo de la red</w:t>
-      </w:r>
-      <w:r>
-        <w:rPr>
-          <w:rFonts w:ascii="Times New Roman" w:hAnsi="Times New Roman"/>
-          <w:sz w:val="24"/>
-        </w:rPr>
-        <w:t>, es decir, los datos no solo se encuentran en la memoria de trabajo</w:t>
-      </w:r>
-      <w:r>
-        <w:rPr>
-          <w:rFonts w:ascii="Times New Roman" w:hAnsi="Times New Roman"/>
-          <w:sz w:val="24"/>
-        </w:rPr>
-        <w:t>.</w:t>
-      </w:r>
-    </w:p>
-    <w:p>
-      <w:pPr>
-        <w:spacing w:after="0"/>
-        <w:jc w:val="both"/>
-        <w:rPr>
           <w:rFonts w:ascii="Times New Roman" w:hAnsi="Times New Roman" w:cs="Times New Roman"/>
           <w:sz w:val="24"/>
           <w:szCs w:val="24"/>
@@ -5685,335 +6908,46 @@
           <w:sz w:val="24"/>
           <w:szCs w:val="24"/>
         </w:rPr>
-        <w:t>Inte</w:t>
-      </w:r>
-      <w:r>
-        <w:rPr>
-          <w:rFonts w:ascii="Times New Roman" w:hAnsi="Times New Roman" w:cs="Times New Roman"/>
-          <w:b/>
-          <w:sz w:val="24"/>
-          <w:szCs w:val="24"/>
-        </w:rPr>
-        <w:t xml:space="preserve">gración con el trabajo práctico </w:t>
-      </w:r>
-      <w:r>
-        <w:rPr>
-          <w:rFonts w:ascii="Times New Roman" w:hAnsi="Times New Roman" w:cs="Times New Roman"/>
-          <w:b/>
-          <w:sz w:val="24"/>
-          <w:szCs w:val="24"/>
-        </w:rPr>
-        <w:t>anterior</w:t>
-      </w:r>
-    </w:p>
-    <w:p>
-      <w:pPr>
-        <w:spacing w:after="0"/>
-        <w:jc w:val="both"/>
-        <w:rPr>
-          <w:rFonts w:ascii="Times New Roman" w:hAnsi="Times New Roman" w:cs="Times New Roman"/>
-          <w:sz w:val="24"/>
-          <w:szCs w:val="24"/>
-        </w:rPr>
-      </w:pPr>
-      <w:r>
-        <w:rPr>
-          <w:rFonts w:ascii="Times New Roman" w:hAnsi="Times New Roman" w:cs="Times New Roman"/>
-          <w:sz w:val="24"/>
-          <w:szCs w:val="24"/>
-        </w:rPr>
-        <w:t>El trabajo que es sujeto de este paper fue el segundo trabajo práctico realizado para la cátedra. El primero involucraba crear una inteligencia artificial para un patrullero que lo guiara por una ciudad para llegar a la escena donde ocurría un incidente</w:t>
-      </w:r>
-      <w:r>
-        <w:rPr>
-          <w:rFonts w:ascii="Times New Roman" w:hAnsi="Times New Roman" w:cs="Times New Roman"/>
-          <w:sz w:val="24"/>
-          <w:szCs w:val="24"/>
-        </w:rPr>
-        <w:t>, teniendo que sortear varios obstáculos</w:t>
-      </w:r>
-      <w:r>
-        <w:rPr>
-          <w:rFonts w:ascii="Times New Roman" w:hAnsi="Times New Roman" w:cs="Times New Roman"/>
-          <w:sz w:val="24"/>
-          <w:szCs w:val="24"/>
-        </w:rPr>
-        <w:t>.</w:t>
-      </w:r>
-    </w:p>
-    <w:p>
-      <w:pPr>
-        <w:spacing w:after="0"/>
-        <w:jc w:val="both"/>
-        <w:rPr>
-          <w:rFonts w:ascii="Times New Roman" w:hAnsi="Times New Roman" w:cs="Times New Roman"/>
-          <w:sz w:val="24"/>
-          <w:szCs w:val="24"/>
-        </w:rPr>
-      </w:pPr>
-      <w:r>
-        <w:rPr>
-          <w:rFonts w:ascii="Times New Roman" w:hAnsi="Times New Roman" w:cs="Times New Roman"/>
-          <w:sz w:val="24"/>
-          <w:szCs w:val="24"/>
-        </w:rPr>
-        <w:t>El segundo trabajo práctico solicitó que la acción</w:t>
-      </w:r>
-      <w:r>
-        <w:rPr>
-          <w:rFonts w:ascii="Times New Roman" w:hAnsi="Times New Roman" w:cs="Times New Roman"/>
-          <w:sz w:val="24"/>
-          <w:szCs w:val="24"/>
-        </w:rPr>
-        <w:t xml:space="preserve"> para</w:t>
-      </w:r>
-      <w:r>
-        <w:rPr>
-          <w:rFonts w:ascii="Times New Roman" w:hAnsi="Times New Roman" w:cs="Times New Roman"/>
-          <w:sz w:val="24"/>
-          <w:szCs w:val="24"/>
-        </w:rPr>
-        <w:t xml:space="preserve"> alguna de las reglas fuera comunicarse con ese patrullero para en</w:t>
-      </w:r>
-      <w:r>
-        <w:rPr>
-          <w:rFonts w:ascii="Times New Roman" w:hAnsi="Times New Roman" w:cs="Times New Roman"/>
-          <w:sz w:val="24"/>
-          <w:szCs w:val="24"/>
-        </w:rPr>
-        <w:t>viarlo a la zona del incidente. Durante tal acción debía también generar el ambiente para el patrullero. La posición del incidente dentro de la ciudad se configuró para ser aleatoria en cada ejecución, mientras que la ciudad y los obstáculos serían siempre los mismos.</w:t>
-      </w:r>
-    </w:p>
-    <w:p>
-      <w:pPr>
-        <w:spacing w:after="0"/>
-        <w:jc w:val="both"/>
-        <w:rPr>
-          <w:rFonts w:ascii="Times New Roman" w:hAnsi="Times New Roman" w:cs="Times New Roman"/>
-          <w:sz w:val="24"/>
-          <w:szCs w:val="24"/>
-        </w:rPr>
-      </w:pPr>
-    </w:p>
-    <w:p>
-      <w:pPr>
-        <w:spacing w:after="0"/>
-        <w:jc w:val="both"/>
-        <w:rPr>
-          <w:rFonts w:ascii="Times New Roman" w:hAnsi="Times New Roman" w:cs="Times New Roman"/>
-          <w:b/>
-          <w:sz w:val="24"/>
-          <w:szCs w:val="24"/>
-        </w:rPr>
-      </w:pPr>
-      <w:r>
-        <w:rPr>
-          <w:rFonts w:ascii="Times New Roman" w:hAnsi="Times New Roman" w:cs="Times New Roman"/>
-          <w:b/>
-          <w:sz w:val="24"/>
-          <w:szCs w:val="24"/>
-        </w:rPr>
-        <w:t xml:space="preserve">Trabajo </w:t>
-      </w:r>
-      <w:r>
-        <w:rPr>
-          <w:rFonts w:ascii="Times New Roman" w:hAnsi="Times New Roman" w:cs="Times New Roman"/>
-          <w:b/>
-          <w:sz w:val="24"/>
-          <w:szCs w:val="24"/>
-        </w:rPr>
-        <w:t>subsiguiente</w:t>
-      </w:r>
-    </w:p>
-    <w:p>
-      <w:pPr>
-        <w:spacing w:after="0"/>
-        <w:jc w:val="both"/>
-        <w:rPr>
-          <w:rFonts w:ascii="Times New Roman" w:hAnsi="Times New Roman" w:cs="Times New Roman"/>
-          <w:sz w:val="24"/>
-          <w:szCs w:val="24"/>
-        </w:rPr>
-      </w:pPr>
-      <w:r>
-        <w:rPr>
-          <w:rFonts w:ascii="Times New Roman" w:hAnsi="Times New Roman" w:cs="Times New Roman"/>
-          <w:sz w:val="24"/>
-          <w:szCs w:val="24"/>
-        </w:rPr>
-        <w:t>Posterior a la entrega</w:t>
-      </w:r>
-      <w:r>
-        <w:rPr>
-          <w:rFonts w:ascii="Times New Roman" w:hAnsi="Times New Roman" w:cs="Times New Roman"/>
-          <w:sz w:val="24"/>
-          <w:szCs w:val="24"/>
-        </w:rPr>
-        <w:t xml:space="preserve"> </w:t>
-      </w:r>
-      <w:r>
-        <w:rPr>
-          <w:rFonts w:ascii="Times New Roman" w:hAnsi="Times New Roman" w:cs="Times New Roman"/>
-          <w:sz w:val="24"/>
-          <w:szCs w:val="24"/>
-        </w:rPr>
-        <w:t>del trabajo práctico</w:t>
-      </w:r>
-      <w:r>
-        <w:rPr>
-          <w:rFonts w:ascii="Times New Roman" w:hAnsi="Times New Roman" w:cs="Times New Roman"/>
-          <w:sz w:val="24"/>
-          <w:szCs w:val="24"/>
-        </w:rPr>
-        <w:t xml:space="preserve"> </w:t>
-      </w:r>
-      <w:r>
-        <w:rPr>
-          <w:rFonts w:ascii="Times New Roman" w:hAnsi="Times New Roman" w:cs="Times New Roman"/>
-          <w:sz w:val="24"/>
-          <w:szCs w:val="24"/>
-        </w:rPr>
-        <w:t>a la cátedra</w:t>
-      </w:r>
-      <w:r>
-        <w:rPr>
-          <w:rFonts w:ascii="Times New Roman" w:hAnsi="Times New Roman" w:cs="Times New Roman"/>
-          <w:sz w:val="24"/>
-          <w:szCs w:val="24"/>
-        </w:rPr>
-        <w:t xml:space="preserve"> se le adicionaron funcionalidades </w:t>
-      </w:r>
-      <w:r>
-        <w:rPr>
-          <w:rFonts w:ascii="Times New Roman" w:hAnsi="Times New Roman" w:cs="Times New Roman"/>
-          <w:sz w:val="24"/>
-          <w:szCs w:val="24"/>
-        </w:rPr>
-        <w:t>nuevas al sistema.</w:t>
-      </w:r>
-    </w:p>
-    <w:p>
-      <w:pPr>
-        <w:spacing w:after="0"/>
-        <w:jc w:val="both"/>
-        <w:rPr>
-          <w:rFonts w:ascii="Times New Roman" w:hAnsi="Times New Roman" w:cs="Times New Roman"/>
-          <w:sz w:val="24"/>
-          <w:szCs w:val="24"/>
-        </w:rPr>
-      </w:pPr>
-      <w:r>
-        <w:rPr>
-          <w:rFonts w:ascii="Times New Roman" w:hAnsi="Times New Roman" w:cs="Times New Roman"/>
-          <w:sz w:val="24"/>
-          <w:szCs w:val="24"/>
-        </w:rPr>
-        <w:t>En primer lugar, se programó una aplicación móvil</w:t>
-      </w:r>
-      <w:r>
-        <w:rPr>
-          <w:rFonts w:ascii="Times New Roman" w:hAnsi="Times New Roman" w:cs="Times New Roman"/>
-          <w:sz w:val="24"/>
-          <w:szCs w:val="24"/>
-        </w:rPr>
-        <w:t xml:space="preserve"> en Android</w:t>
-      </w:r>
-      <w:r>
-        <w:rPr>
-          <w:rFonts w:ascii="Times New Roman" w:hAnsi="Times New Roman" w:cs="Times New Roman"/>
-          <w:sz w:val="24"/>
-          <w:szCs w:val="24"/>
-        </w:rPr>
-        <w:t xml:space="preserve"> que realmente es capaz de grabar sonido e interpretar lo que escucha usando un</w:t>
-      </w:r>
-      <w:r>
-        <w:rPr>
-          <w:rFonts w:ascii="Times New Roman" w:hAnsi="Times New Roman" w:cs="Times New Roman"/>
-          <w:sz w:val="24"/>
-          <w:szCs w:val="24"/>
-        </w:rPr>
-        <w:t xml:space="preserve"> servicio externo</w:t>
-      </w:r>
-      <w:r>
-        <w:rPr>
-          <w:rFonts w:ascii="Times New Roman" w:hAnsi="Times New Roman" w:cs="Times New Roman"/>
-          <w:sz w:val="24"/>
-          <w:szCs w:val="24"/>
-        </w:rPr>
-        <w:t xml:space="preserve"> </w:t>
-      </w:r>
-      <w:r>
-        <w:rPr>
-          <w:rFonts w:ascii="Times New Roman" w:hAnsi="Times New Roman" w:cs="Times New Roman"/>
-          <w:sz w:val="24"/>
-          <w:szCs w:val="24"/>
-        </w:rPr>
-        <w:t>pa</w:t>
-      </w:r>
-      <w:r>
-        <w:rPr>
-          <w:rFonts w:ascii="Times New Roman" w:hAnsi="Times New Roman" w:cs="Times New Roman"/>
-          <w:sz w:val="24"/>
-          <w:szCs w:val="24"/>
-        </w:rPr>
-        <w:t xml:space="preserve">ra </w:t>
-      </w:r>
-      <w:r>
-        <w:rPr>
-          <w:rFonts w:ascii="Times New Roman" w:hAnsi="Times New Roman" w:cs="Times New Roman"/>
-          <w:sz w:val="24"/>
-          <w:szCs w:val="24"/>
-        </w:rPr>
-        <w:t xml:space="preserve">el </w:t>
-      </w:r>
-      <w:r>
-        <w:rPr>
-          <w:rFonts w:ascii="Times New Roman" w:hAnsi="Times New Roman" w:cs="Times New Roman"/>
-          <w:sz w:val="24"/>
-          <w:szCs w:val="24"/>
-        </w:rPr>
-        <w:t>reconocimiento del habla. La</w:t>
-      </w:r>
-      <w:r>
-        <w:rPr>
-          <w:rFonts w:ascii="Times New Roman" w:hAnsi="Times New Roman" w:cs="Times New Roman"/>
-          <w:sz w:val="24"/>
-          <w:szCs w:val="24"/>
-        </w:rPr>
-        <w:t xml:space="preserve"> apl</w:t>
-      </w:r>
-      <w:r>
-        <w:rPr>
-          <w:rFonts w:ascii="Times New Roman" w:hAnsi="Times New Roman" w:cs="Times New Roman"/>
-          <w:sz w:val="24"/>
-          <w:szCs w:val="24"/>
-        </w:rPr>
-        <w:t xml:space="preserve">icación se conecta a un servidor que corre en </w:t>
-      </w:r>
-      <w:r>
-        <w:rPr>
-          <w:rFonts w:ascii="Times New Roman" w:hAnsi="Times New Roman" w:cs="Times New Roman"/>
-          <w:sz w:val="24"/>
-          <w:szCs w:val="24"/>
-        </w:rPr>
-        <w:t xml:space="preserve">una </w:t>
-      </w:r>
-      <w:r>
-        <w:rPr>
-          <w:rFonts w:ascii="Times New Roman" w:hAnsi="Times New Roman" w:cs="Times New Roman"/>
-          <w:sz w:val="24"/>
-          <w:szCs w:val="24"/>
-        </w:rPr>
-        <w:t>pc</w:t>
-      </w:r>
-      <w:r>
-        <w:rPr>
-          <w:rFonts w:ascii="Times New Roman" w:hAnsi="Times New Roman" w:cs="Times New Roman"/>
-          <w:sz w:val="24"/>
-          <w:szCs w:val="24"/>
-        </w:rPr>
-        <w:t xml:space="preserve">. El mismo toma las conexiones móviles y ejecuta una instancia de GuardIAn por cada una. Éstas se encargan de procesar las palabras que se le envían al servidor. </w:t>
-      </w:r>
+        <w:t>Conclusión</w:t>
+      </w:r>
+    </w:p>
+    <w:p>
+      <w:pPr>
+        <w:spacing w:after="0"/>
+        <w:jc w:val="both"/>
+        <w:rPr>
+          <w:rFonts w:ascii="Times New Roman" w:hAnsi="Times New Roman" w:cs="Times New Roman"/>
+          <w:sz w:val="24"/>
+          <w:szCs w:val="24"/>
+        </w:rPr>
+      </w:pPr>
+      <w:r>
+        <w:rPr>
+          <w:rFonts w:ascii="Times New Roman" w:hAnsi="Times New Roman" w:cs="Times New Roman"/>
+          <w:sz w:val="24"/>
+          <w:szCs w:val="24"/>
+        </w:rPr>
+        <w:t>El agente desarrollado cumple con las funciones solicitadas por la cátedra de IA. La red RETE permitió al agente ser eficiente y procesar un torrente continuo de palabras.</w:t>
+      </w:r>
+      <w:r>
+        <w:rPr>
+          <w:rFonts w:ascii="Times New Roman" w:hAnsi="Times New Roman" w:cs="Times New Roman"/>
+          <w:sz w:val="24"/>
+          <w:szCs w:val="24"/>
+        </w:rPr>
+        <w:t xml:space="preserve"> La aplicación Android que se programó dotó al agente con funciones de captura de audio y speech-to-text.</w:t>
+      </w:r>
+    </w:p>
+    <w:p>
+      <w:pPr>
+        <w:spacing w:after="0"/>
+        <w:jc w:val="both"/>
+        <w:rPr>
+          <w:rFonts w:ascii="Times New Roman" w:hAnsi="Times New Roman" w:cs="Times New Roman"/>
+          <w:sz w:val="24"/>
+          <w:szCs w:val="24"/>
+        </w:rPr>
+      </w:pPr>
       <w:r>
         <w:rPr>
           <w:rFonts w:ascii="Times New Roman" w:hAnsi="Times New Roman" w:cs="Times New Roman"/>
@@ -6021,553 +6955,19 @@
           <w:szCs w:val="24"/>
         </w:rPr>
         <w:lastRenderedPageBreak/>
-        <w:t>Además,</w:t>
-      </w:r>
-      <w:r>
-        <w:rPr>
-          <w:rFonts w:ascii="Times New Roman" w:hAnsi="Times New Roman" w:cs="Times New Roman"/>
-          <w:sz w:val="24"/>
-          <w:szCs w:val="24"/>
-        </w:rPr>
-        <w:t xml:space="preserve"> se creó una interfaz de usuario </w:t>
-      </w:r>
-      <w:r>
-        <w:rPr>
-          <w:rFonts w:ascii="Times New Roman" w:hAnsi="Times New Roman" w:cs="Times New Roman"/>
-          <w:sz w:val="24"/>
-          <w:szCs w:val="24"/>
-        </w:rPr>
-        <w:t xml:space="preserve">para </w:t>
-      </w:r>
-      <w:r>
-        <w:rPr>
-          <w:rFonts w:ascii="Times New Roman" w:hAnsi="Times New Roman" w:cs="Times New Roman"/>
-          <w:sz w:val="24"/>
-          <w:szCs w:val="24"/>
-        </w:rPr>
-        <w:t xml:space="preserve">facilitar el agregado o remoción de hechos </w:t>
-      </w:r>
-      <w:r>
-        <w:rPr>
-          <w:rFonts w:ascii="Times New Roman" w:hAnsi="Times New Roman" w:cs="Times New Roman"/>
-          <w:sz w:val="24"/>
-          <w:szCs w:val="24"/>
-        </w:rPr>
-        <w:t xml:space="preserve">iniciales de </w:t>
-      </w:r>
-      <w:r>
-        <w:rPr>
-          <w:rFonts w:ascii="Times New Roman" w:hAnsi="Times New Roman" w:cs="Times New Roman"/>
-          <w:sz w:val="24"/>
-          <w:szCs w:val="24"/>
-        </w:rPr>
-        <w:t>la</w:t>
-      </w:r>
-      <w:r>
-        <w:rPr>
-          <w:rFonts w:ascii="Times New Roman" w:hAnsi="Times New Roman" w:cs="Times New Roman"/>
-          <w:sz w:val="24"/>
-          <w:szCs w:val="24"/>
-        </w:rPr>
-        <w:t>s</w:t>
-      </w:r>
-      <w:r>
-        <w:rPr>
-          <w:rFonts w:ascii="Times New Roman" w:hAnsi="Times New Roman" w:cs="Times New Roman"/>
-          <w:sz w:val="24"/>
-          <w:szCs w:val="24"/>
-        </w:rPr>
-        <w:t xml:space="preserve"> memoria</w:t>
-      </w:r>
-      <w:r>
-        <w:rPr>
-          <w:rFonts w:ascii="Times New Roman" w:hAnsi="Times New Roman" w:cs="Times New Roman"/>
-          <w:sz w:val="24"/>
-          <w:szCs w:val="24"/>
-        </w:rPr>
-        <w:t>s</w:t>
-      </w:r>
-      <w:r>
-        <w:rPr>
-          <w:rFonts w:ascii="Times New Roman" w:hAnsi="Times New Roman" w:cs="Times New Roman"/>
-          <w:sz w:val="24"/>
-          <w:szCs w:val="24"/>
-        </w:rPr>
-        <w:t xml:space="preserve"> de trabajo</w:t>
-      </w:r>
-      <w:r>
-        <w:rPr>
-          <w:rFonts w:ascii="Times New Roman" w:hAnsi="Times New Roman" w:cs="Times New Roman"/>
-          <w:sz w:val="24"/>
-          <w:szCs w:val="24"/>
-        </w:rPr>
-        <w:t xml:space="preserve"> de las nuevas instancias</w:t>
-      </w:r>
-      <w:r>
-        <w:rPr>
-          <w:rFonts w:ascii="Times New Roman" w:hAnsi="Times New Roman" w:cs="Times New Roman"/>
-          <w:sz w:val="24"/>
-          <w:szCs w:val="24"/>
-        </w:rPr>
-        <w:t>.</w:t>
-      </w:r>
-    </w:p>
-    <w:p>
-      <w:pPr>
-        <w:spacing w:after="0"/>
-        <w:jc w:val="both"/>
-        <w:rPr>
-          <w:rFonts w:ascii="Times New Roman" w:hAnsi="Times New Roman" w:cs="Times New Roman"/>
-          <w:sz w:val="24"/>
-          <w:szCs w:val="24"/>
-        </w:rPr>
-      </w:pPr>
-    </w:p>
-    <w:p>
-      <w:pPr>
-        <w:spacing w:after="0"/>
-        <w:jc w:val="both"/>
-        <w:rPr>
-          <w:rFonts w:ascii="Times New Roman" w:hAnsi="Times New Roman" w:cs="Times New Roman"/>
-          <w:sz w:val="24"/>
-          <w:szCs w:val="24"/>
-        </w:rPr>
-      </w:pPr>
-      <w:r>
-        <w:rPr>
-          <w:rFonts w:ascii="Times New Roman" w:hAnsi="Times New Roman" w:cs="Times New Roman"/>
-          <w:b/>
-          <w:sz w:val="24"/>
-          <w:szCs w:val="24"/>
-        </w:rPr>
-        <w:t>Resultados</w:t>
-      </w:r>
-    </w:p>
-    <w:p>
-      <w:pPr>
-        <w:spacing w:after="0"/>
-        <w:jc w:val="both"/>
-        <w:rPr>
-          <w:rFonts w:ascii="Times New Roman" w:hAnsi="Times New Roman" w:cs="Times New Roman"/>
-          <w:sz w:val="24"/>
-          <w:szCs w:val="24"/>
-        </w:rPr>
-      </w:pPr>
-      <w:r>
-        <w:rPr>
-          <w:rFonts w:ascii="Times New Roman" w:hAnsi="Times New Roman" w:cs="Times New Roman"/>
-          <w:sz w:val="24"/>
-          <w:szCs w:val="24"/>
-        </w:rPr>
-        <w:t>Las pruebas del sistema demostraron que éste es capaz de elegir acciones correctas cuando se lo alimenta con conversaciones cuyo contenido indican claramente que un incidente está ocurriendo. También pudo comunicarse con la inteligencia artificial del patrullero, el primer trabajo práctico para la cátedra de Inteligencia Artificial.</w:t>
-      </w:r>
-    </w:p>
-    <w:p>
-      <w:pPr>
-        <w:spacing w:after="0"/>
-        <w:jc w:val="both"/>
-        <w:rPr>
-          <w:rFonts w:ascii="Times New Roman" w:hAnsi="Times New Roman" w:cs="Times New Roman"/>
-          <w:sz w:val="24"/>
-          <w:szCs w:val="24"/>
-        </w:rPr>
-      </w:pPr>
-      <w:r>
-        <w:rPr>
-          <w:rFonts w:ascii="Times New Roman" w:hAnsi="Times New Roman" w:cs="Times New Roman"/>
-          <w:sz w:val="24"/>
-          <w:szCs w:val="24"/>
-        </w:rPr>
-        <w:t>La performance del sistema de producciones es aceptable, gracias a la utilización de la red RETE.</w:t>
-      </w:r>
-    </w:p>
-    <w:p>
-      <w:pPr>
-        <w:spacing w:after="0"/>
-        <w:jc w:val="both"/>
-        <w:rPr>
-          <w:rFonts w:ascii="Times New Roman" w:hAnsi="Times New Roman" w:cs="Times New Roman"/>
-          <w:sz w:val="24"/>
-          <w:szCs w:val="24"/>
-        </w:rPr>
-      </w:pPr>
-    </w:p>
-    <w:p>
-      <w:pPr>
-        <w:spacing w:after="0"/>
-        <w:jc w:val="both"/>
-        <w:rPr>
-          <w:rFonts w:ascii="Times New Roman" w:hAnsi="Times New Roman" w:cs="Times New Roman"/>
-          <w:b/>
-          <w:sz w:val="24"/>
-          <w:szCs w:val="24"/>
-        </w:rPr>
-      </w:pPr>
-      <w:r>
-        <w:rPr>
-          <w:rFonts w:ascii="Times New Roman" w:hAnsi="Times New Roman" w:cs="Times New Roman"/>
-          <w:b/>
-          <w:sz w:val="24"/>
-          <w:szCs w:val="24"/>
-        </w:rPr>
-        <w:t>Discusión</w:t>
-      </w:r>
-    </w:p>
-    <w:p>
-      <w:pPr>
-        <w:spacing w:after="0"/>
-        <w:jc w:val="both"/>
-        <w:rPr>
-          <w:rFonts w:ascii="Times New Roman" w:hAnsi="Times New Roman" w:cs="Times New Roman"/>
-          <w:sz w:val="24"/>
-          <w:szCs w:val="24"/>
-        </w:rPr>
-      </w:pPr>
-      <w:r>
-        <w:rPr>
-          <w:rFonts w:ascii="Times New Roman" w:hAnsi="Times New Roman" w:cs="Times New Roman"/>
-          <w:sz w:val="24"/>
-          <w:szCs w:val="24"/>
-        </w:rPr>
-        <w:t xml:space="preserve">Un obstáculo para la realización de este trabajo </w:t>
-      </w:r>
-      <w:r>
-        <w:rPr>
-          <w:rFonts w:ascii="Times New Roman" w:hAnsi="Times New Roman" w:cs="Times New Roman"/>
-          <w:sz w:val="24"/>
-          <w:szCs w:val="24"/>
-        </w:rPr>
-        <w:t>es</w:t>
-      </w:r>
-      <w:r>
-        <w:rPr>
-          <w:rFonts w:ascii="Times New Roman" w:hAnsi="Times New Roman" w:cs="Times New Roman"/>
-          <w:sz w:val="24"/>
-          <w:szCs w:val="24"/>
-        </w:rPr>
-        <w:t xml:space="preserve"> que</w:t>
-      </w:r>
-      <w:r>
-        <w:rPr>
-          <w:rFonts w:ascii="Times New Roman" w:hAnsi="Times New Roman" w:cs="Times New Roman"/>
-          <w:sz w:val="24"/>
-          <w:szCs w:val="24"/>
-        </w:rPr>
-        <w:t xml:space="preserve"> todos</w:t>
-      </w:r>
-      <w:r>
-        <w:rPr>
-          <w:rFonts w:ascii="Times New Roman" w:hAnsi="Times New Roman" w:cs="Times New Roman"/>
-          <w:sz w:val="24"/>
-          <w:szCs w:val="24"/>
-        </w:rPr>
-        <w:t xml:space="preserve"> </w:t>
-      </w:r>
-      <w:r>
-        <w:rPr>
-          <w:rFonts w:ascii="Times New Roman" w:hAnsi="Times New Roman" w:cs="Times New Roman"/>
-          <w:sz w:val="24"/>
-          <w:szCs w:val="24"/>
-        </w:rPr>
-        <w:t xml:space="preserve">los </w:t>
-      </w:r>
-      <w:r>
-        <w:rPr>
-          <w:rFonts w:ascii="Times New Roman" w:hAnsi="Times New Roman" w:cs="Times New Roman"/>
-          <w:sz w:val="24"/>
-          <w:szCs w:val="24"/>
-        </w:rPr>
-        <w:t xml:space="preserve">servicios </w:t>
-      </w:r>
-      <w:r>
-        <w:rPr>
-          <w:rFonts w:ascii="Times New Roman" w:hAnsi="Times New Roman" w:cs="Times New Roman"/>
-          <w:sz w:val="24"/>
-          <w:szCs w:val="24"/>
-        </w:rPr>
-        <w:t xml:space="preserve">de </w:t>
-      </w:r>
-      <w:r>
-        <w:rPr>
-          <w:rFonts w:ascii="Times New Roman" w:hAnsi="Times New Roman" w:cs="Times New Roman"/>
-          <w:sz w:val="24"/>
-          <w:szCs w:val="24"/>
-        </w:rPr>
-        <w:t>speech-to-text de escucha continua</w:t>
-      </w:r>
-      <w:r>
-        <w:rPr>
-          <w:rFonts w:ascii="Times New Roman" w:hAnsi="Times New Roman" w:cs="Times New Roman"/>
-          <w:sz w:val="24"/>
-          <w:szCs w:val="24"/>
-        </w:rPr>
-        <w:t xml:space="preserve"> son pagos</w:t>
-      </w:r>
-      <w:r>
-        <w:rPr>
-          <w:rFonts w:ascii="Times New Roman" w:hAnsi="Times New Roman" w:cs="Times New Roman"/>
-          <w:sz w:val="24"/>
-          <w:szCs w:val="24"/>
-        </w:rPr>
-        <w:t>.</w:t>
-      </w:r>
-      <w:r>
-        <w:rPr>
-          <w:rFonts w:ascii="Times New Roman" w:hAnsi="Times New Roman" w:cs="Times New Roman"/>
-          <w:sz w:val="24"/>
-          <w:szCs w:val="24"/>
-        </w:rPr>
-        <w:t xml:space="preserve"> Las capacidades del agente se encuentran </w:t>
-      </w:r>
-      <w:r>
-        <w:rPr>
-          <w:rFonts w:ascii="Times New Roman" w:hAnsi="Times New Roman" w:cs="Times New Roman"/>
-          <w:sz w:val="24"/>
-          <w:szCs w:val="24"/>
-        </w:rPr>
-        <w:t xml:space="preserve">actualmente </w:t>
-      </w:r>
-      <w:r>
-        <w:rPr>
-          <w:rFonts w:ascii="Times New Roman" w:hAnsi="Times New Roman" w:cs="Times New Roman"/>
-          <w:sz w:val="24"/>
-          <w:szCs w:val="24"/>
-        </w:rPr>
-        <w:t>limitad</w:t>
-      </w:r>
-      <w:r>
-        <w:rPr>
-          <w:rFonts w:ascii="Times New Roman" w:hAnsi="Times New Roman" w:cs="Times New Roman"/>
-          <w:sz w:val="24"/>
-          <w:szCs w:val="24"/>
-        </w:rPr>
-        <w:t>as por la</w:t>
-      </w:r>
-      <w:r>
-        <w:rPr>
-          <w:rFonts w:ascii="Times New Roman" w:hAnsi="Times New Roman" w:cs="Times New Roman"/>
-          <w:sz w:val="24"/>
-          <w:szCs w:val="24"/>
-        </w:rPr>
-        <w:t xml:space="preserve"> </w:t>
-      </w:r>
-      <w:r>
-        <w:rPr>
-          <w:rFonts w:ascii="Times New Roman" w:hAnsi="Times New Roman" w:cs="Times New Roman"/>
-          <w:sz w:val="24"/>
-          <w:szCs w:val="24"/>
-        </w:rPr>
-        <w:t>aplicación de captura de audio que utiliza, la cual sólo graba por períodos cortos de tiempo. A pesar de esto, el agente está listo para funcionar con aplicaciones de escucha continua.</w:t>
-      </w:r>
-    </w:p>
-    <w:p>
-      <w:pPr>
-        <w:spacing w:after="0"/>
-        <w:jc w:val="both"/>
-        <w:rPr>
-          <w:rFonts w:ascii="Times New Roman" w:hAnsi="Times New Roman" w:cs="Times New Roman"/>
-          <w:sz w:val="24"/>
-          <w:szCs w:val="24"/>
-        </w:rPr>
-      </w:pPr>
-      <w:r>
-        <w:rPr>
-          <w:rFonts w:ascii="Times New Roman" w:hAnsi="Times New Roman" w:cs="Times New Roman"/>
-          <w:sz w:val="24"/>
-          <w:szCs w:val="24"/>
-        </w:rPr>
-        <w:t>En cuanto a trabajo pendiente,</w:t>
-      </w:r>
-      <w:r>
-        <w:rPr>
-          <w:rFonts w:ascii="Times New Roman" w:hAnsi="Times New Roman" w:cs="Times New Roman"/>
-          <w:sz w:val="24"/>
-          <w:szCs w:val="24"/>
-        </w:rPr>
-        <w:t xml:space="preserve"> e</w:t>
-      </w:r>
-      <w:r>
-        <w:rPr>
-          <w:rFonts w:ascii="Times New Roman" w:hAnsi="Times New Roman" w:cs="Times New Roman"/>
-          <w:sz w:val="24"/>
-          <w:szCs w:val="24"/>
-        </w:rPr>
-        <w:t>l módulo responsable de normalizar las palabra</w:t>
-      </w:r>
-      <w:r>
-        <w:rPr>
-          <w:rFonts w:ascii="Times New Roman" w:hAnsi="Times New Roman" w:cs="Times New Roman"/>
-          <w:sz w:val="24"/>
-          <w:szCs w:val="24"/>
-        </w:rPr>
-        <w:t>s de la entrada puede ser mejorado</w:t>
-      </w:r>
-      <w:r>
-        <w:rPr>
-          <w:rFonts w:ascii="Times New Roman" w:hAnsi="Times New Roman" w:cs="Times New Roman"/>
-          <w:sz w:val="24"/>
-          <w:szCs w:val="24"/>
-        </w:rPr>
-        <w:t xml:space="preserve">. </w:t>
-      </w:r>
-      <w:r>
-        <w:rPr>
-          <w:rFonts w:ascii="Times New Roman" w:hAnsi="Times New Roman" w:cs="Times New Roman"/>
-          <w:sz w:val="24"/>
-          <w:szCs w:val="24"/>
-        </w:rPr>
-        <w:t>Durante la realización del</w:t>
-      </w:r>
-      <w:r>
-        <w:rPr>
-          <w:rFonts w:ascii="Times New Roman" w:hAnsi="Times New Roman" w:cs="Times New Roman"/>
-          <w:sz w:val="24"/>
-          <w:szCs w:val="24"/>
-        </w:rPr>
-        <w:t xml:space="preserve"> trabajo, la atención se </w:t>
-      </w:r>
-      <w:r>
-        <w:rPr>
-          <w:rFonts w:ascii="Times New Roman" w:hAnsi="Times New Roman" w:cs="Times New Roman"/>
-          <w:sz w:val="24"/>
-          <w:szCs w:val="24"/>
-        </w:rPr>
-        <w:t>focalizó</w:t>
-      </w:r>
-      <w:r>
-        <w:rPr>
-          <w:rFonts w:ascii="Times New Roman" w:hAnsi="Times New Roman" w:cs="Times New Roman"/>
-          <w:sz w:val="24"/>
-          <w:szCs w:val="24"/>
-        </w:rPr>
-        <w:t xml:space="preserve"> en </w:t>
-      </w:r>
-      <w:r>
-        <w:rPr>
-          <w:rFonts w:ascii="Times New Roman" w:hAnsi="Times New Roman" w:cs="Times New Roman"/>
-          <w:sz w:val="24"/>
-          <w:szCs w:val="24"/>
-        </w:rPr>
-        <w:t>el sistema de producciones,</w:t>
-      </w:r>
-      <w:r>
-        <w:rPr>
-          <w:rFonts w:ascii="Times New Roman" w:hAnsi="Times New Roman" w:cs="Times New Roman"/>
-          <w:sz w:val="24"/>
-          <w:szCs w:val="24"/>
-        </w:rPr>
-        <w:t xml:space="preserve"> por lo que se relegó </w:t>
-      </w:r>
-      <w:r>
-        <w:rPr>
-          <w:rFonts w:ascii="Times New Roman" w:hAnsi="Times New Roman" w:cs="Times New Roman"/>
-          <w:sz w:val="24"/>
-          <w:szCs w:val="24"/>
-        </w:rPr>
-        <w:t>la eficiencia d</w:t>
-      </w:r>
-      <w:r>
-        <w:rPr>
-          <w:rFonts w:ascii="Times New Roman" w:hAnsi="Times New Roman" w:cs="Times New Roman"/>
-          <w:sz w:val="24"/>
-          <w:szCs w:val="24"/>
-        </w:rPr>
-        <w:t>el proceso de normalización</w:t>
-      </w:r>
-      <w:r>
-        <w:rPr>
-          <w:rFonts w:ascii="Times New Roman" w:hAnsi="Times New Roman" w:cs="Times New Roman"/>
-          <w:sz w:val="24"/>
-          <w:szCs w:val="24"/>
-        </w:rPr>
-        <w:t xml:space="preserve"> que puede ser ampliamente mejorado mediante una mejor utilización de herramientas de procesamiento del lenguaje natural</w:t>
-      </w:r>
-      <w:r>
-        <w:rPr>
-          <w:rFonts w:ascii="Times New Roman" w:hAnsi="Times New Roman" w:cs="Times New Roman"/>
-          <w:sz w:val="24"/>
-          <w:szCs w:val="24"/>
-        </w:rPr>
-        <w:t>.</w:t>
-      </w:r>
-    </w:p>
-    <w:p>
-      <w:pPr>
-        <w:spacing w:after="0"/>
-        <w:jc w:val="both"/>
-        <w:rPr>
-          <w:rFonts w:ascii="Times New Roman" w:hAnsi="Times New Roman" w:cs="Times New Roman"/>
-          <w:sz w:val="24"/>
-          <w:szCs w:val="24"/>
-        </w:rPr>
-      </w:pPr>
-    </w:p>
-    <w:p>
-      <w:pPr>
-        <w:spacing w:after="0"/>
-        <w:jc w:val="both"/>
-        <w:rPr>
-          <w:rFonts w:ascii="Times New Roman" w:hAnsi="Times New Roman" w:cs="Times New Roman"/>
-          <w:b/>
-          <w:sz w:val="24"/>
-          <w:szCs w:val="24"/>
-        </w:rPr>
-      </w:pPr>
-      <w:r>
-        <w:rPr>
-          <w:rFonts w:ascii="Times New Roman" w:hAnsi="Times New Roman" w:cs="Times New Roman"/>
-          <w:b/>
-          <w:sz w:val="24"/>
-          <w:szCs w:val="24"/>
-        </w:rPr>
-        <w:t>Conclusión</w:t>
-      </w:r>
-    </w:p>
-    <w:p>
-      <w:pPr>
-        <w:spacing w:after="0"/>
-        <w:jc w:val="both"/>
-        <w:rPr>
-          <w:rFonts w:ascii="Times New Roman" w:hAnsi="Times New Roman" w:cs="Times New Roman"/>
-          <w:sz w:val="24"/>
-          <w:szCs w:val="24"/>
-        </w:rPr>
-      </w:pPr>
-      <w:r>
-        <w:rPr>
-          <w:rFonts w:ascii="Times New Roman" w:hAnsi="Times New Roman" w:cs="Times New Roman"/>
-          <w:sz w:val="24"/>
-          <w:szCs w:val="24"/>
-        </w:rPr>
-        <w:t>El agente desarrollado cumple con las funciones solicitadas por la cátedra de IA. La red RETE permitió al agente ser eficiente y procesar un torrente continuo de palabras.</w:t>
-      </w:r>
-      <w:r>
-        <w:rPr>
-          <w:rFonts w:ascii="Times New Roman" w:hAnsi="Times New Roman" w:cs="Times New Roman"/>
-          <w:sz w:val="24"/>
-          <w:szCs w:val="24"/>
-        </w:rPr>
-        <w:t xml:space="preserve"> La aplicación Android que se programó dotó al agente con funciones de captura de audio y speech-to-text.</w:t>
-      </w:r>
-    </w:p>
-    <w:p>
-      <w:pPr>
-        <w:spacing w:after="0"/>
-        <w:jc w:val="both"/>
-        <w:rPr>
-          <w:rFonts w:ascii="Times New Roman" w:hAnsi="Times New Roman" w:cs="Times New Roman"/>
-          <w:sz w:val="24"/>
-          <w:szCs w:val="24"/>
-        </w:rPr>
-      </w:pPr>
-      <w:r>
-        <w:rPr>
-          <w:rFonts w:ascii="Times New Roman" w:hAnsi="Times New Roman" w:cs="Times New Roman"/>
-          <w:sz w:val="24"/>
-          <w:szCs w:val="24"/>
-        </w:rPr>
         <w:t>En general, el trabajo fue una experiencia rica para sus participantes.</w:t>
       </w:r>
+    </w:p>
+    <w:p>
+      <w:pPr>
+        <w:spacing w:after="0"/>
+        <w:jc w:val="both"/>
+        <w:rPr>
+          <w:rFonts w:ascii="Times New Roman" w:hAnsi="Times New Roman" w:cs="Times New Roman"/>
+          <w:sz w:val="24"/>
+          <w:szCs w:val="24"/>
+        </w:rPr>
+      </w:pPr>
     </w:p>
     <w:p>
       <w:pPr>
@@ -6892,49 +7292,8 @@
     </w:p>
     <w:p>
       <w:pPr>
-        <w:pStyle w:val="Prrafodelista"/>
-        <w:numPr>
-          <w:ilvl w:val="0"/>
-          <w:numId w:val="4"/>
-        </w:numPr>
-        <w:spacing w:after="0"/>
-        <w:jc w:val="both"/>
-        <w:rPr>
-          <w:rFonts w:ascii="Times New Roman" w:hAnsi="Times New Roman" w:cs="Times New Roman"/>
-          <w:sz w:val="20"/>
-          <w:szCs w:val="20"/>
-        </w:rPr>
-      </w:pPr>
-      <w:r>
-        <w:rPr>
-          <w:rFonts w:ascii="Times New Roman" w:hAnsi="Times New Roman" w:cs="Times New Roman"/>
-          <w:sz w:val="20"/>
-          <w:szCs w:val="20"/>
-        </w:rPr>
-        <w:t xml:space="preserve">Santana, W., Roa, J., Gutiérrez, M., </w:t>
-      </w:r>
-      <w:proofErr w:type="spellStart"/>
-      <w:r>
-        <w:rPr>
-          <w:rFonts w:ascii="Times New Roman" w:hAnsi="Times New Roman" w:cs="Times New Roman"/>
-          <w:sz w:val="20"/>
-          <w:szCs w:val="20"/>
-        </w:rPr>
-        <w:t>Stegmayer</w:t>
-      </w:r>
-      <w:proofErr w:type="spellEnd"/>
-      <w:r>
-        <w:rPr>
-          <w:rFonts w:ascii="Times New Roman" w:hAnsi="Times New Roman" w:cs="Times New Roman"/>
-          <w:sz w:val="20"/>
-          <w:szCs w:val="20"/>
-        </w:rPr>
-        <w:t>, G. (2012). IDEM-IA: Un entorno de desarrollo integrado para el modelado de agentes inteligentes. IE Comunicaciones: Revista Iberoamericana de informática educativa. Nro 13, ISSN 1699-4574, Pp. 43-56.</w:t>
-      </w:r>
-    </w:p>
-    <w:p>
-      <w:pPr>
-        <w:spacing w:after="0"/>
+        <w:spacing w:after="0"/>
+        <w:ind w:left="708" w:hanging="708"/>
         <w:jc w:val="both"/>
         <w:rPr>
           <w:rFonts w:ascii="Times New Roman" w:hAnsi="Times New Roman" w:cs="Times New Roman"/>
@@ -7096,7 +7455,7 @@
 </file>
 
 <file path=word/endnotes.xml><?xml version="1.0" encoding="utf-8"?>
-<w:endnotes xmlns:wpc="http://schemas.microsoft.com/office/word/2010/wordprocessingCanvas" xmlns:mc="http://schemas.openxmlformats.org/markup-compatibility/2006" xmlns:o="urn:schemas-microsoft-com:office:office" xmlns:r="http://schemas.openxmlformats.org/officeDocument/2006/relationships" xmlns:m="http://schemas.openxmlformats.org/officeDocument/2006/math" xmlns:v="urn:schemas-microsoft-com:vml" xmlns:wp14="http://schemas.microsoft.com/office/word/2010/wordprocessingDrawing" xmlns:wp="http://schemas.openxmlformats.org/drawingml/2006/wordprocessingDrawing" xmlns:w10="urn:schemas-microsoft-com:office:word" xmlns:w="http://schemas.openxmlformats.org/wordprocessingml/2006/main" xmlns:w14="http://schemas.microsoft.com/office/word/2010/wordml" xmlns:w15="http://schemas.microsoft.com/office/word/2012/wordml" xmlns:wpg="http://schemas.microsoft.com/office/word/2010/wordprocessingGroup" xmlns:wpi="http://schemas.microsoft.com/office/word/2010/wordprocessingInk" xmlns:wne="http://schemas.microsoft.com/office/word/2006/wordml" xmlns:wps="http://schemas.microsoft.com/office/word/2010/wordprocessingShape" mc:Ignorable="w14 w15 wp14">
+<w:endnotes xmlns:wpc="http://schemas.microsoft.com/office/word/2010/wordprocessingCanvas" xmlns:cx="http://schemas.microsoft.com/office/drawing/2014/chartex" xmlns:cx1="http://schemas.microsoft.com/office/drawing/2015/9/8/chartex" xmlns:cx2="http://schemas.microsoft.com/office/drawing/2015/10/21/chartex" xmlns:cx3="http://schemas.microsoft.com/office/drawing/2016/5/9/chartex" xmlns:cx4="http://schemas.microsoft.com/office/drawing/2016/5/10/chartex" xmlns:cx5="http://schemas.microsoft.com/office/drawing/2016/5/11/chartex" xmlns:cx6="http://schemas.microsoft.com/office/drawing/2016/5/12/chartex" xmlns:cx7="http://schemas.microsoft.com/office/drawing/2016/5/13/chartex" xmlns:cx8="http://schemas.microsoft.com/office/drawing/2016/5/14/chartex" xmlns:mc="http://schemas.openxmlformats.org/markup-compatibility/2006" xmlns:aink="http://schemas.microsoft.com/office/drawing/2016/ink" xmlns:am3d="http://schemas.microsoft.com/office/drawing/2017/model3d" xmlns:o="urn:schemas-microsoft-com:office:office" xmlns:r="http://schemas.openxmlformats.org/officeDocument/2006/relationships" xmlns:m="http://schemas.openxmlformats.org/officeDocument/2006/math" xmlns:v="urn:schemas-microsoft-com:vml" xmlns:wp14="http://schemas.microsoft.com/office/word/2010/wordprocessingDrawing" xmlns:wp="http://schemas.openxmlformats.org/drawingml/2006/wordprocessingDrawing" xmlns:w10="urn:schemas-microsoft-com:office:word" xmlns:w="http://schemas.openxmlformats.org/wordprocessingml/2006/main" xmlns:w14="http://schemas.microsoft.com/office/word/2010/wordml" xmlns:w15="http://schemas.microsoft.com/office/word/2012/wordml" xmlns:w16cid="http://schemas.microsoft.com/office/word/2016/wordml/cid" xmlns:w16se="http://schemas.microsoft.com/office/word/2015/wordml/symex" xmlns:wpg="http://schemas.microsoft.com/office/word/2010/wordprocessingGroup" xmlns:wpi="http://schemas.microsoft.com/office/word/2010/wordprocessingInk" xmlns:wne="http://schemas.microsoft.com/office/word/2006/wordml" xmlns:wps="http://schemas.microsoft.com/office/word/2010/wordprocessingShape" mc:Ignorable="w14 w15 w16se w16cid wp14">
   <w:endnote w:type="separator" w:id="-1">
     <w:p>
       <w:pPr>
@@ -7128,7 +7487,7 @@
 </file>
 
 <file path=word/footer1.xml><?xml version="1.0" encoding="utf-8"?>
-<w:ftr xmlns:wpc="http://schemas.microsoft.com/office/word/2010/wordprocessingCanvas" xmlns:mc="http://schemas.openxmlformats.org/markup-compatibility/2006" xmlns:o="urn:schemas-microsoft-com:office:office" xmlns:r="http://schemas.openxmlformats.org/officeDocument/2006/relationships" xmlns:m="http://schemas.openxmlformats.org/officeDocument/2006/math" xmlns:v="urn:schemas-microsoft-com:vml" xmlns:wp14="http://schemas.microsoft.com/office/word/2010/wordprocessingDrawing" xmlns:wp="http://schemas.openxmlformats.org/drawingml/2006/wordprocessingDrawing" xmlns:w10="urn:schemas-microsoft-com:office:word" xmlns:w="http://schemas.openxmlformats.org/wordprocessingml/2006/main" xmlns:w14="http://schemas.microsoft.com/office/word/2010/wordml" xmlns:w15="http://schemas.microsoft.com/office/word/2012/wordml" xmlns:wpg="http://schemas.microsoft.com/office/word/2010/wordprocessingGroup" xmlns:wpi="http://schemas.microsoft.com/office/word/2010/wordprocessingInk" xmlns:wne="http://schemas.microsoft.com/office/word/2006/wordml" xmlns:wps="http://schemas.microsoft.com/office/word/2010/wordprocessingShape" mc:Ignorable="w14 w15 wp14">
+<w:ftr xmlns:wpc="http://schemas.microsoft.com/office/word/2010/wordprocessingCanvas" xmlns:cx="http://schemas.microsoft.com/office/drawing/2014/chartex" xmlns:cx1="http://schemas.microsoft.com/office/drawing/2015/9/8/chartex" xmlns:cx2="http://schemas.microsoft.com/office/drawing/2015/10/21/chartex" xmlns:cx3="http://schemas.microsoft.com/office/drawing/2016/5/9/chartex" xmlns:cx4="http://schemas.microsoft.com/office/drawing/2016/5/10/chartex" xmlns:cx5="http://schemas.microsoft.com/office/drawing/2016/5/11/chartex" xmlns:cx6="http://schemas.microsoft.com/office/drawing/2016/5/12/chartex" xmlns:cx7="http://schemas.microsoft.com/office/drawing/2016/5/13/chartex" xmlns:cx8="http://schemas.microsoft.com/office/drawing/2016/5/14/chartex" xmlns:mc="http://schemas.openxmlformats.org/markup-compatibility/2006" xmlns:aink="http://schemas.microsoft.com/office/drawing/2016/ink" xmlns:am3d="http://schemas.microsoft.com/office/drawing/2017/model3d" xmlns:o="urn:schemas-microsoft-com:office:office" xmlns:r="http://schemas.openxmlformats.org/officeDocument/2006/relationships" xmlns:m="http://schemas.openxmlformats.org/officeDocument/2006/math" xmlns:v="urn:schemas-microsoft-com:vml" xmlns:wp14="http://schemas.microsoft.com/office/word/2010/wordprocessingDrawing" xmlns:wp="http://schemas.openxmlformats.org/drawingml/2006/wordprocessingDrawing" xmlns:w10="urn:schemas-microsoft-com:office:word" xmlns:w="http://schemas.openxmlformats.org/wordprocessingml/2006/main" xmlns:w14="http://schemas.microsoft.com/office/word/2010/wordml" xmlns:w15="http://schemas.microsoft.com/office/word/2012/wordml" xmlns:w16cid="http://schemas.microsoft.com/office/word/2016/wordml/cid" xmlns:w16se="http://schemas.microsoft.com/office/word/2015/wordml/symex" xmlns:wpg="http://schemas.microsoft.com/office/word/2010/wordprocessingGroup" xmlns:wpi="http://schemas.microsoft.com/office/word/2010/wordprocessingInk" xmlns:wne="http://schemas.microsoft.com/office/word/2006/wordml" xmlns:wps="http://schemas.microsoft.com/office/word/2010/wordprocessingShape" mc:Ignorable="w14 w15 w16se w16cid wp14">
   <w:p>
     <w:pPr>
       <w:pStyle w:val="Piedepgina"/>
@@ -7138,7 +7497,7 @@
 </file>
 
 <file path=word/footnotes.xml><?xml version="1.0" encoding="utf-8"?>
-<w:footnotes xmlns:wpc="http://schemas.microsoft.com/office/word/2010/wordprocessingCanvas" xmlns:mc="http://schemas.openxmlformats.org/markup-compatibility/2006" xmlns:o="urn:schemas-microsoft-com:office:office" xmlns:r="http://schemas.openxmlformats.org/officeDocument/2006/relationships" xmlns:m="http://schemas.openxmlformats.org/officeDocument/2006/math" xmlns:v="urn:schemas-microsoft-com:vml" xmlns:wp14="http://schemas.microsoft.com/office/word/2010/wordprocessingDrawing" xmlns:wp="http://schemas.openxmlformats.org/drawingml/2006/wordprocessingDrawing" xmlns:w10="urn:schemas-microsoft-com:office:word" xmlns:w="http://schemas.openxmlformats.org/wordprocessingml/2006/main" xmlns:w14="http://schemas.microsoft.com/office/word/2010/wordml" xmlns:w15="http://schemas.microsoft.com/office/word/2012/wordml" xmlns:wpg="http://schemas.microsoft.com/office/word/2010/wordprocessingGroup" xmlns:wpi="http://schemas.microsoft.com/office/word/2010/wordprocessingInk" xmlns:wne="http://schemas.microsoft.com/office/word/2006/wordml" xmlns:wps="http://schemas.microsoft.com/office/word/2010/wordprocessingShape" mc:Ignorable="w14 w15 wp14">
+<w:footnotes xmlns:wpc="http://schemas.microsoft.com/office/word/2010/wordprocessingCanvas" xmlns:cx="http://schemas.microsoft.com/office/drawing/2014/chartex" xmlns:cx1="http://schemas.microsoft.com/office/drawing/2015/9/8/chartex" xmlns:cx2="http://schemas.microsoft.com/office/drawing/2015/10/21/chartex" xmlns:cx3="http://schemas.microsoft.com/office/drawing/2016/5/9/chartex" xmlns:cx4="http://schemas.microsoft.com/office/drawing/2016/5/10/chartex" xmlns:cx5="http://schemas.microsoft.com/office/drawing/2016/5/11/chartex" xmlns:cx6="http://schemas.microsoft.com/office/drawing/2016/5/12/chartex" xmlns:cx7="http://schemas.microsoft.com/office/drawing/2016/5/13/chartex" xmlns:cx8="http://schemas.microsoft.com/office/drawing/2016/5/14/chartex" xmlns:mc="http://schemas.openxmlformats.org/markup-compatibility/2006" xmlns:aink="http://schemas.microsoft.com/office/drawing/2016/ink" xmlns:am3d="http://schemas.microsoft.com/office/drawing/2017/model3d" xmlns:o="urn:schemas-microsoft-com:office:office" xmlns:r="http://schemas.openxmlformats.org/officeDocument/2006/relationships" xmlns:m="http://schemas.openxmlformats.org/officeDocument/2006/math" xmlns:v="urn:schemas-microsoft-com:vml" xmlns:wp14="http://schemas.microsoft.com/office/word/2010/wordprocessingDrawing" xmlns:wp="http://schemas.openxmlformats.org/drawingml/2006/wordprocessingDrawing" xmlns:w10="urn:schemas-microsoft-com:office:word" xmlns:w="http://schemas.openxmlformats.org/wordprocessingml/2006/main" xmlns:w14="http://schemas.microsoft.com/office/word/2010/wordml" xmlns:w15="http://schemas.microsoft.com/office/word/2012/wordml" xmlns:w16cid="http://schemas.microsoft.com/office/word/2016/wordml/cid" xmlns:w16se="http://schemas.microsoft.com/office/word/2015/wordml/symex" xmlns:wpg="http://schemas.microsoft.com/office/word/2010/wordprocessingGroup" xmlns:wpi="http://schemas.microsoft.com/office/word/2010/wordprocessingInk" xmlns:wne="http://schemas.microsoft.com/office/word/2006/wordml" xmlns:wps="http://schemas.microsoft.com/office/word/2010/wordprocessingShape" mc:Ignorable="w14 w15 w16se w16cid wp14">
   <w:footnote w:type="separator" w:id="-1">
     <w:p>
       <w:pPr>
@@ -7170,7 +7529,7 @@
 </file>
 
 <file path=word/header1.xml><?xml version="1.0" encoding="utf-8"?>
-<w:hdr xmlns:wpc="http://schemas.microsoft.com/office/word/2010/wordprocessingCanvas" xmlns:mc="http://schemas.openxmlformats.org/markup-compatibility/2006" xmlns:o="urn:schemas-microsoft-com:office:office" xmlns:r="http://schemas.openxmlformats.org/officeDocument/2006/relationships" xmlns:m="http://schemas.openxmlformats.org/officeDocument/2006/math" xmlns:v="urn:schemas-microsoft-com:vml" xmlns:wp14="http://schemas.microsoft.com/office/word/2010/wordprocessingDrawing" xmlns:wp="http://schemas.openxmlformats.org/drawingml/2006/wordprocessingDrawing" xmlns:w10="urn:schemas-microsoft-com:office:word" xmlns:w="http://schemas.openxmlformats.org/wordprocessingml/2006/main" xmlns:w14="http://schemas.microsoft.com/office/word/2010/wordml" xmlns:w15="http://schemas.microsoft.com/office/word/2012/wordml" xmlns:wpg="http://schemas.microsoft.com/office/word/2010/wordprocessingGroup" xmlns:wpi="http://schemas.microsoft.com/office/word/2010/wordprocessingInk" xmlns:wne="http://schemas.microsoft.com/office/word/2006/wordml" xmlns:wps="http://schemas.microsoft.com/office/word/2010/wordprocessingShape" mc:Ignorable="w14 w15 wp14">
+<w:hdr xmlns:wpc="http://schemas.microsoft.com/office/word/2010/wordprocessingCanvas" xmlns:cx="http://schemas.microsoft.com/office/drawing/2014/chartex" xmlns:cx1="http://schemas.microsoft.com/office/drawing/2015/9/8/chartex" xmlns:cx2="http://schemas.microsoft.com/office/drawing/2015/10/21/chartex" xmlns:cx3="http://schemas.microsoft.com/office/drawing/2016/5/9/chartex" xmlns:cx4="http://schemas.microsoft.com/office/drawing/2016/5/10/chartex" xmlns:cx5="http://schemas.microsoft.com/office/drawing/2016/5/11/chartex" xmlns:cx6="http://schemas.microsoft.com/office/drawing/2016/5/12/chartex" xmlns:cx7="http://schemas.microsoft.com/office/drawing/2016/5/13/chartex" xmlns:cx8="http://schemas.microsoft.com/office/drawing/2016/5/14/chartex" xmlns:mc="http://schemas.openxmlformats.org/markup-compatibility/2006" xmlns:aink="http://schemas.microsoft.com/office/drawing/2016/ink" xmlns:am3d="http://schemas.microsoft.com/office/drawing/2017/model3d" xmlns:o="urn:schemas-microsoft-com:office:office" xmlns:r="http://schemas.openxmlformats.org/officeDocument/2006/relationships" xmlns:m="http://schemas.openxmlformats.org/officeDocument/2006/math" xmlns:v="urn:schemas-microsoft-com:vml" xmlns:wp14="http://schemas.microsoft.com/office/word/2010/wordprocessingDrawing" xmlns:wp="http://schemas.openxmlformats.org/drawingml/2006/wordprocessingDrawing" xmlns:w10="urn:schemas-microsoft-com:office:word" xmlns:w="http://schemas.openxmlformats.org/wordprocessingml/2006/main" xmlns:w14="http://schemas.microsoft.com/office/word/2010/wordml" xmlns:w15="http://schemas.microsoft.com/office/word/2012/wordml" xmlns:w16cid="http://schemas.microsoft.com/office/word/2016/wordml/cid" xmlns:w16se="http://schemas.microsoft.com/office/word/2015/wordml/symex" xmlns:wpg="http://schemas.microsoft.com/office/word/2010/wordprocessingGroup" xmlns:wpi="http://schemas.microsoft.com/office/word/2010/wordprocessingInk" xmlns:wne="http://schemas.microsoft.com/office/word/2006/wordml" xmlns:wps="http://schemas.microsoft.com/office/word/2010/wordprocessingShape" mc:Ignorable="w14 w15 w16se w16cid wp14">
   <w:p>
     <w:pPr>
       <w:pStyle w:val="Encabezado"/>
@@ -7180,7 +7539,7 @@
 </file>
 
 <file path=word/numbering.xml><?xml version="1.0" encoding="utf-8"?>
-<w:numbering xmlns:wpc="http://schemas.microsoft.com/office/word/2010/wordprocessingCanvas" xmlns:mc="http://schemas.openxmlformats.org/markup-compatibility/2006" xmlns:o="urn:schemas-microsoft-com:office:office" xmlns:r="http://schemas.openxmlformats.org/officeDocument/2006/relationships" xmlns:m="http://schemas.openxmlformats.org/officeDocument/2006/math" xmlns:v="urn:schemas-microsoft-com:vml" xmlns:wp14="http://schemas.microsoft.com/office/word/2010/wordprocessingDrawing" xmlns:wp="http://schemas.openxmlformats.org/drawingml/2006/wordprocessingDrawing" xmlns:w10="urn:schemas-microsoft-com:office:word" xmlns:w="http://schemas.openxmlformats.org/wordprocessingml/2006/main" xmlns:w14="http://schemas.microsoft.com/office/word/2010/wordml" xmlns:w15="http://schemas.microsoft.com/office/word/2012/wordml" xmlns:wpg="http://schemas.microsoft.com/office/word/2010/wordprocessingGroup" xmlns:wpi="http://schemas.microsoft.com/office/word/2010/wordprocessingInk" xmlns:wne="http://schemas.microsoft.com/office/word/2006/wordml" xmlns:wps="http://schemas.microsoft.com/office/word/2010/wordprocessingShape" mc:Ignorable="w14 w15 wp14">
+<w:numbering xmlns:wpc="http://schemas.microsoft.com/office/word/2010/wordprocessingCanvas" xmlns:cx="http://schemas.microsoft.com/office/drawing/2014/chartex" xmlns:cx1="http://schemas.microsoft.com/office/drawing/2015/9/8/chartex" xmlns:cx2="http://schemas.microsoft.com/office/drawing/2015/10/21/chartex" xmlns:cx3="http://schemas.microsoft.com/office/drawing/2016/5/9/chartex" xmlns:cx4="http://schemas.microsoft.com/office/drawing/2016/5/10/chartex" xmlns:cx5="http://schemas.microsoft.com/office/drawing/2016/5/11/chartex" xmlns:cx6="http://schemas.microsoft.com/office/drawing/2016/5/12/chartex" xmlns:cx7="http://schemas.microsoft.com/office/drawing/2016/5/13/chartex" xmlns:cx8="http://schemas.microsoft.com/office/drawing/2016/5/14/chartex" xmlns:mc="http://schemas.openxmlformats.org/markup-compatibility/2006" xmlns:aink="http://schemas.microsoft.com/office/drawing/2016/ink" xmlns:am3d="http://schemas.microsoft.com/office/drawing/2017/model3d" xmlns:o="urn:schemas-microsoft-com:office:office" xmlns:r="http://schemas.openxmlformats.org/officeDocument/2006/relationships" xmlns:m="http://schemas.openxmlformats.org/officeDocument/2006/math" xmlns:v="urn:schemas-microsoft-com:vml" xmlns:wp14="http://schemas.microsoft.com/office/word/2010/wordprocessingDrawing" xmlns:wp="http://schemas.openxmlformats.org/drawingml/2006/wordprocessingDrawing" xmlns:w10="urn:schemas-microsoft-com:office:word" xmlns:w="http://schemas.openxmlformats.org/wordprocessingml/2006/main" xmlns:w14="http://schemas.microsoft.com/office/word/2010/wordml" xmlns:w15="http://schemas.microsoft.com/office/word/2012/wordml" xmlns:w16cid="http://schemas.microsoft.com/office/word/2016/wordml/cid" xmlns:w16se="http://schemas.microsoft.com/office/word/2015/wordml/symex" xmlns:wpg="http://schemas.microsoft.com/office/word/2010/wordprocessingGroup" xmlns:wpi="http://schemas.microsoft.com/office/word/2010/wordprocessingInk" xmlns:wne="http://schemas.microsoft.com/office/word/2006/wordml" xmlns:wps="http://schemas.microsoft.com/office/word/2010/wordprocessingShape" mc:Ignorable="w14 w15 w16se w16cid wp14">
   <w:abstractNum w:abstractNumId="0" w15:restartNumberingAfterBreak="0">
     <w:nsid w:val="244F212A"/>
     <w:multiLevelType w:val="hybridMultilevel"/>
@@ -7901,7 +8260,7 @@
 </file>
 
 <file path=word/styles.xml><?xml version="1.0" encoding="utf-8"?>
-<w:styles xmlns:mc="http://schemas.openxmlformats.org/markup-compatibility/2006" xmlns:r="http://schemas.openxmlformats.org/officeDocument/2006/relationships" xmlns:w="http://schemas.openxmlformats.org/wordprocessingml/2006/main" xmlns:w14="http://schemas.microsoft.com/office/word/2010/wordml" xmlns:w15="http://schemas.microsoft.com/office/word/2012/wordml" mc:Ignorable="w14 w15">
+<w:styles xmlns:mc="http://schemas.openxmlformats.org/markup-compatibility/2006" xmlns:r="http://schemas.openxmlformats.org/officeDocument/2006/relationships" xmlns:w="http://schemas.openxmlformats.org/wordprocessingml/2006/main" xmlns:w14="http://schemas.microsoft.com/office/word/2010/wordml" xmlns:w15="http://schemas.microsoft.com/office/word/2012/wordml" xmlns:w16cid="http://schemas.microsoft.com/office/word/2016/wordml/cid" xmlns:w16se="http://schemas.microsoft.com/office/word/2015/wordml/symex" mc:Ignorable="w14 w15 w16se w16cid">
   <w:docDefaults>
     <w:rPrDefault>
       <w:rPr>
@@ -7917,7 +8276,7 @@
       </w:pPr>
     </w:pPrDefault>
   </w:docDefaults>
-  <w:latentStyles w:defLockedState="0" w:defUIPriority="99" w:defSemiHidden="0" w:defUnhideWhenUsed="0" w:defQFormat="0" w:count="371">
+  <w:latentStyles w:defLockedState="0" w:defUIPriority="99" w:defSemiHidden="0" w:defUnhideWhenUsed="0" w:defQFormat="0" w:count="375">
     <w:lsdException w:name="Normal" w:uiPriority="0" w:qFormat="1"/>
     <w:lsdException w:name="heading 1" w:uiPriority="9" w:qFormat="1"/>
     <w:lsdException w:name="heading 2" w:semiHidden="1" w:uiPriority="9" w:unhideWhenUsed="1" w:qFormat="1"/>
@@ -8023,7 +8382,6 @@
     <w:lsdException w:name="HTML Sample" w:semiHidden="1" w:unhideWhenUsed="1"/>
     <w:lsdException w:name="HTML Typewriter" w:semiHidden="1" w:unhideWhenUsed="1"/>
     <w:lsdException w:name="HTML Variable" w:semiHidden="1" w:unhideWhenUsed="1"/>
-    <w:lsdException w:name="Normal Table" w:semiHidden="1" w:unhideWhenUsed="1"/>
     <w:lsdException w:name="annotation subject" w:semiHidden="1" w:unhideWhenUsed="1"/>
     <w:lsdException w:name="No List" w:semiHidden="1" w:unhideWhenUsed="1"/>
     <w:lsdException w:name="Outline List 1" w:semiHidden="1" w:unhideWhenUsed="1"/>
@@ -8067,10 +8425,8 @@
     <w:lsdException w:name="Table Elegant" w:semiHidden="1" w:unhideWhenUsed="1"/>
     <w:lsdException w:name="Table Professional" w:semiHidden="1" w:unhideWhenUsed="1"/>
     <w:lsdException w:name="Table Subtle 1" w:semiHidden="1" w:unhideWhenUsed="1"/>
-    <w:lsdException w:name="Table Subtle 2" w:semiHidden="1" w:unhideWhenUsed="1"/>
     <w:lsdException w:name="Table Web 1" w:semiHidden="1" w:unhideWhenUsed="1"/>
     <w:lsdException w:name="Table Web 2" w:semiHidden="1" w:unhideWhenUsed="1"/>
-    <w:lsdException w:name="Table Web 3" w:semiHidden="1" w:unhideWhenUsed="1"/>
     <w:lsdException w:name="Balloon Text" w:semiHidden="1" w:unhideWhenUsed="1"/>
     <w:lsdException w:name="Table Grid" w:uiPriority="39"/>
     <w:lsdException w:name="Table Theme" w:semiHidden="1" w:unhideWhenUsed="1"/>
@@ -8289,6 +8645,10 @@
     <w:lsdException w:name="List Table 5 Dark Accent 6" w:uiPriority="50"/>
     <w:lsdException w:name="List Table 6 Colorful Accent 6" w:uiPriority="51"/>
     <w:lsdException w:name="List Table 7 Colorful Accent 6" w:uiPriority="52"/>
+    <w:lsdException w:name="Mention" w:semiHidden="1" w:unhideWhenUsed="1"/>
+    <w:lsdException w:name="Smart Hyperlink" w:semiHidden="1" w:unhideWhenUsed="1"/>
+    <w:lsdException w:name="Hashtag" w:semiHidden="1" w:unhideWhenUsed="1"/>
+    <w:lsdException w:name="Unresolved Mention" w:semiHidden="1" w:unhideWhenUsed="1"/>
   </w:latentStyles>
   <w:style w:type="paragraph" w:default="1" w:styleId="Normal">
     <w:name w:val="Normal"/>
@@ -8342,11 +8702,11 @@
     <w:semiHidden/>
     <w:unhideWhenUsed/>
   </w:style>
-  <w:style w:type="paragraph" w:styleId="Puesto">
+  <w:style w:type="paragraph" w:styleId="Ttulo">
     <w:name w:val="Title"/>
     <w:basedOn w:val="Normal"/>
     <w:next w:val="Normal"/>
-    <w:link w:val="PuestoCar"/>
+    <w:link w:val="TtuloCar"/>
     <w:uiPriority w:val="10"/>
     <w:qFormat/>
     <w:rsid w:val="003F3EF9"/>
@@ -8362,10 +8722,10 @@
       <w:szCs w:val="56"/>
     </w:rPr>
   </w:style>
-  <w:style w:type="character" w:customStyle="1" w:styleId="PuestoCar">
-    <w:name w:val="Puesto Car"/>
+  <w:style w:type="character" w:customStyle="1" w:styleId="TtuloCar">
+    <w:name w:val="Título Car"/>
     <w:basedOn w:val="Fuentedeprrafopredeter"/>
-    <w:link w:val="Puesto"/>
+    <w:link w:val="Ttulo"/>
     <w:uiPriority w:val="10"/>
     <w:rsid w:val="003F3EF9"/>
     <w:rPr>
@@ -8991,7 +9351,7 @@
 </file>
 
 <file path=customXml/itemProps1.xml><?xml version="1.0" encoding="utf-8"?>
-<ds:datastoreItem xmlns:ds="http://schemas.openxmlformats.org/officeDocument/2006/customXml" ds:itemID="{B4BE370F-C3A7-4C4C-B68F-BC58EFE8548F}">
+<ds:datastoreItem xmlns:ds="http://schemas.openxmlformats.org/officeDocument/2006/customXml" ds:itemID="{7918AF84-506A-4FA2-917F-0ACA392BA232}">
   <ds:schemaRefs>
     <ds:schemaRef ds:uri="http://schemas.openxmlformats.org/officeDocument/2006/bibliography"/>
   </ds:schemaRefs>

</xml_diff>

<commit_message>
Agregado repositorio al paper
</commit_message>
<xml_diff>
--- a/docs/CONAISI/Paper CONAIISI.docx
+++ b/docs/CONAISI/Paper CONAIISI.docx
@@ -13,8 +13,6 @@
           <w:szCs w:val="32"/>
         </w:rPr>
       </w:pPr>
-      <w:bookmarkStart w:id="0" w:name="_GoBack"/>
-      <w:bookmarkEnd w:id="0"/>
       <w:r>
         <w:rPr>
           <w:rFonts w:ascii="Times New Roman" w:hAnsi="Times New Roman" w:cs="Times New Roman"/>
@@ -625,7 +623,7 @@
               </wp:anchor>
             </w:drawing>
           </mc:Choice>
-          <mc:Fallback xmlns:w16se="http://schemas.microsoft.com/office/word/2015/wordml/symex" xmlns:w16cid="http://schemas.microsoft.com/office/word/2016/wordml/cid" xmlns:am3d="http://schemas.microsoft.com/office/drawing/2017/model3d" xmlns:aink="http://schemas.microsoft.com/office/drawing/2016/ink" xmlns:cx8="http://schemas.microsoft.com/office/drawing/2016/5/14/chartex" xmlns:cx7="http://schemas.microsoft.com/office/drawing/2016/5/13/chartex" xmlns:cx6="http://schemas.microsoft.com/office/drawing/2016/5/12/chartex" xmlns:cx5="http://schemas.microsoft.com/office/drawing/2016/5/11/chartex" xmlns:cx4="http://schemas.microsoft.com/office/drawing/2016/5/10/chartex" xmlns:cx3="http://schemas.microsoft.com/office/drawing/2016/5/9/chartex" xmlns:cx2="http://schemas.microsoft.com/office/drawing/2015/10/21/chartex" xmlns:cx1="http://schemas.microsoft.com/office/drawing/2015/9/8/chartex" xmlns:cx="http://schemas.microsoft.com/office/drawing/2014/chartex">
+          <mc:Fallback xmlns:cx="http://schemas.microsoft.com/office/drawing/2014/chartex" xmlns:cx1="http://schemas.microsoft.com/office/drawing/2015/9/8/chartex" xmlns:cx2="http://schemas.microsoft.com/office/drawing/2015/10/21/chartex" xmlns:cx3="http://schemas.microsoft.com/office/drawing/2016/5/9/chartex" xmlns:cx4="http://schemas.microsoft.com/office/drawing/2016/5/10/chartex" xmlns:cx5="http://schemas.microsoft.com/office/drawing/2016/5/11/chartex" xmlns:cx6="http://schemas.microsoft.com/office/drawing/2016/5/12/chartex" xmlns:cx7="http://schemas.microsoft.com/office/drawing/2016/5/13/chartex" xmlns:cx8="http://schemas.microsoft.com/office/drawing/2016/5/14/chartex" xmlns:aink="http://schemas.microsoft.com/office/drawing/2016/ink" xmlns:am3d="http://schemas.microsoft.com/office/drawing/2017/model3d" xmlns:w16cid="http://schemas.microsoft.com/office/word/2016/wordml/cid" xmlns:w16se="http://schemas.microsoft.com/office/word/2015/wordml/symex">
             <w:pict>
               <v:shapetype id="_x0000_t202" coordsize="21600,21600" o:spt="202" path="m,l,21600r21600,l21600,xe">
                 <v:stroke joinstyle="miter"/>
@@ -1312,33 +1310,15 @@
           <w:sz w:val="24"/>
           <w:szCs w:val="24"/>
         </w:rPr>
-        <w:t>(MP</w:t>
-      </w:r>
-      <w:proofErr w:type="gramStart"/>
-      <w:r>
-        <w:rPr>
-          <w:rFonts w:ascii="Times New Roman" w:hAnsi="Times New Roman" w:cs="Times New Roman"/>
-          <w:sz w:val="24"/>
-          <w:szCs w:val="24"/>
-        </w:rPr>
-        <w:t>)</w:t>
-      </w:r>
-      <w:r>
-        <w:rPr>
-          <w:rFonts w:ascii="Times New Roman" w:hAnsi="Times New Roman" w:cs="Times New Roman"/>
-          <w:sz w:val="24"/>
-          <w:szCs w:val="24"/>
-        </w:rPr>
-        <w:t>[</w:t>
-      </w:r>
-      <w:proofErr w:type="gramEnd"/>
-      <w:r>
-        <w:rPr>
-          <w:rFonts w:ascii="Times New Roman" w:hAnsi="Times New Roman" w:cs="Times New Roman"/>
-          <w:sz w:val="24"/>
-          <w:szCs w:val="24"/>
-        </w:rPr>
-        <w:t xml:space="preserve">5]. </w:t>
+        <w:t>(MP)</w:t>
+      </w:r>
+      <w:r>
+        <w:rPr>
+          <w:rFonts w:ascii="Times New Roman" w:hAnsi="Times New Roman" w:cs="Times New Roman"/>
+          <w:sz w:val="24"/>
+          <w:szCs w:val="24"/>
+        </w:rPr>
+        <w:t xml:space="preserve">[5]. </w:t>
       </w:r>
       <w:r>
         <w:rPr>
@@ -2936,7 +2916,7 @@
         </w:rPr>
         <w:t xml:space="preserve">egla que le indica al sistema que está ocurriendo un </w:t>
       </w:r>
-      <w:bookmarkStart w:id="1" w:name="_Hlk494379361"/>
+      <w:bookmarkStart w:id="0" w:name="_Hlk494379361"/>
       <w:r>
         <w:rPr>
           <w:rFonts w:ascii="Times New Roman" w:hAnsi="Times New Roman" w:cs="Times New Roman"/>
@@ -2946,7 +2926,7 @@
         </w:rPr>
         <w:t xml:space="preserve">incidente </w:t>
       </w:r>
-      <w:bookmarkEnd w:id="1"/>
+      <w:bookmarkEnd w:id="0"/>
       <w:r>
         <w:rPr>
           <w:rFonts w:ascii="Times New Roman" w:hAnsi="Times New Roman" w:cs="Times New Roman"/>
@@ -6375,7 +6355,7 @@
               </wp:anchor>
             </w:drawing>
           </mc:Choice>
-          <mc:Fallback xmlns:w16se="http://schemas.microsoft.com/office/word/2015/wordml/symex" xmlns:w16cid="http://schemas.microsoft.com/office/word/2016/wordml/cid" xmlns:am3d="http://schemas.microsoft.com/office/drawing/2017/model3d" xmlns:aink="http://schemas.microsoft.com/office/drawing/2016/ink" xmlns:cx8="http://schemas.microsoft.com/office/drawing/2016/5/14/chartex" xmlns:cx7="http://schemas.microsoft.com/office/drawing/2016/5/13/chartex" xmlns:cx6="http://schemas.microsoft.com/office/drawing/2016/5/12/chartex" xmlns:cx5="http://schemas.microsoft.com/office/drawing/2016/5/11/chartex" xmlns:cx4="http://schemas.microsoft.com/office/drawing/2016/5/10/chartex" xmlns:cx3="http://schemas.microsoft.com/office/drawing/2016/5/9/chartex" xmlns:cx2="http://schemas.microsoft.com/office/drawing/2015/10/21/chartex" xmlns:cx1="http://schemas.microsoft.com/office/drawing/2015/9/8/chartex" xmlns:cx="http://schemas.microsoft.com/office/drawing/2014/chartex">
+          <mc:Fallback xmlns:cx="http://schemas.microsoft.com/office/drawing/2014/chartex" xmlns:cx1="http://schemas.microsoft.com/office/drawing/2015/9/8/chartex" xmlns:cx2="http://schemas.microsoft.com/office/drawing/2015/10/21/chartex" xmlns:cx3="http://schemas.microsoft.com/office/drawing/2016/5/9/chartex" xmlns:cx4="http://schemas.microsoft.com/office/drawing/2016/5/10/chartex" xmlns:cx5="http://schemas.microsoft.com/office/drawing/2016/5/11/chartex" xmlns:cx6="http://schemas.microsoft.com/office/drawing/2016/5/12/chartex" xmlns:cx7="http://schemas.microsoft.com/office/drawing/2016/5/13/chartex" xmlns:cx8="http://schemas.microsoft.com/office/drawing/2016/5/14/chartex" xmlns:aink="http://schemas.microsoft.com/office/drawing/2016/ink" xmlns:am3d="http://schemas.microsoft.com/office/drawing/2017/model3d" xmlns:w16cid="http://schemas.microsoft.com/office/word/2016/wordml/cid" xmlns:w16se="http://schemas.microsoft.com/office/word/2015/wordml/symex">
             <w:pict>
               <v:shape id="_x0000_s1027" type="#_x0000_t202" style="position:absolute;left:0;text-align:left;margin-left:0;margin-top:.3pt;width:450.7pt;height:126.7pt;z-index:251662336;visibility:visible;mso-wrap-style:square;mso-width-percent:0;mso-height-percent:0;mso-wrap-distance-left:9pt;mso-wrap-distance-top:14.2pt;mso-wrap-distance-right:9pt;mso-wrap-distance-bottom:14.2pt;mso-position-horizontal:absolute;mso-position-horizontal-relative:margin;mso-position-vertical:absolute;mso-position-vertical-relative:text;mso-width-percent:0;mso-height-percent:0;mso-width-relative:margin;mso-height-relative:margin;v-text-anchor:top" o:gfxdata="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" stroked="f">
                 <v:textbox>
@@ -6606,7 +6586,31 @@
           <w:sz w:val="24"/>
           <w:szCs w:val="24"/>
         </w:rPr>
-        <w:t>Las pruebas del sistema demostraron que éste es capaz de elegir acciones correctas cuando se lo alimenta con conversaciones cuyo contenido indica claramente qu</w:t>
+        <w:t>Con la herramienta implementada [], se realizaron l</w:t>
+      </w:r>
+      <w:r>
+        <w:rPr>
+          <w:rFonts w:ascii="Times New Roman" w:hAnsi="Times New Roman" w:cs="Times New Roman"/>
+          <w:sz w:val="24"/>
+          <w:szCs w:val="24"/>
+        </w:rPr>
+        <w:t xml:space="preserve">as pruebas del sistema </w:t>
+      </w:r>
+      <w:r>
+        <w:rPr>
+          <w:rFonts w:ascii="Times New Roman" w:hAnsi="Times New Roman" w:cs="Times New Roman"/>
+          <w:sz w:val="24"/>
+          <w:szCs w:val="24"/>
+        </w:rPr>
+        <w:t xml:space="preserve">que </w:t>
+      </w:r>
+      <w:r>
+        <w:rPr>
+          <w:rFonts w:ascii="Times New Roman" w:hAnsi="Times New Roman" w:cs="Times New Roman"/>
+          <w:sz w:val="24"/>
+          <w:szCs w:val="24"/>
+        </w:rPr>
+        <w:t>demostraron que éste es capaz de elegir acciones correctas cuando se lo alimenta con conversaciones cuyo contenido indica claramente qu</w:t>
       </w:r>
       <w:r>
         <w:rPr>
@@ -7178,7 +7182,16 @@
           <w:sz w:val="24"/>
           <w:szCs w:val="24"/>
         </w:rPr>
-        <w:t xml:space="preserve"> La aplicación Android que se programó dotó al agente con funciones de captura de audio y speech-to-text.</w:t>
+        <w:t xml:space="preserve"> La </w:t>
+      </w:r>
+      <w:r>
+        <w:rPr>
+          <w:rFonts w:ascii="Times New Roman" w:hAnsi="Times New Roman" w:cs="Times New Roman"/>
+          <w:sz w:val="24"/>
+          <w:szCs w:val="24"/>
+        </w:rPr>
+        <w:lastRenderedPageBreak/>
+        <w:t>aplicación Android que se programó dotó al agente con funciones de captura de audio y speech-to-text.</w:t>
       </w:r>
     </w:p>
     <w:p>
@@ -7254,53 +7267,15 @@
           <w:szCs w:val="20"/>
           <w:lang w:val="en-US"/>
         </w:rPr>
-        <w:t xml:space="preserve">Russell, S. &amp; </w:t>
-      </w:r>
-      <w:proofErr w:type="spellStart"/>
+        <w:t xml:space="preserve">Russell, S. &amp; Norvig, P. (2010). Artificial Intelligence: A Modern Approach. </w:t>
+      </w:r>
       <w:r>
         <w:rPr>
           <w:rFonts w:ascii="Times New Roman" w:hAnsi="Times New Roman" w:cs="Times New Roman"/>
           <w:sz w:val="20"/>
           <w:szCs w:val="20"/>
-          <w:lang w:val="en-US"/>
-        </w:rPr>
-        <w:t>Norvig</w:t>
-      </w:r>
-      <w:proofErr w:type="spellEnd"/>
-      <w:r>
-        <w:rPr>
-          <w:rFonts w:ascii="Times New Roman" w:hAnsi="Times New Roman" w:cs="Times New Roman"/>
-          <w:sz w:val="20"/>
-          <w:szCs w:val="20"/>
-          <w:lang w:val="en-US"/>
-        </w:rPr>
-        <w:t xml:space="preserve">, P. (2010). Artificial Intelligence: A Modern Approach. </w:t>
-      </w:r>
-      <w:r>
-        <w:rPr>
-          <w:rFonts w:ascii="Times New Roman" w:hAnsi="Times New Roman" w:cs="Times New Roman"/>
-          <w:sz w:val="20"/>
-          <w:szCs w:val="20"/>
-        </w:rPr>
-        <w:t xml:space="preserve">Prentice-Hall, 3nd </w:t>
-      </w:r>
-      <w:proofErr w:type="spellStart"/>
-      <w:r>
-        <w:rPr>
-          <w:rFonts w:ascii="Times New Roman" w:hAnsi="Times New Roman" w:cs="Times New Roman"/>
-          <w:sz w:val="20"/>
-          <w:szCs w:val="20"/>
-        </w:rPr>
-        <w:t>edition</w:t>
-      </w:r>
-      <w:proofErr w:type="spellEnd"/>
-      <w:r>
-        <w:rPr>
-          <w:rFonts w:ascii="Times New Roman" w:hAnsi="Times New Roman" w:cs="Times New Roman"/>
-          <w:sz w:val="20"/>
-          <w:szCs w:val="20"/>
-        </w:rPr>
-        <w:t xml:space="preserve">. </w:t>
+        </w:rPr>
+        <w:t xml:space="preserve">Prentice-Hall, 3nd edition. </w:t>
       </w:r>
     </w:p>
     <w:p>
@@ -7417,25 +7392,7 @@
           <w:sz w:val="20"/>
           <w:szCs w:val="20"/>
         </w:rPr>
-        <w:t xml:space="preserve">Cambridge, </w:t>
-      </w:r>
-      <w:proofErr w:type="spellStart"/>
-      <w:r>
-        <w:rPr>
-          <w:rFonts w:ascii="Times New Roman" w:hAnsi="Times New Roman" w:cs="Times New Roman"/>
-          <w:sz w:val="20"/>
-          <w:szCs w:val="20"/>
-        </w:rPr>
-        <w:t>Mass</w:t>
-      </w:r>
-      <w:proofErr w:type="spellEnd"/>
-      <w:r>
-        <w:rPr>
-          <w:rFonts w:ascii="Times New Roman" w:hAnsi="Times New Roman" w:cs="Times New Roman"/>
-          <w:sz w:val="20"/>
-          <w:szCs w:val="20"/>
-        </w:rPr>
-        <w:t>.</w:t>
+        <w:t>Cambridge, Mass.</w:t>
       </w:r>
     </w:p>
     <w:p>
@@ -7511,26 +7468,41 @@
           <w:sz w:val="20"/>
           <w:szCs w:val="20"/>
         </w:rPr>
-        <w:lastRenderedPageBreak/>
-        <w:t xml:space="preserve">Roa, J., Gutiérrez, M. y </w:t>
-      </w:r>
-      <w:proofErr w:type="spellStart"/>
-      <w:r>
+        <w:t>Roa, J., Gutiérrez, M. y Stegmayer, G. (2009) FAIA: Framework para la enseñanza de agentes en IA. IE Comunicaciones: Revista Iberoamericana de informática educativa. No 7/8, ISSN 1699-4574, Pp. 43-56.</w:t>
+      </w:r>
+    </w:p>
+    <w:p>
+      <w:pPr>
+        <w:pStyle w:val="Prrafodelista"/>
+        <w:numPr>
+          <w:ilvl w:val="0"/>
+          <w:numId w:val="4"/>
+        </w:numPr>
+        <w:spacing w:after="0"/>
+        <w:jc w:val="both"/>
         <w:rPr>
           <w:rFonts w:ascii="Times New Roman" w:hAnsi="Times New Roman" w:cs="Times New Roman"/>
           <w:sz w:val="20"/>
           <w:szCs w:val="20"/>
         </w:rPr>
-        <w:t>Stegmayer</w:t>
-      </w:r>
-      <w:proofErr w:type="spellEnd"/>
+      </w:pPr>
       <w:r>
         <w:rPr>
           <w:rFonts w:ascii="Times New Roman" w:hAnsi="Times New Roman" w:cs="Times New Roman"/>
           <w:sz w:val="20"/>
           <w:szCs w:val="20"/>
         </w:rPr>
-        <w:t>, G. (2009) FAIA: Framework para la enseñanza de agentes en IA. IE Comunicaciones: Revista Iberoamericana de informática educativa. No 7/8, ISSN 1699-4574, Pp. 43-56.</w:t>
+        <w:t xml:space="preserve">Repositorio de la herramienta: </w:t>
+      </w:r>
+      <w:bookmarkStart w:id="1" w:name="_GoBack"/>
+      <w:bookmarkEnd w:id="1"/>
+      <w:r>
+        <w:rPr>
+          <w:rFonts w:ascii="Times New Roman" w:hAnsi="Times New Roman" w:cs="Times New Roman"/>
+          <w:sz w:val="20"/>
+          <w:szCs w:val="20"/>
+        </w:rPr>
+        <w:t>https://github.com/emigioria/TP-Inteligencia-Artificial</w:t>
       </w:r>
     </w:p>
     <w:p>
@@ -9599,7 +9571,7 @@
 </file>
 
 <file path=customXml/itemProps1.xml><?xml version="1.0" encoding="utf-8"?>
-<ds:datastoreItem xmlns:ds="http://schemas.openxmlformats.org/officeDocument/2006/customXml" ds:itemID="{43D88ADC-FD20-4DC9-B777-806B6A23D3E2}">
+<ds:datastoreItem xmlns:ds="http://schemas.openxmlformats.org/officeDocument/2006/customXml" ds:itemID="{189176A6-31CA-43F0-ACF5-DD87176A784B}">
   <ds:schemaRefs>
     <ds:schemaRef ds:uri="http://schemas.openxmlformats.org/officeDocument/2006/bibliography"/>
   </ds:schemaRefs>

</xml_diff>